<commit_message>
Some changes and add a new class and image of diagram.
</commit_message>
<xml_diff>
--- a/Monopoly/Monopoly/Docs/project_Lopez_Almudena.doc.docx
+++ b/Monopoly/Monopoly/Docs/project_Lopez_Almudena.doc.docx
@@ -8,7 +8,6 @@
         <w:keepNext w:val="false"/>
         <w:keepLines w:val="false"/>
         <w:widowControl w:val="false"/>
-        <w:pBdr/>
         <w:shd w:val="clear" w:fill="auto"/>
         <w:spacing w:lineRule="auto" w:line="240" w:before="0" w:after="0"/>
         <w:ind w:left="0" w:right="0" w:hanging="0"/>
@@ -28,6 +27,150 @@
           <w:sz w:val="48"/>
           <w:sz w:val="48"/>
           <w:szCs w:val="48"/>
+          <w:u w:val="none"/>
+          <w:vertAlign w:val="baseline"/>
+        </w:rPr>
+      </w:pPr>
+      <w:r>
+        <w:rPr>
+          <w:rFonts w:eastAsia="Trebuchet MS" w:cs="Trebuchet MS"/>
+          <w:b/>
+          <w:i w:val="false"/>
+          <w:caps w:val="false"/>
+          <w:smallCaps w:val="false"/>
+          <w:strike w:val="false"/>
+          <w:dstrike w:val="false"/>
+          <w:color w:val="000000"/>
+          <w:position w:val="0"/>
+          <w:sz w:val="48"/>
+          <w:sz w:val="48"/>
+          <w:szCs w:val="48"/>
+          <w:u w:val="none"/>
+          <w:vertAlign w:val="baseline"/>
+        </w:rPr>
+      </w:r>
+    </w:p>
+    <w:p>
+      <w:pPr>
+        <w:pStyle w:val="Normal"/>
+        <w:keepNext w:val="false"/>
+        <w:keepLines w:val="false"/>
+        <w:widowControl w:val="false"/>
+        <w:shd w:val="clear" w:fill="auto"/>
+        <w:spacing w:lineRule="auto" w:line="240" w:before="0" w:after="0"/>
+        <w:ind w:left="0" w:right="0" w:hanging="0"/>
+        <w:jc w:val="center"/>
+        <w:rPr>
+          <w:rFonts w:ascii="Trebuchet MS" w:hAnsi="Trebuchet MS" w:eastAsia="Trebuchet MS" w:cs="Trebuchet MS"/>
+          <w:b/>
+          <w:b/>
+          <w:i w:val="false"/>
+          <w:i w:val="false"/>
+          <w:caps w:val="false"/>
+          <w:smallCaps w:val="false"/>
+          <w:strike w:val="false"/>
+          <w:dstrike w:val="false"/>
+          <w:color w:val="000000"/>
+          <w:position w:val="0"/>
+          <w:sz w:val="48"/>
+          <w:sz w:val="48"/>
+          <w:szCs w:val="48"/>
+          <w:u w:val="none"/>
+          <w:vertAlign w:val="baseline"/>
+        </w:rPr>
+      </w:pPr>
+      <w:r>
+        <w:rPr>
+          <w:rFonts w:eastAsia="Trebuchet MS" w:cs="Trebuchet MS"/>
+          <w:b/>
+          <w:i w:val="false"/>
+          <w:caps w:val="false"/>
+          <w:smallCaps w:val="false"/>
+          <w:strike w:val="false"/>
+          <w:dstrike w:val="false"/>
+          <w:color w:val="000000"/>
+          <w:position w:val="0"/>
+          <w:sz w:val="48"/>
+          <w:sz w:val="48"/>
+          <w:szCs w:val="48"/>
+          <w:u w:val="none"/>
+          <w:vertAlign w:val="baseline"/>
+        </w:rPr>
+      </w:r>
+    </w:p>
+    <w:p>
+      <w:pPr>
+        <w:pStyle w:val="Normal"/>
+        <w:keepNext w:val="false"/>
+        <w:keepLines w:val="false"/>
+        <w:widowControl w:val="false"/>
+        <w:shd w:val="clear" w:fill="auto"/>
+        <w:spacing w:lineRule="auto" w:line="240" w:before="0" w:after="0"/>
+        <w:ind w:left="0" w:right="0" w:hanging="0"/>
+        <w:jc w:val="center"/>
+        <w:rPr>
+          <w:rFonts w:ascii="Trebuchet MS" w:hAnsi="Trebuchet MS" w:eastAsia="Trebuchet MS" w:cs="Trebuchet MS"/>
+          <w:b/>
+          <w:b/>
+          <w:i w:val="false"/>
+          <w:i w:val="false"/>
+          <w:caps w:val="false"/>
+          <w:smallCaps w:val="false"/>
+          <w:strike w:val="false"/>
+          <w:dstrike w:val="false"/>
+          <w:color w:val="000000"/>
+          <w:position w:val="0"/>
+          <w:sz w:val="48"/>
+          <w:sz w:val="48"/>
+          <w:szCs w:val="48"/>
+          <w:u w:val="none"/>
+          <w:vertAlign w:val="baseline"/>
+        </w:rPr>
+      </w:pPr>
+      <w:r>
+        <w:rPr>
+          <w:rFonts w:eastAsia="Trebuchet MS" w:cs="Trebuchet MS"/>
+          <w:b/>
+          <w:i w:val="false"/>
+          <w:caps w:val="false"/>
+          <w:smallCaps w:val="false"/>
+          <w:strike w:val="false"/>
+          <w:dstrike w:val="false"/>
+          <w:color w:val="000000"/>
+          <w:position w:val="0"/>
+          <w:sz w:val="48"/>
+          <w:sz w:val="48"/>
+          <w:szCs w:val="48"/>
+          <w:u w:val="none"/>
+          <w:vertAlign w:val="baseline"/>
+        </w:rPr>
+      </w:r>
+    </w:p>
+    <w:p>
+      <w:pPr>
+        <w:pStyle w:val="Normal"/>
+        <w:keepNext w:val="false"/>
+        <w:keepLines w:val="false"/>
+        <w:widowControl w:val="false"/>
+        <w:shd w:val="clear" w:fill="auto"/>
+        <w:spacing w:lineRule="auto" w:line="240" w:before="0" w:after="0"/>
+        <w:ind w:left="0" w:right="0" w:hanging="0"/>
+        <w:jc w:val="center"/>
+        <w:rPr>
+          <w:rFonts w:ascii="Trebuchet MS" w:hAnsi="Trebuchet MS" w:eastAsia="Trebuchet MS" w:cs="Trebuchet MS"/>
+          <w:b w:val="false"/>
+          <w:b w:val="false"/>
+          <w:i w:val="false"/>
+          <w:i w:val="false"/>
+          <w:caps w:val="false"/>
+          <w:smallCaps w:val="false"/>
+          <w:strike w:val="false"/>
+          <w:dstrike w:val="false"/>
+          <w:color w:val="000000"/>
+          <w:position w:val="0"/>
+          <w:sz w:val="24"/>
+          <w:sz w:val="24"/>
+          <w:szCs w:val="24"/>
           <w:u w:val="none"/>
           <w:vertAlign w:val="baseline"/>
         </w:rPr>
@@ -50,6 +193,7 @@
           <w:shd w:fill="auto" w:val="clear"/>
           <w:vertAlign w:val="baseline"/>
         </w:rPr>
+        <w:t>Computer programming</w:t>
       </w:r>
     </w:p>
     <w:p>
@@ -58,7 +202,6 @@
         <w:keepNext w:val="false"/>
         <w:keepLines w:val="false"/>
         <w:widowControl w:val="false"/>
-        <w:pBdr/>
         <w:shd w:val="clear" w:fill="auto"/>
         <w:spacing w:lineRule="auto" w:line="240" w:before="0" w:after="0"/>
         <w:ind w:left="0" w:right="0" w:hanging="0"/>
@@ -78,6 +221,198 @@
           <w:sz w:val="48"/>
           <w:sz w:val="48"/>
           <w:szCs w:val="48"/>
+          <w:u w:val="none"/>
+          <w:vertAlign w:val="baseline"/>
+        </w:rPr>
+      </w:pPr>
+      <w:r>
+        <w:rPr>
+          <w:rFonts w:eastAsia="Trebuchet MS" w:cs="Trebuchet MS"/>
+          <w:b/>
+          <w:i w:val="false"/>
+          <w:caps w:val="false"/>
+          <w:smallCaps w:val="false"/>
+          <w:strike w:val="false"/>
+          <w:dstrike w:val="false"/>
+          <w:color w:val="000000"/>
+          <w:position w:val="0"/>
+          <w:sz w:val="48"/>
+          <w:sz w:val="48"/>
+          <w:szCs w:val="48"/>
+          <w:u w:val="none"/>
+          <w:vertAlign w:val="baseline"/>
+        </w:rPr>
+      </w:r>
+    </w:p>
+    <w:p>
+      <w:pPr>
+        <w:pStyle w:val="Normal"/>
+        <w:keepNext w:val="false"/>
+        <w:keepLines w:val="false"/>
+        <w:widowControl w:val="false"/>
+        <w:shd w:val="clear" w:fill="auto"/>
+        <w:spacing w:lineRule="auto" w:line="240" w:before="0" w:after="0"/>
+        <w:ind w:left="0" w:right="0" w:hanging="0"/>
+        <w:jc w:val="center"/>
+        <w:rPr>
+          <w:rFonts w:ascii="Trebuchet MS" w:hAnsi="Trebuchet MS" w:eastAsia="Trebuchet MS" w:cs="Trebuchet MS"/>
+          <w:b/>
+          <w:b/>
+          <w:i w:val="false"/>
+          <w:i w:val="false"/>
+          <w:caps w:val="false"/>
+          <w:smallCaps w:val="false"/>
+          <w:strike w:val="false"/>
+          <w:dstrike w:val="false"/>
+          <w:color w:val="000000"/>
+          <w:position w:val="0"/>
+          <w:sz w:val="48"/>
+          <w:sz w:val="48"/>
+          <w:szCs w:val="48"/>
+          <w:u w:val="none"/>
+          <w:vertAlign w:val="baseline"/>
+        </w:rPr>
+      </w:pPr>
+      <w:r>
+        <w:rPr>
+          <w:rFonts w:eastAsia="Trebuchet MS" w:cs="Trebuchet MS"/>
+          <w:b/>
+          <w:i w:val="false"/>
+          <w:caps w:val="false"/>
+          <w:smallCaps w:val="false"/>
+          <w:strike w:val="false"/>
+          <w:dstrike w:val="false"/>
+          <w:color w:val="000000"/>
+          <w:position w:val="0"/>
+          <w:sz w:val="48"/>
+          <w:sz w:val="48"/>
+          <w:szCs w:val="48"/>
+          <w:u w:val="none"/>
+          <w:vertAlign w:val="baseline"/>
+        </w:rPr>
+      </w:r>
+    </w:p>
+    <w:p>
+      <w:pPr>
+        <w:pStyle w:val="Normal"/>
+        <w:keepNext w:val="false"/>
+        <w:keepLines w:val="false"/>
+        <w:widowControl w:val="false"/>
+        <w:shd w:val="clear" w:fill="auto"/>
+        <w:spacing w:lineRule="auto" w:line="240" w:before="0" w:after="0"/>
+        <w:ind w:left="0" w:right="0" w:hanging="0"/>
+        <w:jc w:val="center"/>
+        <w:rPr>
+          <w:rFonts w:ascii="Trebuchet MS" w:hAnsi="Trebuchet MS" w:eastAsia="Trebuchet MS" w:cs="Trebuchet MS"/>
+          <w:b/>
+          <w:b/>
+          <w:i w:val="false"/>
+          <w:i w:val="false"/>
+          <w:caps w:val="false"/>
+          <w:smallCaps w:val="false"/>
+          <w:strike w:val="false"/>
+          <w:dstrike w:val="false"/>
+          <w:color w:val="000000"/>
+          <w:position w:val="0"/>
+          <w:sz w:val="48"/>
+          <w:sz w:val="48"/>
+          <w:szCs w:val="48"/>
+          <w:u w:val="none"/>
+          <w:vertAlign w:val="baseline"/>
+        </w:rPr>
+      </w:pPr>
+      <w:r>
+        <w:rPr>
+          <w:rFonts w:eastAsia="Trebuchet MS" w:cs="Trebuchet MS"/>
+          <w:b/>
+          <w:i w:val="false"/>
+          <w:caps w:val="false"/>
+          <w:smallCaps w:val="false"/>
+          <w:strike w:val="false"/>
+          <w:dstrike w:val="false"/>
+          <w:color w:val="000000"/>
+          <w:position w:val="0"/>
+          <w:sz w:val="48"/>
+          <w:sz w:val="48"/>
+          <w:szCs w:val="48"/>
+          <w:u w:val="none"/>
+          <w:vertAlign w:val="baseline"/>
+        </w:rPr>
+      </w:r>
+    </w:p>
+    <w:p>
+      <w:pPr>
+        <w:pStyle w:val="Normal"/>
+        <w:keepNext w:val="false"/>
+        <w:keepLines w:val="false"/>
+        <w:widowControl w:val="false"/>
+        <w:shd w:val="clear" w:fill="auto"/>
+        <w:spacing w:lineRule="auto" w:line="240" w:before="0" w:after="0"/>
+        <w:ind w:left="0" w:right="0" w:hanging="0"/>
+        <w:jc w:val="center"/>
+        <w:rPr>
+          <w:rFonts w:ascii="Trebuchet MS" w:hAnsi="Trebuchet MS" w:eastAsia="Trebuchet MS" w:cs="Trebuchet MS"/>
+          <w:b/>
+          <w:b/>
+          <w:i w:val="false"/>
+          <w:i w:val="false"/>
+          <w:caps w:val="false"/>
+          <w:smallCaps w:val="false"/>
+          <w:strike w:val="false"/>
+          <w:dstrike w:val="false"/>
+          <w:color w:val="000000"/>
+          <w:position w:val="0"/>
+          <w:sz w:val="48"/>
+          <w:sz w:val="48"/>
+          <w:szCs w:val="48"/>
+          <w:u w:val="none"/>
+          <w:vertAlign w:val="baseline"/>
+        </w:rPr>
+      </w:pPr>
+      <w:r>
+        <w:rPr>
+          <w:rFonts w:eastAsia="Trebuchet MS" w:cs="Trebuchet MS"/>
+          <w:b/>
+          <w:i w:val="false"/>
+          <w:caps w:val="false"/>
+          <w:smallCaps w:val="false"/>
+          <w:strike w:val="false"/>
+          <w:dstrike w:val="false"/>
+          <w:color w:val="000000"/>
+          <w:position w:val="0"/>
+          <w:sz w:val="48"/>
+          <w:sz w:val="48"/>
+          <w:szCs w:val="48"/>
+          <w:u w:val="none"/>
+          <w:vertAlign w:val="baseline"/>
+        </w:rPr>
+      </w:r>
+    </w:p>
+    <w:p>
+      <w:pPr>
+        <w:pStyle w:val="Normal"/>
+        <w:keepNext w:val="false"/>
+        <w:keepLines w:val="false"/>
+        <w:widowControl w:val="false"/>
+        <w:shd w:val="clear" w:fill="auto"/>
+        <w:spacing w:lineRule="auto" w:line="240" w:before="0" w:after="0"/>
+        <w:ind w:left="0" w:right="0" w:hanging="0"/>
+        <w:jc w:val="center"/>
+        <w:rPr>
+          <w:rFonts w:ascii="Trebuchet MS" w:hAnsi="Trebuchet MS" w:eastAsia="Trebuchet MS" w:cs="Trebuchet MS"/>
+          <w:b w:val="false"/>
+          <w:b w:val="false"/>
+          <w:i w:val="false"/>
+          <w:i w:val="false"/>
+          <w:caps w:val="false"/>
+          <w:smallCaps w:val="false"/>
+          <w:strike w:val="false"/>
+          <w:dstrike w:val="false"/>
+          <w:color w:val="000000"/>
+          <w:position w:val="0"/>
+          <w:sz w:val="24"/>
+          <w:sz w:val="24"/>
+          <w:szCs w:val="24"/>
           <w:u w:val="none"/>
           <w:vertAlign w:val="baseline"/>
         </w:rPr>
@@ -100,358 +435,154 @@
           <w:shd w:fill="auto" w:val="clear"/>
           <w:vertAlign w:val="baseline"/>
         </w:rPr>
-      </w:r>
-    </w:p>
-    <w:p>
-      <w:pPr>
-        <w:pStyle w:val="Normal"/>
-        <w:keepNext w:val="false"/>
-        <w:keepLines w:val="false"/>
-        <w:widowControl w:val="false"/>
-        <w:pBdr/>
-        <w:shd w:val="clear" w:fill="auto"/>
-        <w:spacing w:lineRule="auto" w:line="240" w:before="0" w:after="0"/>
-        <w:ind w:left="0" w:right="0" w:hanging="0"/>
+        <w:t>Final Project</w:t>
+      </w:r>
+    </w:p>
+    <w:p>
+      <w:pPr>
+        <w:pStyle w:val="Normal"/>
+        <w:spacing w:before="0" w:after="0"/>
         <w:jc w:val="center"/>
         <w:rPr>
-          <w:rFonts w:ascii="Trebuchet MS" w:hAnsi="Trebuchet MS" w:eastAsia="Trebuchet MS" w:cs="Trebuchet MS"/>
-          <w:b/>
-          <w:b/>
-          <w:i w:val="false"/>
-          <w:i w:val="false"/>
-          <w:caps w:val="false"/>
-          <w:smallCaps w:val="false"/>
-          <w:strike w:val="false"/>
-          <w:dstrike w:val="false"/>
-          <w:color w:val="000000"/>
-          <w:position w:val="0"/>
-          <w:sz w:val="48"/>
-          <w:sz w:val="48"/>
-          <w:szCs w:val="48"/>
-          <w:u w:val="none"/>
-          <w:vertAlign w:val="baseline"/>
-        </w:rPr>
-      </w:pPr>
-      <w:r>
-        <w:rPr>
-          <w:rFonts w:eastAsia="Trebuchet MS" w:cs="Trebuchet MS"/>
-          <w:b/>
-          <w:i w:val="false"/>
-          <w:caps w:val="false"/>
-          <w:smallCaps w:val="false"/>
-          <w:strike w:val="false"/>
-          <w:dstrike w:val="false"/>
-          <w:color w:val="000000"/>
-          <w:position w:val="0"/>
-          <w:sz w:val="48"/>
-          <w:sz w:val="48"/>
-          <w:szCs w:val="48"/>
-          <w:u w:val="none"/>
-          <w:shd w:fill="auto" w:val="clear"/>
-          <w:vertAlign w:val="baseline"/>
-        </w:rPr>
-      </w:r>
-    </w:p>
-    <w:p>
-      <w:pPr>
-        <w:pStyle w:val="Normal"/>
-        <w:keepNext w:val="false"/>
-        <w:keepLines w:val="false"/>
-        <w:widowControl w:val="false"/>
-        <w:pBdr/>
-        <w:shd w:val="clear" w:fill="auto"/>
-        <w:spacing w:lineRule="auto" w:line="240" w:before="0" w:after="0"/>
-        <w:ind w:left="0" w:right="0" w:hanging="0"/>
+          <w:position w:val="0"/>
+          <w:sz w:val="24"/>
+          <w:sz w:val="24"/>
+          <w:vertAlign w:val="baseline"/>
+        </w:rPr>
+      </w:pPr>
+      <w:r>
+        <w:rPr>
+          <w:position w:val="0"/>
+          <w:sz w:val="24"/>
+          <w:sz w:val="24"/>
+          <w:vertAlign w:val="baseline"/>
+        </w:rPr>
+      </w:r>
+    </w:p>
+    <w:p>
+      <w:pPr>
+        <w:pStyle w:val="Normal"/>
+        <w:spacing w:before="0" w:after="0"/>
         <w:jc w:val="center"/>
         <w:rPr>
-          <w:rFonts w:ascii="Trebuchet MS" w:hAnsi="Trebuchet MS" w:eastAsia="Trebuchet MS" w:cs="Trebuchet MS"/>
-          <w:b w:val="false"/>
-          <w:b w:val="false"/>
-          <w:i w:val="false"/>
-          <w:i w:val="false"/>
-          <w:caps w:val="false"/>
-          <w:smallCaps w:val="false"/>
-          <w:strike w:val="false"/>
-          <w:dstrike w:val="false"/>
-          <w:color w:val="000000"/>
-          <w:position w:val="0"/>
-          <w:sz w:val="24"/>
-          <w:sz w:val="24"/>
-          <w:szCs w:val="24"/>
-          <w:u w:val="none"/>
-          <w:vertAlign w:val="baseline"/>
-        </w:rPr>
-      </w:pPr>
-      <w:r>
-        <w:rPr>
-          <w:rFonts w:eastAsia="Trebuchet MS" w:cs="Trebuchet MS"/>
-          <w:b/>
-          <w:i w:val="false"/>
-          <w:caps w:val="false"/>
-          <w:smallCaps w:val="false"/>
-          <w:strike w:val="false"/>
-          <w:dstrike w:val="false"/>
-          <w:color w:val="000000"/>
-          <w:position w:val="0"/>
-          <w:sz w:val="48"/>
-          <w:sz w:val="48"/>
-          <w:szCs w:val="48"/>
-          <w:u w:val="none"/>
-          <w:shd w:fill="auto" w:val="clear"/>
-          <w:vertAlign w:val="baseline"/>
-        </w:rPr>
-        <w:t>Computer programming</w:t>
-      </w:r>
-    </w:p>
-    <w:p>
-      <w:pPr>
-        <w:pStyle w:val="Normal"/>
-        <w:keepNext w:val="false"/>
-        <w:keepLines w:val="false"/>
-        <w:widowControl w:val="false"/>
-        <w:pBdr/>
-        <w:shd w:val="clear" w:fill="auto"/>
-        <w:spacing w:lineRule="auto" w:line="240" w:before="0" w:after="0"/>
-        <w:ind w:left="0" w:right="0" w:hanging="0"/>
+          <w:position w:val="0"/>
+          <w:sz w:val="24"/>
+          <w:sz w:val="24"/>
+          <w:vertAlign w:val="baseline"/>
+        </w:rPr>
+      </w:pPr>
+      <w:r>
+        <w:rPr>
+          <w:position w:val="0"/>
+          <w:sz w:val="24"/>
+          <w:sz w:val="24"/>
+          <w:vertAlign w:val="baseline"/>
+        </w:rPr>
+      </w:r>
+    </w:p>
+    <w:p>
+      <w:pPr>
+        <w:pStyle w:val="Normal"/>
+        <w:spacing w:before="0" w:after="0"/>
         <w:jc w:val="center"/>
         <w:rPr>
-          <w:rFonts w:ascii="Trebuchet MS" w:hAnsi="Trebuchet MS" w:eastAsia="Trebuchet MS" w:cs="Trebuchet MS"/>
-          <w:b/>
-          <w:b/>
-          <w:i w:val="false"/>
-          <w:i w:val="false"/>
-          <w:caps w:val="false"/>
-          <w:smallCaps w:val="false"/>
-          <w:strike w:val="false"/>
-          <w:dstrike w:val="false"/>
-          <w:color w:val="000000"/>
-          <w:position w:val="0"/>
-          <w:sz w:val="48"/>
-          <w:sz w:val="48"/>
-          <w:szCs w:val="48"/>
-          <w:u w:val="none"/>
-          <w:vertAlign w:val="baseline"/>
-        </w:rPr>
-      </w:pPr>
-      <w:r>
-        <w:rPr>
-          <w:rFonts w:eastAsia="Trebuchet MS" w:cs="Trebuchet MS"/>
-          <w:b/>
-          <w:i w:val="false"/>
-          <w:caps w:val="false"/>
-          <w:smallCaps w:val="false"/>
-          <w:strike w:val="false"/>
-          <w:dstrike w:val="false"/>
-          <w:color w:val="000000"/>
-          <w:position w:val="0"/>
-          <w:sz w:val="48"/>
-          <w:sz w:val="48"/>
-          <w:szCs w:val="48"/>
-          <w:u w:val="none"/>
-          <w:shd w:fill="auto" w:val="clear"/>
-          <w:vertAlign w:val="baseline"/>
-        </w:rPr>
-      </w:r>
-    </w:p>
-    <w:p>
-      <w:pPr>
-        <w:pStyle w:val="Normal"/>
-        <w:keepNext w:val="false"/>
-        <w:keepLines w:val="false"/>
-        <w:widowControl w:val="false"/>
-        <w:pBdr/>
-        <w:shd w:val="clear" w:fill="auto"/>
-        <w:spacing w:lineRule="auto" w:line="240" w:before="0" w:after="0"/>
-        <w:ind w:left="0" w:right="0" w:hanging="0"/>
+          <w:position w:val="0"/>
+          <w:sz w:val="24"/>
+          <w:sz w:val="24"/>
+          <w:vertAlign w:val="baseline"/>
+        </w:rPr>
+      </w:pPr>
+      <w:r>
+        <w:rPr>
+          <w:position w:val="0"/>
+          <w:sz w:val="24"/>
+          <w:sz w:val="24"/>
+          <w:vertAlign w:val="baseline"/>
+        </w:rPr>
+      </w:r>
+    </w:p>
+    <w:p>
+      <w:pPr>
+        <w:pStyle w:val="Normal"/>
+        <w:spacing w:before="0" w:after="0"/>
         <w:jc w:val="center"/>
         <w:rPr>
-          <w:rFonts w:ascii="Trebuchet MS" w:hAnsi="Trebuchet MS" w:eastAsia="Trebuchet MS" w:cs="Trebuchet MS"/>
-          <w:b/>
-          <w:b/>
-          <w:i w:val="false"/>
-          <w:i w:val="false"/>
-          <w:caps w:val="false"/>
-          <w:smallCaps w:val="false"/>
-          <w:strike w:val="false"/>
-          <w:dstrike w:val="false"/>
-          <w:color w:val="000000"/>
-          <w:position w:val="0"/>
-          <w:sz w:val="48"/>
-          <w:sz w:val="48"/>
-          <w:szCs w:val="48"/>
-          <w:u w:val="none"/>
-          <w:vertAlign w:val="baseline"/>
-        </w:rPr>
-      </w:pPr>
-      <w:r>
-        <w:rPr>
-          <w:rFonts w:eastAsia="Trebuchet MS" w:cs="Trebuchet MS"/>
-          <w:b/>
-          <w:i w:val="false"/>
-          <w:caps w:val="false"/>
-          <w:smallCaps w:val="false"/>
-          <w:strike w:val="false"/>
-          <w:dstrike w:val="false"/>
-          <w:color w:val="000000"/>
-          <w:position w:val="0"/>
-          <w:sz w:val="48"/>
-          <w:sz w:val="48"/>
-          <w:szCs w:val="48"/>
-          <w:u w:val="none"/>
-          <w:shd w:fill="auto" w:val="clear"/>
-          <w:vertAlign w:val="baseline"/>
-        </w:rPr>
-      </w:r>
-    </w:p>
-    <w:p>
-      <w:pPr>
-        <w:pStyle w:val="Normal"/>
-        <w:keepNext w:val="false"/>
-        <w:keepLines w:val="false"/>
-        <w:widowControl w:val="false"/>
-        <w:pBdr/>
-        <w:shd w:val="clear" w:fill="auto"/>
-        <w:spacing w:lineRule="auto" w:line="240" w:before="0" w:after="0"/>
-        <w:ind w:left="0" w:right="0" w:hanging="0"/>
+          <w:position w:val="0"/>
+          <w:sz w:val="24"/>
+          <w:sz w:val="24"/>
+          <w:vertAlign w:val="baseline"/>
+        </w:rPr>
+      </w:pPr>
+      <w:r>
+        <w:rPr>
+          <w:position w:val="0"/>
+          <w:sz w:val="24"/>
+          <w:sz w:val="24"/>
+          <w:vertAlign w:val="baseline"/>
+        </w:rPr>
+      </w:r>
+    </w:p>
+    <w:p>
+      <w:pPr>
+        <w:pStyle w:val="Normal"/>
+        <w:spacing w:before="0" w:after="0"/>
         <w:jc w:val="center"/>
         <w:rPr>
-          <w:rFonts w:ascii="Trebuchet MS" w:hAnsi="Trebuchet MS" w:eastAsia="Trebuchet MS" w:cs="Trebuchet MS"/>
-          <w:b/>
-          <w:b/>
-          <w:i w:val="false"/>
-          <w:i w:val="false"/>
-          <w:caps w:val="false"/>
-          <w:smallCaps w:val="false"/>
-          <w:strike w:val="false"/>
-          <w:dstrike w:val="false"/>
-          <w:color w:val="000000"/>
-          <w:position w:val="0"/>
-          <w:sz w:val="48"/>
-          <w:sz w:val="48"/>
-          <w:szCs w:val="48"/>
-          <w:u w:val="none"/>
-          <w:vertAlign w:val="baseline"/>
-        </w:rPr>
-      </w:pPr>
-      <w:r>
-        <w:rPr>
-          <w:rFonts w:eastAsia="Trebuchet MS" w:cs="Trebuchet MS"/>
-          <w:b/>
-          <w:i w:val="false"/>
-          <w:caps w:val="false"/>
-          <w:smallCaps w:val="false"/>
-          <w:strike w:val="false"/>
-          <w:dstrike w:val="false"/>
-          <w:color w:val="000000"/>
-          <w:position w:val="0"/>
-          <w:sz w:val="48"/>
-          <w:sz w:val="48"/>
-          <w:szCs w:val="48"/>
-          <w:u w:val="none"/>
-          <w:shd w:fill="auto" w:val="clear"/>
-          <w:vertAlign w:val="baseline"/>
-        </w:rPr>
-      </w:r>
-    </w:p>
-    <w:p>
-      <w:pPr>
-        <w:pStyle w:val="Normal"/>
-        <w:keepNext w:val="false"/>
-        <w:keepLines w:val="false"/>
-        <w:widowControl w:val="false"/>
-        <w:pBdr/>
-        <w:shd w:val="clear" w:fill="auto"/>
-        <w:spacing w:lineRule="auto" w:line="240" w:before="0" w:after="0"/>
-        <w:ind w:left="0" w:right="0" w:hanging="0"/>
+          <w:position w:val="0"/>
+          <w:sz w:val="24"/>
+          <w:sz w:val="24"/>
+          <w:vertAlign w:val="baseline"/>
+        </w:rPr>
+      </w:pPr>
+      <w:r>
+        <w:rPr>
+          <w:position w:val="0"/>
+          <w:sz w:val="24"/>
+          <w:sz w:val="24"/>
+          <w:vertAlign w:val="baseline"/>
+        </w:rPr>
+      </w:r>
+    </w:p>
+    <w:p>
+      <w:pPr>
+        <w:pStyle w:val="Normal"/>
+        <w:spacing w:before="0" w:after="0"/>
         <w:jc w:val="center"/>
         <w:rPr>
-          <w:rFonts w:ascii="Trebuchet MS" w:hAnsi="Trebuchet MS" w:eastAsia="Trebuchet MS" w:cs="Trebuchet MS"/>
-          <w:b/>
-          <w:b/>
-          <w:i w:val="false"/>
-          <w:i w:val="false"/>
-          <w:caps w:val="false"/>
-          <w:smallCaps w:val="false"/>
-          <w:strike w:val="false"/>
-          <w:dstrike w:val="false"/>
-          <w:color w:val="000000"/>
-          <w:position w:val="0"/>
-          <w:sz w:val="48"/>
-          <w:sz w:val="48"/>
-          <w:szCs w:val="48"/>
-          <w:u w:val="none"/>
-          <w:vertAlign w:val="baseline"/>
-        </w:rPr>
-      </w:pPr>
-      <w:r>
-        <w:rPr>
-          <w:rFonts w:eastAsia="Trebuchet MS" w:cs="Trebuchet MS"/>
-          <w:b/>
-          <w:i w:val="false"/>
-          <w:caps w:val="false"/>
-          <w:smallCaps w:val="false"/>
-          <w:strike w:val="false"/>
-          <w:dstrike w:val="false"/>
-          <w:color w:val="000000"/>
-          <w:position w:val="0"/>
-          <w:sz w:val="48"/>
-          <w:sz w:val="48"/>
-          <w:szCs w:val="48"/>
-          <w:u w:val="none"/>
-          <w:shd w:fill="auto" w:val="clear"/>
-          <w:vertAlign w:val="baseline"/>
-        </w:rPr>
-      </w:r>
-    </w:p>
-    <w:p>
-      <w:pPr>
-        <w:pStyle w:val="Normal"/>
-        <w:keepNext w:val="false"/>
-        <w:keepLines w:val="false"/>
-        <w:widowControl w:val="false"/>
-        <w:pBdr/>
-        <w:shd w:val="clear" w:fill="auto"/>
-        <w:spacing w:lineRule="auto" w:line="240" w:before="0" w:after="0"/>
-        <w:ind w:left="0" w:right="0" w:hanging="0"/>
+          <w:position w:val="0"/>
+          <w:sz w:val="24"/>
+          <w:sz w:val="24"/>
+          <w:vertAlign w:val="baseline"/>
+        </w:rPr>
+      </w:pPr>
+      <w:r>
+        <w:rPr>
+          <w:position w:val="0"/>
+          <w:sz w:val="24"/>
+          <w:sz w:val="24"/>
+          <w:vertAlign w:val="baseline"/>
+        </w:rPr>
+      </w:r>
+    </w:p>
+    <w:p>
+      <w:pPr>
+        <w:pStyle w:val="Normal"/>
+        <w:spacing w:before="0" w:after="0"/>
         <w:jc w:val="center"/>
         <w:rPr>
-          <w:rFonts w:ascii="Trebuchet MS" w:hAnsi="Trebuchet MS" w:eastAsia="Trebuchet MS" w:cs="Trebuchet MS"/>
-          <w:b w:val="false"/>
-          <w:b w:val="false"/>
-          <w:i w:val="false"/>
-          <w:i w:val="false"/>
-          <w:caps w:val="false"/>
-          <w:smallCaps w:val="false"/>
-          <w:strike w:val="false"/>
-          <w:dstrike w:val="false"/>
-          <w:color w:val="000000"/>
-          <w:position w:val="0"/>
-          <w:sz w:val="24"/>
-          <w:sz w:val="24"/>
-          <w:szCs w:val="24"/>
-          <w:u w:val="none"/>
-          <w:vertAlign w:val="baseline"/>
-        </w:rPr>
-      </w:pPr>
-      <w:r>
-        <w:rPr>
-          <w:rFonts w:eastAsia="Trebuchet MS" w:cs="Trebuchet MS"/>
-          <w:b/>
-          <w:i w:val="false"/>
-          <w:caps w:val="false"/>
-          <w:smallCaps w:val="false"/>
-          <w:strike w:val="false"/>
-          <w:dstrike w:val="false"/>
-          <w:color w:val="000000"/>
-          <w:position w:val="0"/>
-          <w:sz w:val="48"/>
-          <w:sz w:val="48"/>
-          <w:szCs w:val="48"/>
-          <w:u w:val="none"/>
-          <w:shd w:fill="auto" w:val="clear"/>
-          <w:vertAlign w:val="baseline"/>
-        </w:rPr>
-        <w:t>Final Project</w:t>
+          <w:position w:val="0"/>
+          <w:sz w:val="24"/>
+          <w:sz w:val="24"/>
+          <w:vertAlign w:val="baseline"/>
+        </w:rPr>
+      </w:pPr>
+      <w:r>
+        <w:rPr>
+          <w:position w:val="0"/>
+          <w:sz w:val="24"/>
+          <w:sz w:val="24"/>
+          <w:vertAlign w:val="baseline"/>
+        </w:rPr>
       </w:r>
     </w:p>
     <w:p>
@@ -462,15 +593,18 @@
         <w:rPr>
           <w:position w:val="0"/>
           <w:sz w:val="24"/>
-          <w:vertAlign w:val="baseline"/>
-        </w:rPr>
-      </w:pPr>
-      <w:r>
-        <w:rPr>
-          <w:position w:val="0"/>
-          <w:sz w:val="24"/>
-          <w:vertAlign w:val="baseline"/>
-        </w:rPr>
+          <w:sz w:val="24"/>
+          <w:vertAlign w:val="baseline"/>
+        </w:rPr>
+      </w:pPr>
+      <w:r>
+        <w:rPr>
+          <w:position w:val="0"/>
+          <w:sz w:val="24"/>
+          <w:sz w:val="24"/>
+          <w:vertAlign w:val="baseline"/>
+        </w:rPr>
+        <w:t>Report</w:t>
       </w:r>
     </w:p>
     <w:p>
@@ -481,12 +615,14 @@
         <w:rPr>
           <w:position w:val="0"/>
           <w:sz w:val="24"/>
-          <w:vertAlign w:val="baseline"/>
-        </w:rPr>
-      </w:pPr>
-      <w:r>
-        <w:rPr>
-          <w:position w:val="0"/>
+          <w:sz w:val="24"/>
+          <w:vertAlign w:val="baseline"/>
+        </w:rPr>
+      </w:pPr>
+      <w:r>
+        <w:rPr>
+          <w:position w:val="0"/>
+          <w:sz w:val="24"/>
           <w:sz w:val="24"/>
           <w:vertAlign w:val="baseline"/>
         </w:rPr>
@@ -500,12 +636,14 @@
         <w:rPr>
           <w:position w:val="0"/>
           <w:sz w:val="24"/>
-          <w:vertAlign w:val="baseline"/>
-        </w:rPr>
-      </w:pPr>
-      <w:r>
-        <w:rPr>
-          <w:position w:val="0"/>
+          <w:sz w:val="24"/>
+          <w:vertAlign w:val="baseline"/>
+        </w:rPr>
+      </w:pPr>
+      <w:r>
+        <w:rPr>
+          <w:position w:val="0"/>
+          <w:sz w:val="24"/>
           <w:sz w:val="24"/>
           <w:vertAlign w:val="baseline"/>
         </w:rPr>
@@ -519,12 +657,14 @@
         <w:rPr>
           <w:position w:val="0"/>
           <w:sz w:val="24"/>
-          <w:vertAlign w:val="baseline"/>
-        </w:rPr>
-      </w:pPr>
-      <w:r>
-        <w:rPr>
-          <w:position w:val="0"/>
+          <w:sz w:val="24"/>
+          <w:vertAlign w:val="baseline"/>
+        </w:rPr>
+      </w:pPr>
+      <w:r>
+        <w:rPr>
+          <w:position w:val="0"/>
+          <w:sz w:val="24"/>
           <w:sz w:val="24"/>
           <w:vertAlign w:val="baseline"/>
         </w:rPr>
@@ -538,12 +678,14 @@
         <w:rPr>
           <w:position w:val="0"/>
           <w:sz w:val="24"/>
-          <w:vertAlign w:val="baseline"/>
-        </w:rPr>
-      </w:pPr>
-      <w:r>
-        <w:rPr>
-          <w:position w:val="0"/>
+          <w:sz w:val="24"/>
+          <w:vertAlign w:val="baseline"/>
+        </w:rPr>
+      </w:pPr>
+      <w:r>
+        <w:rPr>
+          <w:position w:val="0"/>
+          <w:sz w:val="24"/>
           <w:sz w:val="24"/>
           <w:vertAlign w:val="baseline"/>
         </w:rPr>
@@ -557,12 +699,14 @@
         <w:rPr>
           <w:position w:val="0"/>
           <w:sz w:val="24"/>
-          <w:vertAlign w:val="baseline"/>
-        </w:rPr>
-      </w:pPr>
-      <w:r>
-        <w:rPr>
-          <w:position w:val="0"/>
+          <w:sz w:val="24"/>
+          <w:vertAlign w:val="baseline"/>
+        </w:rPr>
+      </w:pPr>
+      <w:r>
+        <w:rPr>
+          <w:position w:val="0"/>
+          <w:sz w:val="24"/>
           <w:sz w:val="24"/>
           <w:vertAlign w:val="baseline"/>
         </w:rPr>
@@ -576,15 +720,18 @@
         <w:rPr>
           <w:position w:val="0"/>
           <w:sz w:val="24"/>
-          <w:vertAlign w:val="baseline"/>
-        </w:rPr>
-      </w:pPr>
-      <w:r>
-        <w:rPr>
-          <w:position w:val="0"/>
-          <w:sz w:val="24"/>
-          <w:vertAlign w:val="baseline"/>
-        </w:rPr>
+          <w:sz w:val="24"/>
+          <w:vertAlign w:val="baseline"/>
+        </w:rPr>
+      </w:pPr>
+      <w:r>
+        <w:rPr>
+          <w:position w:val="0"/>
+          <w:sz w:val="24"/>
+          <w:sz w:val="24"/>
+          <w:vertAlign w:val="baseline"/>
+        </w:rPr>
+        <w:t>I.E.S. San Vicente</w:t>
       </w:r>
     </w:p>
     <w:p>
@@ -595,16 +742,18 @@
         <w:rPr>
           <w:position w:val="0"/>
           <w:sz w:val="24"/>
-          <w:vertAlign w:val="baseline"/>
-        </w:rPr>
-      </w:pPr>
-      <w:r>
-        <w:rPr>
-          <w:position w:val="0"/>
-          <w:sz w:val="24"/>
-          <w:vertAlign w:val="baseline"/>
-        </w:rPr>
-        <w:t>Report</w:t>
+          <w:sz w:val="24"/>
+          <w:vertAlign w:val="baseline"/>
+        </w:rPr>
+      </w:pPr>
+      <w:r>
+        <w:rPr>
+          <w:position w:val="0"/>
+          <w:sz w:val="24"/>
+          <w:sz w:val="24"/>
+          <w:vertAlign w:val="baseline"/>
+        </w:rPr>
+        <w:t>San Vicente del Raspeig (Alicante)</w:t>
       </w:r>
     </w:p>
     <w:p>
@@ -615,15 +764,18 @@
         <w:rPr>
           <w:position w:val="0"/>
           <w:sz w:val="24"/>
-          <w:vertAlign w:val="baseline"/>
-        </w:rPr>
-      </w:pPr>
-      <w:r>
-        <w:rPr>
-          <w:position w:val="0"/>
-          <w:sz w:val="24"/>
-          <w:vertAlign w:val="baseline"/>
-        </w:rPr>
+          <w:sz w:val="24"/>
+          <w:vertAlign w:val="baseline"/>
+        </w:rPr>
+      </w:pPr>
+      <w:r>
+        <w:rPr>
+          <w:position w:val="0"/>
+          <w:sz w:val="24"/>
+          <w:sz w:val="24"/>
+          <w:vertAlign w:val="baseline"/>
+        </w:rPr>
+        <w:t>2017/2018</w:t>
       </w:r>
     </w:p>
     <w:p>
@@ -634,12 +786,14 @@
         <w:rPr>
           <w:position w:val="0"/>
           <w:sz w:val="24"/>
-          <w:vertAlign w:val="baseline"/>
-        </w:rPr>
-      </w:pPr>
-      <w:r>
-        <w:rPr>
-          <w:position w:val="0"/>
+          <w:sz w:val="24"/>
+          <w:vertAlign w:val="baseline"/>
+        </w:rPr>
+      </w:pPr>
+      <w:r>
+        <w:rPr>
+          <w:position w:val="0"/>
+          <w:sz w:val="24"/>
           <w:sz w:val="24"/>
           <w:vertAlign w:val="baseline"/>
         </w:rPr>
@@ -653,12 +807,14 @@
         <w:rPr>
           <w:position w:val="0"/>
           <w:sz w:val="24"/>
-          <w:vertAlign w:val="baseline"/>
-        </w:rPr>
-      </w:pPr>
-      <w:r>
-        <w:rPr>
-          <w:position w:val="0"/>
+          <w:sz w:val="24"/>
+          <w:vertAlign w:val="baseline"/>
+        </w:rPr>
+      </w:pPr>
+      <w:r>
+        <w:rPr>
+          <w:position w:val="0"/>
+          <w:sz w:val="24"/>
           <w:sz w:val="24"/>
           <w:vertAlign w:val="baseline"/>
         </w:rPr>
@@ -672,15 +828,18 @@
         <w:rPr>
           <w:position w:val="0"/>
           <w:sz w:val="24"/>
-          <w:vertAlign w:val="baseline"/>
-        </w:rPr>
-      </w:pPr>
-      <w:r>
-        <w:rPr>
-          <w:position w:val="0"/>
-          <w:sz w:val="24"/>
-          <w:vertAlign w:val="baseline"/>
-        </w:rPr>
+          <w:sz w:val="24"/>
+          <w:vertAlign w:val="baseline"/>
+        </w:rPr>
+      </w:pPr>
+      <w:r>
+        <w:rPr>
+          <w:position w:val="0"/>
+          <w:sz w:val="24"/>
+          <w:sz w:val="24"/>
+          <w:vertAlign w:val="baseline"/>
+        </w:rPr>
+        <w:t>Teachers:</w:t>
       </w:r>
     </w:p>
     <w:p>
@@ -691,15 +850,18 @@
         <w:rPr>
           <w:position w:val="0"/>
           <w:sz w:val="24"/>
-          <w:vertAlign w:val="baseline"/>
-        </w:rPr>
-      </w:pPr>
-      <w:r>
-        <w:rPr>
-          <w:position w:val="0"/>
-          <w:sz w:val="24"/>
-          <w:vertAlign w:val="baseline"/>
-        </w:rPr>
+          <w:sz w:val="24"/>
+          <w:vertAlign w:val="baseline"/>
+        </w:rPr>
+      </w:pPr>
+      <w:r>
+        <w:rPr>
+          <w:position w:val="0"/>
+          <w:sz w:val="24"/>
+          <w:sz w:val="24"/>
+          <w:vertAlign w:val="baseline"/>
+        </w:rPr>
+        <w:t>José Ignacio Cabanes / Ignacio Iborra</w:t>
       </w:r>
     </w:p>
     <w:p>
@@ -710,16 +872,17 @@
         <w:rPr>
           <w:position w:val="0"/>
           <w:sz w:val="24"/>
-          <w:vertAlign w:val="baseline"/>
-        </w:rPr>
-      </w:pPr>
-      <w:r>
-        <w:rPr>
-          <w:position w:val="0"/>
-          <w:sz w:val="24"/>
-          <w:vertAlign w:val="baseline"/>
-        </w:rPr>
-        <w:t>I.E.S. San Vicente</w:t>
+          <w:sz w:val="24"/>
+          <w:vertAlign w:val="baseline"/>
+        </w:rPr>
+      </w:pPr>
+      <w:r>
+        <w:rPr>
+          <w:position w:val="0"/>
+          <w:sz w:val="24"/>
+          <w:sz w:val="24"/>
+          <w:vertAlign w:val="baseline"/>
+        </w:rPr>
       </w:r>
     </w:p>
     <w:p>
@@ -730,16 +893,18 @@
         <w:rPr>
           <w:position w:val="0"/>
           <w:sz w:val="24"/>
-          <w:vertAlign w:val="baseline"/>
-        </w:rPr>
-      </w:pPr>
-      <w:r>
-        <w:rPr>
-          <w:position w:val="0"/>
-          <w:sz w:val="24"/>
-          <w:vertAlign w:val="baseline"/>
-        </w:rPr>
-        <w:t>San Vicente del Raspeig (Alicante)</w:t>
+          <w:sz w:val="24"/>
+          <w:vertAlign w:val="baseline"/>
+        </w:rPr>
+      </w:pPr>
+      <w:r>
+        <w:rPr>
+          <w:position w:val="0"/>
+          <w:sz w:val="24"/>
+          <w:sz w:val="24"/>
+          <w:vertAlign w:val="baseline"/>
+        </w:rPr>
+        <w:t>Student:</w:t>
       </w:r>
     </w:p>
     <w:p>
@@ -750,16 +915,98 @@
         <w:rPr>
           <w:position w:val="0"/>
           <w:sz w:val="24"/>
-          <w:vertAlign w:val="baseline"/>
-        </w:rPr>
-      </w:pPr>
-      <w:r>
-        <w:rPr>
-          <w:position w:val="0"/>
-          <w:sz w:val="24"/>
-          <w:vertAlign w:val="baseline"/>
-        </w:rPr>
-        <w:t>2017/2018</w:t>
+          <w:sz w:val="24"/>
+          <w:vertAlign w:val="baseline"/>
+        </w:rPr>
+      </w:pPr>
+      <w:r>
+        <w:rPr>
+          <w:position w:val="0"/>
+          <w:sz w:val="24"/>
+          <w:sz w:val="24"/>
+          <w:vertAlign w:val="baseline"/>
+        </w:rPr>
+        <w:t>Almudena López Sánchez</w:t>
+      </w:r>
+    </w:p>
+    <w:p>
+      <w:pPr>
+        <w:pStyle w:val="Normal"/>
+        <w:spacing w:before="0" w:after="0"/>
+        <w:rPr>
+          <w:position w:val="0"/>
+          <w:sz w:val="24"/>
+          <w:sz w:val="24"/>
+          <w:vertAlign w:val="baseline"/>
+        </w:rPr>
+      </w:pPr>
+      <w:r>
+        <w:rPr>
+          <w:position w:val="0"/>
+          <w:sz w:val="24"/>
+          <w:sz w:val="24"/>
+          <w:vertAlign w:val="baseline"/>
+        </w:rPr>
+      </w:r>
+    </w:p>
+    <w:p>
+      <w:pPr>
+        <w:pStyle w:val="Normal"/>
+        <w:spacing w:before="0" w:after="0"/>
+        <w:rPr>
+          <w:position w:val="0"/>
+          <w:sz w:val="24"/>
+          <w:sz w:val="24"/>
+          <w:vertAlign w:val="baseline"/>
+        </w:rPr>
+      </w:pPr>
+      <w:r>
+        <w:rPr>
+          <w:position w:val="0"/>
+          <w:sz w:val="24"/>
+          <w:sz w:val="24"/>
+          <w:vertAlign w:val="baseline"/>
+        </w:rPr>
+      </w:r>
+    </w:p>
+    <w:p>
+      <w:pPr>
+        <w:pStyle w:val="Normal"/>
+        <w:spacing w:before="0" w:after="0"/>
+        <w:rPr>
+          <w:position w:val="0"/>
+          <w:sz w:val="24"/>
+          <w:sz w:val="24"/>
+          <w:vertAlign w:val="baseline"/>
+        </w:rPr>
+      </w:pPr>
+      <w:r>
+        <w:rPr>
+          <w:position w:val="0"/>
+          <w:sz w:val="24"/>
+          <w:sz w:val="24"/>
+          <w:vertAlign w:val="baseline"/>
+        </w:rPr>
+      </w:r>
+    </w:p>
+    <w:p>
+      <w:pPr>
+        <w:pStyle w:val="Normal"/>
+        <w:spacing w:before="0" w:after="0"/>
+        <w:rPr>
+          <w:position w:val="0"/>
+          <w:sz w:val="24"/>
+          <w:sz w:val="24"/>
+          <w:vertAlign w:val="baseline"/>
+        </w:rPr>
+      </w:pPr>
+      <w:r>
+        <w:rPr>
+          <w:position w:val="0"/>
+          <w:sz w:val="24"/>
+          <w:sz w:val="24"/>
+          <w:vertAlign w:val="baseline"/>
+        </w:rPr>
       </w:r>
     </w:p>
     <w:p>
@@ -770,12 +1017,14 @@
         <w:rPr>
           <w:position w:val="0"/>
           <w:sz w:val="24"/>
-          <w:vertAlign w:val="baseline"/>
-        </w:rPr>
-      </w:pPr>
-      <w:r>
-        <w:rPr>
-          <w:position w:val="0"/>
+          <w:sz w:val="24"/>
+          <w:vertAlign w:val="baseline"/>
+        </w:rPr>
+      </w:pPr>
+      <w:r>
+        <w:rPr>
+          <w:position w:val="0"/>
+          <w:sz w:val="24"/>
           <w:sz w:val="24"/>
           <w:vertAlign w:val="baseline"/>
         </w:rPr>
@@ -789,257 +1038,54 @@
         <w:rPr>
           <w:position w:val="0"/>
           <w:sz w:val="24"/>
-          <w:vertAlign w:val="baseline"/>
-        </w:rPr>
-      </w:pPr>
-      <w:r>
-        <w:rPr>
-          <w:position w:val="0"/>
-          <w:sz w:val="24"/>
-          <w:vertAlign w:val="baseline"/>
-        </w:rPr>
-      </w:r>
-    </w:p>
-    <w:p>
-      <w:pPr>
-        <w:pStyle w:val="Normal"/>
-        <w:spacing w:before="0" w:after="0"/>
-        <w:jc w:val="center"/>
-        <w:rPr>
-          <w:position w:val="0"/>
-          <w:sz w:val="24"/>
-          <w:vertAlign w:val="baseline"/>
-        </w:rPr>
-      </w:pPr>
-      <w:r>
-        <w:rPr>
-          <w:position w:val="0"/>
-          <w:sz w:val="24"/>
-          <w:vertAlign w:val="baseline"/>
-        </w:rPr>
-        <w:t>Teachers:</w:t>
-      </w:r>
-    </w:p>
-    <w:p>
-      <w:pPr>
-        <w:pStyle w:val="Normal"/>
-        <w:spacing w:before="0" w:after="0"/>
-        <w:jc w:val="center"/>
-        <w:rPr>
-          <w:position w:val="0"/>
-          <w:sz w:val="24"/>
-          <w:vertAlign w:val="baseline"/>
-        </w:rPr>
-      </w:pPr>
-      <w:r>
-        <w:rPr>
-          <w:position w:val="0"/>
-          <w:sz w:val="24"/>
-          <w:vertAlign w:val="baseline"/>
-        </w:rPr>
-        <w:t>José Ignacio Cabanes / Ignacio Iborra</w:t>
-      </w:r>
-    </w:p>
-    <w:p>
-      <w:pPr>
-        <w:pStyle w:val="Normal"/>
-        <w:spacing w:before="0" w:after="0"/>
-        <w:jc w:val="center"/>
-        <w:rPr>
-          <w:position w:val="0"/>
-          <w:sz w:val="24"/>
-          <w:vertAlign w:val="baseline"/>
-        </w:rPr>
-      </w:pPr>
-      <w:r>
-        <w:rPr>
-          <w:position w:val="0"/>
-          <w:sz w:val="24"/>
-          <w:vertAlign w:val="baseline"/>
-        </w:rPr>
-      </w:r>
-    </w:p>
-    <w:p>
-      <w:pPr>
-        <w:pStyle w:val="Normal"/>
-        <w:spacing w:before="0" w:after="0"/>
-        <w:jc w:val="center"/>
-        <w:rPr>
-          <w:position w:val="0"/>
-          <w:sz w:val="24"/>
-          <w:vertAlign w:val="baseline"/>
-        </w:rPr>
-      </w:pPr>
-      <w:r>
-        <w:rPr>
-          <w:position w:val="0"/>
-          <w:sz w:val="24"/>
-          <w:vertAlign w:val="baseline"/>
-        </w:rPr>
-        <w:t>Student:</w:t>
-      </w:r>
-    </w:p>
-    <w:p>
-      <w:pPr>
-        <w:pStyle w:val="Normal"/>
-        <w:spacing w:before="0" w:after="0"/>
-        <w:jc w:val="center"/>
-        <w:rPr>
-          <w:position w:val="0"/>
-          <w:sz w:val="24"/>
-          <w:vertAlign w:val="baseline"/>
-        </w:rPr>
-      </w:pPr>
-      <w:r>
-        <w:rPr>
-          <w:position w:val="0"/>
-          <w:sz w:val="24"/>
-          <w:vertAlign w:val="baseline"/>
-        </w:rPr>
-        <w:t>Almudena López Sánchez</w:t>
-      </w:r>
-    </w:p>
-    <w:p>
-      <w:pPr>
-        <w:pStyle w:val="Normal"/>
-        <w:spacing w:before="0" w:after="0"/>
-        <w:rPr>
-          <w:position w:val="0"/>
-          <w:sz w:val="24"/>
-          <w:vertAlign w:val="baseline"/>
-        </w:rPr>
-      </w:pPr>
-      <w:r>
-        <w:rPr>
-          <w:position w:val="0"/>
-          <w:sz w:val="24"/>
-          <w:vertAlign w:val="baseline"/>
-        </w:rPr>
-      </w:r>
-    </w:p>
-    <w:p>
-      <w:pPr>
-        <w:pStyle w:val="Normal"/>
-        <w:spacing w:before="0" w:after="0"/>
-        <w:rPr>
-          <w:position w:val="0"/>
-          <w:sz w:val="24"/>
-          <w:vertAlign w:val="baseline"/>
-        </w:rPr>
-      </w:pPr>
-      <w:r>
-        <w:rPr>
-          <w:position w:val="0"/>
-          <w:sz w:val="24"/>
-          <w:vertAlign w:val="baseline"/>
-        </w:rPr>
-      </w:r>
-    </w:p>
-    <w:p>
-      <w:pPr>
-        <w:pStyle w:val="Normal"/>
-        <w:spacing w:before="0" w:after="0"/>
-        <w:rPr>
-          <w:position w:val="0"/>
-          <w:sz w:val="24"/>
-          <w:vertAlign w:val="baseline"/>
-        </w:rPr>
-      </w:pPr>
-      <w:r>
-        <w:rPr>
-          <w:position w:val="0"/>
-          <w:sz w:val="24"/>
-          <w:vertAlign w:val="baseline"/>
-        </w:rPr>
-      </w:r>
-    </w:p>
-    <w:p>
-      <w:pPr>
-        <w:pStyle w:val="Normal"/>
-        <w:spacing w:before="0" w:after="0"/>
-        <w:rPr>
-          <w:position w:val="0"/>
-          <w:sz w:val="24"/>
-          <w:vertAlign w:val="baseline"/>
-        </w:rPr>
-      </w:pPr>
-      <w:r>
-        <w:rPr>
-          <w:position w:val="0"/>
-          <w:sz w:val="24"/>
-          <w:vertAlign w:val="baseline"/>
-        </w:rPr>
-      </w:r>
-    </w:p>
-    <w:p>
-      <w:pPr>
-        <w:pStyle w:val="Normal"/>
-        <w:spacing w:before="0" w:after="0"/>
-        <w:jc w:val="center"/>
-        <w:rPr>
-          <w:position w:val="0"/>
-          <w:sz w:val="24"/>
-          <w:vertAlign w:val="baseline"/>
-        </w:rPr>
-      </w:pPr>
-      <w:r>
-        <w:rPr>
-          <w:position w:val="0"/>
-          <w:sz w:val="24"/>
-          <w:vertAlign w:val="baseline"/>
-        </w:rPr>
-      </w:r>
-    </w:p>
-    <w:p>
-      <w:pPr>
-        <w:pStyle w:val="Normal"/>
-        <w:spacing w:before="0" w:after="0"/>
-        <w:jc w:val="center"/>
-        <w:rPr>
-          <w:position w:val="0"/>
-          <w:sz w:val="24"/>
-          <w:vertAlign w:val="baseline"/>
-        </w:rPr>
-      </w:pPr>
-      <w:r>
-        <w:rPr>
-          <w:position w:val="0"/>
-          <w:sz w:val="24"/>
-          <w:vertAlign w:val="baseline"/>
-        </w:rPr>
-      </w:r>
-    </w:p>
-    <w:p>
-      <w:pPr>
-        <w:pStyle w:val="Normal"/>
-        <w:spacing w:before="0" w:after="0"/>
-        <w:rPr>
-          <w:position w:val="0"/>
-          <w:sz w:val="24"/>
-          <w:vertAlign w:val="baseline"/>
-        </w:rPr>
-      </w:pPr>
-      <w:r>
-        <w:rPr>
-          <w:position w:val="0"/>
-          <w:sz w:val="24"/>
-          <w:vertAlign w:val="baseline"/>
-        </w:rPr>
-      </w:r>
-    </w:p>
-    <w:p>
-      <w:pPr>
-        <w:pStyle w:val="Normal"/>
-        <w:spacing w:before="0" w:after="0"/>
-        <w:rPr>
-          <w:position w:val="0"/>
-          <w:sz w:val="24"/>
-          <w:vertAlign w:val="baseline"/>
-        </w:rPr>
-      </w:pPr>
-      <w:r>
-        <w:rPr>
-          <w:position w:val="0"/>
+          <w:sz w:val="24"/>
+          <w:vertAlign w:val="baseline"/>
+        </w:rPr>
+      </w:pPr>
+      <w:r>
+        <w:rPr>
+          <w:position w:val="0"/>
+          <w:sz w:val="24"/>
+          <w:sz w:val="24"/>
+          <w:vertAlign w:val="baseline"/>
+        </w:rPr>
+      </w:r>
+    </w:p>
+    <w:p>
+      <w:pPr>
+        <w:pStyle w:val="Normal"/>
+        <w:spacing w:before="0" w:after="0"/>
+        <w:rPr>
+          <w:position w:val="0"/>
+          <w:sz w:val="24"/>
+          <w:sz w:val="24"/>
+          <w:vertAlign w:val="baseline"/>
+        </w:rPr>
+      </w:pPr>
+      <w:r>
+        <w:rPr>
+          <w:position w:val="0"/>
+          <w:sz w:val="24"/>
+          <w:sz w:val="24"/>
+          <w:vertAlign w:val="baseline"/>
+        </w:rPr>
+      </w:r>
+    </w:p>
+    <w:p>
+      <w:pPr>
+        <w:pStyle w:val="Normal"/>
+        <w:spacing w:before="0" w:after="0"/>
+        <w:rPr>
+          <w:position w:val="0"/>
+          <w:sz w:val="24"/>
+          <w:sz w:val="24"/>
+          <w:vertAlign w:val="baseline"/>
+        </w:rPr>
+      </w:pPr>
+      <w:r>
+        <w:rPr>
+          <w:position w:val="0"/>
+          <w:sz w:val="24"/>
           <w:sz w:val="24"/>
           <w:vertAlign w:val="baseline"/>
         </w:rPr>
@@ -1055,7 +1101,6 @@
           <w:ilvl w:val="1"/>
           <w:numId w:val="2"/>
         </w:numPr>
-        <w:pBdr/>
         <w:shd w:val="clear" w:fill="auto"/>
         <w:spacing w:lineRule="auto" w:line="240" w:before="0" w:after="0"/>
         <w:ind w:left="576" w:right="0" w:hanging="576"/>
@@ -1105,14 +1150,16 @@
         <w:rPr>
           <w:position w:val="0"/>
           <w:sz w:val="24"/>
-          <w:vertAlign w:val="baseline"/>
-        </w:rPr>
-      </w:pPr>
-      <w:r>
-        <w:rPr>
-          <w:b/>
-          <w:color w:val="000000"/>
-          <w:position w:val="0"/>
+          <w:sz w:val="24"/>
+          <w:vertAlign w:val="baseline"/>
+        </w:rPr>
+      </w:pPr>
+      <w:r>
+        <w:rPr>
+          <w:b/>
+          <w:color w:val="000000"/>
+          <w:position w:val="0"/>
+          <w:sz w:val="24"/>
           <w:sz w:val="24"/>
           <w:vertAlign w:val="baseline"/>
         </w:rPr>
@@ -1127,12 +1174,14 @@
         <w:rPr>
           <w:position w:val="0"/>
           <w:sz w:val="24"/>
-          <w:vertAlign w:val="baseline"/>
-        </w:rPr>
-      </w:pPr>
-      <w:r>
-        <w:rPr>
-          <w:position w:val="0"/>
+          <w:sz w:val="24"/>
+          <w:vertAlign w:val="baseline"/>
+        </w:rPr>
+      </w:pPr>
+      <w:r>
+        <w:rPr>
+          <w:position w:val="0"/>
+          <w:sz w:val="24"/>
           <w:sz w:val="24"/>
           <w:vertAlign w:val="baseline"/>
         </w:rPr>
@@ -1147,12 +1196,14 @@
         <w:rPr>
           <w:position w:val="0"/>
           <w:sz w:val="24"/>
-          <w:vertAlign w:val="baseline"/>
-        </w:rPr>
-      </w:pPr>
-      <w:r>
-        <w:rPr>
-          <w:position w:val="0"/>
+          <w:sz w:val="24"/>
+          <w:vertAlign w:val="baseline"/>
+        </w:rPr>
+      </w:pPr>
+      <w:r>
+        <w:rPr>
+          <w:position w:val="0"/>
+          <w:sz w:val="24"/>
           <w:sz w:val="24"/>
           <w:vertAlign w:val="baseline"/>
         </w:rPr>
@@ -1166,14 +1217,16 @@
         <w:rPr>
           <w:position w:val="0"/>
           <w:sz w:val="24"/>
-          <w:vertAlign w:val="baseline"/>
-        </w:rPr>
-      </w:pPr>
-      <w:r>
-        <w:rPr>
-          <w:b/>
-          <w:color w:val="000000"/>
-          <w:position w:val="0"/>
+          <w:sz w:val="24"/>
+          <w:vertAlign w:val="baseline"/>
+        </w:rPr>
+      </w:pPr>
+      <w:r>
+        <w:rPr>
+          <w:b/>
+          <w:color w:val="000000"/>
+          <w:position w:val="0"/>
+          <w:sz w:val="24"/>
           <w:sz w:val="24"/>
           <w:vertAlign w:val="baseline"/>
         </w:rPr>
@@ -1188,12 +1241,14 @@
         <w:rPr>
           <w:position w:val="0"/>
           <w:sz w:val="24"/>
-          <w:vertAlign w:val="baseline"/>
-        </w:rPr>
-      </w:pPr>
-      <w:r>
-        <w:rPr>
-          <w:position w:val="0"/>
+          <w:sz w:val="24"/>
+          <w:vertAlign w:val="baseline"/>
+        </w:rPr>
+      </w:pPr>
+      <w:r>
+        <w:rPr>
+          <w:position w:val="0"/>
+          <w:sz w:val="24"/>
           <w:sz w:val="24"/>
           <w:vertAlign w:val="baseline"/>
         </w:rPr>
@@ -1211,14 +1266,16 @@
           <w:color w:val="000000"/>
           <w:position w:val="0"/>
           <w:sz w:val="24"/>
-          <w:vertAlign w:val="baseline"/>
-        </w:rPr>
-      </w:pPr>
-      <w:r>
-        <w:rPr>
-          <w:b/>
-          <w:color w:val="000000"/>
-          <w:position w:val="0"/>
+          <w:sz w:val="24"/>
+          <w:vertAlign w:val="baseline"/>
+        </w:rPr>
+      </w:pPr>
+      <w:r>
+        <w:rPr>
+          <w:b/>
+          <w:color w:val="000000"/>
+          <w:position w:val="0"/>
+          <w:sz w:val="24"/>
           <w:sz w:val="24"/>
           <w:vertAlign w:val="baseline"/>
         </w:rPr>
@@ -1232,14 +1289,16 @@
         <w:rPr>
           <w:position w:val="0"/>
           <w:sz w:val="24"/>
-          <w:vertAlign w:val="baseline"/>
-        </w:rPr>
-      </w:pPr>
-      <w:r>
-        <w:rPr>
-          <w:b/>
-          <w:color w:val="000000"/>
-          <w:position w:val="0"/>
+          <w:sz w:val="24"/>
+          <w:vertAlign w:val="baseline"/>
+        </w:rPr>
+      </w:pPr>
+      <w:r>
+        <w:rPr>
+          <w:b/>
+          <w:color w:val="000000"/>
+          <w:position w:val="0"/>
+          <w:sz w:val="24"/>
           <w:sz w:val="24"/>
           <w:vertAlign w:val="baseline"/>
         </w:rPr>
@@ -1254,12 +1313,14 @@
         <w:rPr>
           <w:position w:val="0"/>
           <w:sz w:val="24"/>
-          <w:vertAlign w:val="baseline"/>
-        </w:rPr>
-      </w:pPr>
-      <w:r>
-        <w:rPr>
-          <w:position w:val="0"/>
+          <w:sz w:val="24"/>
+          <w:vertAlign w:val="baseline"/>
+        </w:rPr>
+      </w:pPr>
+      <w:r>
+        <w:rPr>
+          <w:position w:val="0"/>
+          <w:sz w:val="24"/>
           <w:sz w:val="24"/>
           <w:vertAlign w:val="baseline"/>
         </w:rPr>
@@ -1274,12 +1335,14 @@
         <w:rPr>
           <w:position w:val="0"/>
           <w:sz w:val="24"/>
-          <w:vertAlign w:val="baseline"/>
-        </w:rPr>
-      </w:pPr>
-      <w:r>
-        <w:rPr>
-          <w:position w:val="0"/>
+          <w:sz w:val="24"/>
+          <w:vertAlign w:val="baseline"/>
+        </w:rPr>
+      </w:pPr>
+      <w:r>
+        <w:rPr>
+          <w:position w:val="0"/>
+          <w:sz w:val="24"/>
           <w:sz w:val="24"/>
           <w:vertAlign w:val="baseline"/>
         </w:rPr>
@@ -1293,12 +1356,14 @@
         <w:rPr>
           <w:position w:val="0"/>
           <w:sz w:val="24"/>
-          <w:vertAlign w:val="baseline"/>
-        </w:rPr>
-      </w:pPr>
-      <w:r>
-        <w:rPr>
-          <w:position w:val="0"/>
+          <w:sz w:val="24"/>
+          <w:vertAlign w:val="baseline"/>
+        </w:rPr>
+      </w:pPr>
+      <w:r>
+        <w:rPr>
+          <w:position w:val="0"/>
+          <w:sz w:val="24"/>
           <w:sz w:val="24"/>
           <w:vertAlign w:val="baseline"/>
         </w:rPr>
@@ -1314,7 +1379,6 @@
           <w:ilvl w:val="1"/>
           <w:numId w:val="2"/>
         </w:numPr>
-        <w:pBdr/>
         <w:shd w:val="clear" w:fill="auto"/>
         <w:spacing w:lineRule="auto" w:line="240" w:before="0" w:after="0"/>
         <w:ind w:left="576" w:right="0" w:hanging="576"/>
@@ -1364,12 +1428,14 @@
         <w:rPr>
           <w:position w:val="0"/>
           <w:sz w:val="24"/>
-          <w:vertAlign w:val="baseline"/>
-        </w:rPr>
-      </w:pPr>
-      <w:r>
-        <w:rPr>
-          <w:position w:val="0"/>
+          <w:sz w:val="24"/>
+          <w:vertAlign w:val="baseline"/>
+        </w:rPr>
+      </w:pPr>
+      <w:r>
+        <w:rPr>
+          <w:position w:val="0"/>
+          <w:sz w:val="24"/>
           <w:sz w:val="24"/>
           <w:vertAlign w:val="baseline"/>
         </w:rPr>
@@ -1384,12 +1450,14 @@
         <w:rPr>
           <w:position w:val="0"/>
           <w:sz w:val="24"/>
-          <w:vertAlign w:val="baseline"/>
-        </w:rPr>
-      </w:pPr>
-      <w:r>
-        <w:rPr>
-          <w:position w:val="0"/>
+          <w:sz w:val="24"/>
+          <w:vertAlign w:val="baseline"/>
+        </w:rPr>
+      </w:pPr>
+      <w:r>
+        <w:rPr>
+          <w:position w:val="0"/>
+          <w:sz w:val="24"/>
           <w:sz w:val="24"/>
           <w:vertAlign w:val="baseline"/>
         </w:rPr>
@@ -1403,12 +1471,14 @@
         <w:rPr>
           <w:position w:val="0"/>
           <w:sz w:val="24"/>
-          <w:vertAlign w:val="baseline"/>
-        </w:rPr>
-      </w:pPr>
-      <w:r>
-        <w:rPr>
-          <w:position w:val="0"/>
+          <w:sz w:val="24"/>
+          <w:vertAlign w:val="baseline"/>
+        </w:rPr>
+      </w:pPr>
+      <w:r>
+        <w:rPr>
+          <w:position w:val="0"/>
+          <w:sz w:val="24"/>
           <w:sz w:val="24"/>
           <w:vertAlign w:val="baseline"/>
         </w:rPr>
@@ -1418,6 +1488,7 @@
         <w:rPr>
           <w:position w:val="0"/>
           <w:sz w:val="24"/>
+          <w:sz w:val="24"/>
           <w:vertAlign w:val="baseline"/>
         </w:rPr>
         <w:t>New game</w:t>
@@ -1431,12 +1502,14 @@
         <w:rPr>
           <w:position w:val="0"/>
           <w:sz w:val="24"/>
-          <w:vertAlign w:val="baseline"/>
-        </w:rPr>
-      </w:pPr>
-      <w:r>
-        <w:rPr>
-          <w:position w:val="0"/>
+          <w:sz w:val="24"/>
+          <w:vertAlign w:val="baseline"/>
+        </w:rPr>
+      </w:pPr>
+      <w:r>
+        <w:rPr>
+          <w:position w:val="0"/>
+          <w:sz w:val="24"/>
           <w:sz w:val="24"/>
           <w:vertAlign w:val="baseline"/>
         </w:rPr>
@@ -1446,6 +1519,7 @@
         <w:rPr>
           <w:position w:val="0"/>
           <w:sz w:val="24"/>
+          <w:sz w:val="24"/>
           <w:vertAlign w:val="baseline"/>
         </w:rPr>
         <w:t>Load</w:t>
@@ -1459,12 +1533,14 @@
         <w:rPr>
           <w:position w:val="0"/>
           <w:sz w:val="24"/>
-          <w:vertAlign w:val="baseline"/>
-        </w:rPr>
-      </w:pPr>
-      <w:r>
-        <w:rPr>
-          <w:position w:val="0"/>
+          <w:sz w:val="24"/>
+          <w:vertAlign w:val="baseline"/>
+        </w:rPr>
+      </w:pPr>
+      <w:r>
+        <w:rPr>
+          <w:position w:val="0"/>
+          <w:sz w:val="24"/>
           <w:sz w:val="24"/>
           <w:vertAlign w:val="baseline"/>
         </w:rPr>
@@ -1474,6 +1550,7 @@
         <w:rPr>
           <w:position w:val="0"/>
           <w:sz w:val="24"/>
+          <w:sz w:val="24"/>
           <w:vertAlign w:val="baseline"/>
         </w:rPr>
         <w:t>Credits</w:t>
@@ -1487,12 +1564,14 @@
         <w:rPr>
           <w:position w:val="0"/>
           <w:sz w:val="24"/>
-          <w:vertAlign w:val="baseline"/>
-        </w:rPr>
-      </w:pPr>
-      <w:r>
-        <w:rPr>
-          <w:position w:val="0"/>
+          <w:sz w:val="24"/>
+          <w:vertAlign w:val="baseline"/>
+        </w:rPr>
+      </w:pPr>
+      <w:r>
+        <w:rPr>
+          <w:position w:val="0"/>
+          <w:sz w:val="24"/>
           <w:sz w:val="24"/>
           <w:vertAlign w:val="baseline"/>
         </w:rPr>
@@ -1502,6 +1581,7 @@
         <w:rPr>
           <w:position w:val="0"/>
           <w:sz w:val="24"/>
+          <w:sz w:val="24"/>
           <w:vertAlign w:val="baseline"/>
         </w:rPr>
         <w:t>Quit</w:t>
@@ -1515,12 +1595,14 @@
         <w:rPr>
           <w:position w:val="0"/>
           <w:sz w:val="24"/>
-          <w:vertAlign w:val="baseline"/>
-        </w:rPr>
-      </w:pPr>
-      <w:r>
-        <w:rPr>
-          <w:position w:val="0"/>
+          <w:sz w:val="24"/>
+          <w:vertAlign w:val="baseline"/>
+        </w:rPr>
+      </w:pPr>
+      <w:r>
+        <w:rPr>
+          <w:position w:val="0"/>
+          <w:sz w:val="24"/>
           <w:sz w:val="24"/>
           <w:vertAlign w:val="baseline"/>
         </w:rPr>
@@ -1534,12 +1616,14 @@
         <w:rPr>
           <w:position w:val="0"/>
           <w:sz w:val="24"/>
-          <w:vertAlign w:val="baseline"/>
-        </w:rPr>
-      </w:pPr>
-      <w:r>
-        <w:rPr>
-          <w:position w:val="0"/>
+          <w:sz w:val="24"/>
+          <w:vertAlign w:val="baseline"/>
+        </w:rPr>
+      </w:pPr>
+      <w:r>
+        <w:rPr>
+          <w:position w:val="0"/>
+          <w:sz w:val="24"/>
           <w:sz w:val="24"/>
           <w:vertAlign w:val="baseline"/>
         </w:rPr>
@@ -1554,12 +1638,14 @@
         <w:rPr>
           <w:position w:val="0"/>
           <w:sz w:val="24"/>
-          <w:vertAlign w:val="baseline"/>
-        </w:rPr>
-      </w:pPr>
-      <w:r>
-        <w:rPr>
-          <w:position w:val="0"/>
+          <w:sz w:val="24"/>
+          <w:vertAlign w:val="baseline"/>
+        </w:rPr>
+      </w:pPr>
+      <w:r>
+        <w:rPr>
+          <w:position w:val="0"/>
+          <w:sz w:val="24"/>
           <w:sz w:val="24"/>
           <w:vertAlign w:val="baseline"/>
         </w:rPr>
@@ -1573,12 +1659,14 @@
         <w:rPr>
           <w:position w:val="0"/>
           <w:sz w:val="24"/>
-          <w:vertAlign w:val="baseline"/>
-        </w:rPr>
-      </w:pPr>
-      <w:r>
-        <w:rPr>
-          <w:position w:val="0"/>
+          <w:sz w:val="24"/>
+          <w:vertAlign w:val="baseline"/>
+        </w:rPr>
+      </w:pPr>
+      <w:r>
+        <w:rPr>
+          <w:position w:val="0"/>
+          <w:sz w:val="24"/>
           <w:sz w:val="24"/>
           <w:vertAlign w:val="baseline"/>
         </w:rPr>
@@ -1593,12 +1681,14 @@
         <w:rPr>
           <w:position w:val="0"/>
           <w:sz w:val="24"/>
-          <w:vertAlign w:val="baseline"/>
-        </w:rPr>
-      </w:pPr>
-      <w:r>
-        <w:rPr>
-          <w:position w:val="0"/>
+          <w:sz w:val="24"/>
+          <w:vertAlign w:val="baseline"/>
+        </w:rPr>
+      </w:pPr>
+      <w:r>
+        <w:rPr>
+          <w:position w:val="0"/>
+          <w:sz w:val="24"/>
           <w:sz w:val="24"/>
           <w:vertAlign w:val="baseline"/>
         </w:rPr>
@@ -1612,12 +1702,14 @@
         <w:rPr>
           <w:position w:val="0"/>
           <w:sz w:val="24"/>
-          <w:vertAlign w:val="baseline"/>
-        </w:rPr>
-      </w:pPr>
-      <w:r>
-        <w:rPr>
-          <w:position w:val="0"/>
+          <w:sz w:val="24"/>
+          <w:vertAlign w:val="baseline"/>
+        </w:rPr>
+      </w:pPr>
+      <w:r>
+        <w:rPr>
+          <w:position w:val="0"/>
+          <w:sz w:val="24"/>
           <w:sz w:val="24"/>
           <w:vertAlign w:val="baseline"/>
         </w:rPr>
@@ -1632,12 +1724,14 @@
         <w:rPr>
           <w:position w:val="0"/>
           <w:sz w:val="24"/>
-          <w:vertAlign w:val="baseline"/>
-        </w:rPr>
-      </w:pPr>
-      <w:r>
-        <w:rPr>
-          <w:position w:val="0"/>
+          <w:sz w:val="24"/>
+          <w:vertAlign w:val="baseline"/>
+        </w:rPr>
+      </w:pPr>
+      <w:r>
+        <w:rPr>
+          <w:position w:val="0"/>
+          <w:sz w:val="24"/>
           <w:sz w:val="24"/>
           <w:vertAlign w:val="baseline"/>
         </w:rPr>
@@ -1651,12 +1745,14 @@
         <w:rPr>
           <w:position w:val="0"/>
           <w:sz w:val="24"/>
-          <w:vertAlign w:val="baseline"/>
-        </w:rPr>
-      </w:pPr>
-      <w:r>
-        <w:rPr>
-          <w:position w:val="0"/>
+          <w:sz w:val="24"/>
+          <w:vertAlign w:val="baseline"/>
+        </w:rPr>
+      </w:pPr>
+      <w:r>
+        <w:rPr>
+          <w:position w:val="0"/>
+          <w:sz w:val="24"/>
           <w:sz w:val="24"/>
           <w:vertAlign w:val="baseline"/>
         </w:rPr>
@@ -1671,12 +1767,14 @@
         <w:rPr>
           <w:position w:val="0"/>
           <w:sz w:val="24"/>
-          <w:vertAlign w:val="baseline"/>
-        </w:rPr>
-      </w:pPr>
-      <w:r>
-        <w:rPr>
-          <w:position w:val="0"/>
+          <w:sz w:val="24"/>
+          <w:vertAlign w:val="baseline"/>
+        </w:rPr>
+      </w:pPr>
+      <w:r>
+        <w:rPr>
+          <w:position w:val="0"/>
+          <w:sz w:val="24"/>
           <w:sz w:val="24"/>
           <w:vertAlign w:val="baseline"/>
         </w:rPr>
@@ -1692,7 +1790,6 @@
           <w:ilvl w:val="1"/>
           <w:numId w:val="2"/>
         </w:numPr>
-        <w:pBdr/>
         <w:shd w:val="clear" w:fill="auto"/>
         <w:spacing w:lineRule="auto" w:line="240" w:before="0" w:after="0"/>
         <w:ind w:left="576" w:right="0" w:hanging="576"/>
@@ -1726,7 +1823,6 @@
           <w:sz w:val="28"/>
           <w:szCs w:val="28"/>
           <w:u w:val="none"/>
-          <w:shd w:fill="auto" w:val="clear"/>
         </w:rPr>
       </w:r>
     </w:p>
@@ -1740,7 +1836,6 @@
           <w:ilvl w:val="1"/>
           <w:numId w:val="2"/>
         </w:numPr>
-        <w:pBdr/>
         <w:shd w:val="clear" w:fill="auto"/>
         <w:spacing w:lineRule="auto" w:line="240" w:before="0" w:after="0"/>
         <w:ind w:left="576" w:right="0" w:hanging="576"/>
@@ -1790,12 +1885,14 @@
         <w:rPr>
           <w:position w:val="0"/>
           <w:sz w:val="24"/>
-          <w:vertAlign w:val="baseline"/>
-        </w:rPr>
-      </w:pPr>
-      <w:r>
-        <w:rPr>
-          <w:position w:val="0"/>
+          <w:sz w:val="24"/>
+          <w:vertAlign w:val="baseline"/>
+        </w:rPr>
+      </w:pPr>
+      <w:r>
+        <w:rPr>
+          <w:position w:val="0"/>
+          <w:sz w:val="24"/>
           <w:sz w:val="24"/>
           <w:vertAlign w:val="baseline"/>
         </w:rPr>
@@ -1810,17 +1907,19 @@
         <w:rPr>
           <w:position w:val="0"/>
           <w:sz w:val="24"/>
-          <w:vertAlign w:val="baseline"/>
-        </w:rPr>
-      </w:pPr>
-      <w:r>
-        <w:rPr>
-          <w:position w:val="0"/>
+          <w:sz w:val="24"/>
+          <w:vertAlign w:val="baseline"/>
+        </w:rPr>
+      </w:pPr>
+      <w:r>
+        <w:rPr>
+          <w:position w:val="0"/>
+          <w:sz w:val="24"/>
           <w:sz w:val="24"/>
           <w:vertAlign w:val="baseline"/>
         </w:rPr>
         <w:drawing>
-          <wp:anchor behindDoc="0" distT="0" distB="0" distL="0" distR="0" simplePos="0" locked="0" layoutInCell="1" allowOverlap="1" relativeHeight="3">
+          <wp:anchor behindDoc="0" distT="0" distB="0" distL="0" distR="0" simplePos="0" locked="0" layoutInCell="1" allowOverlap="1" relativeHeight="2">
             <wp:simplePos x="0" y="0"/>
             <wp:positionH relativeFrom="margin">
               <wp:posOffset>674370</wp:posOffset>
@@ -1876,12 +1975,14 @@
         <w:rPr>
           <w:position w:val="0"/>
           <w:sz w:val="24"/>
-          <w:vertAlign w:val="baseline"/>
-        </w:rPr>
-      </w:pPr>
-      <w:r>
-        <w:rPr>
-          <w:position w:val="0"/>
+          <w:sz w:val="24"/>
+          <w:vertAlign w:val="baseline"/>
+        </w:rPr>
+      </w:pPr>
+      <w:r>
+        <w:rPr>
+          <w:position w:val="0"/>
+          <w:sz w:val="24"/>
           <w:sz w:val="24"/>
           <w:vertAlign w:val="baseline"/>
         </w:rPr>
@@ -1897,7 +1998,6 @@
           <w:ilvl w:val="1"/>
           <w:numId w:val="2"/>
         </w:numPr>
-        <w:pBdr/>
         <w:shd w:val="clear" w:fill="auto"/>
         <w:spacing w:lineRule="auto" w:line="240" w:before="0" w:after="0"/>
         <w:ind w:left="576" w:right="0" w:hanging="576"/>
@@ -1931,7 +2031,6 @@
           <w:sz w:val="28"/>
           <w:szCs w:val="28"/>
           <w:u w:val="none"/>
-          <w:shd w:fill="auto" w:val="clear"/>
         </w:rPr>
       </w:r>
     </w:p>
@@ -1945,7 +2044,6 @@
           <w:ilvl w:val="1"/>
           <w:numId w:val="2"/>
         </w:numPr>
-        <w:pBdr/>
         <w:shd w:val="clear" w:fill="auto"/>
         <w:spacing w:lineRule="auto" w:line="240" w:before="0" w:after="0"/>
         <w:ind w:left="576" w:right="0" w:hanging="576"/>
@@ -1979,7 +2077,6 @@
           <w:sz w:val="28"/>
           <w:szCs w:val="28"/>
           <w:u w:val="none"/>
-          <w:shd w:fill="auto" w:val="clear"/>
         </w:rPr>
       </w:r>
     </w:p>
@@ -1993,7 +2090,6 @@
           <w:ilvl w:val="1"/>
           <w:numId w:val="2"/>
         </w:numPr>
-        <w:pBdr/>
         <w:shd w:val="clear" w:fill="auto"/>
         <w:spacing w:lineRule="auto" w:line="240" w:before="0" w:after="0"/>
         <w:ind w:left="576" w:right="0" w:hanging="576"/>
@@ -2027,131 +2123,144 @@
           <w:sz w:val="28"/>
           <w:szCs w:val="28"/>
           <w:u w:val="none"/>
-          <w:shd w:fill="auto" w:val="clear"/>
-        </w:rPr>
-      </w:r>
-    </w:p>
-    <w:p>
-      <w:pPr>
-        <w:pStyle w:val="Normal"/>
-        <w:spacing w:before="0" w:after="0"/>
-        <w:rPr>
-          <w:position w:val="0"/>
-          <w:sz w:val="24"/>
-          <w:vertAlign w:val="baseline"/>
-        </w:rPr>
-      </w:pPr>
-      <w:r>
-        <w:rPr>
-          <w:position w:val="0"/>
-          <w:sz w:val="24"/>
-          <w:vertAlign w:val="baseline"/>
-        </w:rPr>
-      </w:r>
-    </w:p>
-    <w:p>
-      <w:pPr>
-        <w:pStyle w:val="Normal"/>
-        <w:spacing w:before="0" w:after="0"/>
-        <w:rPr>
-          <w:position w:val="0"/>
-          <w:sz w:val="24"/>
-          <w:vertAlign w:val="baseline"/>
-        </w:rPr>
-      </w:pPr>
-      <w:r>
-        <w:rPr>
-          <w:position w:val="0"/>
-          <w:sz w:val="24"/>
-          <w:vertAlign w:val="baseline"/>
-        </w:rPr>
-      </w:r>
-    </w:p>
-    <w:p>
-      <w:pPr>
-        <w:pStyle w:val="Normal"/>
-        <w:spacing w:before="0" w:after="0"/>
-        <w:rPr>
-          <w:position w:val="0"/>
-          <w:sz w:val="24"/>
-          <w:vertAlign w:val="baseline"/>
-        </w:rPr>
-      </w:pPr>
-      <w:r>
-        <w:rPr>
-          <w:position w:val="0"/>
-          <w:sz w:val="24"/>
-          <w:vertAlign w:val="baseline"/>
-        </w:rPr>
-      </w:r>
-    </w:p>
-    <w:p>
-      <w:pPr>
-        <w:pStyle w:val="Normal"/>
-        <w:spacing w:before="0" w:after="0"/>
-        <w:rPr>
-          <w:position w:val="0"/>
-          <w:sz w:val="24"/>
-          <w:vertAlign w:val="baseline"/>
-        </w:rPr>
-      </w:pPr>
-      <w:r>
-        <w:rPr>
-          <w:position w:val="0"/>
-          <w:sz w:val="24"/>
-          <w:vertAlign w:val="baseline"/>
-        </w:rPr>
-      </w:r>
-    </w:p>
-    <w:p>
-      <w:pPr>
-        <w:pStyle w:val="Normal"/>
-        <w:spacing w:before="0" w:after="0"/>
-        <w:rPr>
-          <w:position w:val="0"/>
-          <w:sz w:val="24"/>
-          <w:vertAlign w:val="baseline"/>
-        </w:rPr>
-      </w:pPr>
-      <w:r>
-        <w:rPr>
-          <w:position w:val="0"/>
-          <w:sz w:val="24"/>
-          <w:vertAlign w:val="baseline"/>
-        </w:rPr>
-      </w:r>
-    </w:p>
-    <w:p>
-      <w:pPr>
-        <w:pStyle w:val="Normal"/>
-        <w:spacing w:before="0" w:after="0"/>
-        <w:rPr>
-          <w:position w:val="0"/>
-          <w:sz w:val="24"/>
-          <w:vertAlign w:val="baseline"/>
-        </w:rPr>
-      </w:pPr>
-      <w:r>
-        <w:rPr>
-          <w:position w:val="0"/>
-          <w:sz w:val="24"/>
-          <w:vertAlign w:val="baseline"/>
-        </w:rPr>
-      </w:r>
-    </w:p>
-    <w:p>
-      <w:pPr>
-        <w:pStyle w:val="Normal"/>
-        <w:spacing w:before="0" w:after="0"/>
-        <w:rPr>
-          <w:position w:val="0"/>
-          <w:sz w:val="24"/>
-          <w:vertAlign w:val="baseline"/>
-        </w:rPr>
-      </w:pPr>
-      <w:r>
-        <w:rPr>
-          <w:position w:val="0"/>
+        </w:rPr>
+      </w:r>
+    </w:p>
+    <w:p>
+      <w:pPr>
+        <w:pStyle w:val="Normal"/>
+        <w:spacing w:before="0" w:after="0"/>
+        <w:rPr>
+          <w:position w:val="0"/>
+          <w:sz w:val="24"/>
+          <w:sz w:val="24"/>
+          <w:vertAlign w:val="baseline"/>
+        </w:rPr>
+      </w:pPr>
+      <w:r>
+        <w:rPr>
+          <w:position w:val="0"/>
+          <w:sz w:val="24"/>
+          <w:sz w:val="24"/>
+          <w:vertAlign w:val="baseline"/>
+        </w:rPr>
+      </w:r>
+    </w:p>
+    <w:p>
+      <w:pPr>
+        <w:pStyle w:val="Normal"/>
+        <w:spacing w:before="0" w:after="0"/>
+        <w:rPr>
+          <w:position w:val="0"/>
+          <w:sz w:val="24"/>
+          <w:sz w:val="24"/>
+          <w:vertAlign w:val="baseline"/>
+        </w:rPr>
+      </w:pPr>
+      <w:r>
+        <w:rPr>
+          <w:position w:val="0"/>
+          <w:sz w:val="24"/>
+          <w:sz w:val="24"/>
+          <w:vertAlign w:val="baseline"/>
+        </w:rPr>
+      </w:r>
+    </w:p>
+    <w:p>
+      <w:pPr>
+        <w:pStyle w:val="Normal"/>
+        <w:spacing w:before="0" w:after="0"/>
+        <w:rPr>
+          <w:position w:val="0"/>
+          <w:sz w:val="24"/>
+          <w:sz w:val="24"/>
+          <w:vertAlign w:val="baseline"/>
+        </w:rPr>
+      </w:pPr>
+      <w:r>
+        <w:rPr>
+          <w:position w:val="0"/>
+          <w:sz w:val="24"/>
+          <w:sz w:val="24"/>
+          <w:vertAlign w:val="baseline"/>
+        </w:rPr>
+      </w:r>
+    </w:p>
+    <w:p>
+      <w:pPr>
+        <w:pStyle w:val="Normal"/>
+        <w:spacing w:before="0" w:after="0"/>
+        <w:rPr>
+          <w:position w:val="0"/>
+          <w:sz w:val="24"/>
+          <w:sz w:val="24"/>
+          <w:vertAlign w:val="baseline"/>
+        </w:rPr>
+      </w:pPr>
+      <w:r>
+        <w:rPr>
+          <w:position w:val="0"/>
+          <w:sz w:val="24"/>
+          <w:sz w:val="24"/>
+          <w:vertAlign w:val="baseline"/>
+        </w:rPr>
+      </w:r>
+    </w:p>
+    <w:p>
+      <w:pPr>
+        <w:pStyle w:val="Normal"/>
+        <w:spacing w:before="0" w:after="0"/>
+        <w:rPr>
+          <w:position w:val="0"/>
+          <w:sz w:val="24"/>
+          <w:sz w:val="24"/>
+          <w:vertAlign w:val="baseline"/>
+        </w:rPr>
+      </w:pPr>
+      <w:r>
+        <w:rPr>
+          <w:position w:val="0"/>
+          <w:sz w:val="24"/>
+          <w:sz w:val="24"/>
+          <w:vertAlign w:val="baseline"/>
+        </w:rPr>
+      </w:r>
+    </w:p>
+    <w:p>
+      <w:pPr>
+        <w:pStyle w:val="Normal"/>
+        <w:spacing w:before="0" w:after="0"/>
+        <w:rPr>
+          <w:position w:val="0"/>
+          <w:sz w:val="24"/>
+          <w:sz w:val="24"/>
+          <w:vertAlign w:val="baseline"/>
+        </w:rPr>
+      </w:pPr>
+      <w:r>
+        <w:rPr>
+          <w:position w:val="0"/>
+          <w:sz w:val="24"/>
+          <w:sz w:val="24"/>
+          <w:vertAlign w:val="baseline"/>
+        </w:rPr>
+      </w:r>
+    </w:p>
+    <w:p>
+      <w:pPr>
+        <w:pStyle w:val="Normal"/>
+        <w:spacing w:before="0" w:after="0"/>
+        <w:rPr>
+          <w:position w:val="0"/>
+          <w:sz w:val="24"/>
+          <w:sz w:val="24"/>
+          <w:vertAlign w:val="baseline"/>
+        </w:rPr>
+      </w:pPr>
+      <w:r>
+        <w:rPr>
+          <w:position w:val="0"/>
+          <w:sz w:val="24"/>
           <w:sz w:val="24"/>
           <w:vertAlign w:val="baseline"/>
         </w:rPr>
@@ -2167,7 +2276,6 @@
           <w:ilvl w:val="1"/>
           <w:numId w:val="2"/>
         </w:numPr>
-        <w:pBdr/>
         <w:shd w:val="clear" w:fill="auto"/>
         <w:spacing w:lineRule="auto" w:line="240" w:before="0" w:after="0"/>
         <w:ind w:left="576" w:right="0" w:hanging="576"/>
@@ -2219,7 +2327,6 @@
           <w:ilvl w:val="2"/>
           <w:numId w:val="2"/>
         </w:numPr>
-        <w:pBdr/>
         <w:shd w:val="clear" w:fill="auto"/>
         <w:spacing w:lineRule="auto" w:line="240" w:before="240" w:after="60"/>
         <w:ind w:left="720" w:right="0" w:hanging="720"/>
@@ -2266,7 +2373,7 @@
         <w:tblStyle w:val="Table1"/>
         <w:tblW w:w="9967" w:type="dxa"/>
         <w:jc w:val="left"/>
-        <w:tblInd w:w="0" w:type="dxa"/>
+        <w:tblInd w:w="-5" w:type="dxa"/>
         <w:tblBorders>
           <w:top w:val="single" w:sz="4" w:space="0" w:color="000001"/>
           <w:left w:val="single" w:sz="4" w:space="0" w:color="000001"/>
@@ -2275,7 +2382,7 @@
         </w:tblBorders>
         <w:tblCellMar>
           <w:top w:w="0" w:type="dxa"/>
-          <w:left w:w="103" w:type="dxa"/>
+          <w:left w:w="98" w:type="dxa"/>
           <w:bottom w:w="0" w:type="dxa"/>
           <w:right w:w="108" w:type="dxa"/>
         </w:tblCellMar>
@@ -2298,7 +2405,7 @@
             </w:tcBorders>
             <w:shd w:fill="auto" w:val="clear"/>
             <w:tcMar>
-              <w:left w:w="103" w:type="dxa"/>
+              <w:left w:w="98" w:type="dxa"/>
             </w:tcMar>
           </w:tcPr>
           <w:p>
@@ -2308,12 +2415,14 @@
               <w:rPr>
                 <w:position w:val="0"/>
                 <w:sz w:val="24"/>
+                <w:sz w:val="24"/>
                 <w:vertAlign w:val="baseline"/>
               </w:rPr>
             </w:pPr>
             <w:r>
               <w:rPr>
                 <w:position w:val="0"/>
+                <w:sz w:val="24"/>
                 <w:sz w:val="24"/>
                 <w:vertAlign w:val="baseline"/>
               </w:rPr>
@@ -2334,7 +2443,7 @@
             </w:tcBorders>
             <w:shd w:fill="auto" w:val="clear"/>
             <w:tcMar>
-              <w:left w:w="103" w:type="dxa"/>
+              <w:left w:w="98" w:type="dxa"/>
             </w:tcMar>
           </w:tcPr>
           <w:p>
@@ -2344,12 +2453,14 @@
               <w:rPr>
                 <w:position w:val="0"/>
                 <w:sz w:val="24"/>
+                <w:sz w:val="24"/>
                 <w:vertAlign w:val="baseline"/>
               </w:rPr>
             </w:pPr>
             <w:r>
               <w:rPr>
                 <w:position w:val="0"/>
+                <w:sz w:val="24"/>
                 <w:sz w:val="24"/>
                 <w:vertAlign w:val="baseline"/>
               </w:rPr>
@@ -2371,7 +2482,7 @@
             </w:tcBorders>
             <w:shd w:fill="auto" w:val="clear"/>
             <w:tcMar>
-              <w:left w:w="103" w:type="dxa"/>
+              <w:left w:w="98" w:type="dxa"/>
             </w:tcMar>
           </w:tcPr>
           <w:p>
@@ -2380,6 +2491,7 @@
               <w:spacing w:before="0" w:after="0"/>
               <w:rPr>
                 <w:position w:val="0"/>
+                <w:sz w:val="24"/>
                 <w:sz w:val="24"/>
                 <w:vertAlign w:val="baseline"/>
               </w:rPr>
@@ -2413,7 +2525,7 @@
             </w:tcBorders>
             <w:shd w:fill="auto" w:val="clear"/>
             <w:tcMar>
-              <w:left w:w="103" w:type="dxa"/>
+              <w:left w:w="98" w:type="dxa"/>
             </w:tcMar>
           </w:tcPr>
           <w:p>
@@ -2423,12 +2535,14 @@
               <w:rPr>
                 <w:position w:val="0"/>
                 <w:sz w:val="24"/>
+                <w:sz w:val="24"/>
                 <w:vertAlign w:val="baseline"/>
               </w:rPr>
             </w:pPr>
             <w:r>
               <w:rPr>
                 <w:position w:val="0"/>
+                <w:sz w:val="24"/>
                 <w:sz w:val="24"/>
                 <w:vertAlign w:val="baseline"/>
               </w:rPr>
@@ -2449,7 +2563,7 @@
             </w:tcBorders>
             <w:shd w:fill="auto" w:val="clear"/>
             <w:tcMar>
-              <w:left w:w="103" w:type="dxa"/>
+              <w:left w:w="98" w:type="dxa"/>
             </w:tcMar>
           </w:tcPr>
           <w:p>
@@ -2458,6 +2572,7 @@
               <w:spacing w:before="0" w:after="0"/>
               <w:rPr>
                 <w:position w:val="0"/>
+                <w:sz w:val="24"/>
                 <w:sz w:val="24"/>
                 <w:vertAlign w:val="baseline"/>
               </w:rPr>
@@ -2491,7 +2606,7 @@
             </w:tcBorders>
             <w:shd w:fill="auto" w:val="clear"/>
             <w:tcMar>
-              <w:left w:w="103" w:type="dxa"/>
+              <w:left w:w="98" w:type="dxa"/>
             </w:tcMar>
           </w:tcPr>
           <w:p>
@@ -2501,12 +2616,14 @@
               <w:rPr>
                 <w:position w:val="0"/>
                 <w:sz w:val="24"/>
+                <w:sz w:val="24"/>
                 <w:vertAlign w:val="baseline"/>
               </w:rPr>
             </w:pPr>
             <w:r>
               <w:rPr>
                 <w:position w:val="0"/>
+                <w:sz w:val="24"/>
                 <w:sz w:val="24"/>
                 <w:vertAlign w:val="baseline"/>
               </w:rPr>
@@ -2527,7 +2644,7 @@
             </w:tcBorders>
             <w:shd w:fill="auto" w:val="clear"/>
             <w:tcMar>
-              <w:left w:w="103" w:type="dxa"/>
+              <w:left w:w="98" w:type="dxa"/>
             </w:tcMar>
           </w:tcPr>
           <w:p>
@@ -2536,6 +2653,7 @@
               <w:spacing w:before="0" w:after="0"/>
               <w:rPr>
                 <w:position w:val="0"/>
+                <w:sz w:val="24"/>
                 <w:sz w:val="24"/>
                 <w:vertAlign w:val="baseline"/>
               </w:rPr>
@@ -2569,7 +2687,7 @@
             </w:tcBorders>
             <w:shd w:fill="auto" w:val="clear"/>
             <w:tcMar>
-              <w:left w:w="103" w:type="dxa"/>
+              <w:left w:w="98" w:type="dxa"/>
             </w:tcMar>
           </w:tcPr>
           <w:p>
@@ -2619,7 +2737,7 @@
             </w:tcBorders>
             <w:shd w:fill="auto" w:val="clear"/>
             <w:tcMar>
-              <w:left w:w="103" w:type="dxa"/>
+              <w:left w:w="98" w:type="dxa"/>
             </w:tcMar>
           </w:tcPr>
           <w:p>
@@ -2628,6 +2746,7 @@
               <w:spacing w:before="0" w:after="0"/>
               <w:rPr>
                 <w:position w:val="0"/>
+                <w:sz w:val="24"/>
                 <w:sz w:val="24"/>
                 <w:vertAlign w:val="baseline"/>
               </w:rPr>
@@ -2661,7 +2780,7 @@
             </w:tcBorders>
             <w:shd w:fill="auto" w:val="clear"/>
             <w:tcMar>
-              <w:left w:w="103" w:type="dxa"/>
+              <w:left w:w="98" w:type="dxa"/>
             </w:tcMar>
           </w:tcPr>
           <w:p>
@@ -2671,12 +2790,14 @@
               <w:rPr>
                 <w:position w:val="0"/>
                 <w:sz w:val="24"/>
+                <w:sz w:val="24"/>
                 <w:vertAlign w:val="baseline"/>
               </w:rPr>
             </w:pPr>
             <w:r>
               <w:rPr>
                 <w:position w:val="0"/>
+                <w:sz w:val="24"/>
                 <w:sz w:val="24"/>
                 <w:vertAlign w:val="baseline"/>
               </w:rPr>
@@ -2697,7 +2818,7 @@
             </w:tcBorders>
             <w:shd w:fill="auto" w:val="clear"/>
             <w:tcMar>
-              <w:left w:w="103" w:type="dxa"/>
+              <w:left w:w="98" w:type="dxa"/>
             </w:tcMar>
           </w:tcPr>
           <w:p>
@@ -2706,6 +2827,7 @@
               <w:spacing w:before="0" w:after="0"/>
               <w:rPr>
                 <w:position w:val="0"/>
+                <w:sz w:val="24"/>
                 <w:sz w:val="24"/>
                 <w:vertAlign w:val="baseline"/>
               </w:rPr>
@@ -2739,7 +2861,7 @@
             </w:tcBorders>
             <w:shd w:fill="auto" w:val="clear"/>
             <w:tcMar>
-              <w:left w:w="103" w:type="dxa"/>
+              <w:left w:w="98" w:type="dxa"/>
             </w:tcMar>
           </w:tcPr>
           <w:p>
@@ -2789,7 +2911,7 @@
             </w:tcBorders>
             <w:shd w:fill="auto" w:val="clear"/>
             <w:tcMar>
-              <w:left w:w="103" w:type="dxa"/>
+              <w:left w:w="98" w:type="dxa"/>
             </w:tcMar>
           </w:tcPr>
           <w:p>
@@ -2798,6 +2920,7 @@
               <w:spacing w:before="0" w:after="0"/>
               <w:rPr>
                 <w:position w:val="0"/>
+                <w:sz w:val="24"/>
                 <w:sz w:val="24"/>
                 <w:vertAlign w:val="baseline"/>
               </w:rPr>
@@ -2831,7 +2954,7 @@
             </w:tcBorders>
             <w:shd w:fill="auto" w:val="clear"/>
             <w:tcMar>
-              <w:left w:w="103" w:type="dxa"/>
+              <w:left w:w="98" w:type="dxa"/>
             </w:tcMar>
           </w:tcPr>
           <w:p>
@@ -2841,12 +2964,14 @@
               <w:rPr>
                 <w:position w:val="0"/>
                 <w:sz w:val="24"/>
+                <w:sz w:val="24"/>
                 <w:vertAlign w:val="baseline"/>
               </w:rPr>
             </w:pPr>
             <w:r>
               <w:rPr>
                 <w:position w:val="0"/>
+                <w:sz w:val="24"/>
                 <w:sz w:val="24"/>
                 <w:vertAlign w:val="baseline"/>
               </w:rPr>
@@ -2867,7 +2992,7 @@
             </w:tcBorders>
             <w:shd w:fill="auto" w:val="clear"/>
             <w:tcMar>
-              <w:left w:w="103" w:type="dxa"/>
+              <w:left w:w="98" w:type="dxa"/>
             </w:tcMar>
           </w:tcPr>
           <w:p>
@@ -2876,6 +3001,7 @@
               <w:spacing w:before="0" w:after="0"/>
               <w:rPr>
                 <w:position w:val="0"/>
+                <w:sz w:val="24"/>
                 <w:sz w:val="24"/>
                 <w:vertAlign w:val="baseline"/>
               </w:rPr>
@@ -2909,7 +3035,7 @@
             </w:tcBorders>
             <w:shd w:fill="auto" w:val="clear"/>
             <w:tcMar>
-              <w:left w:w="103" w:type="dxa"/>
+              <w:left w:w="98" w:type="dxa"/>
             </w:tcMar>
           </w:tcPr>
           <w:p>
@@ -2949,7 +3075,7 @@
             </w:tcBorders>
             <w:shd w:fill="auto" w:val="clear"/>
             <w:tcMar>
-              <w:left w:w="103" w:type="dxa"/>
+              <w:left w:w="98" w:type="dxa"/>
             </w:tcMar>
           </w:tcPr>
           <w:p>
@@ -2958,7 +3084,6 @@
               <w:keepNext w:val="false"/>
               <w:keepLines w:val="false"/>
               <w:widowControl w:val="false"/>
-              <w:pBdr/>
               <w:shd w:val="clear" w:fill="auto"/>
               <w:spacing w:lineRule="auto" w:line="240" w:before="0" w:after="0"/>
               <w:ind w:left="0" w:right="0" w:hanging="0"/>
@@ -3017,7 +3142,7 @@
             </w:tcBorders>
             <w:shd w:fill="auto" w:val="clear"/>
             <w:tcMar>
-              <w:left w:w="103" w:type="dxa"/>
+              <w:left w:w="98" w:type="dxa"/>
             </w:tcMar>
           </w:tcPr>
           <w:p>
@@ -3027,12 +3152,14 @@
               <w:rPr>
                 <w:position w:val="0"/>
                 <w:sz w:val="24"/>
+                <w:sz w:val="24"/>
                 <w:vertAlign w:val="baseline"/>
               </w:rPr>
             </w:pPr>
             <w:r>
               <w:rPr>
                 <w:position w:val="0"/>
+                <w:sz w:val="24"/>
                 <w:sz w:val="24"/>
                 <w:vertAlign w:val="baseline"/>
               </w:rPr>
@@ -3053,7 +3180,7 @@
             </w:tcBorders>
             <w:shd w:fill="auto" w:val="clear"/>
             <w:tcMar>
-              <w:left w:w="103" w:type="dxa"/>
+              <w:left w:w="98" w:type="dxa"/>
             </w:tcMar>
           </w:tcPr>
           <w:p>
@@ -3062,6 +3189,7 @@
               <w:spacing w:before="0" w:after="0"/>
               <w:rPr>
                 <w:position w:val="0"/>
+                <w:sz w:val="24"/>
                 <w:sz w:val="24"/>
                 <w:vertAlign w:val="baseline"/>
               </w:rPr>
@@ -3095,7 +3223,7 @@
             </w:tcBorders>
             <w:shd w:fill="auto" w:val="clear"/>
             <w:tcMar>
-              <w:left w:w="103" w:type="dxa"/>
+              <w:left w:w="98" w:type="dxa"/>
             </w:tcMar>
           </w:tcPr>
           <w:p>
@@ -3105,12 +3233,14 @@
               <w:rPr>
                 <w:position w:val="0"/>
                 <w:sz w:val="24"/>
+                <w:sz w:val="24"/>
                 <w:vertAlign w:val="baseline"/>
               </w:rPr>
             </w:pPr>
             <w:r>
               <w:rPr>
                 <w:position w:val="0"/>
+                <w:sz w:val="24"/>
                 <w:sz w:val="24"/>
                 <w:vertAlign w:val="baseline"/>
               </w:rPr>
@@ -3131,7 +3261,7 @@
             </w:tcBorders>
             <w:shd w:fill="auto" w:val="clear"/>
             <w:tcMar>
-              <w:left w:w="103" w:type="dxa"/>
+              <w:left w:w="98" w:type="dxa"/>
             </w:tcMar>
           </w:tcPr>
           <w:p>
@@ -3140,6 +3270,7 @@
               <w:spacing w:before="0" w:after="0"/>
               <w:rPr>
                 <w:position w:val="0"/>
+                <w:sz w:val="24"/>
                 <w:sz w:val="24"/>
                 <w:vertAlign w:val="baseline"/>
               </w:rPr>
@@ -3173,7 +3304,7 @@
             </w:tcBorders>
             <w:shd w:fill="auto" w:val="clear"/>
             <w:tcMar>
-              <w:left w:w="103" w:type="dxa"/>
+              <w:left w:w="98" w:type="dxa"/>
             </w:tcMar>
           </w:tcPr>
           <w:p>
@@ -3183,12 +3314,14 @@
               <w:rPr>
                 <w:position w:val="0"/>
                 <w:sz w:val="24"/>
+                <w:sz w:val="24"/>
                 <w:vertAlign w:val="baseline"/>
               </w:rPr>
             </w:pPr>
             <w:r>
               <w:rPr>
                 <w:position w:val="0"/>
+                <w:sz w:val="24"/>
                 <w:sz w:val="24"/>
                 <w:vertAlign w:val="baseline"/>
               </w:rPr>
@@ -3202,13 +3335,14 @@
           <w:tcPr>
             <w:tcW w:w="8291" w:type="dxa"/>
             <w:tcBorders>
+              <w:top w:val="single" w:sz="4" w:space="0" w:color="000001"/>
               <w:left w:val="single" w:sz="4" w:space="0" w:color="000001"/>
               <w:bottom w:val="single" w:sz="4" w:space="0" w:color="000001"/>
               <w:insideH w:val="single" w:sz="4" w:space="0" w:color="000001"/>
             </w:tcBorders>
             <w:shd w:fill="auto" w:val="clear"/>
             <w:tcMar>
-              <w:left w:w="103" w:type="dxa"/>
+              <w:left w:w="98" w:type="dxa"/>
             </w:tcMar>
           </w:tcPr>
           <w:p>
@@ -3217,6 +3351,7 @@
               <w:spacing w:before="0" w:after="0"/>
               <w:rPr>
                 <w:position w:val="0"/>
+                <w:sz w:val="24"/>
                 <w:sz w:val="24"/>
                 <w:vertAlign w:val="baseline"/>
               </w:rPr>
@@ -3241,6 +3376,7 @@
           <w:tcPr>
             <w:tcW w:w="1675" w:type="dxa"/>
             <w:tcBorders>
+              <w:top w:val="single" w:sz="4" w:space="0" w:color="000001"/>
               <w:left w:val="single" w:sz="4" w:space="0" w:color="000001"/>
               <w:bottom w:val="single" w:sz="4" w:space="0" w:color="000001"/>
               <w:right w:val="single" w:sz="4" w:space="0" w:color="000001"/>
@@ -3249,7 +3385,7 @@
             </w:tcBorders>
             <w:shd w:fill="auto" w:val="clear"/>
             <w:tcMar>
-              <w:left w:w="103" w:type="dxa"/>
+              <w:left w:w="98" w:type="dxa"/>
             </w:tcMar>
           </w:tcPr>
           <w:p>
@@ -3284,12 +3420,14 @@
         <w:rPr>
           <w:position w:val="0"/>
           <w:sz w:val="24"/>
-          <w:vertAlign w:val="baseline"/>
-        </w:rPr>
-      </w:pPr>
-      <w:r>
-        <w:rPr>
-          <w:position w:val="0"/>
+          <w:sz w:val="24"/>
+          <w:vertAlign w:val="baseline"/>
+        </w:rPr>
+      </w:pPr>
+      <w:r>
+        <w:rPr>
+          <w:position w:val="0"/>
+          <w:sz w:val="24"/>
           <w:sz w:val="24"/>
           <w:vertAlign w:val="baseline"/>
         </w:rPr>
@@ -3305,7 +3443,6 @@
           <w:ilvl w:val="2"/>
           <w:numId w:val="2"/>
         </w:numPr>
-        <w:pBdr/>
         <w:shd w:val="clear" w:fill="auto"/>
         <w:spacing w:lineRule="auto" w:line="240" w:before="240" w:after="60"/>
         <w:ind w:left="720" w:right="0" w:hanging="720"/>
@@ -3353,7 +3490,6 @@
         <w:keepNext w:val="false"/>
         <w:keepLines w:val="false"/>
         <w:widowControl/>
-        <w:pBdr/>
         <w:shd w:val="clear" w:fill="auto"/>
         <w:spacing w:lineRule="auto" w:line="240" w:before="100" w:after="0"/>
         <w:ind w:left="720" w:right="0" w:hanging="0"/>
@@ -3392,118 +3528,21 @@
           <w:sz w:val="24"/>
           <w:szCs w:val="24"/>
           <w:u w:val="none"/>
-          <w:shd w:fill="auto" w:val="clear"/>
-          <w:vertAlign w:val="baseline"/>
-        </w:rPr>
-      </w:r>
-    </w:p>
-    <w:p>
-      <w:pPr>
-        <w:pStyle w:val="Normal"/>
-        <w:widowControl/>
-        <w:pBdr/>
-        <w:shd w:val="clear" w:fill="auto"/>
-        <w:spacing w:lineRule="auto" w:line="240" w:before="100" w:after="0"/>
-        <w:ind w:left="720" w:right="0" w:hanging="0"/>
-        <w:jc w:val="left"/>
-        <w:rPr>
-          <w:rFonts w:ascii="Trebuchet MS" w:hAnsi="Trebuchet MS" w:eastAsia="Trebuchet MS" w:cs="Trebuchet MS"/>
-          <w:b w:val="false"/>
-          <w:b w:val="false"/>
-          <w:i w:val="false"/>
-          <w:i w:val="false"/>
-          <w:caps w:val="false"/>
-          <w:smallCaps w:val="false"/>
-          <w:strike w:val="false"/>
-          <w:dstrike w:val="false"/>
-          <w:color w:val="000000"/>
-          <w:position w:val="0"/>
-          <w:sz w:val="24"/>
-          <w:sz w:val="24"/>
-          <w:szCs w:val="24"/>
-          <w:u w:val="none"/>
-          <w:vertAlign w:val="baseline"/>
-        </w:rPr>
-      </w:pPr>
-      <w:r>
-        <w:rPr>
-          <w:rFonts w:eastAsia="Trebuchet MS" w:cs="Trebuchet MS"/>
-          <w:b w:val="false"/>
-          <w:i w:val="false"/>
-          <w:caps w:val="false"/>
-          <w:smallCaps w:val="false"/>
-          <w:strike w:val="false"/>
-          <w:dstrike w:val="false"/>
-          <w:color w:val="000000"/>
-          <w:position w:val="0"/>
-          <w:sz w:val="24"/>
-          <w:sz w:val="24"/>
-          <w:szCs w:val="24"/>
-          <w:u w:val="none"/>
-          <w:shd w:fill="auto" w:val="clear"/>
-          <w:vertAlign w:val="baseline"/>
-        </w:rPr>
-      </w:r>
-    </w:p>
-    <w:p>
-      <w:pPr>
-        <w:pStyle w:val="Normal"/>
-        <w:widowControl/>
-        <w:pBdr/>
-        <w:shd w:val="clear" w:fill="auto"/>
-        <w:spacing w:lineRule="auto" w:line="240" w:before="100" w:after="0"/>
-        <w:ind w:left="720" w:right="0" w:hanging="0"/>
-        <w:jc w:val="left"/>
-        <w:rPr>
-          <w:rFonts w:ascii="Trebuchet MS" w:hAnsi="Trebuchet MS" w:eastAsia="Trebuchet MS" w:cs="Trebuchet MS"/>
-          <w:b w:val="false"/>
-          <w:b w:val="false"/>
-          <w:i w:val="false"/>
-          <w:i w:val="false"/>
-          <w:caps w:val="false"/>
-          <w:smallCaps w:val="false"/>
-          <w:strike w:val="false"/>
-          <w:dstrike w:val="false"/>
-          <w:color w:val="000000"/>
-          <w:position w:val="0"/>
-          <w:sz w:val="24"/>
-          <w:sz w:val="24"/>
-          <w:szCs w:val="24"/>
-          <w:u w:val="none"/>
-          <w:vertAlign w:val="baseline"/>
-        </w:rPr>
-      </w:pPr>
-      <w:r>
-        <w:rPr>
-          <w:rFonts w:eastAsia="Trebuchet MS" w:cs="Trebuchet MS"/>
-          <w:b w:val="false"/>
-          <w:i w:val="false"/>
-          <w:caps w:val="false"/>
-          <w:smallCaps w:val="false"/>
-          <w:strike w:val="false"/>
-          <w:dstrike w:val="false"/>
-          <w:color w:val="000000"/>
-          <w:position w:val="0"/>
-          <w:sz w:val="24"/>
-          <w:sz w:val="24"/>
-          <w:szCs w:val="24"/>
-          <w:u w:val="none"/>
-          <w:shd w:fill="auto" w:val="clear"/>
           <w:vertAlign w:val="baseline"/>
         </w:rPr>
         <w:drawing>
-          <wp:anchor behindDoc="0" distT="0" distB="0" distL="0" distR="0" simplePos="0" locked="0" layoutInCell="1" allowOverlap="1" relativeHeight="2">
+          <wp:anchor behindDoc="0" distT="0" distB="0" distL="0" distR="0" simplePos="0" locked="0" layoutInCell="1" allowOverlap="1" relativeHeight="3">
             <wp:simplePos x="0" y="0"/>
-            <wp:positionH relativeFrom="margin">
-              <wp:posOffset>0</wp:posOffset>
+            <wp:positionH relativeFrom="column">
+              <wp:align>center</wp:align>
             </wp:positionH>
             <wp:positionV relativeFrom="paragraph">
               <wp:posOffset>635</wp:posOffset>
             </wp:positionV>
-            <wp:extent cx="7364730" cy="4517390"/>
+            <wp:extent cx="6493510" cy="4597400"/>
             <wp:effectExtent l="0" t="0" r="0" b="0"/>
-            <wp:wrapSquare wrapText="bothSides"/>
-            <wp:docPr id="2" name="image4.png" descr=""/>
+            <wp:wrapSquare wrapText="largest"/>
+            <wp:docPr id="2" name="Imagen1" descr=""/>
             <wp:cNvGraphicFramePr>
               <a:graphicFrameLocks xmlns:a="http://schemas.openxmlformats.org/drawingml/2006/main" noChangeAspect="1"/>
             </wp:cNvGraphicFramePr>
@@ -3511,14 +3550,13 @@
               <a:graphicData uri="http://schemas.openxmlformats.org/drawingml/2006/picture">
                 <pic:pic xmlns:pic="http://schemas.openxmlformats.org/drawingml/2006/picture">
                   <pic:nvPicPr>
-                    <pic:cNvPr id="2" name="image4.png" descr=""/>
+                    <pic:cNvPr id="2" name="Imagen1" descr=""/>
                     <pic:cNvPicPr>
                       <a:picLocks noChangeAspect="1" noChangeArrowheads="1"/>
                     </pic:cNvPicPr>
                   </pic:nvPicPr>
                   <pic:blipFill>
                     <a:blip r:embed="rId3"/>
-                    <a:srcRect l="-13" t="-21" r="-13" b="-21"/>
                     <a:stretch>
                       <a:fillRect/>
                     </a:stretch>
@@ -3526,7 +3564,7 @@
                   <pic:spPr bwMode="auto">
                     <a:xfrm>
                       <a:off x="0" y="0"/>
-                      <a:ext cx="7364730" cy="4517390"/>
+                      <a:ext cx="6493510" cy="4597400"/>
                     </a:xfrm>
                     <a:prstGeom prst="rect">
                       <a:avLst/>
@@ -3542,10 +3580,101 @@
     <w:p>
       <w:pPr>
         <w:pStyle w:val="Normal"/>
+        <w:widowControl/>
+        <w:shd w:val="clear" w:fill="auto"/>
+        <w:spacing w:lineRule="auto" w:line="240" w:before="100" w:after="0"/>
+        <w:ind w:right="0" w:hanging="0"/>
+        <w:jc w:val="left"/>
+        <w:rPr>
+          <w:rFonts w:ascii="Trebuchet MS" w:hAnsi="Trebuchet MS" w:eastAsia="Trebuchet MS" w:cs="Trebuchet MS"/>
+          <w:b w:val="false"/>
+          <w:b w:val="false"/>
+          <w:i w:val="false"/>
+          <w:i w:val="false"/>
+          <w:caps w:val="false"/>
+          <w:smallCaps w:val="false"/>
+          <w:strike w:val="false"/>
+          <w:dstrike w:val="false"/>
+          <w:color w:val="000000"/>
+          <w:position w:val="0"/>
+          <w:sz w:val="24"/>
+          <w:sz w:val="24"/>
+          <w:szCs w:val="24"/>
+          <w:u w:val="none"/>
+          <w:vertAlign w:val="baseline"/>
+        </w:rPr>
+      </w:pPr>
+      <w:r>
+        <w:rPr>
+          <w:rFonts w:eastAsia="Trebuchet MS" w:cs="Trebuchet MS"/>
+          <w:b w:val="false"/>
+          <w:i w:val="false"/>
+          <w:caps w:val="false"/>
+          <w:smallCaps w:val="false"/>
+          <w:strike w:val="false"/>
+          <w:dstrike w:val="false"/>
+          <w:color w:val="000000"/>
+          <w:position w:val="0"/>
+          <w:sz w:val="24"/>
+          <w:sz w:val="24"/>
+          <w:szCs w:val="24"/>
+          <w:u w:val="none"/>
+          <w:vertAlign w:val="baseline"/>
+        </w:rPr>
+      </w:r>
+    </w:p>
+    <w:p>
+      <w:pPr>
+        <w:pStyle w:val="Normal"/>
+        <w:widowControl/>
+        <w:shd w:val="clear" w:fill="auto"/>
+        <w:spacing w:lineRule="auto" w:line="240" w:before="100" w:after="0"/>
+        <w:ind w:left="720" w:right="0" w:hanging="0"/>
+        <w:jc w:val="left"/>
+        <w:rPr>
+          <w:rFonts w:ascii="Trebuchet MS" w:hAnsi="Trebuchet MS" w:eastAsia="Trebuchet MS" w:cs="Trebuchet MS"/>
+          <w:b w:val="false"/>
+          <w:b w:val="false"/>
+          <w:i w:val="false"/>
+          <w:i w:val="false"/>
+          <w:caps w:val="false"/>
+          <w:smallCaps w:val="false"/>
+          <w:strike w:val="false"/>
+          <w:dstrike w:val="false"/>
+          <w:color w:val="000000"/>
+          <w:position w:val="0"/>
+          <w:sz w:val="24"/>
+          <w:sz w:val="24"/>
+          <w:szCs w:val="24"/>
+          <w:u w:val="none"/>
+          <w:vertAlign w:val="baseline"/>
+        </w:rPr>
+      </w:pPr>
+      <w:r>
+        <w:rPr>
+          <w:rFonts w:eastAsia="Trebuchet MS" w:cs="Trebuchet MS"/>
+          <w:b w:val="false"/>
+          <w:i w:val="false"/>
+          <w:caps w:val="false"/>
+          <w:smallCaps w:val="false"/>
+          <w:strike w:val="false"/>
+          <w:dstrike w:val="false"/>
+          <w:color w:val="000000"/>
+          <w:position w:val="0"/>
+          <w:sz w:val="24"/>
+          <w:sz w:val="24"/>
+          <w:szCs w:val="24"/>
+          <w:u w:val="none"/>
+          <w:vertAlign w:val="baseline"/>
+        </w:rPr>
+      </w:r>
+    </w:p>
+    <w:p>
+      <w:pPr>
+        <w:pStyle w:val="Normal"/>
         <w:keepNext w:val="true"/>
         <w:keepLines w:val="false"/>
         <w:widowControl w:val="false"/>
-        <w:pBdr/>
         <w:shd w:val="clear" w:fill="auto"/>
         <w:spacing w:lineRule="auto" w:line="240" w:before="0" w:after="0"/>
         <w:ind w:left="1440" w:right="0" w:hanging="0"/>
@@ -3596,7 +3725,6 @@
         <w:keepNext w:val="true"/>
         <w:keepLines w:val="false"/>
         <w:widowControl w:val="false"/>
-        <w:pBdr/>
         <w:shd w:val="clear" w:fill="auto"/>
         <w:spacing w:lineRule="auto" w:line="240" w:before="240" w:after="60"/>
         <w:ind w:left="2160" w:right="0" w:hanging="0"/>
@@ -3659,6 +3787,7 @@
           <w:color w:val="000000"/>
           <w:position w:val="0"/>
           <w:sz w:val="24"/>
+          <w:sz w:val="24"/>
           <w:vertAlign w:val="baseline"/>
         </w:rPr>
         <w:t xml:space="preserve">Version 1: </w:t>
@@ -4315,18 +4444,73 @@
     <w:p>
       <w:pPr>
         <w:pStyle w:val="Normal"/>
+        <w:numPr>
+          <w:ilvl w:val="0"/>
+          <w:numId w:val="3"/>
+        </w:numPr>
+        <w:spacing w:lineRule="auto" w:line="240" w:before="100" w:after="0"/>
+        <w:jc w:val="both"/>
+        <w:rPr/>
+      </w:pPr>
+      <w:r>
+        <w:rPr>
+          <w:rFonts w:eastAsia="Trebuchet MS" w:cs="Trebuchet MS"/>
+          <w:b/>
+          <w:i w:val="false"/>
+          <w:caps w:val="false"/>
+          <w:smallCaps w:val="false"/>
+          <w:color w:val="000000"/>
+          <w:position w:val="0"/>
+          <w:sz w:val="24"/>
+          <w:sz w:val="24"/>
+          <w:szCs w:val="24"/>
+          <w:vertAlign w:val="baseline"/>
+        </w:rPr>
+        <w:t xml:space="preserve">Version 15: </w:t>
+      </w:r>
+      <w:r>
+        <w:rPr>
+          <w:rFonts w:eastAsia="Trebuchet MS" w:cs="Trebuchet MS"/>
+          <w:b w:val="false"/>
+          <w:i w:val="false"/>
+          <w:caps w:val="false"/>
+          <w:smallCaps w:val="false"/>
+          <w:color w:val="000000"/>
+          <w:position w:val="0"/>
+          <w:sz w:val="21"/>
+          <w:sz w:val="21"/>
+          <w:szCs w:val="21"/>
+          <w:vertAlign w:val="baseline"/>
+        </w:rPr>
+        <w:t>Make a screen between number players screen and the game. In this screen you will can choose the player’s name and your token.</w:t>
+      </w:r>
+      <w:r>
+        <w:rPr>
+          <w:rFonts w:eastAsia="Trebuchet MS" w:cs="Trebuchet MS"/>
+          <w:b/>
+          <w:i w:val="false"/>
+          <w:caps w:val="false"/>
+          <w:smallCaps w:val="false"/>
+          <w:color w:val="000000"/>
+          <w:position w:val="0"/>
+          <w:sz w:val="24"/>
+          <w:sz w:val="24"/>
+          <w:szCs w:val="24"/>
+          <w:vertAlign w:val="baseline"/>
+        </w:rPr>
+        <w:t xml:space="preserve"> </w:t>
+      </w:r>
+    </w:p>
+    <w:p>
+      <w:pPr>
+        <w:pStyle w:val="Normal"/>
         <w:spacing w:lineRule="auto" w:line="240" w:before="100" w:after="0"/>
         <w:ind w:left="720" w:right="0" w:hanging="0"/>
         <w:jc w:val="both"/>
         <w:rPr>
-          <w:position w:val="0"/>
-          <w:sz w:val="24"/>
-          <w:vertAlign w:val="baseline"/>
-        </w:rPr>
-      </w:pPr>
-      <w:r>
-        <w:rPr>
-          <w:b/>
+          <w:b/>
+          <w:b/>
+          <w:i w:val="false"/>
           <w:i w:val="false"/>
           <w:caps w:val="false"/>
           <w:smallCaps w:val="false"/>
@@ -4337,38 +4521,9 @@
           <w:szCs w:val="24"/>
           <w:vertAlign w:val="baseline"/>
         </w:rPr>
-        <w:t xml:space="preserve">Version 15: </w:t>
-      </w:r>
-      <w:r>
-        <w:rPr>
-          <w:rFonts w:eastAsia="Trebuchet MS" w:cs="Trebuchet MS"/>
-          <w:b w:val="false"/>
-          <w:i w:val="false"/>
-          <w:caps w:val="false"/>
-          <w:smallCaps w:val="false"/>
-          <w:color w:val="000000"/>
-          <w:position w:val="0"/>
-          <w:sz w:val="21"/>
-          <w:sz w:val="21"/>
-          <w:szCs w:val="21"/>
-          <w:vertAlign w:val="baseline"/>
-        </w:rPr>
-        <w:t>Make a screen between number players screen and the game. In this screen you will can choose the player’s name and your token.</w:t>
-      </w:r>
-      <w:r>
-        <w:rPr>
-          <w:b/>
-          <w:i w:val="false"/>
-          <w:caps w:val="false"/>
-          <w:smallCaps w:val="false"/>
-          <w:color w:val="000000"/>
-          <w:position w:val="0"/>
-          <w:sz w:val="24"/>
-          <w:sz w:val="24"/>
-          <w:szCs w:val="24"/>
-          <w:vertAlign w:val="baseline"/>
-        </w:rPr>
-        <w:t xml:space="preserve"> </w:t>
+      </w:pPr>
+      <w:r>
+        <w:rPr/>
       </w:r>
     </w:p>
     <w:p>
@@ -4377,7 +4532,6 @@
         <w:keepNext w:val="true"/>
         <w:keepLines w:val="false"/>
         <w:widowControl w:val="false"/>
-        <w:pBdr/>
         <w:shd w:val="clear" w:fill="auto"/>
         <w:spacing w:lineRule="auto" w:line="240" w:before="240" w:after="60"/>
         <w:ind w:left="2160" w:right="0" w:hanging="0"/>
@@ -4432,7 +4586,6 @@
           <w:ilvl w:val="0"/>
           <w:numId w:val="3"/>
         </w:numPr>
-        <w:pBdr/>
         <w:shd w:val="clear" w:fill="auto"/>
         <w:spacing w:lineRule="auto" w:line="240" w:before="100" w:after="0"/>
         <w:ind w:left="720" w:right="0" w:hanging="360"/>
@@ -4643,19 +4796,19 @@
         <w:rPr>
           <w:b/>
         </w:rPr>
-        <w:t xml:space="preserve">Version </w:t>
-      </w:r>
-      <w:r>
-        <w:rPr>
-          <w:b/>
-        </w:rPr>
-        <w:t>4</w:t>
-      </w:r>
-      <w:r>
-        <w:rPr>
-          <w:b/>
-        </w:rPr>
-        <w:t xml:space="preserve">(May 16): </w:t>
+        <w:t>Version 4(May 1</w:t>
+      </w:r>
+      <w:r>
+        <w:rPr>
+          <w:b/>
+        </w:rPr>
+        <w:t>7</w:t>
+      </w:r>
+      <w:r>
+        <w:rPr>
+          <w:b/>
+        </w:rPr>
+        <w:t xml:space="preserve">): </w:t>
       </w:r>
       <w:r>
         <w:rPr>
@@ -4674,18 +4827,39 @@
         </w:numPr>
         <w:spacing w:lineRule="auto" w:line="240" w:before="100" w:after="0"/>
         <w:jc w:val="both"/>
-        <w:rPr>
-          <w:b/>
-          <w:b/>
-        </w:rPr>
-      </w:pPr>
+        <w:rPr/>
+      </w:pPr>
+      <w:r>
+        <w:rPr>
+          <w:b/>
+          <w:sz w:val="24"/>
+          <w:szCs w:val="24"/>
+        </w:rPr>
+        <w:t>Version 5(May 1</w:t>
+      </w:r>
+      <w:r>
+        <w:rPr>
+          <w:b/>
+          <w:sz w:val="24"/>
+          <w:szCs w:val="24"/>
+        </w:rPr>
+        <w:t>8</w:t>
+      </w:r>
+      <w:r>
+        <w:rPr>
+          <w:b/>
+          <w:sz w:val="24"/>
+          <w:szCs w:val="24"/>
+        </w:rPr>
+        <w:t xml:space="preserve">): </w:t>
+      </w:r>
       <w:r>
         <w:rPr>
           <w:b/>
           <w:sz w:val="21"/>
           <w:szCs w:val="21"/>
         </w:rPr>
-        <w:t xml:space="preserve">Version 5(May 16):  </w:t>
+        <w:t xml:space="preserve"> </w:t>
       </w:r>
       <w:r>
         <w:rPr>
@@ -4707,10 +4881,121 @@
     <w:p>
       <w:pPr>
         <w:pStyle w:val="Normal"/>
+        <w:numPr>
+          <w:ilvl w:val="0"/>
+          <w:numId w:val="1"/>
+        </w:numPr>
+        <w:spacing w:lineRule="auto" w:line="240" w:before="100" w:after="0"/>
+        <w:jc w:val="both"/>
+        <w:rPr>
+          <w:sz w:val="24"/>
+          <w:szCs w:val="24"/>
+        </w:rPr>
+      </w:pPr>
+      <w:r>
+        <w:rPr>
+          <w:rFonts w:eastAsia="Trebuchet MS" w:cs="Trebuchet MS"/>
+          <w:b/>
+          <w:i w:val="false"/>
+          <w:caps w:val="false"/>
+          <w:smallCaps w:val="false"/>
+          <w:color w:val="000000"/>
+          <w:position w:val="0"/>
+          <w:sz w:val="24"/>
+          <w:sz w:val="24"/>
+          <w:szCs w:val="24"/>
+          <w:vertAlign w:val="baseline"/>
+        </w:rPr>
+        <w:t xml:space="preserve">Version </w:t>
+      </w:r>
+      <w:r>
+        <w:rPr>
+          <w:rFonts w:eastAsia="Trebuchet MS" w:cs="Trebuchet MS"/>
+          <w:b/>
+          <w:i w:val="false"/>
+          <w:caps w:val="false"/>
+          <w:smallCaps w:val="false"/>
+          <w:color w:val="000000"/>
+          <w:position w:val="0"/>
+          <w:sz w:val="24"/>
+          <w:sz w:val="24"/>
+          <w:szCs w:val="24"/>
+          <w:vertAlign w:val="baseline"/>
+        </w:rPr>
+        <w:t>6</w:t>
+      </w:r>
+      <w:r>
+        <w:rPr>
+          <w:rFonts w:eastAsia="Trebuchet MS" w:cs="Trebuchet MS"/>
+          <w:b/>
+          <w:i w:val="false"/>
+          <w:caps w:val="false"/>
+          <w:smallCaps w:val="false"/>
+          <w:color w:val="000000"/>
+          <w:position w:val="0"/>
+          <w:sz w:val="24"/>
+          <w:sz w:val="24"/>
+          <w:szCs w:val="24"/>
+          <w:vertAlign w:val="baseline"/>
+        </w:rPr>
+        <w:t xml:space="preserve">(May </w:t>
+      </w:r>
+      <w:r>
+        <w:rPr>
+          <w:rFonts w:eastAsia="Trebuchet MS" w:cs="Trebuchet MS"/>
+          <w:b/>
+          <w:i w:val="false"/>
+          <w:caps w:val="false"/>
+          <w:smallCaps w:val="false"/>
+          <w:color w:val="000000"/>
+          <w:position w:val="0"/>
+          <w:sz w:val="24"/>
+          <w:sz w:val="24"/>
+          <w:szCs w:val="24"/>
+          <w:vertAlign w:val="baseline"/>
+        </w:rPr>
+        <w:t>21</w:t>
+      </w:r>
+      <w:r>
+        <w:rPr>
+          <w:rFonts w:eastAsia="Trebuchet MS" w:cs="Trebuchet MS"/>
+          <w:b/>
+          <w:i w:val="false"/>
+          <w:caps w:val="false"/>
+          <w:smallCaps w:val="false"/>
+          <w:color w:val="000000"/>
+          <w:position w:val="0"/>
+          <w:sz w:val="24"/>
+          <w:sz w:val="24"/>
+          <w:szCs w:val="24"/>
+          <w:vertAlign w:val="baseline"/>
+        </w:rPr>
+        <w:t xml:space="preserve">): </w:t>
+      </w:r>
+      <w:r>
+        <w:rPr>
+          <w:rFonts w:eastAsia="Trebuchet MS" w:cs="Trebuchet MS"/>
+          <w:b w:val="false"/>
+          <w:bCs w:val="false"/>
+          <w:i w:val="false"/>
+          <w:caps w:val="false"/>
+          <w:smallCaps w:val="false"/>
+          <w:color w:val="000000"/>
+          <w:position w:val="0"/>
+          <w:sz w:val="24"/>
+          <w:sz w:val="24"/>
+          <w:szCs w:val="24"/>
+          <w:vertAlign w:val="baseline"/>
+        </w:rPr>
+        <w:t>Player increase or decrease his money when he is in a determinate square.</w:t>
+      </w:r>
+    </w:p>
+    <w:p>
+      <w:pPr>
+        <w:pStyle w:val="Normal"/>
         <w:keepNext w:val="false"/>
         <w:keepLines w:val="false"/>
         <w:widowControl/>
-        <w:pBdr/>
         <w:shd w:val="clear" w:fill="auto"/>
         <w:spacing w:lineRule="auto" w:line="240" w:before="100" w:after="0"/>
         <w:ind w:left="720" w:right="0" w:hanging="0"/>
@@ -4743,7 +5028,6 @@
       <w:keepNext w:val="false"/>
       <w:keepLines w:val="false"/>
       <w:widowControl w:val="false"/>
-      <w:pBdr/>
       <w:shd w:val="clear" w:fill="auto"/>
       <w:tabs>
         <w:tab w:val="center" w:pos="4252" w:leader="none"/>
@@ -4801,7 +5085,7 @@
       <w:fldChar w:fldCharType="separate"/>
     </w:r>
     <w:r>
-      <w:t>4</w:t>
+      <w:t>5</w:t>
     </w:r>
     <w:r>
       <w:fldChar w:fldCharType="end"/>
@@ -4813,7 +5097,6 @@
       <w:keepNext w:val="false"/>
       <w:keepLines w:val="false"/>
       <w:widowControl w:val="false"/>
-      <w:pBdr/>
       <w:shd w:val="clear" w:fill="auto"/>
       <w:tabs>
         <w:tab w:val="center" w:pos="4252" w:leader="none"/>
@@ -4856,7 +5139,6 @@
         <w:sz w:val="24"/>
         <w:szCs w:val="24"/>
         <w:u w:val="none"/>
-        <w:shd w:fill="auto" w:val="clear"/>
         <w:vertAlign w:val="baseline"/>
       </w:rPr>
     </w:r>
@@ -4879,6 +5161,8 @@
         <w:rFonts w:ascii="Wingdings" w:hAnsi="Wingdings" w:cs="Wingdings" w:hint="default"/>
         <w:sz w:val="21"/>
         <w:u w:val="none"/>
+        <w:b/>
+        <w:rFonts w:cs="Wingdings"/>
       </w:rPr>
     </w:lvl>
     <w:lvl w:ilvl="1">
@@ -4892,6 +5176,7 @@
       <w:rPr>
         <w:rFonts w:ascii="Wingdings 2" w:hAnsi="Wingdings 2" w:cs="Wingdings 2" w:hint="default"/>
         <w:u w:val="none"/>
+        <w:rFonts w:cs="Wingdings 2"/>
       </w:rPr>
     </w:lvl>
     <w:lvl w:ilvl="2">
@@ -4905,6 +5190,7 @@
       <w:rPr>
         <w:rFonts w:ascii="OpenSymbol" w:hAnsi="OpenSymbol" w:cs="OpenSymbol" w:hint="default"/>
         <w:u w:val="none"/>
+        <w:rFonts w:cs="OpenSymbol"/>
       </w:rPr>
     </w:lvl>
     <w:lvl w:ilvl="3">
@@ -4918,6 +5204,7 @@
       <w:rPr>
         <w:rFonts w:ascii="Wingdings" w:hAnsi="Wingdings" w:cs="Wingdings" w:hint="default"/>
         <w:u w:val="none"/>
+        <w:rFonts w:cs="Wingdings"/>
       </w:rPr>
     </w:lvl>
     <w:lvl w:ilvl="4">
@@ -4931,6 +5218,7 @@
       <w:rPr>
         <w:rFonts w:ascii="Wingdings 2" w:hAnsi="Wingdings 2" w:cs="Wingdings 2" w:hint="default"/>
         <w:u w:val="none"/>
+        <w:rFonts w:cs="Wingdings 2"/>
       </w:rPr>
     </w:lvl>
     <w:lvl w:ilvl="5">
@@ -4944,6 +5232,7 @@
       <w:rPr>
         <w:rFonts w:ascii="OpenSymbol" w:hAnsi="OpenSymbol" w:cs="OpenSymbol" w:hint="default"/>
         <w:u w:val="none"/>
+        <w:rFonts w:cs="OpenSymbol"/>
       </w:rPr>
     </w:lvl>
     <w:lvl w:ilvl="6">
@@ -4957,6 +5246,7 @@
       <w:rPr>
         <w:rFonts w:ascii="Wingdings" w:hAnsi="Wingdings" w:cs="Wingdings" w:hint="default"/>
         <w:u w:val="none"/>
+        <w:rFonts w:cs="Wingdings"/>
       </w:rPr>
     </w:lvl>
     <w:lvl w:ilvl="7">
@@ -4970,6 +5260,7 @@
       <w:rPr>
         <w:rFonts w:ascii="Wingdings 2" w:hAnsi="Wingdings 2" w:cs="Wingdings 2" w:hint="default"/>
         <w:u w:val="none"/>
+        <w:rFonts w:cs="Wingdings 2"/>
       </w:rPr>
     </w:lvl>
     <w:lvl w:ilvl="8">
@@ -4983,6 +5274,7 @@
       <w:rPr>
         <w:rFonts w:ascii="OpenSymbol" w:hAnsi="OpenSymbol" w:cs="OpenSymbol" w:hint="default"/>
         <w:u w:val="none"/>
+        <w:rFonts w:cs="OpenSymbol"/>
       </w:rPr>
     </w:lvl>
   </w:abstractNum>
@@ -4999,6 +5291,7 @@
       <w:rPr>
         <w:vertAlign w:val="baseline"/>
         <w:position w:val="0"/>
+        <w:sz w:val="24"/>
         <w:sz w:val="24"/>
       </w:rPr>
     </w:lvl>
@@ -5051,6 +5344,7 @@
         <w:vertAlign w:val="baseline"/>
         <w:position w:val="0"/>
         <w:sz w:val="24"/>
+        <w:sz w:val="24"/>
       </w:rPr>
     </w:lvl>
     <w:lvl w:ilvl="4">
@@ -5065,6 +5359,7 @@
       <w:rPr>
         <w:vertAlign w:val="baseline"/>
         <w:position w:val="0"/>
+        <w:sz w:val="24"/>
         <w:sz w:val="24"/>
       </w:rPr>
     </w:lvl>
@@ -5081,6 +5376,7 @@
         <w:vertAlign w:val="baseline"/>
         <w:position w:val="0"/>
         <w:sz w:val="24"/>
+        <w:sz w:val="24"/>
       </w:rPr>
     </w:lvl>
     <w:lvl w:ilvl="6">
@@ -5095,6 +5391,7 @@
       <w:rPr>
         <w:vertAlign w:val="baseline"/>
         <w:position w:val="0"/>
+        <w:sz w:val="24"/>
         <w:sz w:val="24"/>
       </w:rPr>
     </w:lvl>
@@ -5111,6 +5408,7 @@
         <w:vertAlign w:val="baseline"/>
         <w:position w:val="0"/>
         <w:sz w:val="24"/>
+        <w:sz w:val="24"/>
       </w:rPr>
     </w:lvl>
     <w:lvl w:ilvl="8">
@@ -5125,6 +5423,7 @@
       <w:rPr>
         <w:vertAlign w:val="baseline"/>
         <w:position w:val="0"/>
+        <w:sz w:val="24"/>
         <w:sz w:val="24"/>
       </w:rPr>
     </w:lvl>
@@ -5407,7 +5706,6 @@
     <w:rPrDefault>
       <w:rPr>
         <w:rFonts w:ascii="Trebuchet MS" w:hAnsi="Trebuchet MS" w:eastAsia="Trebuchet MS" w:cs="Trebuchet MS"/>
-        <w:sz w:val="24"/>
         <w:szCs w:val="24"/>
         <w:lang w:val="en-GB" w:eastAsia="zh-CN" w:bidi="hi-IN"/>
       </w:rPr>
@@ -5421,9 +5719,91 @@
     <w:qFormat/>
     <w:pPr>
       <w:widowControl w:val="false"/>
+      <w:bidi w:val="0"/>
+      <w:jc w:val="left"/>
     </w:pPr>
     <w:rPr>
       <w:rFonts w:ascii="Trebuchet MS" w:hAnsi="Trebuchet MS" w:eastAsia="Trebuchet MS" w:cs="Trebuchet MS"/>
+      <w:color w:val="00000A"/>
+      <w:kern w:val="0"/>
+      <w:sz w:val="24"/>
+      <w:szCs w:val="24"/>
+      <w:lang w:val="en-GB" w:eastAsia="zh-CN" w:bidi="hi-IN"/>
+    </w:rPr>
+  </w:style>
+  <w:style w:type="paragraph" w:styleId="Ttulo1">
+    <w:name w:val="Heading 1"/>
+    <w:next w:val="Normal"/>
+    <w:qFormat/>
+    <w:pPr>
+      <w:keepNext w:val="true"/>
+      <w:keepLines/>
+      <w:widowControl w:val="false"/>
+      <w:spacing w:lineRule="auto" w:line="240" w:before="480" w:after="120"/>
+    </w:pPr>
+    <w:rPr>
+      <w:rFonts w:ascii="Trebuchet MS" w:hAnsi="Trebuchet MS" w:eastAsia="Trebuchet MS" w:cs="Trebuchet MS"/>
+      <w:b/>
+      <w:color w:val="auto"/>
+      <w:kern w:val="0"/>
+      <w:sz w:val="48"/>
+      <w:szCs w:val="48"/>
+      <w:lang w:val="en-GB" w:eastAsia="zh-CN" w:bidi="hi-IN"/>
+    </w:rPr>
+  </w:style>
+  <w:style w:type="paragraph" w:styleId="Ttulo2">
+    <w:name w:val="Heading 2"/>
+    <w:next w:val="Normal"/>
+    <w:qFormat/>
+    <w:pPr>
+      <w:keepNext w:val="true"/>
+      <w:keepLines/>
+      <w:widowControl w:val="false"/>
+      <w:spacing w:lineRule="auto" w:line="240" w:before="360" w:after="80"/>
+    </w:pPr>
+    <w:rPr>
+      <w:rFonts w:ascii="Trebuchet MS" w:hAnsi="Trebuchet MS" w:eastAsia="Trebuchet MS" w:cs="Trebuchet MS"/>
+      <w:b/>
+      <w:color w:val="auto"/>
+      <w:kern w:val="0"/>
+      <w:sz w:val="36"/>
+      <w:szCs w:val="36"/>
+      <w:lang w:val="en-GB" w:eastAsia="zh-CN" w:bidi="hi-IN"/>
+    </w:rPr>
+  </w:style>
+  <w:style w:type="paragraph" w:styleId="Ttulo3">
+    <w:name w:val="Heading 3"/>
+    <w:next w:val="Normal"/>
+    <w:qFormat/>
+    <w:pPr>
+      <w:keepNext w:val="true"/>
+      <w:keepLines/>
+      <w:widowControl w:val="false"/>
+      <w:spacing w:lineRule="auto" w:line="240" w:before="280" w:after="80"/>
+    </w:pPr>
+    <w:rPr>
+      <w:rFonts w:ascii="Trebuchet MS" w:hAnsi="Trebuchet MS" w:eastAsia="Trebuchet MS" w:cs="Trebuchet MS"/>
+      <w:b/>
+      <w:color w:val="auto"/>
+      <w:kern w:val="0"/>
+      <w:sz w:val="28"/>
+      <w:szCs w:val="28"/>
+      <w:lang w:val="en-GB" w:eastAsia="zh-CN" w:bidi="hi-IN"/>
+    </w:rPr>
+  </w:style>
+  <w:style w:type="paragraph" w:styleId="Ttulo4">
+    <w:name w:val="Heading 4"/>
+    <w:next w:val="Normal"/>
+    <w:qFormat/>
+    <w:pPr>
+      <w:keepNext w:val="true"/>
+      <w:keepLines/>
+      <w:widowControl w:val="false"/>
+      <w:spacing w:lineRule="auto" w:line="240" w:before="240" w:after="40"/>
+    </w:pPr>
+    <w:rPr>
+      <w:rFonts w:ascii="Trebuchet MS" w:hAnsi="Trebuchet MS" w:eastAsia="Trebuchet MS" w:cs="Trebuchet MS"/>
+      <w:b/>
       <w:color w:val="auto"/>
       <w:kern w:val="0"/>
       <w:sz w:val="24"/>
@@ -5431,100 +5811,44 @@
       <w:lang w:val="en-GB" w:eastAsia="zh-CN" w:bidi="hi-IN"/>
     </w:rPr>
   </w:style>
-  <w:style w:type="paragraph" w:styleId="Ttulo1">
-    <w:name w:val="Heading 1"/>
-    <w:basedOn w:val="Normal1"/>
+  <w:style w:type="paragraph" w:styleId="Ttulo5">
+    <w:name w:val="Heading 5"/>
     <w:next w:val="Normal"/>
     <w:qFormat/>
     <w:pPr>
       <w:keepNext w:val="true"/>
       <w:keepLines/>
-      <w:spacing w:lineRule="auto" w:line="240" w:before="480" w:after="120"/>
+      <w:widowControl w:val="false"/>
+      <w:spacing w:lineRule="auto" w:line="240" w:before="220" w:after="40"/>
     </w:pPr>
     <w:rPr>
+      <w:rFonts w:ascii="Trebuchet MS" w:hAnsi="Trebuchet MS" w:eastAsia="Trebuchet MS" w:cs="Trebuchet MS"/>
       <w:b/>
-      <w:sz w:val="48"/>
-      <w:szCs w:val="48"/>
+      <w:color w:val="auto"/>
+      <w:kern w:val="0"/>
+      <w:sz w:val="22"/>
+      <w:szCs w:val="22"/>
+      <w:lang w:val="en-GB" w:eastAsia="zh-CN" w:bidi="hi-IN"/>
     </w:rPr>
   </w:style>
-  <w:style w:type="paragraph" w:styleId="Ttulo2">
-    <w:name w:val="Heading 2"/>
-    <w:basedOn w:val="Normal1"/>
+  <w:style w:type="paragraph" w:styleId="Ttulo6">
+    <w:name w:val="Heading 6"/>
     <w:next w:val="Normal"/>
     <w:qFormat/>
     <w:pPr>
       <w:keepNext w:val="true"/>
       <w:keepLines/>
-      <w:spacing w:lineRule="auto" w:line="240" w:before="360" w:after="80"/>
-    </w:pPr>
-    <w:rPr>
-      <w:b/>
-      <w:sz w:val="36"/>
-      <w:szCs w:val="36"/>
-    </w:rPr>
-  </w:style>
-  <w:style w:type="paragraph" w:styleId="Ttulo3">
-    <w:name w:val="Heading 3"/>
-    <w:basedOn w:val="Normal1"/>
-    <w:next w:val="Normal"/>
-    <w:qFormat/>
-    <w:pPr>
-      <w:keepNext w:val="true"/>
-      <w:keepLines/>
-      <w:spacing w:lineRule="auto" w:line="240" w:before="280" w:after="80"/>
-    </w:pPr>
-    <w:rPr>
-      <w:b/>
-      <w:sz w:val="28"/>
-      <w:szCs w:val="28"/>
-    </w:rPr>
-  </w:style>
-  <w:style w:type="paragraph" w:styleId="Ttulo4">
-    <w:name w:val="Heading 4"/>
-    <w:basedOn w:val="Normal1"/>
-    <w:next w:val="Normal"/>
-    <w:qFormat/>
-    <w:pPr>
-      <w:keepNext w:val="true"/>
-      <w:keepLines/>
-      <w:spacing w:lineRule="auto" w:line="240" w:before="240" w:after="40"/>
-    </w:pPr>
-    <w:rPr>
-      <w:b/>
-      <w:sz w:val="24"/>
-      <w:szCs w:val="24"/>
-    </w:rPr>
-  </w:style>
-  <w:style w:type="paragraph" w:styleId="Ttulo5">
-    <w:name w:val="Heading 5"/>
-    <w:basedOn w:val="Normal1"/>
-    <w:next w:val="Normal"/>
-    <w:qFormat/>
-    <w:pPr>
-      <w:keepNext w:val="true"/>
-      <w:keepLines/>
-      <w:spacing w:lineRule="auto" w:line="240" w:before="220" w:after="40"/>
-    </w:pPr>
-    <w:rPr>
-      <w:b/>
-      <w:sz w:val="22"/>
-      <w:szCs w:val="22"/>
-    </w:rPr>
-  </w:style>
-  <w:style w:type="paragraph" w:styleId="Ttulo6">
-    <w:name w:val="Heading 6"/>
-    <w:basedOn w:val="Normal1"/>
-    <w:next w:val="Normal"/>
-    <w:qFormat/>
-    <w:pPr>
-      <w:keepNext w:val="true"/>
-      <w:keepLines/>
+      <w:widowControl w:val="false"/>
       <w:spacing w:lineRule="auto" w:line="240" w:before="200" w:after="40"/>
     </w:pPr>
     <w:rPr>
+      <w:rFonts w:ascii="Trebuchet MS" w:hAnsi="Trebuchet MS" w:eastAsia="Trebuchet MS" w:cs="Trebuchet MS"/>
       <w:b/>
+      <w:color w:val="auto"/>
+      <w:kern w:val="0"/>
       <w:sz w:val="20"/>
       <w:szCs w:val="20"/>
+      <w:lang w:val="en-GB" w:eastAsia="zh-CN" w:bidi="hi-IN"/>
     </w:rPr>
   </w:style>
   <w:style w:type="character" w:styleId="ListLabel1">
@@ -5596,6 +5920,7 @@
     <w:qFormat/>
     <w:rPr>
       <w:position w:val="0"/>
+      <w:sz w:val="24"/>
       <w:sz w:val="24"/>
       <w:vertAlign w:val="baseline"/>
     </w:rPr>
@@ -5630,6 +5955,7 @@
     <w:rPr>
       <w:position w:val="0"/>
       <w:sz w:val="24"/>
+      <w:sz w:val="24"/>
       <w:vertAlign w:val="baseline"/>
     </w:rPr>
   </w:style>
@@ -5639,6 +5965,7 @@
     <w:rPr>
       <w:position w:val="0"/>
       <w:sz w:val="24"/>
+      <w:sz w:val="24"/>
       <w:vertAlign w:val="baseline"/>
     </w:rPr>
   </w:style>
@@ -5648,6 +5975,7 @@
     <w:rPr>
       <w:position w:val="0"/>
       <w:sz w:val="24"/>
+      <w:sz w:val="24"/>
       <w:vertAlign w:val="baseline"/>
     </w:rPr>
   </w:style>
@@ -5657,6 +5985,7 @@
     <w:rPr>
       <w:position w:val="0"/>
       <w:sz w:val="24"/>
+      <w:sz w:val="24"/>
       <w:vertAlign w:val="baseline"/>
     </w:rPr>
   </w:style>
@@ -5666,6 +5995,7 @@
     <w:rPr>
       <w:position w:val="0"/>
       <w:sz w:val="24"/>
+      <w:sz w:val="24"/>
       <w:vertAlign w:val="baseline"/>
     </w:rPr>
   </w:style>
@@ -5674,6 +6004,7 @@
     <w:qFormat/>
     <w:rPr>
       <w:position w:val="0"/>
+      <w:sz w:val="24"/>
       <w:sz w:val="24"/>
       <w:vertAlign w:val="baseline"/>
     </w:rPr>
@@ -5780,6 +6111,283 @@
     <w:qFormat/>
     <w:rPr>
       <w:rFonts w:eastAsia="Noto Sans Symbols" w:cs="Noto Sans Symbols"/>
+      <w:position w:val="0"/>
+      <w:sz w:val="20"/>
+      <w:sz w:val="20"/>
+      <w:szCs w:val="20"/>
+      <w:vertAlign w:val="baseline"/>
+    </w:rPr>
+  </w:style>
+  <w:style w:type="character" w:styleId="ListLabel28">
+    <w:name w:val="ListLabel 28"/>
+    <w:qFormat/>
+    <w:rPr>
+      <w:rFonts w:cs="Wingdings"/>
+      <w:b/>
+      <w:sz w:val="21"/>
+      <w:u w:val="none"/>
+    </w:rPr>
+  </w:style>
+  <w:style w:type="character" w:styleId="ListLabel29">
+    <w:name w:val="ListLabel 29"/>
+    <w:qFormat/>
+    <w:rPr>
+      <w:rFonts w:cs="Wingdings 2"/>
+      <w:u w:val="none"/>
+    </w:rPr>
+  </w:style>
+  <w:style w:type="character" w:styleId="ListLabel30">
+    <w:name w:val="ListLabel 30"/>
+    <w:qFormat/>
+    <w:rPr>
+      <w:rFonts w:cs="OpenSymbol"/>
+      <w:u w:val="none"/>
+    </w:rPr>
+  </w:style>
+  <w:style w:type="character" w:styleId="ListLabel31">
+    <w:name w:val="ListLabel 31"/>
+    <w:qFormat/>
+    <w:rPr>
+      <w:rFonts w:cs="Wingdings"/>
+      <w:u w:val="none"/>
+    </w:rPr>
+  </w:style>
+  <w:style w:type="character" w:styleId="ListLabel32">
+    <w:name w:val="ListLabel 32"/>
+    <w:qFormat/>
+    <w:rPr>
+      <w:rFonts w:cs="Wingdings 2"/>
+      <w:u w:val="none"/>
+    </w:rPr>
+  </w:style>
+  <w:style w:type="character" w:styleId="ListLabel33">
+    <w:name w:val="ListLabel 33"/>
+    <w:qFormat/>
+    <w:rPr>
+      <w:rFonts w:cs="OpenSymbol"/>
+      <w:u w:val="none"/>
+    </w:rPr>
+  </w:style>
+  <w:style w:type="character" w:styleId="ListLabel34">
+    <w:name w:val="ListLabel 34"/>
+    <w:qFormat/>
+    <w:rPr>
+      <w:rFonts w:cs="Wingdings"/>
+      <w:u w:val="none"/>
+    </w:rPr>
+  </w:style>
+  <w:style w:type="character" w:styleId="ListLabel35">
+    <w:name w:val="ListLabel 35"/>
+    <w:qFormat/>
+    <w:rPr>
+      <w:rFonts w:cs="Wingdings 2"/>
+      <w:u w:val="none"/>
+    </w:rPr>
+  </w:style>
+  <w:style w:type="character" w:styleId="ListLabel36">
+    <w:name w:val="ListLabel 36"/>
+    <w:qFormat/>
+    <w:rPr>
+      <w:rFonts w:cs="OpenSymbol"/>
+      <w:u w:val="none"/>
+    </w:rPr>
+  </w:style>
+  <w:style w:type="character" w:styleId="ListLabel37">
+    <w:name w:val="ListLabel 37"/>
+    <w:qFormat/>
+    <w:rPr>
+      <w:position w:val="0"/>
+      <w:sz w:val="24"/>
+      <w:sz w:val="24"/>
+      <w:vertAlign w:val="baseline"/>
+    </w:rPr>
+  </w:style>
+  <w:style w:type="character" w:styleId="ListLabel38">
+    <w:name w:val="ListLabel 38"/>
+    <w:qFormat/>
+    <w:rPr>
+      <w:rFonts w:ascii="Trebuchet MS" w:hAnsi="Trebuchet MS"/>
+      <w:b/>
+      <w:position w:val="0"/>
+      <w:sz w:val="28"/>
+      <w:sz w:val="28"/>
+      <w:vertAlign w:val="baseline"/>
+    </w:rPr>
+  </w:style>
+  <w:style w:type="character" w:styleId="ListLabel39">
+    <w:name w:val="ListLabel 39"/>
+    <w:qFormat/>
+    <w:rPr>
+      <w:rFonts w:ascii="Arial" w:hAnsi="Arial"/>
+      <w:b/>
+      <w:position w:val="0"/>
+      <w:sz w:val="26"/>
+      <w:sz w:val="26"/>
+      <w:vertAlign w:val="baseline"/>
+    </w:rPr>
+  </w:style>
+  <w:style w:type="character" w:styleId="ListLabel40">
+    <w:name w:val="ListLabel 40"/>
+    <w:qFormat/>
+    <w:rPr>
+      <w:position w:val="0"/>
+      <w:sz w:val="24"/>
+      <w:sz w:val="24"/>
+      <w:vertAlign w:val="baseline"/>
+    </w:rPr>
+  </w:style>
+  <w:style w:type="character" w:styleId="ListLabel41">
+    <w:name w:val="ListLabel 41"/>
+    <w:qFormat/>
+    <w:rPr>
+      <w:position w:val="0"/>
+      <w:sz w:val="24"/>
+      <w:sz w:val="24"/>
+      <w:vertAlign w:val="baseline"/>
+    </w:rPr>
+  </w:style>
+  <w:style w:type="character" w:styleId="ListLabel42">
+    <w:name w:val="ListLabel 42"/>
+    <w:qFormat/>
+    <w:rPr>
+      <w:position w:val="0"/>
+      <w:sz w:val="24"/>
+      <w:sz w:val="24"/>
+      <w:vertAlign w:val="baseline"/>
+    </w:rPr>
+  </w:style>
+  <w:style w:type="character" w:styleId="ListLabel43">
+    <w:name w:val="ListLabel 43"/>
+    <w:qFormat/>
+    <w:rPr>
+      <w:position w:val="0"/>
+      <w:sz w:val="24"/>
+      <w:sz w:val="24"/>
+      <w:vertAlign w:val="baseline"/>
+    </w:rPr>
+  </w:style>
+  <w:style w:type="character" w:styleId="ListLabel44">
+    <w:name w:val="ListLabel 44"/>
+    <w:qFormat/>
+    <w:rPr>
+      <w:position w:val="0"/>
+      <w:sz w:val="24"/>
+      <w:sz w:val="24"/>
+      <w:vertAlign w:val="baseline"/>
+    </w:rPr>
+  </w:style>
+  <w:style w:type="character" w:styleId="ListLabel45">
+    <w:name w:val="ListLabel 45"/>
+    <w:qFormat/>
+    <w:rPr>
+      <w:position w:val="0"/>
+      <w:sz w:val="24"/>
+      <w:sz w:val="24"/>
+      <w:vertAlign w:val="baseline"/>
+    </w:rPr>
+  </w:style>
+  <w:style w:type="character" w:styleId="ListLabel46">
+    <w:name w:val="ListLabel 46"/>
+    <w:qFormat/>
+    <w:rPr>
+      <w:rFonts w:cs="Noto Sans Symbols"/>
+      <w:b w:val="false"/>
+      <w:position w:val="0"/>
+      <w:sz w:val="20"/>
+      <w:sz w:val="20"/>
+      <w:szCs w:val="20"/>
+      <w:vertAlign w:val="baseline"/>
+    </w:rPr>
+  </w:style>
+  <w:style w:type="character" w:styleId="ListLabel47">
+    <w:name w:val="ListLabel 47"/>
+    <w:qFormat/>
+    <w:rPr>
+      <w:rFonts w:cs="Courier New"/>
+      <w:position w:val="0"/>
+      <w:sz w:val="20"/>
+      <w:sz w:val="20"/>
+      <w:szCs w:val="20"/>
+      <w:vertAlign w:val="baseline"/>
+    </w:rPr>
+  </w:style>
+  <w:style w:type="character" w:styleId="ListLabel48">
+    <w:name w:val="ListLabel 48"/>
+    <w:qFormat/>
+    <w:rPr>
+      <w:rFonts w:cs="Noto Sans Symbols"/>
+      <w:position w:val="0"/>
+      <w:sz w:val="20"/>
+      <w:sz w:val="20"/>
+      <w:szCs w:val="20"/>
+      <w:vertAlign w:val="baseline"/>
+    </w:rPr>
+  </w:style>
+  <w:style w:type="character" w:styleId="ListLabel49">
+    <w:name w:val="ListLabel 49"/>
+    <w:qFormat/>
+    <w:rPr>
+      <w:rFonts w:cs="Noto Sans Symbols"/>
+      <w:position w:val="0"/>
+      <w:sz w:val="20"/>
+      <w:sz w:val="20"/>
+      <w:szCs w:val="20"/>
+      <w:vertAlign w:val="baseline"/>
+    </w:rPr>
+  </w:style>
+  <w:style w:type="character" w:styleId="ListLabel50">
+    <w:name w:val="ListLabel 50"/>
+    <w:qFormat/>
+    <w:rPr>
+      <w:rFonts w:cs="Noto Sans Symbols"/>
+      <w:position w:val="0"/>
+      <w:sz w:val="20"/>
+      <w:sz w:val="20"/>
+      <w:szCs w:val="20"/>
+      <w:vertAlign w:val="baseline"/>
+    </w:rPr>
+  </w:style>
+  <w:style w:type="character" w:styleId="ListLabel51">
+    <w:name w:val="ListLabel 51"/>
+    <w:qFormat/>
+    <w:rPr>
+      <w:rFonts w:cs="Noto Sans Symbols"/>
+      <w:position w:val="0"/>
+      <w:sz w:val="20"/>
+      <w:sz w:val="20"/>
+      <w:szCs w:val="20"/>
+      <w:vertAlign w:val="baseline"/>
+    </w:rPr>
+  </w:style>
+  <w:style w:type="character" w:styleId="ListLabel52">
+    <w:name w:val="ListLabel 52"/>
+    <w:qFormat/>
+    <w:rPr>
+      <w:rFonts w:cs="Noto Sans Symbols"/>
+      <w:position w:val="0"/>
+      <w:sz w:val="20"/>
+      <w:sz w:val="20"/>
+      <w:szCs w:val="20"/>
+      <w:vertAlign w:val="baseline"/>
+    </w:rPr>
+  </w:style>
+  <w:style w:type="character" w:styleId="ListLabel53">
+    <w:name w:val="ListLabel 53"/>
+    <w:qFormat/>
+    <w:rPr>
+      <w:rFonts w:cs="Noto Sans Symbols"/>
+      <w:position w:val="0"/>
+      <w:sz w:val="20"/>
+      <w:sz w:val="20"/>
+      <w:szCs w:val="20"/>
+      <w:vertAlign w:val="baseline"/>
+    </w:rPr>
+  </w:style>
+  <w:style w:type="character" w:styleId="ListLabel54">
+    <w:name w:val="ListLabel 54"/>
+    <w:qFormat/>
+    <w:rPr>
+      <w:rFonts w:cs="Noto Sans Symbols"/>
       <w:position w:val="0"/>
       <w:sz w:val="20"/>
       <w:sz w:val="20"/>
@@ -5845,7 +6453,7 @@
       <w:rFonts w:cs="Arial"/>
     </w:rPr>
   </w:style>
-  <w:style w:type="paragraph" w:styleId="Normal1" w:default="1">
+  <w:style w:type="paragraph" w:styleId="LOnormal" w:default="1">
     <w:name w:val="LO-normal"/>
     <w:qFormat/>
     <w:pPr>
@@ -5855,7 +6463,7 @@
     </w:pPr>
     <w:rPr>
       <w:rFonts w:ascii="Trebuchet MS" w:hAnsi="Trebuchet MS" w:eastAsia="Trebuchet MS" w:cs="Trebuchet MS"/>
-      <w:color w:val="auto"/>
+      <w:color w:val="00000A"/>
       <w:kern w:val="0"/>
       <w:sz w:val="24"/>
       <w:szCs w:val="24"/>
@@ -5864,7 +6472,7 @@
   </w:style>
   <w:style w:type="paragraph" w:styleId="Titular">
     <w:name w:val="Title"/>
-    <w:basedOn w:val="Normal1"/>
+    <w:basedOn w:val="LOnormal"/>
     <w:next w:val="Normal"/>
     <w:qFormat/>
     <w:pPr>
@@ -5880,7 +6488,7 @@
   </w:style>
   <w:style w:type="paragraph" w:styleId="Subttulo">
     <w:name w:val="Subtitle"/>
-    <w:basedOn w:val="Normal1"/>
+    <w:basedOn w:val="LOnormal"/>
     <w:next w:val="Normal"/>
     <w:qFormat/>
     <w:pPr>

</xml_diff>

<commit_message>
A few changes and memory.
</commit_message>
<xml_diff>
--- a/Monopoly/Monopoly/Docs/project_Lopez_Almudena.doc.docx
+++ b/Monopoly/Monopoly/Docs/project_Lopez_Almudena.doc.docx
@@ -2373,7 +2373,7 @@
         <w:tblStyle w:val="Table1"/>
         <w:tblW w:w="9967" w:type="dxa"/>
         <w:jc w:val="left"/>
-        <w:tblInd w:w="-5" w:type="dxa"/>
+        <w:tblInd w:w="-10" w:type="dxa"/>
         <w:tblBorders>
           <w:top w:val="single" w:sz="4" w:space="0" w:color="000001"/>
           <w:left w:val="single" w:sz="4" w:space="0" w:color="000001"/>
@@ -2382,7 +2382,7 @@
         </w:tblBorders>
         <w:tblCellMar>
           <w:top w:w="0" w:type="dxa"/>
-          <w:left w:w="98" w:type="dxa"/>
+          <w:left w:w="93" w:type="dxa"/>
           <w:bottom w:w="0" w:type="dxa"/>
           <w:right w:w="108" w:type="dxa"/>
         </w:tblCellMar>
@@ -2405,7 +2405,7 @@
             </w:tcBorders>
             <w:shd w:fill="auto" w:val="clear"/>
             <w:tcMar>
-              <w:left w:w="98" w:type="dxa"/>
+              <w:left w:w="93" w:type="dxa"/>
             </w:tcMar>
           </w:tcPr>
           <w:p>
@@ -2443,7 +2443,7 @@
             </w:tcBorders>
             <w:shd w:fill="auto" w:val="clear"/>
             <w:tcMar>
-              <w:left w:w="98" w:type="dxa"/>
+              <w:left w:w="93" w:type="dxa"/>
             </w:tcMar>
           </w:tcPr>
           <w:p>
@@ -2482,7 +2482,7 @@
             </w:tcBorders>
             <w:shd w:fill="auto" w:val="clear"/>
             <w:tcMar>
-              <w:left w:w="98" w:type="dxa"/>
+              <w:left w:w="93" w:type="dxa"/>
             </w:tcMar>
           </w:tcPr>
           <w:p>
@@ -2525,7 +2525,7 @@
             </w:tcBorders>
             <w:shd w:fill="auto" w:val="clear"/>
             <w:tcMar>
-              <w:left w:w="98" w:type="dxa"/>
+              <w:left w:w="93" w:type="dxa"/>
             </w:tcMar>
           </w:tcPr>
           <w:p>
@@ -2563,7 +2563,7 @@
             </w:tcBorders>
             <w:shd w:fill="auto" w:val="clear"/>
             <w:tcMar>
-              <w:left w:w="98" w:type="dxa"/>
+              <w:left w:w="93" w:type="dxa"/>
             </w:tcMar>
           </w:tcPr>
           <w:p>
@@ -2606,7 +2606,7 @@
             </w:tcBorders>
             <w:shd w:fill="auto" w:val="clear"/>
             <w:tcMar>
-              <w:left w:w="98" w:type="dxa"/>
+              <w:left w:w="93" w:type="dxa"/>
             </w:tcMar>
           </w:tcPr>
           <w:p>
@@ -2644,7 +2644,7 @@
             </w:tcBorders>
             <w:shd w:fill="auto" w:val="clear"/>
             <w:tcMar>
-              <w:left w:w="98" w:type="dxa"/>
+              <w:left w:w="93" w:type="dxa"/>
             </w:tcMar>
           </w:tcPr>
           <w:p>
@@ -2687,7 +2687,7 @@
             </w:tcBorders>
             <w:shd w:fill="auto" w:val="clear"/>
             <w:tcMar>
-              <w:left w:w="98" w:type="dxa"/>
+              <w:left w:w="93" w:type="dxa"/>
             </w:tcMar>
           </w:tcPr>
           <w:p>
@@ -2737,7 +2737,7 @@
             </w:tcBorders>
             <w:shd w:fill="auto" w:val="clear"/>
             <w:tcMar>
-              <w:left w:w="98" w:type="dxa"/>
+              <w:left w:w="93" w:type="dxa"/>
             </w:tcMar>
           </w:tcPr>
           <w:p>
@@ -2780,7 +2780,7 @@
             </w:tcBorders>
             <w:shd w:fill="auto" w:val="clear"/>
             <w:tcMar>
-              <w:left w:w="98" w:type="dxa"/>
+              <w:left w:w="93" w:type="dxa"/>
             </w:tcMar>
           </w:tcPr>
           <w:p>
@@ -2818,7 +2818,7 @@
             </w:tcBorders>
             <w:shd w:fill="auto" w:val="clear"/>
             <w:tcMar>
-              <w:left w:w="98" w:type="dxa"/>
+              <w:left w:w="93" w:type="dxa"/>
             </w:tcMar>
           </w:tcPr>
           <w:p>
@@ -2861,7 +2861,7 @@
             </w:tcBorders>
             <w:shd w:fill="auto" w:val="clear"/>
             <w:tcMar>
-              <w:left w:w="98" w:type="dxa"/>
+              <w:left w:w="93" w:type="dxa"/>
             </w:tcMar>
           </w:tcPr>
           <w:p>
@@ -2911,7 +2911,7 @@
             </w:tcBorders>
             <w:shd w:fill="auto" w:val="clear"/>
             <w:tcMar>
-              <w:left w:w="98" w:type="dxa"/>
+              <w:left w:w="93" w:type="dxa"/>
             </w:tcMar>
           </w:tcPr>
           <w:p>
@@ -2954,7 +2954,7 @@
             </w:tcBorders>
             <w:shd w:fill="auto" w:val="clear"/>
             <w:tcMar>
-              <w:left w:w="98" w:type="dxa"/>
+              <w:left w:w="93" w:type="dxa"/>
             </w:tcMar>
           </w:tcPr>
           <w:p>
@@ -2992,7 +2992,7 @@
             </w:tcBorders>
             <w:shd w:fill="auto" w:val="clear"/>
             <w:tcMar>
-              <w:left w:w="98" w:type="dxa"/>
+              <w:left w:w="93" w:type="dxa"/>
             </w:tcMar>
           </w:tcPr>
           <w:p>
@@ -3035,7 +3035,7 @@
             </w:tcBorders>
             <w:shd w:fill="auto" w:val="clear"/>
             <w:tcMar>
-              <w:left w:w="98" w:type="dxa"/>
+              <w:left w:w="93" w:type="dxa"/>
             </w:tcMar>
           </w:tcPr>
           <w:p>
@@ -3075,7 +3075,7 @@
             </w:tcBorders>
             <w:shd w:fill="auto" w:val="clear"/>
             <w:tcMar>
-              <w:left w:w="98" w:type="dxa"/>
+              <w:left w:w="93" w:type="dxa"/>
             </w:tcMar>
           </w:tcPr>
           <w:p>
@@ -3142,7 +3142,7 @@
             </w:tcBorders>
             <w:shd w:fill="auto" w:val="clear"/>
             <w:tcMar>
-              <w:left w:w="98" w:type="dxa"/>
+              <w:left w:w="93" w:type="dxa"/>
             </w:tcMar>
           </w:tcPr>
           <w:p>
@@ -3180,7 +3180,7 @@
             </w:tcBorders>
             <w:shd w:fill="auto" w:val="clear"/>
             <w:tcMar>
-              <w:left w:w="98" w:type="dxa"/>
+              <w:left w:w="93" w:type="dxa"/>
             </w:tcMar>
           </w:tcPr>
           <w:p>
@@ -3223,7 +3223,7 @@
             </w:tcBorders>
             <w:shd w:fill="auto" w:val="clear"/>
             <w:tcMar>
-              <w:left w:w="98" w:type="dxa"/>
+              <w:left w:w="93" w:type="dxa"/>
             </w:tcMar>
           </w:tcPr>
           <w:p>
@@ -3261,7 +3261,7 @@
             </w:tcBorders>
             <w:shd w:fill="auto" w:val="clear"/>
             <w:tcMar>
-              <w:left w:w="98" w:type="dxa"/>
+              <w:left w:w="93" w:type="dxa"/>
             </w:tcMar>
           </w:tcPr>
           <w:p>
@@ -3304,7 +3304,7 @@
             </w:tcBorders>
             <w:shd w:fill="auto" w:val="clear"/>
             <w:tcMar>
-              <w:left w:w="98" w:type="dxa"/>
+              <w:left w:w="93" w:type="dxa"/>
             </w:tcMar>
           </w:tcPr>
           <w:p>
@@ -3342,7 +3342,7 @@
             </w:tcBorders>
             <w:shd w:fill="auto" w:val="clear"/>
             <w:tcMar>
-              <w:left w:w="98" w:type="dxa"/>
+              <w:left w:w="93" w:type="dxa"/>
             </w:tcMar>
           </w:tcPr>
           <w:p>
@@ -3385,7 +3385,7 @@
             </w:tcBorders>
             <w:shd w:fill="auto" w:val="clear"/>
             <w:tcMar>
-              <w:left w:w="98" w:type="dxa"/>
+              <w:left w:w="93" w:type="dxa"/>
             </w:tcMar>
           </w:tcPr>
           <w:p>
@@ -4523,7 +4523,18 @@
         </w:rPr>
       </w:pPr>
       <w:r>
-        <w:rPr/>
+        <w:rPr>
+          <w:b/>
+          <w:i w:val="false"/>
+          <w:caps w:val="false"/>
+          <w:smallCaps w:val="false"/>
+          <w:color w:val="000000"/>
+          <w:position w:val="0"/>
+          <w:sz w:val="24"/>
+          <w:sz w:val="24"/>
+          <w:szCs w:val="24"/>
+          <w:vertAlign w:val="baseline"/>
+        </w:rPr>
       </w:r>
     </w:p>
     <w:p>
@@ -4796,19 +4807,7 @@
         <w:rPr>
           <w:b/>
         </w:rPr>
-        <w:t>Version 4(May 1</w:t>
-      </w:r>
-      <w:r>
-        <w:rPr>
-          <w:b/>
-        </w:rPr>
-        <w:t>7</w:t>
-      </w:r>
-      <w:r>
-        <w:rPr>
-          <w:b/>
-        </w:rPr>
-        <w:t xml:space="preserve">): </w:t>
+        <w:t xml:space="preserve">Version 4(May 17): </w:t>
       </w:r>
       <w:r>
         <w:rPr>
@@ -4835,23 +4834,7 @@
           <w:sz w:val="24"/>
           <w:szCs w:val="24"/>
         </w:rPr>
-        <w:t>Version 5(May 1</w:t>
-      </w:r>
-      <w:r>
-        <w:rPr>
-          <w:b/>
-          <w:sz w:val="24"/>
-          <w:szCs w:val="24"/>
-        </w:rPr>
-        <w:t>8</w:t>
-      </w:r>
-      <w:r>
-        <w:rPr>
-          <w:b/>
-          <w:sz w:val="24"/>
-          <w:szCs w:val="24"/>
-        </w:rPr>
-        <w:t xml:space="preserve">): </w:t>
+        <w:t xml:space="preserve">Version 5(May 18): </w:t>
       </w:r>
       <w:r>
         <w:rPr>
@@ -4887,90 +4870,23 @@
         </w:numPr>
         <w:spacing w:lineRule="auto" w:line="240" w:before="100" w:after="0"/>
         <w:jc w:val="both"/>
-        <w:rPr>
+        <w:rPr/>
+      </w:pPr>
+      <w:r>
+        <w:rPr>
+          <w:rFonts w:eastAsia="Trebuchet MS" w:cs="Trebuchet MS"/>
+          <w:b/>
+          <w:i w:val="false"/>
+          <w:caps w:val="false"/>
+          <w:smallCaps w:val="false"/>
+          <w:color w:val="000000"/>
+          <w:position w:val="0"/>
+          <w:sz w:val="24"/>
           <w:sz w:val="24"/>
           <w:szCs w:val="24"/>
-        </w:rPr>
-      </w:pPr>
-      <w:r>
-        <w:rPr>
-          <w:rFonts w:eastAsia="Trebuchet MS" w:cs="Trebuchet MS"/>
-          <w:b/>
-          <w:i w:val="false"/>
-          <w:caps w:val="false"/>
-          <w:smallCaps w:val="false"/>
-          <w:color w:val="000000"/>
-          <w:position w:val="0"/>
-          <w:sz w:val="24"/>
-          <w:sz w:val="24"/>
-          <w:szCs w:val="24"/>
-          <w:vertAlign w:val="baseline"/>
-        </w:rPr>
-        <w:t xml:space="preserve">Version </w:t>
-      </w:r>
-      <w:r>
-        <w:rPr>
-          <w:rFonts w:eastAsia="Trebuchet MS" w:cs="Trebuchet MS"/>
-          <w:b/>
-          <w:i w:val="false"/>
-          <w:caps w:val="false"/>
-          <w:smallCaps w:val="false"/>
-          <w:color w:val="000000"/>
-          <w:position w:val="0"/>
-          <w:sz w:val="24"/>
-          <w:sz w:val="24"/>
-          <w:szCs w:val="24"/>
-          <w:vertAlign w:val="baseline"/>
-        </w:rPr>
-        <w:t>6</w:t>
-      </w:r>
-      <w:r>
-        <w:rPr>
-          <w:rFonts w:eastAsia="Trebuchet MS" w:cs="Trebuchet MS"/>
-          <w:b/>
-          <w:i w:val="false"/>
-          <w:caps w:val="false"/>
-          <w:smallCaps w:val="false"/>
-          <w:color w:val="000000"/>
-          <w:position w:val="0"/>
-          <w:sz w:val="24"/>
-          <w:sz w:val="24"/>
-          <w:szCs w:val="24"/>
-          <w:vertAlign w:val="baseline"/>
-        </w:rPr>
-        <w:t xml:space="preserve">(May </w:t>
-      </w:r>
-      <w:r>
-        <w:rPr>
-          <w:rFonts w:eastAsia="Trebuchet MS" w:cs="Trebuchet MS"/>
-          <w:b/>
-          <w:i w:val="false"/>
-          <w:caps w:val="false"/>
-          <w:smallCaps w:val="false"/>
-          <w:color w:val="000000"/>
-          <w:position w:val="0"/>
-          <w:sz w:val="24"/>
-          <w:sz w:val="24"/>
-          <w:szCs w:val="24"/>
-          <w:vertAlign w:val="baseline"/>
-        </w:rPr>
-        <w:t>21</w:t>
-      </w:r>
-      <w:r>
-        <w:rPr>
-          <w:rFonts w:eastAsia="Trebuchet MS" w:cs="Trebuchet MS"/>
-          <w:b/>
-          <w:i w:val="false"/>
-          <w:caps w:val="false"/>
-          <w:smallCaps w:val="false"/>
-          <w:color w:val="000000"/>
-          <w:position w:val="0"/>
-          <w:sz w:val="24"/>
-          <w:sz w:val="24"/>
-          <w:szCs w:val="24"/>
-          <w:vertAlign w:val="baseline"/>
-        </w:rPr>
-        <w:t xml:space="preserve">): </w:t>
+          <w:vertAlign w:val="baseline"/>
+        </w:rPr>
+        <w:t xml:space="preserve">Version 6(May 21): </w:t>
       </w:r>
       <w:r>
         <w:rPr>
@@ -4988,6 +4904,133 @@
           <w:vertAlign w:val="baseline"/>
         </w:rPr>
         <w:t>Player increase or decrease his money when he is in a determinate square.</w:t>
+      </w:r>
+    </w:p>
+    <w:p>
+      <w:pPr>
+        <w:pStyle w:val="Normal"/>
+        <w:numPr>
+          <w:ilvl w:val="0"/>
+          <w:numId w:val="1"/>
+        </w:numPr>
+        <w:spacing w:lineRule="auto" w:line="240" w:before="0" w:after="0"/>
+        <w:jc w:val="both"/>
+        <w:rPr/>
+      </w:pPr>
+      <w:r>
+        <w:rPr>
+          <w:rFonts w:eastAsia="Trebuchet MS" w:cs="Trebuchet MS"/>
+          <w:b/>
+          <w:bCs w:val="false"/>
+          <w:i w:val="false"/>
+          <w:caps w:val="false"/>
+          <w:smallCaps w:val="false"/>
+          <w:color w:val="000000"/>
+          <w:position w:val="0"/>
+          <w:sz w:val="24"/>
+          <w:sz w:val="24"/>
+          <w:szCs w:val="24"/>
+          <w:vertAlign w:val="baseline"/>
+        </w:rPr>
+        <w:t xml:space="preserve">Version 7: </w:t>
+      </w:r>
+      <w:r>
+        <w:rPr>
+          <w:rFonts w:eastAsia="Trebuchet MS" w:cs="Trebuchet MS"/>
+          <w:b/>
+          <w:bCs w:val="false"/>
+          <w:i w:val="false"/>
+          <w:caps w:val="false"/>
+          <w:smallCaps w:val="false"/>
+          <w:color w:val="000000"/>
+          <w:position w:val="0"/>
+          <w:sz w:val="24"/>
+          <w:sz w:val="24"/>
+          <w:szCs w:val="24"/>
+          <w:vertAlign w:val="baseline"/>
+        </w:rPr>
+        <w:t>C</w:t>
+      </w:r>
+      <w:r>
+        <w:rPr>
+          <w:rFonts w:eastAsia="Trebuchet MS" w:cs="Trebuchet MS"/>
+          <w:b w:val="false"/>
+          <w:bCs w:val="false"/>
+          <w:i w:val="false"/>
+          <w:caps w:val="false"/>
+          <w:smallCaps w:val="false"/>
+          <w:color w:val="000000"/>
+          <w:position w:val="0"/>
+          <w:sz w:val="21"/>
+          <w:sz w:val="21"/>
+          <w:szCs w:val="21"/>
+          <w:vertAlign w:val="baseline"/>
+        </w:rPr>
+        <w:t xml:space="preserve">hange players in game (Make turns), </w:t>
+      </w:r>
+      <w:r>
+        <w:rPr>
+          <w:rFonts w:eastAsia="Trebuchet MS" w:cs="Trebuchet MS"/>
+          <w:b w:val="false"/>
+          <w:bCs w:val="false"/>
+          <w:i w:val="false"/>
+          <w:caps w:val="false"/>
+          <w:smallCaps w:val="false"/>
+          <w:color w:val="000000"/>
+          <w:position w:val="0"/>
+          <w:sz w:val="21"/>
+          <w:sz w:val="21"/>
+          <w:szCs w:val="21"/>
+          <w:vertAlign w:val="baseline"/>
+        </w:rPr>
+        <w:t>made to buy and show properties.</w:t>
+      </w:r>
+    </w:p>
+    <w:p>
+      <w:pPr>
+        <w:pStyle w:val="Normal"/>
+        <w:numPr>
+          <w:ilvl w:val="0"/>
+          <w:numId w:val="0"/>
+        </w:numPr>
+        <w:spacing w:lineRule="auto" w:line="240" w:before="0" w:after="0"/>
+        <w:ind w:left="720" w:hanging="0"/>
+        <w:jc w:val="both"/>
+        <w:rPr/>
+      </w:pPr>
+      <w:r>
+        <w:rPr>
+          <w:rFonts w:eastAsia="Trebuchet MS" w:cs="Trebuchet MS"/>
+          <w:b w:val="false"/>
+          <w:bCs w:val="false"/>
+          <w:i w:val="false"/>
+          <w:caps w:val="false"/>
+          <w:smallCaps w:val="false"/>
+          <w:color w:val="000000"/>
+          <w:position w:val="0"/>
+          <w:sz w:val="21"/>
+          <w:sz w:val="21"/>
+          <w:szCs w:val="21"/>
+          <w:vertAlign w:val="baseline"/>
+        </w:rPr>
+        <w:t>T</w:t>
+      </w:r>
+      <w:r>
+        <w:rPr>
+          <w:rFonts w:eastAsia="Trebuchet MS" w:cs="Trebuchet MS"/>
+          <w:b w:val="false"/>
+          <w:bCs w:val="false"/>
+          <w:i w:val="false"/>
+          <w:caps w:val="false"/>
+          <w:smallCaps w:val="false"/>
+          <w:color w:val="000000"/>
+          <w:position w:val="0"/>
+          <w:sz w:val="21"/>
+          <w:sz w:val="21"/>
+          <w:szCs w:val="21"/>
+          <w:vertAlign w:val="baseline"/>
+        </w:rPr>
+        <w:t>o Do: screen of select number of players.</w:t>
       </w:r>
     </w:p>
     <w:p>
@@ -5085,7 +5128,7 @@
       <w:fldChar w:fldCharType="separate"/>
     </w:r>
     <w:r>
-      <w:t>5</w:t>
+      <w:t>3</w:t>
     </w:r>
     <w:r>
       <w:fldChar w:fldCharType="end"/>
@@ -5159,7 +5202,7 @@
       </w:pPr>
       <w:rPr>
         <w:rFonts w:ascii="Wingdings" w:hAnsi="Wingdings" w:cs="Wingdings" w:hint="default"/>
-        <w:sz w:val="21"/>
+        <w:sz w:val="24"/>
         <w:u w:val="none"/>
         <w:b/>
         <w:rFonts w:cs="Wingdings"/>
@@ -5733,18 +5776,21 @@
   </w:style>
   <w:style w:type="paragraph" w:styleId="Ttulo1">
     <w:name w:val="Heading 1"/>
+    <w:basedOn w:val="Normal"/>
     <w:next w:val="Normal"/>
     <w:qFormat/>
     <w:pPr>
       <w:keepNext w:val="true"/>
       <w:keepLines/>
       <w:widowControl w:val="false"/>
+      <w:bidi w:val="0"/>
       <w:spacing w:lineRule="auto" w:line="240" w:before="480" w:after="120"/>
+      <w:jc w:val="left"/>
     </w:pPr>
     <w:rPr>
       <w:rFonts w:ascii="Trebuchet MS" w:hAnsi="Trebuchet MS" w:eastAsia="Trebuchet MS" w:cs="Trebuchet MS"/>
       <w:b/>
-      <w:color w:val="auto"/>
+      <w:color w:val="00000A"/>
       <w:kern w:val="0"/>
       <w:sz w:val="48"/>
       <w:szCs w:val="48"/>
@@ -5753,18 +5799,21 @@
   </w:style>
   <w:style w:type="paragraph" w:styleId="Ttulo2">
     <w:name w:val="Heading 2"/>
+    <w:basedOn w:val="Normal"/>
     <w:next w:val="Normal"/>
     <w:qFormat/>
     <w:pPr>
       <w:keepNext w:val="true"/>
       <w:keepLines/>
       <w:widowControl w:val="false"/>
+      <w:bidi w:val="0"/>
       <w:spacing w:lineRule="auto" w:line="240" w:before="360" w:after="80"/>
+      <w:jc w:val="left"/>
     </w:pPr>
     <w:rPr>
       <w:rFonts w:ascii="Trebuchet MS" w:hAnsi="Trebuchet MS" w:eastAsia="Trebuchet MS" w:cs="Trebuchet MS"/>
       <w:b/>
-      <w:color w:val="auto"/>
+      <w:color w:val="00000A"/>
       <w:kern w:val="0"/>
       <w:sz w:val="36"/>
       <w:szCs w:val="36"/>
@@ -5773,18 +5822,21 @@
   </w:style>
   <w:style w:type="paragraph" w:styleId="Ttulo3">
     <w:name w:val="Heading 3"/>
+    <w:basedOn w:val="Normal"/>
     <w:next w:val="Normal"/>
     <w:qFormat/>
     <w:pPr>
       <w:keepNext w:val="true"/>
       <w:keepLines/>
       <w:widowControl w:val="false"/>
+      <w:bidi w:val="0"/>
       <w:spacing w:lineRule="auto" w:line="240" w:before="280" w:after="80"/>
+      <w:jc w:val="left"/>
     </w:pPr>
     <w:rPr>
       <w:rFonts w:ascii="Trebuchet MS" w:hAnsi="Trebuchet MS" w:eastAsia="Trebuchet MS" w:cs="Trebuchet MS"/>
       <w:b/>
-      <w:color w:val="auto"/>
+      <w:color w:val="00000A"/>
       <w:kern w:val="0"/>
       <w:sz w:val="28"/>
       <w:szCs w:val="28"/>
@@ -5793,18 +5845,21 @@
   </w:style>
   <w:style w:type="paragraph" w:styleId="Ttulo4">
     <w:name w:val="Heading 4"/>
+    <w:basedOn w:val="Normal"/>
     <w:next w:val="Normal"/>
     <w:qFormat/>
     <w:pPr>
       <w:keepNext w:val="true"/>
       <w:keepLines/>
       <w:widowControl w:val="false"/>
+      <w:bidi w:val="0"/>
       <w:spacing w:lineRule="auto" w:line="240" w:before="240" w:after="40"/>
+      <w:jc w:val="left"/>
     </w:pPr>
     <w:rPr>
       <w:rFonts w:ascii="Trebuchet MS" w:hAnsi="Trebuchet MS" w:eastAsia="Trebuchet MS" w:cs="Trebuchet MS"/>
       <w:b/>
-      <w:color w:val="auto"/>
+      <w:color w:val="00000A"/>
       <w:kern w:val="0"/>
       <w:sz w:val="24"/>
       <w:szCs w:val="24"/>
@@ -5813,18 +5868,21 @@
   </w:style>
   <w:style w:type="paragraph" w:styleId="Ttulo5">
     <w:name w:val="Heading 5"/>
+    <w:basedOn w:val="Normal"/>
     <w:next w:val="Normal"/>
     <w:qFormat/>
     <w:pPr>
       <w:keepNext w:val="true"/>
       <w:keepLines/>
       <w:widowControl w:val="false"/>
+      <w:bidi w:val="0"/>
       <w:spacing w:lineRule="auto" w:line="240" w:before="220" w:after="40"/>
+      <w:jc w:val="left"/>
     </w:pPr>
     <w:rPr>
       <w:rFonts w:ascii="Trebuchet MS" w:hAnsi="Trebuchet MS" w:eastAsia="Trebuchet MS" w:cs="Trebuchet MS"/>
       <w:b/>
-      <w:color w:val="auto"/>
+      <w:color w:val="00000A"/>
       <w:kern w:val="0"/>
       <w:sz w:val="22"/>
       <w:szCs w:val="22"/>
@@ -5833,18 +5891,21 @@
   </w:style>
   <w:style w:type="paragraph" w:styleId="Ttulo6">
     <w:name w:val="Heading 6"/>
+    <w:basedOn w:val="Normal"/>
     <w:next w:val="Normal"/>
     <w:qFormat/>
     <w:pPr>
       <w:keepNext w:val="true"/>
       <w:keepLines/>
       <w:widowControl w:val="false"/>
+      <w:bidi w:val="0"/>
       <w:spacing w:lineRule="auto" w:line="240" w:before="200" w:after="40"/>
+      <w:jc w:val="left"/>
     </w:pPr>
     <w:rPr>
       <w:rFonts w:ascii="Trebuchet MS" w:hAnsi="Trebuchet MS" w:eastAsia="Trebuchet MS" w:cs="Trebuchet MS"/>
       <w:b/>
-      <w:color w:val="auto"/>
+      <w:color w:val="00000A"/>
       <w:kern w:val="0"/>
       <w:sz w:val="20"/>
       <w:szCs w:val="20"/>
@@ -6385,6 +6446,283 @@
   </w:style>
   <w:style w:type="character" w:styleId="ListLabel54">
     <w:name w:val="ListLabel 54"/>
+    <w:qFormat/>
+    <w:rPr>
+      <w:rFonts w:cs="Noto Sans Symbols"/>
+      <w:position w:val="0"/>
+      <w:sz w:val="20"/>
+      <w:sz w:val="20"/>
+      <w:szCs w:val="20"/>
+      <w:vertAlign w:val="baseline"/>
+    </w:rPr>
+  </w:style>
+  <w:style w:type="character" w:styleId="ListLabel55">
+    <w:name w:val="ListLabel 55"/>
+    <w:qFormat/>
+    <w:rPr>
+      <w:rFonts w:cs="Wingdings"/>
+      <w:b/>
+      <w:sz w:val="24"/>
+      <w:u w:val="none"/>
+    </w:rPr>
+  </w:style>
+  <w:style w:type="character" w:styleId="ListLabel56">
+    <w:name w:val="ListLabel 56"/>
+    <w:qFormat/>
+    <w:rPr>
+      <w:rFonts w:cs="Wingdings 2"/>
+      <w:u w:val="none"/>
+    </w:rPr>
+  </w:style>
+  <w:style w:type="character" w:styleId="ListLabel57">
+    <w:name w:val="ListLabel 57"/>
+    <w:qFormat/>
+    <w:rPr>
+      <w:rFonts w:cs="OpenSymbol"/>
+      <w:u w:val="none"/>
+    </w:rPr>
+  </w:style>
+  <w:style w:type="character" w:styleId="ListLabel58">
+    <w:name w:val="ListLabel 58"/>
+    <w:qFormat/>
+    <w:rPr>
+      <w:rFonts w:cs="Wingdings"/>
+      <w:u w:val="none"/>
+    </w:rPr>
+  </w:style>
+  <w:style w:type="character" w:styleId="ListLabel59">
+    <w:name w:val="ListLabel 59"/>
+    <w:qFormat/>
+    <w:rPr>
+      <w:rFonts w:cs="Wingdings 2"/>
+      <w:u w:val="none"/>
+    </w:rPr>
+  </w:style>
+  <w:style w:type="character" w:styleId="ListLabel60">
+    <w:name w:val="ListLabel 60"/>
+    <w:qFormat/>
+    <w:rPr>
+      <w:rFonts w:cs="OpenSymbol"/>
+      <w:u w:val="none"/>
+    </w:rPr>
+  </w:style>
+  <w:style w:type="character" w:styleId="ListLabel61">
+    <w:name w:val="ListLabel 61"/>
+    <w:qFormat/>
+    <w:rPr>
+      <w:rFonts w:cs="Wingdings"/>
+      <w:u w:val="none"/>
+    </w:rPr>
+  </w:style>
+  <w:style w:type="character" w:styleId="ListLabel62">
+    <w:name w:val="ListLabel 62"/>
+    <w:qFormat/>
+    <w:rPr>
+      <w:rFonts w:cs="Wingdings 2"/>
+      <w:u w:val="none"/>
+    </w:rPr>
+  </w:style>
+  <w:style w:type="character" w:styleId="ListLabel63">
+    <w:name w:val="ListLabel 63"/>
+    <w:qFormat/>
+    <w:rPr>
+      <w:rFonts w:cs="OpenSymbol"/>
+      <w:u w:val="none"/>
+    </w:rPr>
+  </w:style>
+  <w:style w:type="character" w:styleId="ListLabel64">
+    <w:name w:val="ListLabel 64"/>
+    <w:qFormat/>
+    <w:rPr>
+      <w:position w:val="0"/>
+      <w:sz w:val="24"/>
+      <w:sz w:val="24"/>
+      <w:vertAlign w:val="baseline"/>
+    </w:rPr>
+  </w:style>
+  <w:style w:type="character" w:styleId="ListLabel65">
+    <w:name w:val="ListLabel 65"/>
+    <w:qFormat/>
+    <w:rPr>
+      <w:rFonts w:ascii="Trebuchet MS" w:hAnsi="Trebuchet MS"/>
+      <w:b/>
+      <w:position w:val="0"/>
+      <w:sz w:val="28"/>
+      <w:sz w:val="28"/>
+      <w:vertAlign w:val="baseline"/>
+    </w:rPr>
+  </w:style>
+  <w:style w:type="character" w:styleId="ListLabel66">
+    <w:name w:val="ListLabel 66"/>
+    <w:qFormat/>
+    <w:rPr>
+      <w:rFonts w:ascii="Arial" w:hAnsi="Arial"/>
+      <w:b/>
+      <w:position w:val="0"/>
+      <w:sz w:val="26"/>
+      <w:sz w:val="26"/>
+      <w:vertAlign w:val="baseline"/>
+    </w:rPr>
+  </w:style>
+  <w:style w:type="character" w:styleId="ListLabel67">
+    <w:name w:val="ListLabel 67"/>
+    <w:qFormat/>
+    <w:rPr>
+      <w:position w:val="0"/>
+      <w:sz w:val="24"/>
+      <w:sz w:val="24"/>
+      <w:vertAlign w:val="baseline"/>
+    </w:rPr>
+  </w:style>
+  <w:style w:type="character" w:styleId="ListLabel68">
+    <w:name w:val="ListLabel 68"/>
+    <w:qFormat/>
+    <w:rPr>
+      <w:position w:val="0"/>
+      <w:sz w:val="24"/>
+      <w:sz w:val="24"/>
+      <w:vertAlign w:val="baseline"/>
+    </w:rPr>
+  </w:style>
+  <w:style w:type="character" w:styleId="ListLabel69">
+    <w:name w:val="ListLabel 69"/>
+    <w:qFormat/>
+    <w:rPr>
+      <w:position w:val="0"/>
+      <w:sz w:val="24"/>
+      <w:sz w:val="24"/>
+      <w:vertAlign w:val="baseline"/>
+    </w:rPr>
+  </w:style>
+  <w:style w:type="character" w:styleId="ListLabel70">
+    <w:name w:val="ListLabel 70"/>
+    <w:qFormat/>
+    <w:rPr>
+      <w:position w:val="0"/>
+      <w:sz w:val="24"/>
+      <w:sz w:val="24"/>
+      <w:vertAlign w:val="baseline"/>
+    </w:rPr>
+  </w:style>
+  <w:style w:type="character" w:styleId="ListLabel71">
+    <w:name w:val="ListLabel 71"/>
+    <w:qFormat/>
+    <w:rPr>
+      <w:position w:val="0"/>
+      <w:sz w:val="24"/>
+      <w:sz w:val="24"/>
+      <w:vertAlign w:val="baseline"/>
+    </w:rPr>
+  </w:style>
+  <w:style w:type="character" w:styleId="ListLabel72">
+    <w:name w:val="ListLabel 72"/>
+    <w:qFormat/>
+    <w:rPr>
+      <w:position w:val="0"/>
+      <w:sz w:val="24"/>
+      <w:sz w:val="24"/>
+      <w:vertAlign w:val="baseline"/>
+    </w:rPr>
+  </w:style>
+  <w:style w:type="character" w:styleId="ListLabel73">
+    <w:name w:val="ListLabel 73"/>
+    <w:qFormat/>
+    <w:rPr>
+      <w:rFonts w:cs="Noto Sans Symbols"/>
+      <w:b w:val="false"/>
+      <w:position w:val="0"/>
+      <w:sz w:val="20"/>
+      <w:sz w:val="20"/>
+      <w:szCs w:val="20"/>
+      <w:vertAlign w:val="baseline"/>
+    </w:rPr>
+  </w:style>
+  <w:style w:type="character" w:styleId="ListLabel74">
+    <w:name w:val="ListLabel 74"/>
+    <w:qFormat/>
+    <w:rPr>
+      <w:rFonts w:cs="Courier New"/>
+      <w:position w:val="0"/>
+      <w:sz w:val="20"/>
+      <w:sz w:val="20"/>
+      <w:szCs w:val="20"/>
+      <w:vertAlign w:val="baseline"/>
+    </w:rPr>
+  </w:style>
+  <w:style w:type="character" w:styleId="ListLabel75">
+    <w:name w:val="ListLabel 75"/>
+    <w:qFormat/>
+    <w:rPr>
+      <w:rFonts w:cs="Noto Sans Symbols"/>
+      <w:position w:val="0"/>
+      <w:sz w:val="20"/>
+      <w:sz w:val="20"/>
+      <w:szCs w:val="20"/>
+      <w:vertAlign w:val="baseline"/>
+    </w:rPr>
+  </w:style>
+  <w:style w:type="character" w:styleId="ListLabel76">
+    <w:name w:val="ListLabel 76"/>
+    <w:qFormat/>
+    <w:rPr>
+      <w:rFonts w:cs="Noto Sans Symbols"/>
+      <w:position w:val="0"/>
+      <w:sz w:val="20"/>
+      <w:sz w:val="20"/>
+      <w:szCs w:val="20"/>
+      <w:vertAlign w:val="baseline"/>
+    </w:rPr>
+  </w:style>
+  <w:style w:type="character" w:styleId="ListLabel77">
+    <w:name w:val="ListLabel 77"/>
+    <w:qFormat/>
+    <w:rPr>
+      <w:rFonts w:cs="Noto Sans Symbols"/>
+      <w:position w:val="0"/>
+      <w:sz w:val="20"/>
+      <w:sz w:val="20"/>
+      <w:szCs w:val="20"/>
+      <w:vertAlign w:val="baseline"/>
+    </w:rPr>
+  </w:style>
+  <w:style w:type="character" w:styleId="ListLabel78">
+    <w:name w:val="ListLabel 78"/>
+    <w:qFormat/>
+    <w:rPr>
+      <w:rFonts w:cs="Noto Sans Symbols"/>
+      <w:position w:val="0"/>
+      <w:sz w:val="20"/>
+      <w:sz w:val="20"/>
+      <w:szCs w:val="20"/>
+      <w:vertAlign w:val="baseline"/>
+    </w:rPr>
+  </w:style>
+  <w:style w:type="character" w:styleId="ListLabel79">
+    <w:name w:val="ListLabel 79"/>
+    <w:qFormat/>
+    <w:rPr>
+      <w:rFonts w:cs="Noto Sans Symbols"/>
+      <w:position w:val="0"/>
+      <w:sz w:val="20"/>
+      <w:sz w:val="20"/>
+      <w:szCs w:val="20"/>
+      <w:vertAlign w:val="baseline"/>
+    </w:rPr>
+  </w:style>
+  <w:style w:type="character" w:styleId="ListLabel80">
+    <w:name w:val="ListLabel 80"/>
+    <w:qFormat/>
+    <w:rPr>
+      <w:rFonts w:cs="Noto Sans Symbols"/>
+      <w:position w:val="0"/>
+      <w:sz w:val="20"/>
+      <w:sz w:val="20"/>
+      <w:szCs w:val="20"/>
+      <w:vertAlign w:val="baseline"/>
+    </w:rPr>
+  </w:style>
+  <w:style w:type="character" w:styleId="ListLabel81">
+    <w:name w:val="ListLabel 81"/>
     <w:qFormat/>
     <w:rPr>
       <w:rFonts w:cs="Noto Sans Symbols"/>

</xml_diff>

<commit_message>
Add memory and some files.
</commit_message>
<xml_diff>
--- a/Monopoly/Monopoly/Docs/project_Lopez_Almudena.doc.docx
+++ b/Monopoly/Monopoly/Docs/project_Lopez_Almudena.doc.docx
@@ -2373,7 +2373,7 @@
         <w:tblStyle w:val="Table1"/>
         <w:tblW w:w="9967" w:type="dxa"/>
         <w:jc w:val="left"/>
-        <w:tblInd w:w="-10" w:type="dxa"/>
+        <w:tblInd w:w="-20" w:type="dxa"/>
         <w:tblBorders>
           <w:top w:val="single" w:sz="4" w:space="0" w:color="000001"/>
           <w:left w:val="single" w:sz="4" w:space="0" w:color="000001"/>
@@ -2382,7 +2382,7 @@
         </w:tblBorders>
         <w:tblCellMar>
           <w:top w:w="0" w:type="dxa"/>
-          <w:left w:w="93" w:type="dxa"/>
+          <w:left w:w="83" w:type="dxa"/>
           <w:bottom w:w="0" w:type="dxa"/>
           <w:right w:w="108" w:type="dxa"/>
         </w:tblCellMar>
@@ -2405,7 +2405,7 @@
             </w:tcBorders>
             <w:shd w:fill="auto" w:val="clear"/>
             <w:tcMar>
-              <w:left w:w="93" w:type="dxa"/>
+              <w:left w:w="83" w:type="dxa"/>
             </w:tcMar>
           </w:tcPr>
           <w:p>
@@ -2443,7 +2443,7 @@
             </w:tcBorders>
             <w:shd w:fill="auto" w:val="clear"/>
             <w:tcMar>
-              <w:left w:w="93" w:type="dxa"/>
+              <w:left w:w="83" w:type="dxa"/>
             </w:tcMar>
           </w:tcPr>
           <w:p>
@@ -2482,7 +2482,7 @@
             </w:tcBorders>
             <w:shd w:fill="auto" w:val="clear"/>
             <w:tcMar>
-              <w:left w:w="93" w:type="dxa"/>
+              <w:left w:w="83" w:type="dxa"/>
             </w:tcMar>
           </w:tcPr>
           <w:p>
@@ -2525,7 +2525,7 @@
             </w:tcBorders>
             <w:shd w:fill="auto" w:val="clear"/>
             <w:tcMar>
-              <w:left w:w="93" w:type="dxa"/>
+              <w:left w:w="83" w:type="dxa"/>
             </w:tcMar>
           </w:tcPr>
           <w:p>
@@ -2563,7 +2563,7 @@
             </w:tcBorders>
             <w:shd w:fill="auto" w:val="clear"/>
             <w:tcMar>
-              <w:left w:w="93" w:type="dxa"/>
+              <w:left w:w="83" w:type="dxa"/>
             </w:tcMar>
           </w:tcPr>
           <w:p>
@@ -2606,7 +2606,7 @@
             </w:tcBorders>
             <w:shd w:fill="auto" w:val="clear"/>
             <w:tcMar>
-              <w:left w:w="93" w:type="dxa"/>
+              <w:left w:w="83" w:type="dxa"/>
             </w:tcMar>
           </w:tcPr>
           <w:p>
@@ -2644,7 +2644,7 @@
             </w:tcBorders>
             <w:shd w:fill="auto" w:val="clear"/>
             <w:tcMar>
-              <w:left w:w="93" w:type="dxa"/>
+              <w:left w:w="83" w:type="dxa"/>
             </w:tcMar>
           </w:tcPr>
           <w:p>
@@ -2687,7 +2687,7 @@
             </w:tcBorders>
             <w:shd w:fill="auto" w:val="clear"/>
             <w:tcMar>
-              <w:left w:w="93" w:type="dxa"/>
+              <w:left w:w="83" w:type="dxa"/>
             </w:tcMar>
           </w:tcPr>
           <w:p>
@@ -2737,7 +2737,7 @@
             </w:tcBorders>
             <w:shd w:fill="auto" w:val="clear"/>
             <w:tcMar>
-              <w:left w:w="93" w:type="dxa"/>
+              <w:left w:w="83" w:type="dxa"/>
             </w:tcMar>
           </w:tcPr>
           <w:p>
@@ -2780,7 +2780,7 @@
             </w:tcBorders>
             <w:shd w:fill="auto" w:val="clear"/>
             <w:tcMar>
-              <w:left w:w="93" w:type="dxa"/>
+              <w:left w:w="83" w:type="dxa"/>
             </w:tcMar>
           </w:tcPr>
           <w:p>
@@ -2818,7 +2818,7 @@
             </w:tcBorders>
             <w:shd w:fill="auto" w:val="clear"/>
             <w:tcMar>
-              <w:left w:w="93" w:type="dxa"/>
+              <w:left w:w="83" w:type="dxa"/>
             </w:tcMar>
           </w:tcPr>
           <w:p>
@@ -2861,7 +2861,7 @@
             </w:tcBorders>
             <w:shd w:fill="auto" w:val="clear"/>
             <w:tcMar>
-              <w:left w:w="93" w:type="dxa"/>
+              <w:left w:w="83" w:type="dxa"/>
             </w:tcMar>
           </w:tcPr>
           <w:p>
@@ -2911,7 +2911,7 @@
             </w:tcBorders>
             <w:shd w:fill="auto" w:val="clear"/>
             <w:tcMar>
-              <w:left w:w="93" w:type="dxa"/>
+              <w:left w:w="83" w:type="dxa"/>
             </w:tcMar>
           </w:tcPr>
           <w:p>
@@ -2954,7 +2954,7 @@
             </w:tcBorders>
             <w:shd w:fill="auto" w:val="clear"/>
             <w:tcMar>
-              <w:left w:w="93" w:type="dxa"/>
+              <w:left w:w="83" w:type="dxa"/>
             </w:tcMar>
           </w:tcPr>
           <w:p>
@@ -2992,7 +2992,7 @@
             </w:tcBorders>
             <w:shd w:fill="auto" w:val="clear"/>
             <w:tcMar>
-              <w:left w:w="93" w:type="dxa"/>
+              <w:left w:w="83" w:type="dxa"/>
             </w:tcMar>
           </w:tcPr>
           <w:p>
@@ -3035,7 +3035,7 @@
             </w:tcBorders>
             <w:shd w:fill="auto" w:val="clear"/>
             <w:tcMar>
-              <w:left w:w="93" w:type="dxa"/>
+              <w:left w:w="83" w:type="dxa"/>
             </w:tcMar>
           </w:tcPr>
           <w:p>
@@ -3075,7 +3075,7 @@
             </w:tcBorders>
             <w:shd w:fill="auto" w:val="clear"/>
             <w:tcMar>
-              <w:left w:w="93" w:type="dxa"/>
+              <w:left w:w="83" w:type="dxa"/>
             </w:tcMar>
           </w:tcPr>
           <w:p>
@@ -3142,7 +3142,7 @@
             </w:tcBorders>
             <w:shd w:fill="auto" w:val="clear"/>
             <w:tcMar>
-              <w:left w:w="93" w:type="dxa"/>
+              <w:left w:w="83" w:type="dxa"/>
             </w:tcMar>
           </w:tcPr>
           <w:p>
@@ -3180,7 +3180,7 @@
             </w:tcBorders>
             <w:shd w:fill="auto" w:val="clear"/>
             <w:tcMar>
-              <w:left w:w="93" w:type="dxa"/>
+              <w:left w:w="83" w:type="dxa"/>
             </w:tcMar>
           </w:tcPr>
           <w:p>
@@ -3223,7 +3223,7 @@
             </w:tcBorders>
             <w:shd w:fill="auto" w:val="clear"/>
             <w:tcMar>
-              <w:left w:w="93" w:type="dxa"/>
+              <w:left w:w="83" w:type="dxa"/>
             </w:tcMar>
           </w:tcPr>
           <w:p>
@@ -3261,7 +3261,7 @@
             </w:tcBorders>
             <w:shd w:fill="auto" w:val="clear"/>
             <w:tcMar>
-              <w:left w:w="93" w:type="dxa"/>
+              <w:left w:w="83" w:type="dxa"/>
             </w:tcMar>
           </w:tcPr>
           <w:p>
@@ -3304,7 +3304,7 @@
             </w:tcBorders>
             <w:shd w:fill="auto" w:val="clear"/>
             <w:tcMar>
-              <w:left w:w="93" w:type="dxa"/>
+              <w:left w:w="83" w:type="dxa"/>
             </w:tcMar>
           </w:tcPr>
           <w:p>
@@ -3342,7 +3342,7 @@
             </w:tcBorders>
             <w:shd w:fill="auto" w:val="clear"/>
             <w:tcMar>
-              <w:left w:w="93" w:type="dxa"/>
+              <w:left w:w="83" w:type="dxa"/>
             </w:tcMar>
           </w:tcPr>
           <w:p>
@@ -3385,7 +3385,7 @@
             </w:tcBorders>
             <w:shd w:fill="auto" w:val="clear"/>
             <w:tcMar>
-              <w:left w:w="93" w:type="dxa"/>
+              <w:left w:w="83" w:type="dxa"/>
             </w:tcMar>
           </w:tcPr>
           <w:p>
@@ -4085,6 +4085,7 @@
         <w:jc w:val="both"/>
         <w:rPr/>
       </w:pPr>
+      <w:bookmarkStart w:id="0" w:name="__DdeLink__203_2945157405"/>
       <w:r>
         <w:rPr>
           <w:b/>
@@ -4116,6 +4117,7 @@
         </w:rPr>
         <w:t>Pay when a player falls in in a street with owner.</w:t>
       </w:r>
+      <w:bookmarkEnd w:id="0"/>
       <w:r>
         <w:rPr>
           <w:b/>
@@ -4772,8 +4774,8 @@
         </w:rPr>
         <w:t>Classify depending on type of square is left. (</w:t>
       </w:r>
-      <w:bookmarkStart w:id="0" w:name="__DdeLink__147_1946345173"/>
-      <w:bookmarkEnd w:id="0"/>
+      <w:bookmarkStart w:id="1" w:name="__DdeLink__147_1946345173"/>
+      <w:bookmarkEnd w:id="1"/>
       <w:r>
         <w:rPr>
           <w:rFonts w:eastAsia="Trebuchet MS" w:cs="Trebuchet MS"/>
@@ -4932,24 +4934,7 @@
           <w:szCs w:val="24"/>
           <w:vertAlign w:val="baseline"/>
         </w:rPr>
-        <w:t xml:space="preserve">Version 7: </w:t>
-      </w:r>
-      <w:r>
-        <w:rPr>
-          <w:rFonts w:eastAsia="Trebuchet MS" w:cs="Trebuchet MS"/>
-          <w:b/>
-          <w:bCs w:val="false"/>
-          <w:i w:val="false"/>
-          <w:caps w:val="false"/>
-          <w:smallCaps w:val="false"/>
-          <w:color w:val="000000"/>
-          <w:position w:val="0"/>
-          <w:sz w:val="24"/>
-          <w:sz w:val="24"/>
-          <w:szCs w:val="24"/>
-          <w:vertAlign w:val="baseline"/>
-        </w:rPr>
-        <w:t>C</w:t>
+        <w:t>Version 7: C</w:t>
       </w:r>
       <w:r>
         <w:rPr>
@@ -4966,24 +4951,7 @@
           <w:szCs w:val="21"/>
           <w:vertAlign w:val="baseline"/>
         </w:rPr>
-        <w:t xml:space="preserve">hange players in game (Make turns), </w:t>
-      </w:r>
-      <w:r>
-        <w:rPr>
-          <w:rFonts w:eastAsia="Trebuchet MS" w:cs="Trebuchet MS"/>
-          <w:b w:val="false"/>
-          <w:bCs w:val="false"/>
-          <w:i w:val="false"/>
-          <w:caps w:val="false"/>
-          <w:smallCaps w:val="false"/>
-          <w:color w:val="000000"/>
-          <w:position w:val="0"/>
-          <w:sz w:val="21"/>
-          <w:sz w:val="21"/>
-          <w:szCs w:val="21"/>
-          <w:vertAlign w:val="baseline"/>
-        </w:rPr>
-        <w:t>made to buy and show properties.</w:t>
+        <w:t>hange players in game (Make turns), made to buy and show properties.</w:t>
       </w:r>
     </w:p>
     <w:p>
@@ -5013,13 +4981,75 @@
           <w:szCs w:val="21"/>
           <w:vertAlign w:val="baseline"/>
         </w:rPr>
-        <w:t>T</w:t>
-      </w:r>
-      <w:r>
+        <w:t>To Do: screen of select number of players.</w:t>
+      </w:r>
+    </w:p>
+    <w:p>
+      <w:pPr>
+        <w:pStyle w:val="Normal"/>
+        <w:numPr>
+          <w:ilvl w:val="0"/>
+          <w:numId w:val="0"/>
+        </w:numPr>
+        <w:spacing w:lineRule="auto" w:line="240" w:before="0" w:after="0"/>
+        <w:ind w:left="720" w:hanging="0"/>
+        <w:jc w:val="both"/>
         <w:rPr>
           <w:rFonts w:eastAsia="Trebuchet MS" w:cs="Trebuchet MS"/>
           <w:b w:val="false"/>
+          <w:b w:val="false"/>
           <w:bCs w:val="false"/>
+          <w:i w:val="false"/>
+          <w:i w:val="false"/>
+          <w:caps w:val="false"/>
+          <w:smallCaps w:val="false"/>
+          <w:color w:val="000000"/>
+          <w:position w:val="0"/>
+          <w:sz w:val="24"/>
+          <w:sz w:val="21"/>
+          <w:szCs w:val="21"/>
+          <w:vertAlign w:val="baseline"/>
+        </w:rPr>
+      </w:pPr>
+      <w:r>
+        <w:rPr/>
+      </w:r>
+    </w:p>
+    <w:p>
+      <w:pPr>
+        <w:pStyle w:val="Normal"/>
+        <w:keepNext w:val="false"/>
+        <w:keepLines w:val="false"/>
+        <w:widowControl/>
+        <w:numPr>
+          <w:ilvl w:val="0"/>
+          <w:numId w:val="0"/>
+        </w:numPr>
+        <w:shd w:val="clear" w:fill="auto"/>
+        <w:spacing w:lineRule="auto" w:line="240" w:before="0" w:after="0"/>
+        <w:ind w:left="720" w:hanging="0"/>
+        <w:jc w:val="both"/>
+        <w:rPr/>
+      </w:pPr>
+      <w:r>
+        <w:rPr>
+          <w:b/>
+          <w:i w:val="false"/>
+          <w:caps w:val="false"/>
+          <w:smallCaps w:val="false"/>
+          <w:color w:val="000000"/>
+          <w:position w:val="0"/>
+          <w:sz w:val="24"/>
+          <w:sz w:val="24"/>
+          <w:szCs w:val="24"/>
+          <w:vertAlign w:val="baseline"/>
+        </w:rPr>
+        <w:t xml:space="preserve">Version 8: </w:t>
+      </w:r>
+      <w:r>
+        <w:rPr>
+          <w:rFonts w:eastAsia="Trebuchet MS" w:cs="Trebuchet MS"/>
+          <w:b w:val="false"/>
           <w:i w:val="false"/>
           <w:caps w:val="false"/>
           <w:smallCaps w:val="false"/>
@@ -5030,14 +5060,12 @@
           <w:szCs w:val="21"/>
           <w:vertAlign w:val="baseline"/>
         </w:rPr>
-        <w:t>o Do: screen of select number of players.</w:t>
-      </w:r>
-    </w:p>
-    <w:p>
-      <w:pPr>
-        <w:pStyle w:val="Normal"/>
-        <w:keepNext w:val="false"/>
-        <w:keepLines w:val="false"/>
+        <w:t>Corrections in the menuToBuy and gameScreen</w:t>
+      </w:r>
+    </w:p>
+    <w:p>
+      <w:pPr>
+        <w:pStyle w:val="Normal"/>
         <w:widowControl/>
         <w:shd w:val="clear" w:fill="auto"/>
         <w:spacing w:lineRule="auto" w:line="240" w:before="100" w:after="0"/>
@@ -5047,6 +5075,415 @@
       </w:pPr>
       <w:r>
         <w:rPr/>
+      </w:r>
+    </w:p>
+    <w:p>
+      <w:pPr>
+        <w:pStyle w:val="Ttulo2"/>
+        <w:rPr>
+          <w:szCs w:val="28"/>
+          <w:lang w:val="en-GB"/>
+        </w:rPr>
+      </w:pPr>
+      <w:r>
+        <w:rPr>
+          <w:szCs w:val="28"/>
+          <w:lang w:val="en-GB"/>
+        </w:rPr>
+        <w:t>6. File formats</w:t>
+      </w:r>
+    </w:p>
+    <w:p>
+      <w:pPr>
+        <w:pStyle w:val="Ttulo3"/>
+        <w:widowControl/>
+        <w:shd w:val="clear" w:fill="auto"/>
+        <w:spacing w:lineRule="auto" w:line="240" w:before="100" w:after="0"/>
+        <w:ind w:left="720" w:right="0" w:hanging="0"/>
+        <w:jc w:val="both"/>
+        <w:rPr>
+          <w:lang w:val="en-GB"/>
+        </w:rPr>
+      </w:pPr>
+      <w:r>
+        <w:rPr>
+          <w:lang w:val="en-GB"/>
+        </w:rPr>
+        <w:t>6a. Plain files format</w:t>
+      </w:r>
+    </w:p>
+    <w:p>
+      <w:pPr>
+        <w:pStyle w:val="Normal"/>
+        <w:widowControl/>
+        <w:shd w:val="clear" w:fill="auto"/>
+        <w:spacing w:lineRule="auto" w:line="240" w:before="100" w:after="0"/>
+        <w:ind w:right="0" w:hanging="0"/>
+        <w:jc w:val="both"/>
+        <w:rPr>
+          <w:lang w:val="en-GB"/>
+        </w:rPr>
+      </w:pPr>
+      <w:r>
+        <w:rPr>
+          <w:lang w:val="en-GB"/>
+        </w:rPr>
+        <w:t>File Squares:</w:t>
+      </w:r>
+    </w:p>
+    <w:p>
+      <w:pPr>
+        <w:pStyle w:val="Normal"/>
+        <w:widowControl/>
+        <w:shd w:val="clear" w:fill="auto"/>
+        <w:spacing w:lineRule="auto" w:line="240" w:before="100" w:after="0"/>
+        <w:ind w:right="0" w:hanging="0"/>
+        <w:jc w:val="both"/>
+        <w:rPr>
+          <w:lang w:val="en-GB"/>
+        </w:rPr>
+      </w:pPr>
+      <w:r>
+        <w:rPr>
+          <w:lang w:val="en-GB"/>
+        </w:rPr>
+        <w:t>Separated by ‘-’. Its order like:</w:t>
+      </w:r>
+    </w:p>
+    <w:p>
+      <w:pPr>
+        <w:pStyle w:val="Normal"/>
+        <w:widowControl/>
+        <w:shd w:val="clear" w:fill="auto"/>
+        <w:spacing w:lineRule="auto" w:line="240" w:before="100" w:after="0"/>
+        <w:ind w:right="0" w:hanging="0"/>
+        <w:jc w:val="both"/>
+        <w:rPr>
+          <w:lang w:val="en-GB"/>
+        </w:rPr>
+      </w:pPr>
+      <w:r>
+        <w:rPr>
+          <w:lang w:val="en-GB"/>
+        </w:rPr>
+        <w:tab/>
+        <w:t>Street: num-name-price-colour</w:t>
+      </w:r>
+    </w:p>
+    <w:p>
+      <w:pPr>
+        <w:pStyle w:val="Normal"/>
+        <w:widowControl/>
+        <w:shd w:val="clear" w:fill="auto"/>
+        <w:spacing w:lineRule="auto" w:line="240" w:before="100" w:after="0"/>
+        <w:ind w:right="0" w:hanging="0"/>
+        <w:jc w:val="both"/>
+        <w:rPr>
+          <w:lang w:val="en-GB"/>
+        </w:rPr>
+      </w:pPr>
+      <w:r>
+        <w:rPr>
+          <w:lang w:val="en-GB"/>
+        </w:rPr>
+        <w:tab/>
+        <w:t>Station: num-name-price-type</w:t>
+      </w:r>
+    </w:p>
+    <w:p>
+      <w:pPr>
+        <w:pStyle w:val="Normal"/>
+        <w:widowControl/>
+        <w:shd w:val="clear" w:fill="auto"/>
+        <w:spacing w:lineRule="auto" w:line="240" w:before="100" w:after="0"/>
+        <w:ind w:right="0" w:hanging="0"/>
+        <w:jc w:val="both"/>
+        <w:rPr>
+          <w:lang w:val="en-GB"/>
+        </w:rPr>
+      </w:pPr>
+      <w:r>
+        <w:rPr>
+          <w:lang w:val="en-GB"/>
+        </w:rPr>
+        <w:tab/>
+        <w:t>Utilities: num-name-price-type</w:t>
+      </w:r>
+    </w:p>
+    <w:p>
+      <w:pPr>
+        <w:pStyle w:val="Normal"/>
+        <w:widowControl/>
+        <w:shd w:val="clear" w:fill="auto"/>
+        <w:spacing w:lineRule="auto" w:line="240" w:before="100" w:after="0"/>
+        <w:ind w:right="0" w:hanging="0"/>
+        <w:jc w:val="both"/>
+        <w:rPr>
+          <w:lang w:val="en-GB"/>
+        </w:rPr>
+      </w:pPr>
+      <w:r>
+        <w:rPr>
+          <w:lang w:val="en-GB"/>
+        </w:rPr>
+        <w:tab/>
+        <w:t>Cards: num-name-type</w:t>
+      </w:r>
+    </w:p>
+    <w:p>
+      <w:pPr>
+        <w:pStyle w:val="Normal"/>
+        <w:widowControl/>
+        <w:shd w:val="clear" w:fill="auto"/>
+        <w:spacing w:lineRule="auto" w:line="240" w:before="100" w:after="0"/>
+        <w:ind w:right="0" w:hanging="0"/>
+        <w:jc w:val="both"/>
+        <w:rPr>
+          <w:lang w:val="en-GB"/>
+        </w:rPr>
+      </w:pPr>
+      <w:r>
+        <w:rPr>
+          <w:lang w:val="en-GB"/>
+        </w:rPr>
+        <w:tab/>
+        <w:t>Tax boxes: num-name-price</w:t>
+      </w:r>
+    </w:p>
+    <w:p>
+      <w:pPr>
+        <w:pStyle w:val="Normal"/>
+        <w:widowControl/>
+        <w:shd w:val="clear" w:fill="auto"/>
+        <w:spacing w:lineRule="auto" w:line="240" w:before="100" w:after="0"/>
+        <w:ind w:right="0" w:hanging="0"/>
+        <w:jc w:val="both"/>
+        <w:rPr>
+          <w:lang w:val="en-GB"/>
+        </w:rPr>
+      </w:pPr>
+      <w:r>
+        <w:rPr>
+          <w:lang w:val="en-GB"/>
+        </w:rPr>
+        <w:tab/>
+        <w:t>start, jail, parking, go to jail: num-name</w:t>
+      </w:r>
+    </w:p>
+    <w:p>
+      <w:pPr>
+        <w:pStyle w:val="Normal"/>
+        <w:widowControl/>
+        <w:shd w:val="clear" w:fill="auto"/>
+        <w:spacing w:lineRule="auto" w:line="240" w:before="100" w:after="0"/>
+        <w:ind w:right="0" w:hanging="0"/>
+        <w:jc w:val="both"/>
+        <w:rPr>
+          <w:lang w:val="en-GB"/>
+        </w:rPr>
+      </w:pPr>
+      <w:r>
+        <w:rPr>
+          <w:lang w:val="en-GB"/>
+        </w:rPr>
+        <w:t>These squares are classificated like:</w:t>
+      </w:r>
+    </w:p>
+    <w:p>
+      <w:pPr>
+        <w:pStyle w:val="Normal"/>
+        <w:widowControl/>
+        <w:shd w:val="clear" w:fill="auto"/>
+        <w:spacing w:lineRule="auto" w:line="240" w:before="100" w:after="0"/>
+        <w:ind w:right="0" w:hanging="0"/>
+        <w:jc w:val="both"/>
+        <w:rPr>
+          <w:lang w:val="en-GB"/>
+        </w:rPr>
+      </w:pPr>
+      <w:r>
+        <w:rPr>
+          <w:lang w:val="en-GB"/>
+        </w:rPr>
+        <w:tab/>
+        <w:t>Property: street, station, utilities</w:t>
+      </w:r>
+    </w:p>
+    <w:p>
+      <w:pPr>
+        <w:pStyle w:val="Normal"/>
+        <w:widowControl/>
+        <w:shd w:val="clear" w:fill="auto"/>
+        <w:spacing w:lineRule="auto" w:line="240" w:before="100" w:after="0"/>
+        <w:ind w:right="0" w:hanging="0"/>
+        <w:jc w:val="both"/>
+        <w:rPr>
+          <w:lang w:val="en-GB"/>
+        </w:rPr>
+      </w:pPr>
+      <w:r>
+        <w:rPr>
+          <w:lang w:val="en-GB"/>
+        </w:rPr>
+        <w:tab/>
+        <w:t>Tax : tax boxes</w:t>
+      </w:r>
+    </w:p>
+    <w:p>
+      <w:pPr>
+        <w:pStyle w:val="Normal"/>
+        <w:widowControl/>
+        <w:shd w:val="clear" w:fill="auto"/>
+        <w:spacing w:lineRule="auto" w:line="240" w:before="100" w:after="0"/>
+        <w:ind w:right="0" w:hanging="0"/>
+        <w:jc w:val="both"/>
+        <w:rPr>
+          <w:lang w:val="en-GB"/>
+        </w:rPr>
+      </w:pPr>
+      <w:r>
+        <w:rPr>
+          <w:lang w:val="en-GB"/>
+        </w:rPr>
+        <w:tab/>
+        <w:t>Card: cards (change/comunity chest)</w:t>
+      </w:r>
+    </w:p>
+    <w:p>
+      <w:pPr>
+        <w:pStyle w:val="Normal"/>
+        <w:widowControl/>
+        <w:shd w:val="clear" w:fill="auto"/>
+        <w:spacing w:lineRule="auto" w:line="240" w:before="100" w:after="0"/>
+        <w:ind w:right="0" w:hanging="0"/>
+        <w:jc w:val="both"/>
+        <w:rPr>
+          <w:lang w:val="en-GB"/>
+        </w:rPr>
+      </w:pPr>
+      <w:r>
+        <w:rPr>
+          <w:lang w:val="en-GB"/>
+        </w:rPr>
+        <w:t>Example:</w:t>
+      </w:r>
+    </w:p>
+    <w:p>
+      <w:pPr>
+        <w:pStyle w:val="Normal"/>
+        <w:widowControl/>
+        <w:shd w:val="clear" w:fill="auto"/>
+        <w:spacing w:lineRule="auto" w:line="240" w:before="100" w:after="0"/>
+        <w:ind w:right="0" w:hanging="0"/>
+        <w:jc w:val="both"/>
+        <w:rPr>
+          <w:lang w:val="en-GB"/>
+        </w:rPr>
+      </w:pPr>
+      <w:r>
+        <w:rPr>
+          <w:lang w:val="en-GB"/>
+        </w:rPr>
+        <w:tab/>
+        <w:t>1-start</w:t>
+      </w:r>
+    </w:p>
+    <w:p>
+      <w:pPr>
+        <w:pStyle w:val="Normal"/>
+        <w:widowControl/>
+        <w:shd w:val="clear" w:fill="auto"/>
+        <w:spacing w:lineRule="auto" w:line="240" w:before="100" w:after="0"/>
+        <w:ind w:right="0" w:hanging="0"/>
+        <w:jc w:val="both"/>
+        <w:rPr>
+          <w:lang w:val="en-GB"/>
+        </w:rPr>
+      </w:pPr>
+      <w:r>
+        <w:rPr>
+          <w:lang w:val="en-GB"/>
+        </w:rPr>
+        <w:tab/>
+        <w:t>2-MEDITERRANEAN AVENUE-60-brown</w:t>
+      </w:r>
+    </w:p>
+    <w:p>
+      <w:pPr>
+        <w:pStyle w:val="Normal"/>
+        <w:widowControl/>
+        <w:shd w:val="clear" w:fill="auto"/>
+        <w:spacing w:lineRule="auto" w:line="240" w:before="100" w:after="0"/>
+        <w:ind w:right="0" w:hanging="0"/>
+        <w:jc w:val="both"/>
+        <w:rPr>
+          <w:lang w:val="en-GB"/>
+        </w:rPr>
+      </w:pPr>
+      <w:r>
+        <w:rPr>
+          <w:lang w:val="en-GB"/>
+        </w:rPr>
+        <w:tab/>
+        <w:t>3-community chest-CC</w:t>
+      </w:r>
+    </w:p>
+    <w:p>
+      <w:pPr>
+        <w:pStyle w:val="Normal"/>
+        <w:widowControl/>
+        <w:shd w:val="clear" w:fill="auto"/>
+        <w:spacing w:lineRule="auto" w:line="240" w:before="100" w:after="0"/>
+        <w:ind w:right="0" w:hanging="0"/>
+        <w:jc w:val="both"/>
+        <w:rPr>
+          <w:lang w:val="en-GB"/>
+        </w:rPr>
+      </w:pPr>
+      <w:r>
+        <w:rPr>
+          <w:lang w:val="en-GB"/>
+        </w:rPr>
+        <w:tab/>
+        <w:t>4-BALTIC ANENUE-60-brown</w:t>
+      </w:r>
+    </w:p>
+    <w:p>
+      <w:pPr>
+        <w:pStyle w:val="Normal"/>
+        <w:widowControl/>
+        <w:shd w:val="clear" w:fill="auto"/>
+        <w:spacing w:lineRule="auto" w:line="240" w:before="100" w:after="0"/>
+        <w:ind w:right="0" w:hanging="0"/>
+        <w:jc w:val="both"/>
+        <w:rPr>
+          <w:lang w:val="en-GB"/>
+        </w:rPr>
+      </w:pPr>
+      <w:r>
+        <w:rPr>
+          <w:lang w:val="en-GB"/>
+        </w:rPr>
+        <w:tab/>
+        <w:t>5-income tax-200</w:t>
+      </w:r>
+    </w:p>
+    <w:p>
+      <w:pPr>
+        <w:pStyle w:val="Normal"/>
+        <w:widowControl/>
+        <w:shd w:val="clear" w:fill="auto"/>
+        <w:spacing w:lineRule="auto" w:line="240" w:before="100" w:after="0"/>
+        <w:ind w:right="0" w:hanging="0"/>
+        <w:jc w:val="both"/>
+        <w:rPr/>
+      </w:pPr>
+      <w:r>
+        <w:rPr>
+          <w:lang w:val="en-GB"/>
+        </w:rPr>
+        <w:tab/>
+        <w:t>...</w:t>
       </w:r>
     </w:p>
     <w:sectPr>
@@ -5128,7 +5565,7 @@
       <w:fldChar w:fldCharType="separate"/>
     </w:r>
     <w:r>
-      <w:t>3</w:t>
+      <w:t>5</w:t>
     </w:r>
     <w:r>
       <w:fldChar w:fldCharType="end"/>
@@ -6723,6 +7160,560 @@
   </w:style>
   <w:style w:type="character" w:styleId="ListLabel81">
     <w:name w:val="ListLabel 81"/>
+    <w:qFormat/>
+    <w:rPr>
+      <w:rFonts w:cs="Noto Sans Symbols"/>
+      <w:position w:val="0"/>
+      <w:sz w:val="20"/>
+      <w:sz w:val="20"/>
+      <w:szCs w:val="20"/>
+      <w:vertAlign w:val="baseline"/>
+    </w:rPr>
+  </w:style>
+  <w:style w:type="character" w:styleId="ListLabel82">
+    <w:name w:val="ListLabel 82"/>
+    <w:qFormat/>
+    <w:rPr>
+      <w:rFonts w:cs="Wingdings"/>
+      <w:b/>
+      <w:sz w:val="24"/>
+      <w:u w:val="none"/>
+    </w:rPr>
+  </w:style>
+  <w:style w:type="character" w:styleId="ListLabel83">
+    <w:name w:val="ListLabel 83"/>
+    <w:qFormat/>
+    <w:rPr>
+      <w:rFonts w:cs="Wingdings 2"/>
+      <w:u w:val="none"/>
+    </w:rPr>
+  </w:style>
+  <w:style w:type="character" w:styleId="ListLabel84">
+    <w:name w:val="ListLabel 84"/>
+    <w:qFormat/>
+    <w:rPr>
+      <w:rFonts w:cs="OpenSymbol"/>
+      <w:u w:val="none"/>
+    </w:rPr>
+  </w:style>
+  <w:style w:type="character" w:styleId="ListLabel85">
+    <w:name w:val="ListLabel 85"/>
+    <w:qFormat/>
+    <w:rPr>
+      <w:rFonts w:cs="Wingdings"/>
+      <w:u w:val="none"/>
+    </w:rPr>
+  </w:style>
+  <w:style w:type="character" w:styleId="ListLabel86">
+    <w:name w:val="ListLabel 86"/>
+    <w:qFormat/>
+    <w:rPr>
+      <w:rFonts w:cs="Wingdings 2"/>
+      <w:u w:val="none"/>
+    </w:rPr>
+  </w:style>
+  <w:style w:type="character" w:styleId="ListLabel87">
+    <w:name w:val="ListLabel 87"/>
+    <w:qFormat/>
+    <w:rPr>
+      <w:rFonts w:cs="OpenSymbol"/>
+      <w:u w:val="none"/>
+    </w:rPr>
+  </w:style>
+  <w:style w:type="character" w:styleId="ListLabel88">
+    <w:name w:val="ListLabel 88"/>
+    <w:qFormat/>
+    <w:rPr>
+      <w:rFonts w:cs="Wingdings"/>
+      <w:u w:val="none"/>
+    </w:rPr>
+  </w:style>
+  <w:style w:type="character" w:styleId="ListLabel89">
+    <w:name w:val="ListLabel 89"/>
+    <w:qFormat/>
+    <w:rPr>
+      <w:rFonts w:cs="Wingdings 2"/>
+      <w:u w:val="none"/>
+    </w:rPr>
+  </w:style>
+  <w:style w:type="character" w:styleId="ListLabel90">
+    <w:name w:val="ListLabel 90"/>
+    <w:qFormat/>
+    <w:rPr>
+      <w:rFonts w:cs="OpenSymbol"/>
+      <w:u w:val="none"/>
+    </w:rPr>
+  </w:style>
+  <w:style w:type="character" w:styleId="ListLabel91">
+    <w:name w:val="ListLabel 91"/>
+    <w:qFormat/>
+    <w:rPr>
+      <w:position w:val="0"/>
+      <w:sz w:val="24"/>
+      <w:sz w:val="24"/>
+      <w:vertAlign w:val="baseline"/>
+    </w:rPr>
+  </w:style>
+  <w:style w:type="character" w:styleId="ListLabel92">
+    <w:name w:val="ListLabel 92"/>
+    <w:qFormat/>
+    <w:rPr>
+      <w:rFonts w:ascii="Trebuchet MS" w:hAnsi="Trebuchet MS"/>
+      <w:b/>
+      <w:position w:val="0"/>
+      <w:sz w:val="28"/>
+      <w:sz w:val="28"/>
+      <w:vertAlign w:val="baseline"/>
+    </w:rPr>
+  </w:style>
+  <w:style w:type="character" w:styleId="ListLabel93">
+    <w:name w:val="ListLabel 93"/>
+    <w:qFormat/>
+    <w:rPr>
+      <w:rFonts w:ascii="Arial" w:hAnsi="Arial"/>
+      <w:b/>
+      <w:position w:val="0"/>
+      <w:sz w:val="26"/>
+      <w:sz w:val="26"/>
+      <w:vertAlign w:val="baseline"/>
+    </w:rPr>
+  </w:style>
+  <w:style w:type="character" w:styleId="ListLabel94">
+    <w:name w:val="ListLabel 94"/>
+    <w:qFormat/>
+    <w:rPr>
+      <w:position w:val="0"/>
+      <w:sz w:val="24"/>
+      <w:sz w:val="24"/>
+      <w:vertAlign w:val="baseline"/>
+    </w:rPr>
+  </w:style>
+  <w:style w:type="character" w:styleId="ListLabel95">
+    <w:name w:val="ListLabel 95"/>
+    <w:qFormat/>
+    <w:rPr>
+      <w:position w:val="0"/>
+      <w:sz w:val="24"/>
+      <w:sz w:val="24"/>
+      <w:vertAlign w:val="baseline"/>
+    </w:rPr>
+  </w:style>
+  <w:style w:type="character" w:styleId="ListLabel96">
+    <w:name w:val="ListLabel 96"/>
+    <w:qFormat/>
+    <w:rPr>
+      <w:position w:val="0"/>
+      <w:sz w:val="24"/>
+      <w:sz w:val="24"/>
+      <w:vertAlign w:val="baseline"/>
+    </w:rPr>
+  </w:style>
+  <w:style w:type="character" w:styleId="ListLabel97">
+    <w:name w:val="ListLabel 97"/>
+    <w:qFormat/>
+    <w:rPr>
+      <w:position w:val="0"/>
+      <w:sz w:val="24"/>
+      <w:sz w:val="24"/>
+      <w:vertAlign w:val="baseline"/>
+    </w:rPr>
+  </w:style>
+  <w:style w:type="character" w:styleId="ListLabel98">
+    <w:name w:val="ListLabel 98"/>
+    <w:qFormat/>
+    <w:rPr>
+      <w:position w:val="0"/>
+      <w:sz w:val="24"/>
+      <w:sz w:val="24"/>
+      <w:vertAlign w:val="baseline"/>
+    </w:rPr>
+  </w:style>
+  <w:style w:type="character" w:styleId="ListLabel99">
+    <w:name w:val="ListLabel 99"/>
+    <w:qFormat/>
+    <w:rPr>
+      <w:position w:val="0"/>
+      <w:sz w:val="24"/>
+      <w:sz w:val="24"/>
+      <w:vertAlign w:val="baseline"/>
+    </w:rPr>
+  </w:style>
+  <w:style w:type="character" w:styleId="ListLabel100">
+    <w:name w:val="ListLabel 100"/>
+    <w:qFormat/>
+    <w:rPr>
+      <w:rFonts w:cs="Noto Sans Symbols"/>
+      <w:b w:val="false"/>
+      <w:position w:val="0"/>
+      <w:sz w:val="20"/>
+      <w:sz w:val="20"/>
+      <w:szCs w:val="20"/>
+      <w:vertAlign w:val="baseline"/>
+    </w:rPr>
+  </w:style>
+  <w:style w:type="character" w:styleId="ListLabel101">
+    <w:name w:val="ListLabel 101"/>
+    <w:qFormat/>
+    <w:rPr>
+      <w:rFonts w:cs="Courier New"/>
+      <w:position w:val="0"/>
+      <w:sz w:val="20"/>
+      <w:sz w:val="20"/>
+      <w:szCs w:val="20"/>
+      <w:vertAlign w:val="baseline"/>
+    </w:rPr>
+  </w:style>
+  <w:style w:type="character" w:styleId="ListLabel102">
+    <w:name w:val="ListLabel 102"/>
+    <w:qFormat/>
+    <w:rPr>
+      <w:rFonts w:cs="Noto Sans Symbols"/>
+      <w:position w:val="0"/>
+      <w:sz w:val="20"/>
+      <w:sz w:val="20"/>
+      <w:szCs w:val="20"/>
+      <w:vertAlign w:val="baseline"/>
+    </w:rPr>
+  </w:style>
+  <w:style w:type="character" w:styleId="ListLabel103">
+    <w:name w:val="ListLabel 103"/>
+    <w:qFormat/>
+    <w:rPr>
+      <w:rFonts w:cs="Noto Sans Symbols"/>
+      <w:position w:val="0"/>
+      <w:sz w:val="20"/>
+      <w:sz w:val="20"/>
+      <w:szCs w:val="20"/>
+      <w:vertAlign w:val="baseline"/>
+    </w:rPr>
+  </w:style>
+  <w:style w:type="character" w:styleId="ListLabel104">
+    <w:name w:val="ListLabel 104"/>
+    <w:qFormat/>
+    <w:rPr>
+      <w:rFonts w:cs="Noto Sans Symbols"/>
+      <w:position w:val="0"/>
+      <w:sz w:val="20"/>
+      <w:sz w:val="20"/>
+      <w:szCs w:val="20"/>
+      <w:vertAlign w:val="baseline"/>
+    </w:rPr>
+  </w:style>
+  <w:style w:type="character" w:styleId="ListLabel105">
+    <w:name w:val="ListLabel 105"/>
+    <w:qFormat/>
+    <w:rPr>
+      <w:rFonts w:cs="Noto Sans Symbols"/>
+      <w:position w:val="0"/>
+      <w:sz w:val="20"/>
+      <w:sz w:val="20"/>
+      <w:szCs w:val="20"/>
+      <w:vertAlign w:val="baseline"/>
+    </w:rPr>
+  </w:style>
+  <w:style w:type="character" w:styleId="ListLabel106">
+    <w:name w:val="ListLabel 106"/>
+    <w:qFormat/>
+    <w:rPr>
+      <w:rFonts w:cs="Noto Sans Symbols"/>
+      <w:position w:val="0"/>
+      <w:sz w:val="20"/>
+      <w:sz w:val="20"/>
+      <w:szCs w:val="20"/>
+      <w:vertAlign w:val="baseline"/>
+    </w:rPr>
+  </w:style>
+  <w:style w:type="character" w:styleId="ListLabel107">
+    <w:name w:val="ListLabel 107"/>
+    <w:qFormat/>
+    <w:rPr>
+      <w:rFonts w:cs="Noto Sans Symbols"/>
+      <w:position w:val="0"/>
+      <w:sz w:val="20"/>
+      <w:sz w:val="20"/>
+      <w:szCs w:val="20"/>
+      <w:vertAlign w:val="baseline"/>
+    </w:rPr>
+  </w:style>
+  <w:style w:type="character" w:styleId="ListLabel108">
+    <w:name w:val="ListLabel 108"/>
+    <w:qFormat/>
+    <w:rPr>
+      <w:rFonts w:cs="Noto Sans Symbols"/>
+      <w:position w:val="0"/>
+      <w:sz w:val="20"/>
+      <w:sz w:val="20"/>
+      <w:szCs w:val="20"/>
+      <w:vertAlign w:val="baseline"/>
+    </w:rPr>
+  </w:style>
+  <w:style w:type="character" w:styleId="ListLabel109">
+    <w:name w:val="ListLabel 109"/>
+    <w:qFormat/>
+    <w:rPr>
+      <w:rFonts w:cs="Wingdings"/>
+      <w:b/>
+      <w:sz w:val="24"/>
+      <w:u w:val="none"/>
+    </w:rPr>
+  </w:style>
+  <w:style w:type="character" w:styleId="ListLabel110">
+    <w:name w:val="ListLabel 110"/>
+    <w:qFormat/>
+    <w:rPr>
+      <w:rFonts w:cs="Wingdings 2"/>
+      <w:u w:val="none"/>
+    </w:rPr>
+  </w:style>
+  <w:style w:type="character" w:styleId="ListLabel111">
+    <w:name w:val="ListLabel 111"/>
+    <w:qFormat/>
+    <w:rPr>
+      <w:rFonts w:cs="OpenSymbol"/>
+      <w:u w:val="none"/>
+    </w:rPr>
+  </w:style>
+  <w:style w:type="character" w:styleId="ListLabel112">
+    <w:name w:val="ListLabel 112"/>
+    <w:qFormat/>
+    <w:rPr>
+      <w:rFonts w:cs="Wingdings"/>
+      <w:u w:val="none"/>
+    </w:rPr>
+  </w:style>
+  <w:style w:type="character" w:styleId="ListLabel113">
+    <w:name w:val="ListLabel 113"/>
+    <w:qFormat/>
+    <w:rPr>
+      <w:rFonts w:cs="Wingdings 2"/>
+      <w:u w:val="none"/>
+    </w:rPr>
+  </w:style>
+  <w:style w:type="character" w:styleId="ListLabel114">
+    <w:name w:val="ListLabel 114"/>
+    <w:qFormat/>
+    <w:rPr>
+      <w:rFonts w:cs="OpenSymbol"/>
+      <w:u w:val="none"/>
+    </w:rPr>
+  </w:style>
+  <w:style w:type="character" w:styleId="ListLabel115">
+    <w:name w:val="ListLabel 115"/>
+    <w:qFormat/>
+    <w:rPr>
+      <w:rFonts w:cs="Wingdings"/>
+      <w:u w:val="none"/>
+    </w:rPr>
+  </w:style>
+  <w:style w:type="character" w:styleId="ListLabel116">
+    <w:name w:val="ListLabel 116"/>
+    <w:qFormat/>
+    <w:rPr>
+      <w:rFonts w:cs="Wingdings 2"/>
+      <w:u w:val="none"/>
+    </w:rPr>
+  </w:style>
+  <w:style w:type="character" w:styleId="ListLabel117">
+    <w:name w:val="ListLabel 117"/>
+    <w:qFormat/>
+    <w:rPr>
+      <w:rFonts w:cs="OpenSymbol"/>
+      <w:u w:val="none"/>
+    </w:rPr>
+  </w:style>
+  <w:style w:type="character" w:styleId="ListLabel118">
+    <w:name w:val="ListLabel 118"/>
+    <w:qFormat/>
+    <w:rPr>
+      <w:position w:val="0"/>
+      <w:sz w:val="24"/>
+      <w:sz w:val="24"/>
+      <w:vertAlign w:val="baseline"/>
+    </w:rPr>
+  </w:style>
+  <w:style w:type="character" w:styleId="ListLabel119">
+    <w:name w:val="ListLabel 119"/>
+    <w:qFormat/>
+    <w:rPr>
+      <w:rFonts w:ascii="Trebuchet MS" w:hAnsi="Trebuchet MS"/>
+      <w:b/>
+      <w:position w:val="0"/>
+      <w:sz w:val="28"/>
+      <w:sz w:val="28"/>
+      <w:vertAlign w:val="baseline"/>
+    </w:rPr>
+  </w:style>
+  <w:style w:type="character" w:styleId="ListLabel120">
+    <w:name w:val="ListLabel 120"/>
+    <w:qFormat/>
+    <w:rPr>
+      <w:rFonts w:ascii="Arial" w:hAnsi="Arial"/>
+      <w:b/>
+      <w:position w:val="0"/>
+      <w:sz w:val="26"/>
+      <w:sz w:val="26"/>
+      <w:vertAlign w:val="baseline"/>
+    </w:rPr>
+  </w:style>
+  <w:style w:type="character" w:styleId="ListLabel121">
+    <w:name w:val="ListLabel 121"/>
+    <w:qFormat/>
+    <w:rPr>
+      <w:position w:val="0"/>
+      <w:sz w:val="24"/>
+      <w:sz w:val="24"/>
+      <w:vertAlign w:val="baseline"/>
+    </w:rPr>
+  </w:style>
+  <w:style w:type="character" w:styleId="ListLabel122">
+    <w:name w:val="ListLabel 122"/>
+    <w:qFormat/>
+    <w:rPr>
+      <w:position w:val="0"/>
+      <w:sz w:val="24"/>
+      <w:sz w:val="24"/>
+      <w:vertAlign w:val="baseline"/>
+    </w:rPr>
+  </w:style>
+  <w:style w:type="character" w:styleId="ListLabel123">
+    <w:name w:val="ListLabel 123"/>
+    <w:qFormat/>
+    <w:rPr>
+      <w:position w:val="0"/>
+      <w:sz w:val="24"/>
+      <w:sz w:val="24"/>
+      <w:vertAlign w:val="baseline"/>
+    </w:rPr>
+  </w:style>
+  <w:style w:type="character" w:styleId="ListLabel124">
+    <w:name w:val="ListLabel 124"/>
+    <w:qFormat/>
+    <w:rPr>
+      <w:position w:val="0"/>
+      <w:sz w:val="24"/>
+      <w:sz w:val="24"/>
+      <w:vertAlign w:val="baseline"/>
+    </w:rPr>
+  </w:style>
+  <w:style w:type="character" w:styleId="ListLabel125">
+    <w:name w:val="ListLabel 125"/>
+    <w:qFormat/>
+    <w:rPr>
+      <w:position w:val="0"/>
+      <w:sz w:val="24"/>
+      <w:sz w:val="24"/>
+      <w:vertAlign w:val="baseline"/>
+    </w:rPr>
+  </w:style>
+  <w:style w:type="character" w:styleId="ListLabel126">
+    <w:name w:val="ListLabel 126"/>
+    <w:qFormat/>
+    <w:rPr>
+      <w:position w:val="0"/>
+      <w:sz w:val="24"/>
+      <w:sz w:val="24"/>
+      <w:vertAlign w:val="baseline"/>
+    </w:rPr>
+  </w:style>
+  <w:style w:type="character" w:styleId="ListLabel127">
+    <w:name w:val="ListLabel 127"/>
+    <w:qFormat/>
+    <w:rPr>
+      <w:rFonts w:cs="Noto Sans Symbols"/>
+      <w:b w:val="false"/>
+      <w:position w:val="0"/>
+      <w:sz w:val="20"/>
+      <w:sz w:val="20"/>
+      <w:szCs w:val="20"/>
+      <w:vertAlign w:val="baseline"/>
+    </w:rPr>
+  </w:style>
+  <w:style w:type="character" w:styleId="ListLabel128">
+    <w:name w:val="ListLabel 128"/>
+    <w:qFormat/>
+    <w:rPr>
+      <w:rFonts w:cs="Courier New"/>
+      <w:position w:val="0"/>
+      <w:sz w:val="20"/>
+      <w:sz w:val="20"/>
+      <w:szCs w:val="20"/>
+      <w:vertAlign w:val="baseline"/>
+    </w:rPr>
+  </w:style>
+  <w:style w:type="character" w:styleId="ListLabel129">
+    <w:name w:val="ListLabel 129"/>
+    <w:qFormat/>
+    <w:rPr>
+      <w:rFonts w:cs="Noto Sans Symbols"/>
+      <w:position w:val="0"/>
+      <w:sz w:val="20"/>
+      <w:sz w:val="20"/>
+      <w:szCs w:val="20"/>
+      <w:vertAlign w:val="baseline"/>
+    </w:rPr>
+  </w:style>
+  <w:style w:type="character" w:styleId="ListLabel130">
+    <w:name w:val="ListLabel 130"/>
+    <w:qFormat/>
+    <w:rPr>
+      <w:rFonts w:cs="Noto Sans Symbols"/>
+      <w:position w:val="0"/>
+      <w:sz w:val="20"/>
+      <w:sz w:val="20"/>
+      <w:szCs w:val="20"/>
+      <w:vertAlign w:val="baseline"/>
+    </w:rPr>
+  </w:style>
+  <w:style w:type="character" w:styleId="ListLabel131">
+    <w:name w:val="ListLabel 131"/>
+    <w:qFormat/>
+    <w:rPr>
+      <w:rFonts w:cs="Noto Sans Symbols"/>
+      <w:position w:val="0"/>
+      <w:sz w:val="20"/>
+      <w:sz w:val="20"/>
+      <w:szCs w:val="20"/>
+      <w:vertAlign w:val="baseline"/>
+    </w:rPr>
+  </w:style>
+  <w:style w:type="character" w:styleId="ListLabel132">
+    <w:name w:val="ListLabel 132"/>
+    <w:qFormat/>
+    <w:rPr>
+      <w:rFonts w:cs="Noto Sans Symbols"/>
+      <w:position w:val="0"/>
+      <w:sz w:val="20"/>
+      <w:sz w:val="20"/>
+      <w:szCs w:val="20"/>
+      <w:vertAlign w:val="baseline"/>
+    </w:rPr>
+  </w:style>
+  <w:style w:type="character" w:styleId="ListLabel133">
+    <w:name w:val="ListLabel 133"/>
+    <w:qFormat/>
+    <w:rPr>
+      <w:rFonts w:cs="Noto Sans Symbols"/>
+      <w:position w:val="0"/>
+      <w:sz w:val="20"/>
+      <w:sz w:val="20"/>
+      <w:szCs w:val="20"/>
+      <w:vertAlign w:val="baseline"/>
+    </w:rPr>
+  </w:style>
+  <w:style w:type="character" w:styleId="ListLabel134">
+    <w:name w:val="ListLabel 134"/>
+    <w:qFormat/>
+    <w:rPr>
+      <w:rFonts w:cs="Noto Sans Symbols"/>
+      <w:position w:val="0"/>
+      <w:sz w:val="20"/>
+      <w:sz w:val="20"/>
+      <w:szCs w:val="20"/>
+      <w:vertAlign w:val="baseline"/>
+    </w:rPr>
+  </w:style>
+  <w:style w:type="character" w:styleId="ListLabel135">
+    <w:name w:val="ListLabel 135"/>
     <w:qFormat/>
     <w:rPr>
       <w:rFonts w:cs="Noto Sans Symbols"/>

</xml_diff>

<commit_message>
Change memory, and make functional select num players in game.
</commit_message>
<xml_diff>
--- a/Monopoly/Monopoly/Docs/project_Lopez_Almudena.doc.docx
+++ b/Monopoly/Monopoly/Docs/project_Lopez_Almudena.doc.docx
@@ -2373,7 +2373,7 @@
         <w:tblStyle w:val="Table1"/>
         <w:tblW w:w="9967" w:type="dxa"/>
         <w:jc w:val="left"/>
-        <w:tblInd w:w="-20" w:type="dxa"/>
+        <w:tblInd w:w="-25" w:type="dxa"/>
         <w:tblBorders>
           <w:top w:val="single" w:sz="4" w:space="0" w:color="000001"/>
           <w:left w:val="single" w:sz="4" w:space="0" w:color="000001"/>
@@ -2382,7 +2382,7 @@
         </w:tblBorders>
         <w:tblCellMar>
           <w:top w:w="0" w:type="dxa"/>
-          <w:left w:w="83" w:type="dxa"/>
+          <w:left w:w="78" w:type="dxa"/>
           <w:bottom w:w="0" w:type="dxa"/>
           <w:right w:w="108" w:type="dxa"/>
         </w:tblCellMar>
@@ -2405,7 +2405,7 @@
             </w:tcBorders>
             <w:shd w:fill="auto" w:val="clear"/>
             <w:tcMar>
-              <w:left w:w="83" w:type="dxa"/>
+              <w:left w:w="78" w:type="dxa"/>
             </w:tcMar>
           </w:tcPr>
           <w:p>
@@ -2443,7 +2443,7 @@
             </w:tcBorders>
             <w:shd w:fill="auto" w:val="clear"/>
             <w:tcMar>
-              <w:left w:w="83" w:type="dxa"/>
+              <w:left w:w="78" w:type="dxa"/>
             </w:tcMar>
           </w:tcPr>
           <w:p>
@@ -2482,7 +2482,7 @@
             </w:tcBorders>
             <w:shd w:fill="auto" w:val="clear"/>
             <w:tcMar>
-              <w:left w:w="83" w:type="dxa"/>
+              <w:left w:w="78" w:type="dxa"/>
             </w:tcMar>
           </w:tcPr>
           <w:p>
@@ -2525,7 +2525,7 @@
             </w:tcBorders>
             <w:shd w:fill="auto" w:val="clear"/>
             <w:tcMar>
-              <w:left w:w="83" w:type="dxa"/>
+              <w:left w:w="78" w:type="dxa"/>
             </w:tcMar>
           </w:tcPr>
           <w:p>
@@ -2563,7 +2563,7 @@
             </w:tcBorders>
             <w:shd w:fill="auto" w:val="clear"/>
             <w:tcMar>
-              <w:left w:w="83" w:type="dxa"/>
+              <w:left w:w="78" w:type="dxa"/>
             </w:tcMar>
           </w:tcPr>
           <w:p>
@@ -2606,7 +2606,7 @@
             </w:tcBorders>
             <w:shd w:fill="auto" w:val="clear"/>
             <w:tcMar>
-              <w:left w:w="83" w:type="dxa"/>
+              <w:left w:w="78" w:type="dxa"/>
             </w:tcMar>
           </w:tcPr>
           <w:p>
@@ -2644,7 +2644,7 @@
             </w:tcBorders>
             <w:shd w:fill="auto" w:val="clear"/>
             <w:tcMar>
-              <w:left w:w="83" w:type="dxa"/>
+              <w:left w:w="78" w:type="dxa"/>
             </w:tcMar>
           </w:tcPr>
           <w:p>
@@ -2687,7 +2687,196 @@
             </w:tcBorders>
             <w:shd w:fill="auto" w:val="clear"/>
             <w:tcMar>
-              <w:left w:w="83" w:type="dxa"/>
+              <w:left w:w="78" w:type="dxa"/>
+            </w:tcMar>
+          </w:tcPr>
+          <w:p>
+            <w:pPr>
+              <w:pStyle w:val="Normal"/>
+              <w:spacing w:before="0" w:after="0"/>
+              <w:rPr>
+                <w:b w:val="false"/>
+                <w:b w:val="false"/>
+                <w:i w:val="false"/>
+                <w:i w:val="false"/>
+                <w:caps w:val="false"/>
+                <w:smallCaps w:val="false"/>
+                <w:position w:val="0"/>
+                <w:sz w:val="24"/>
+                <w:sz w:val="24"/>
+                <w:szCs w:val="24"/>
+                <w:vertAlign w:val="baseline"/>
+              </w:rPr>
+            </w:pPr>
+            <w:r>
+              <w:rPr>
+                <w:b w:val="false"/>
+                <w:i w:val="false"/>
+                <w:caps w:val="false"/>
+                <w:smallCaps w:val="false"/>
+                <w:position w:val="0"/>
+                <w:sz w:val="24"/>
+                <w:sz w:val="24"/>
+                <w:szCs w:val="24"/>
+                <w:vertAlign w:val="baseline"/>
+              </w:rPr>
+              <w:t xml:space="preserve">        </w:t>
+            </w:r>
+            <w:r>
+              <w:rPr>
+                <w:b w:val="false"/>
+                <w:i w:val="false"/>
+                <w:caps w:val="false"/>
+                <w:smallCaps w:val="false"/>
+                <w:position w:val="0"/>
+                <w:sz w:val="24"/>
+                <w:sz w:val="24"/>
+                <w:szCs w:val="24"/>
+                <w:vertAlign w:val="baseline"/>
+              </w:rPr>
+              <w:t>X</w:t>
+            </w:r>
+          </w:p>
+        </w:tc>
+      </w:tr>
+      <w:tr>
+        <w:trPr/>
+        <w:tc>
+          <w:tcPr>
+            <w:tcW w:w="8291" w:type="dxa"/>
+            <w:tcBorders>
+              <w:top w:val="single" w:sz="4" w:space="0" w:color="000001"/>
+              <w:left w:val="single" w:sz="4" w:space="0" w:color="000001"/>
+              <w:bottom w:val="single" w:sz="4" w:space="0" w:color="000001"/>
+              <w:insideH w:val="single" w:sz="4" w:space="0" w:color="000001"/>
+            </w:tcBorders>
+            <w:shd w:fill="auto" w:val="clear"/>
+            <w:tcMar>
+              <w:left w:w="78" w:type="dxa"/>
+            </w:tcMar>
+          </w:tcPr>
+          <w:p>
+            <w:pPr>
+              <w:pStyle w:val="Normal"/>
+              <w:spacing w:before="0" w:after="0"/>
+              <w:rPr>
+                <w:position w:val="0"/>
+                <w:sz w:val="24"/>
+                <w:sz w:val="24"/>
+                <w:vertAlign w:val="baseline"/>
+              </w:rPr>
+            </w:pPr>
+            <w:r>
+              <w:rPr>
+                <w:b w:val="false"/>
+                <w:i w:val="false"/>
+                <w:caps w:val="false"/>
+                <w:smallCaps w:val="false"/>
+                <w:position w:val="0"/>
+                <w:sz w:val="24"/>
+                <w:sz w:val="24"/>
+                <w:szCs w:val="24"/>
+                <w:vertAlign w:val="baseline"/>
+              </w:rPr>
+              <w:t>The game will can be saved and user will can load it in the menu screen.</w:t>
+            </w:r>
+          </w:p>
+        </w:tc>
+        <w:tc>
+          <w:tcPr>
+            <w:tcW w:w="1675" w:type="dxa"/>
+            <w:tcBorders>
+              <w:top w:val="single" w:sz="4" w:space="0" w:color="000001"/>
+              <w:left w:val="single" w:sz="4" w:space="0" w:color="000001"/>
+              <w:bottom w:val="single" w:sz="4" w:space="0" w:color="000001"/>
+              <w:right w:val="single" w:sz="4" w:space="0" w:color="000001"/>
+              <w:insideH w:val="single" w:sz="4" w:space="0" w:color="000001"/>
+              <w:insideV w:val="single" w:sz="4" w:space="0" w:color="000001"/>
+            </w:tcBorders>
+            <w:shd w:fill="auto" w:val="clear"/>
+            <w:tcMar>
+              <w:left w:w="78" w:type="dxa"/>
+            </w:tcMar>
+          </w:tcPr>
+          <w:p>
+            <w:pPr>
+              <w:pStyle w:val="Normal"/>
+              <w:spacing w:before="0" w:after="0"/>
+              <w:rPr>
+                <w:position w:val="0"/>
+                <w:sz w:val="24"/>
+                <w:sz w:val="24"/>
+                <w:vertAlign w:val="baseline"/>
+              </w:rPr>
+            </w:pPr>
+            <w:r>
+              <w:rPr>
+                <w:position w:val="0"/>
+                <w:sz w:val="24"/>
+                <w:sz w:val="24"/>
+                <w:vertAlign w:val="baseline"/>
+              </w:rPr>
+            </w:r>
+          </w:p>
+        </w:tc>
+      </w:tr>
+      <w:tr>
+        <w:trPr/>
+        <w:tc>
+          <w:tcPr>
+            <w:tcW w:w="8291" w:type="dxa"/>
+            <w:tcBorders>
+              <w:top w:val="single" w:sz="4" w:space="0" w:color="000001"/>
+              <w:left w:val="single" w:sz="4" w:space="0" w:color="000001"/>
+              <w:bottom w:val="single" w:sz="4" w:space="0" w:color="000001"/>
+              <w:insideH w:val="single" w:sz="4" w:space="0" w:color="000001"/>
+            </w:tcBorders>
+            <w:shd w:fill="auto" w:val="clear"/>
+            <w:tcMar>
+              <w:left w:w="78" w:type="dxa"/>
+            </w:tcMar>
+          </w:tcPr>
+          <w:p>
+            <w:pPr>
+              <w:pStyle w:val="Normal"/>
+              <w:spacing w:before="0" w:after="0"/>
+              <w:rPr>
+                <w:position w:val="0"/>
+                <w:sz w:val="24"/>
+                <w:sz w:val="24"/>
+                <w:vertAlign w:val="baseline"/>
+              </w:rPr>
+            </w:pPr>
+            <w:r>
+              <w:rPr>
+                <w:b w:val="false"/>
+                <w:i w:val="false"/>
+                <w:caps w:val="false"/>
+                <w:smallCaps w:val="false"/>
+                <w:position w:val="0"/>
+                <w:sz w:val="24"/>
+                <w:sz w:val="24"/>
+                <w:szCs w:val="24"/>
+                <w:vertAlign w:val="baseline"/>
+              </w:rPr>
+              <w:t>The menu screen will allow he user to enter a Credits screen, which will display data about the programmer.</w:t>
+            </w:r>
+          </w:p>
+        </w:tc>
+        <w:tc>
+          <w:tcPr>
+            <w:tcW w:w="1675" w:type="dxa"/>
+            <w:tcBorders>
+              <w:top w:val="single" w:sz="4" w:space="0" w:color="000001"/>
+              <w:left w:val="single" w:sz="4" w:space="0" w:color="000001"/>
+              <w:bottom w:val="single" w:sz="4" w:space="0" w:color="000001"/>
+              <w:right w:val="single" w:sz="4" w:space="0" w:color="000001"/>
+              <w:insideH w:val="single" w:sz="4" w:space="0" w:color="000001"/>
+              <w:insideV w:val="single" w:sz="4" w:space="0" w:color="000001"/>
+            </w:tcBorders>
+            <w:shd w:fill="auto" w:val="clear"/>
+            <w:tcMar>
+              <w:left w:w="78" w:type="dxa"/>
             </w:tcMar>
           </w:tcPr>
           <w:p>
@@ -2737,7 +2926,7 @@
             </w:tcBorders>
             <w:shd w:fill="auto" w:val="clear"/>
             <w:tcMar>
-              <w:left w:w="83" w:type="dxa"/>
+              <w:left w:w="78" w:type="dxa"/>
             </w:tcMar>
           </w:tcPr>
           <w:p>
@@ -2763,7 +2952,7 @@
                 <w:szCs w:val="24"/>
                 <w:vertAlign w:val="baseline"/>
               </w:rPr>
-              <w:t>The game will can be saved and user will can load it in the menu screen.</w:t>
+              <w:t>The game will use SDL graphics library.</w:t>
             </w:r>
           </w:p>
         </w:tc>
@@ -2780,7 +2969,7 @@
             </w:tcBorders>
             <w:shd w:fill="auto" w:val="clear"/>
             <w:tcMar>
-              <w:left w:w="83" w:type="dxa"/>
+              <w:left w:w="78" w:type="dxa"/>
             </w:tcMar>
           </w:tcPr>
           <w:p>
@@ -2801,6 +2990,16 @@
                 <w:sz w:val="24"/>
                 <w:vertAlign w:val="baseline"/>
               </w:rPr>
+              <w:t xml:space="preserve">         </w:t>
+            </w:r>
+            <w:r>
+              <w:rPr>
+                <w:position w:val="0"/>
+                <w:sz w:val="24"/>
+                <w:sz w:val="24"/>
+                <w:vertAlign w:val="baseline"/>
+              </w:rPr>
+              <w:t>X</w:t>
             </w:r>
           </w:p>
         </w:tc>
@@ -2818,7 +3017,7 @@
             </w:tcBorders>
             <w:shd w:fill="auto" w:val="clear"/>
             <w:tcMar>
-              <w:left w:w="83" w:type="dxa"/>
+              <w:left w:w="78" w:type="dxa"/>
             </w:tcMar>
           </w:tcPr>
           <w:p>
@@ -2844,7 +3043,7 @@
                 <w:szCs w:val="24"/>
                 <w:vertAlign w:val="baseline"/>
               </w:rPr>
-              <w:t>The menu screen will allow he user to enter a Credits screen, which will display data about the programmer.</w:t>
+              <w:t>The game will allow each player to buy streets, houses and hotels.</w:t>
             </w:r>
           </w:p>
         </w:tc>
@@ -2861,7 +3060,7 @@
             </w:tcBorders>
             <w:shd w:fill="auto" w:val="clear"/>
             <w:tcMar>
-              <w:left w:w="83" w:type="dxa"/>
+              <w:left w:w="78" w:type="dxa"/>
             </w:tcMar>
           </w:tcPr>
           <w:p>
@@ -2869,12 +3068,6 @@
               <w:pStyle w:val="Normal"/>
               <w:spacing w:before="0" w:after="0"/>
               <w:rPr>
-                <w:b w:val="false"/>
-                <w:b w:val="false"/>
-                <w:i w:val="false"/>
-                <w:i w:val="false"/>
-                <w:caps w:val="false"/>
-                <w:smallCaps w:val="false"/>
                 <w:position w:val="0"/>
                 <w:sz w:val="24"/>
                 <w:sz w:val="24"/>
@@ -2884,10 +3077,6 @@
             </w:pPr>
             <w:r>
               <w:rPr>
-                <w:b w:val="false"/>
-                <w:i w:val="false"/>
-                <w:caps w:val="false"/>
-                <w:smallCaps w:val="false"/>
                 <w:position w:val="0"/>
                 <w:sz w:val="24"/>
                 <w:sz w:val="24"/>
@@ -2911,171 +3100,7 @@
             </w:tcBorders>
             <w:shd w:fill="auto" w:val="clear"/>
             <w:tcMar>
-              <w:left w:w="83" w:type="dxa"/>
-            </w:tcMar>
-          </w:tcPr>
-          <w:p>
-            <w:pPr>
-              <w:pStyle w:val="Normal"/>
-              <w:spacing w:before="0" w:after="0"/>
-              <w:rPr>
-                <w:position w:val="0"/>
-                <w:sz w:val="24"/>
-                <w:sz w:val="24"/>
-                <w:vertAlign w:val="baseline"/>
-              </w:rPr>
-            </w:pPr>
-            <w:r>
-              <w:rPr>
-                <w:b w:val="false"/>
-                <w:i w:val="false"/>
-                <w:caps w:val="false"/>
-                <w:smallCaps w:val="false"/>
-                <w:position w:val="0"/>
-                <w:sz w:val="24"/>
-                <w:sz w:val="24"/>
-                <w:szCs w:val="24"/>
-                <w:vertAlign w:val="baseline"/>
-              </w:rPr>
-              <w:t>The game will use SDL graphics library.</w:t>
-            </w:r>
-          </w:p>
-        </w:tc>
-        <w:tc>
-          <w:tcPr>
-            <w:tcW w:w="1675" w:type="dxa"/>
-            <w:tcBorders>
-              <w:top w:val="single" w:sz="4" w:space="0" w:color="000001"/>
-              <w:left w:val="single" w:sz="4" w:space="0" w:color="000001"/>
-              <w:bottom w:val="single" w:sz="4" w:space="0" w:color="000001"/>
-              <w:right w:val="single" w:sz="4" w:space="0" w:color="000001"/>
-              <w:insideH w:val="single" w:sz="4" w:space="0" w:color="000001"/>
-              <w:insideV w:val="single" w:sz="4" w:space="0" w:color="000001"/>
-            </w:tcBorders>
-            <w:shd w:fill="auto" w:val="clear"/>
-            <w:tcMar>
-              <w:left w:w="83" w:type="dxa"/>
-            </w:tcMar>
-          </w:tcPr>
-          <w:p>
-            <w:pPr>
-              <w:pStyle w:val="Normal"/>
-              <w:spacing w:before="0" w:after="0"/>
-              <w:rPr>
-                <w:position w:val="0"/>
-                <w:sz w:val="24"/>
-                <w:sz w:val="24"/>
-                <w:vertAlign w:val="baseline"/>
-              </w:rPr>
-            </w:pPr>
-            <w:r>
-              <w:rPr>
-                <w:position w:val="0"/>
-                <w:sz w:val="24"/>
-                <w:sz w:val="24"/>
-                <w:vertAlign w:val="baseline"/>
-              </w:rPr>
-            </w:r>
-          </w:p>
-        </w:tc>
-      </w:tr>
-      <w:tr>
-        <w:trPr/>
-        <w:tc>
-          <w:tcPr>
-            <w:tcW w:w="8291" w:type="dxa"/>
-            <w:tcBorders>
-              <w:top w:val="single" w:sz="4" w:space="0" w:color="000001"/>
-              <w:left w:val="single" w:sz="4" w:space="0" w:color="000001"/>
-              <w:bottom w:val="single" w:sz="4" w:space="0" w:color="000001"/>
-              <w:insideH w:val="single" w:sz="4" w:space="0" w:color="000001"/>
-            </w:tcBorders>
-            <w:shd w:fill="auto" w:val="clear"/>
-            <w:tcMar>
-              <w:left w:w="83" w:type="dxa"/>
-            </w:tcMar>
-          </w:tcPr>
-          <w:p>
-            <w:pPr>
-              <w:pStyle w:val="Normal"/>
-              <w:spacing w:before="0" w:after="0"/>
-              <w:rPr>
-                <w:position w:val="0"/>
-                <w:sz w:val="24"/>
-                <w:sz w:val="24"/>
-                <w:vertAlign w:val="baseline"/>
-              </w:rPr>
-            </w:pPr>
-            <w:r>
-              <w:rPr>
-                <w:b w:val="false"/>
-                <w:i w:val="false"/>
-                <w:caps w:val="false"/>
-                <w:smallCaps w:val="false"/>
-                <w:position w:val="0"/>
-                <w:sz w:val="24"/>
-                <w:sz w:val="24"/>
-                <w:szCs w:val="24"/>
-                <w:vertAlign w:val="baseline"/>
-              </w:rPr>
-              <w:t>The game will allow each player to buy streets, houses and hotels.</w:t>
-            </w:r>
-          </w:p>
-        </w:tc>
-        <w:tc>
-          <w:tcPr>
-            <w:tcW w:w="1675" w:type="dxa"/>
-            <w:tcBorders>
-              <w:top w:val="single" w:sz="4" w:space="0" w:color="000001"/>
-              <w:left w:val="single" w:sz="4" w:space="0" w:color="000001"/>
-              <w:bottom w:val="single" w:sz="4" w:space="0" w:color="000001"/>
-              <w:right w:val="single" w:sz="4" w:space="0" w:color="000001"/>
-              <w:insideH w:val="single" w:sz="4" w:space="0" w:color="000001"/>
-              <w:insideV w:val="single" w:sz="4" w:space="0" w:color="000001"/>
-            </w:tcBorders>
-            <w:shd w:fill="auto" w:val="clear"/>
-            <w:tcMar>
-              <w:left w:w="83" w:type="dxa"/>
-            </w:tcMar>
-          </w:tcPr>
-          <w:p>
-            <w:pPr>
-              <w:pStyle w:val="Normal"/>
-              <w:spacing w:before="0" w:after="0"/>
-              <w:rPr>
-                <w:position w:val="0"/>
-                <w:sz w:val="24"/>
-                <w:sz w:val="24"/>
-                <w:szCs w:val="24"/>
-                <w:vertAlign w:val="baseline"/>
-              </w:rPr>
-            </w:pPr>
-            <w:r>
-              <w:rPr>
-                <w:position w:val="0"/>
-                <w:sz w:val="24"/>
-                <w:sz w:val="24"/>
-                <w:szCs w:val="24"/>
-                <w:vertAlign w:val="baseline"/>
-              </w:rPr>
-            </w:r>
-          </w:p>
-        </w:tc>
-      </w:tr>
-      <w:tr>
-        <w:trPr/>
-        <w:tc>
-          <w:tcPr>
-            <w:tcW w:w="8291" w:type="dxa"/>
-            <w:tcBorders>
-              <w:top w:val="single" w:sz="4" w:space="0" w:color="000001"/>
-              <w:left w:val="single" w:sz="4" w:space="0" w:color="000001"/>
-              <w:bottom w:val="single" w:sz="4" w:space="0" w:color="000001"/>
-              <w:insideH w:val="single" w:sz="4" w:space="0" w:color="000001"/>
-            </w:tcBorders>
-            <w:shd w:fill="auto" w:val="clear"/>
-            <w:tcMar>
-              <w:left w:w="83" w:type="dxa"/>
+              <w:left w:w="78" w:type="dxa"/>
             </w:tcMar>
           </w:tcPr>
           <w:p>
@@ -3142,7 +3167,7 @@
             </w:tcBorders>
             <w:shd w:fill="auto" w:val="clear"/>
             <w:tcMar>
-              <w:left w:w="83" w:type="dxa"/>
+              <w:left w:w="78" w:type="dxa"/>
             </w:tcMar>
           </w:tcPr>
           <w:p>
@@ -3163,6 +3188,16 @@
                 <w:sz w:val="24"/>
                 <w:vertAlign w:val="baseline"/>
               </w:rPr>
+              <w:t xml:space="preserve">         </w:t>
+            </w:r>
+            <w:r>
+              <w:rPr>
+                <w:position w:val="0"/>
+                <w:sz w:val="24"/>
+                <w:sz w:val="24"/>
+                <w:vertAlign w:val="baseline"/>
+              </w:rPr>
+              <w:t>X</w:t>
             </w:r>
           </w:p>
         </w:tc>
@@ -3180,7 +3215,7 @@
             </w:tcBorders>
             <w:shd w:fill="auto" w:val="clear"/>
             <w:tcMar>
-              <w:left w:w="83" w:type="dxa"/>
+              <w:left w:w="78" w:type="dxa"/>
             </w:tcMar>
           </w:tcPr>
           <w:p>
@@ -3223,7 +3258,7 @@
             </w:tcBorders>
             <w:shd w:fill="auto" w:val="clear"/>
             <w:tcMar>
-              <w:left w:w="83" w:type="dxa"/>
+              <w:left w:w="78" w:type="dxa"/>
             </w:tcMar>
           </w:tcPr>
           <w:p>
@@ -3261,7 +3296,7 @@
             </w:tcBorders>
             <w:shd w:fill="auto" w:val="clear"/>
             <w:tcMar>
-              <w:left w:w="83" w:type="dxa"/>
+              <w:left w:w="78" w:type="dxa"/>
             </w:tcMar>
           </w:tcPr>
           <w:p>
@@ -3304,7 +3339,7 @@
             </w:tcBorders>
             <w:shd w:fill="auto" w:val="clear"/>
             <w:tcMar>
-              <w:left w:w="83" w:type="dxa"/>
+              <w:left w:w="78" w:type="dxa"/>
             </w:tcMar>
           </w:tcPr>
           <w:p>
@@ -3342,7 +3377,7 @@
             </w:tcBorders>
             <w:shd w:fill="auto" w:val="clear"/>
             <w:tcMar>
-              <w:left w:w="83" w:type="dxa"/>
+              <w:left w:w="78" w:type="dxa"/>
             </w:tcMar>
           </w:tcPr>
           <w:p>
@@ -3385,7 +3420,7 @@
             </w:tcBorders>
             <w:shd w:fill="auto" w:val="clear"/>
             <w:tcMar>
-              <w:left w:w="83" w:type="dxa"/>
+              <w:left w:w="78" w:type="dxa"/>
             </w:tcMar>
           </w:tcPr>
           <w:p>
@@ -5005,14 +5040,27 @@
           <w:smallCaps w:val="false"/>
           <w:color w:val="000000"/>
           <w:position w:val="0"/>
-          <w:sz w:val="24"/>
+          <w:sz w:val="21"/>
           <w:sz w:val="21"/>
           <w:szCs w:val="21"/>
           <w:vertAlign w:val="baseline"/>
         </w:rPr>
       </w:pPr>
       <w:r>
-        <w:rPr/>
+        <w:rPr>
+          <w:rFonts w:eastAsia="Trebuchet MS" w:cs="Trebuchet MS"/>
+          <w:b w:val="false"/>
+          <w:bCs w:val="false"/>
+          <w:i w:val="false"/>
+          <w:caps w:val="false"/>
+          <w:smallCaps w:val="false"/>
+          <w:color w:val="000000"/>
+          <w:position w:val="0"/>
+          <w:sz w:val="21"/>
+          <w:sz w:val="21"/>
+          <w:szCs w:val="21"/>
+          <w:vertAlign w:val="baseline"/>
+        </w:rPr>
       </w:r>
     </w:p>
     <w:p>
@@ -7714,6 +7762,283 @@
   </w:style>
   <w:style w:type="character" w:styleId="ListLabel135">
     <w:name w:val="ListLabel 135"/>
+    <w:qFormat/>
+    <w:rPr>
+      <w:rFonts w:cs="Noto Sans Symbols"/>
+      <w:position w:val="0"/>
+      <w:sz w:val="20"/>
+      <w:sz w:val="20"/>
+      <w:szCs w:val="20"/>
+      <w:vertAlign w:val="baseline"/>
+    </w:rPr>
+  </w:style>
+  <w:style w:type="character" w:styleId="ListLabel136">
+    <w:name w:val="ListLabel 136"/>
+    <w:qFormat/>
+    <w:rPr>
+      <w:rFonts w:cs="Wingdings"/>
+      <w:b/>
+      <w:sz w:val="24"/>
+      <w:u w:val="none"/>
+    </w:rPr>
+  </w:style>
+  <w:style w:type="character" w:styleId="ListLabel137">
+    <w:name w:val="ListLabel 137"/>
+    <w:qFormat/>
+    <w:rPr>
+      <w:rFonts w:cs="Wingdings 2"/>
+      <w:u w:val="none"/>
+    </w:rPr>
+  </w:style>
+  <w:style w:type="character" w:styleId="ListLabel138">
+    <w:name w:val="ListLabel 138"/>
+    <w:qFormat/>
+    <w:rPr>
+      <w:rFonts w:cs="OpenSymbol"/>
+      <w:u w:val="none"/>
+    </w:rPr>
+  </w:style>
+  <w:style w:type="character" w:styleId="ListLabel139">
+    <w:name w:val="ListLabel 139"/>
+    <w:qFormat/>
+    <w:rPr>
+      <w:rFonts w:cs="Wingdings"/>
+      <w:u w:val="none"/>
+    </w:rPr>
+  </w:style>
+  <w:style w:type="character" w:styleId="ListLabel140">
+    <w:name w:val="ListLabel 140"/>
+    <w:qFormat/>
+    <w:rPr>
+      <w:rFonts w:cs="Wingdings 2"/>
+      <w:u w:val="none"/>
+    </w:rPr>
+  </w:style>
+  <w:style w:type="character" w:styleId="ListLabel141">
+    <w:name w:val="ListLabel 141"/>
+    <w:qFormat/>
+    <w:rPr>
+      <w:rFonts w:cs="OpenSymbol"/>
+      <w:u w:val="none"/>
+    </w:rPr>
+  </w:style>
+  <w:style w:type="character" w:styleId="ListLabel142">
+    <w:name w:val="ListLabel 142"/>
+    <w:qFormat/>
+    <w:rPr>
+      <w:rFonts w:cs="Wingdings"/>
+      <w:u w:val="none"/>
+    </w:rPr>
+  </w:style>
+  <w:style w:type="character" w:styleId="ListLabel143">
+    <w:name w:val="ListLabel 143"/>
+    <w:qFormat/>
+    <w:rPr>
+      <w:rFonts w:cs="Wingdings 2"/>
+      <w:u w:val="none"/>
+    </w:rPr>
+  </w:style>
+  <w:style w:type="character" w:styleId="ListLabel144">
+    <w:name w:val="ListLabel 144"/>
+    <w:qFormat/>
+    <w:rPr>
+      <w:rFonts w:cs="OpenSymbol"/>
+      <w:u w:val="none"/>
+    </w:rPr>
+  </w:style>
+  <w:style w:type="character" w:styleId="ListLabel145">
+    <w:name w:val="ListLabel 145"/>
+    <w:qFormat/>
+    <w:rPr>
+      <w:position w:val="0"/>
+      <w:sz w:val="24"/>
+      <w:sz w:val="24"/>
+      <w:vertAlign w:val="baseline"/>
+    </w:rPr>
+  </w:style>
+  <w:style w:type="character" w:styleId="ListLabel146">
+    <w:name w:val="ListLabel 146"/>
+    <w:qFormat/>
+    <w:rPr>
+      <w:rFonts w:ascii="Trebuchet MS" w:hAnsi="Trebuchet MS"/>
+      <w:b/>
+      <w:position w:val="0"/>
+      <w:sz w:val="28"/>
+      <w:sz w:val="28"/>
+      <w:vertAlign w:val="baseline"/>
+    </w:rPr>
+  </w:style>
+  <w:style w:type="character" w:styleId="ListLabel147">
+    <w:name w:val="ListLabel 147"/>
+    <w:qFormat/>
+    <w:rPr>
+      <w:rFonts w:ascii="Arial" w:hAnsi="Arial"/>
+      <w:b/>
+      <w:position w:val="0"/>
+      <w:sz w:val="26"/>
+      <w:sz w:val="26"/>
+      <w:vertAlign w:val="baseline"/>
+    </w:rPr>
+  </w:style>
+  <w:style w:type="character" w:styleId="ListLabel148">
+    <w:name w:val="ListLabel 148"/>
+    <w:qFormat/>
+    <w:rPr>
+      <w:position w:val="0"/>
+      <w:sz w:val="24"/>
+      <w:sz w:val="24"/>
+      <w:vertAlign w:val="baseline"/>
+    </w:rPr>
+  </w:style>
+  <w:style w:type="character" w:styleId="ListLabel149">
+    <w:name w:val="ListLabel 149"/>
+    <w:qFormat/>
+    <w:rPr>
+      <w:position w:val="0"/>
+      <w:sz w:val="24"/>
+      <w:sz w:val="24"/>
+      <w:vertAlign w:val="baseline"/>
+    </w:rPr>
+  </w:style>
+  <w:style w:type="character" w:styleId="ListLabel150">
+    <w:name w:val="ListLabel 150"/>
+    <w:qFormat/>
+    <w:rPr>
+      <w:position w:val="0"/>
+      <w:sz w:val="24"/>
+      <w:sz w:val="24"/>
+      <w:vertAlign w:val="baseline"/>
+    </w:rPr>
+  </w:style>
+  <w:style w:type="character" w:styleId="ListLabel151">
+    <w:name w:val="ListLabel 151"/>
+    <w:qFormat/>
+    <w:rPr>
+      <w:position w:val="0"/>
+      <w:sz w:val="24"/>
+      <w:sz w:val="24"/>
+      <w:vertAlign w:val="baseline"/>
+    </w:rPr>
+  </w:style>
+  <w:style w:type="character" w:styleId="ListLabel152">
+    <w:name w:val="ListLabel 152"/>
+    <w:qFormat/>
+    <w:rPr>
+      <w:position w:val="0"/>
+      <w:sz w:val="24"/>
+      <w:sz w:val="24"/>
+      <w:vertAlign w:val="baseline"/>
+    </w:rPr>
+  </w:style>
+  <w:style w:type="character" w:styleId="ListLabel153">
+    <w:name w:val="ListLabel 153"/>
+    <w:qFormat/>
+    <w:rPr>
+      <w:position w:val="0"/>
+      <w:sz w:val="24"/>
+      <w:sz w:val="24"/>
+      <w:vertAlign w:val="baseline"/>
+    </w:rPr>
+  </w:style>
+  <w:style w:type="character" w:styleId="ListLabel154">
+    <w:name w:val="ListLabel 154"/>
+    <w:qFormat/>
+    <w:rPr>
+      <w:rFonts w:cs="Noto Sans Symbols"/>
+      <w:b w:val="false"/>
+      <w:position w:val="0"/>
+      <w:sz w:val="20"/>
+      <w:sz w:val="20"/>
+      <w:szCs w:val="20"/>
+      <w:vertAlign w:val="baseline"/>
+    </w:rPr>
+  </w:style>
+  <w:style w:type="character" w:styleId="ListLabel155">
+    <w:name w:val="ListLabel 155"/>
+    <w:qFormat/>
+    <w:rPr>
+      <w:rFonts w:cs="Courier New"/>
+      <w:position w:val="0"/>
+      <w:sz w:val="20"/>
+      <w:sz w:val="20"/>
+      <w:szCs w:val="20"/>
+      <w:vertAlign w:val="baseline"/>
+    </w:rPr>
+  </w:style>
+  <w:style w:type="character" w:styleId="ListLabel156">
+    <w:name w:val="ListLabel 156"/>
+    <w:qFormat/>
+    <w:rPr>
+      <w:rFonts w:cs="Noto Sans Symbols"/>
+      <w:position w:val="0"/>
+      <w:sz w:val="20"/>
+      <w:sz w:val="20"/>
+      <w:szCs w:val="20"/>
+      <w:vertAlign w:val="baseline"/>
+    </w:rPr>
+  </w:style>
+  <w:style w:type="character" w:styleId="ListLabel157">
+    <w:name w:val="ListLabel 157"/>
+    <w:qFormat/>
+    <w:rPr>
+      <w:rFonts w:cs="Noto Sans Symbols"/>
+      <w:position w:val="0"/>
+      <w:sz w:val="20"/>
+      <w:sz w:val="20"/>
+      <w:szCs w:val="20"/>
+      <w:vertAlign w:val="baseline"/>
+    </w:rPr>
+  </w:style>
+  <w:style w:type="character" w:styleId="ListLabel158">
+    <w:name w:val="ListLabel 158"/>
+    <w:qFormat/>
+    <w:rPr>
+      <w:rFonts w:cs="Noto Sans Symbols"/>
+      <w:position w:val="0"/>
+      <w:sz w:val="20"/>
+      <w:sz w:val="20"/>
+      <w:szCs w:val="20"/>
+      <w:vertAlign w:val="baseline"/>
+    </w:rPr>
+  </w:style>
+  <w:style w:type="character" w:styleId="ListLabel159">
+    <w:name w:val="ListLabel 159"/>
+    <w:qFormat/>
+    <w:rPr>
+      <w:rFonts w:cs="Noto Sans Symbols"/>
+      <w:position w:val="0"/>
+      <w:sz w:val="20"/>
+      <w:sz w:val="20"/>
+      <w:szCs w:val="20"/>
+      <w:vertAlign w:val="baseline"/>
+    </w:rPr>
+  </w:style>
+  <w:style w:type="character" w:styleId="ListLabel160">
+    <w:name w:val="ListLabel 160"/>
+    <w:qFormat/>
+    <w:rPr>
+      <w:rFonts w:cs="Noto Sans Symbols"/>
+      <w:position w:val="0"/>
+      <w:sz w:val="20"/>
+      <w:sz w:val="20"/>
+      <w:szCs w:val="20"/>
+      <w:vertAlign w:val="baseline"/>
+    </w:rPr>
+  </w:style>
+  <w:style w:type="character" w:styleId="ListLabel161">
+    <w:name w:val="ListLabel 161"/>
+    <w:qFormat/>
+    <w:rPr>
+      <w:rFonts w:cs="Noto Sans Symbols"/>
+      <w:position w:val="0"/>
+      <w:sz w:val="20"/>
+      <w:sz w:val="20"/>
+      <w:szCs w:val="20"/>
+      <w:vertAlign w:val="baseline"/>
+    </w:rPr>
+  </w:style>
+  <w:style w:type="character" w:styleId="ListLabel162">
+    <w:name w:val="ListLabel 162"/>
     <w:qFormat/>
     <w:rPr>
       <w:rFonts w:cs="Noto Sans Symbols"/>

</xml_diff>

<commit_message>
Added all files of project.
</commit_message>
<xml_diff>
--- a/Monopoly/Monopoly/Docs/project_Lopez_Almudena.doc.docx
+++ b/Monopoly/Monopoly/Docs/project_Lopez_Almudena.doc.docx
@@ -2373,7 +2373,7 @@
         <w:tblStyle w:val="Table1"/>
         <w:tblW w:w="9967" w:type="dxa"/>
         <w:jc w:val="left"/>
-        <w:tblInd w:w="-30" w:type="dxa"/>
+        <w:tblInd w:w="-45" w:type="dxa"/>
         <w:tblBorders>
           <w:top w:val="single" w:sz="4" w:space="0" w:color="000001"/>
           <w:left w:val="single" w:sz="4" w:space="0" w:color="000001"/>
@@ -2382,7 +2382,7 @@
         </w:tblBorders>
         <w:tblCellMar>
           <w:top w:w="0" w:type="dxa"/>
-          <w:left w:w="73" w:type="dxa"/>
+          <w:left w:w="58" w:type="dxa"/>
           <w:bottom w:w="0" w:type="dxa"/>
           <w:right w:w="108" w:type="dxa"/>
         </w:tblCellMar>
@@ -2405,7 +2405,7 @@
             </w:tcBorders>
             <w:shd w:fill="auto" w:val="clear"/>
             <w:tcMar>
-              <w:left w:w="73" w:type="dxa"/>
+              <w:left w:w="58" w:type="dxa"/>
             </w:tcMar>
           </w:tcPr>
           <w:p>
@@ -2443,7 +2443,7 @@
             </w:tcBorders>
             <w:shd w:fill="auto" w:val="clear"/>
             <w:tcMar>
-              <w:left w:w="73" w:type="dxa"/>
+              <w:left w:w="58" w:type="dxa"/>
             </w:tcMar>
           </w:tcPr>
           <w:p>
@@ -2482,7 +2482,7 @@
             </w:tcBorders>
             <w:shd w:fill="auto" w:val="clear"/>
             <w:tcMar>
-              <w:left w:w="73" w:type="dxa"/>
+              <w:left w:w="58" w:type="dxa"/>
             </w:tcMar>
           </w:tcPr>
           <w:p>
@@ -2525,7 +2525,7 @@
             </w:tcBorders>
             <w:shd w:fill="auto" w:val="clear"/>
             <w:tcMar>
-              <w:left w:w="73" w:type="dxa"/>
+              <w:left w:w="58" w:type="dxa"/>
             </w:tcMar>
           </w:tcPr>
           <w:p>
@@ -2563,7 +2563,7 @@
             </w:tcBorders>
             <w:shd w:fill="auto" w:val="clear"/>
             <w:tcMar>
-              <w:left w:w="73" w:type="dxa"/>
+              <w:left w:w="58" w:type="dxa"/>
             </w:tcMar>
           </w:tcPr>
           <w:p>
@@ -2606,7 +2606,7 @@
             </w:tcBorders>
             <w:shd w:fill="auto" w:val="clear"/>
             <w:tcMar>
-              <w:left w:w="73" w:type="dxa"/>
+              <w:left w:w="58" w:type="dxa"/>
             </w:tcMar>
           </w:tcPr>
           <w:p>
@@ -2627,6 +2627,16 @@
                 <w:sz w:val="24"/>
                 <w:vertAlign w:val="baseline"/>
               </w:rPr>
+              <w:t xml:space="preserve">        </w:t>
+            </w:r>
+            <w:r>
+              <w:rPr>
+                <w:position w:val="0"/>
+                <w:sz w:val="24"/>
+                <w:sz w:val="24"/>
+                <w:vertAlign w:val="baseline"/>
+              </w:rPr>
+              <w:t>X</w:t>
             </w:r>
           </w:p>
         </w:tc>
@@ -2644,7 +2654,7 @@
             </w:tcBorders>
             <w:shd w:fill="auto" w:val="clear"/>
             <w:tcMar>
-              <w:left w:w="73" w:type="dxa"/>
+              <w:left w:w="58" w:type="dxa"/>
             </w:tcMar>
           </w:tcPr>
           <w:p>
@@ -2687,7 +2697,7 @@
             </w:tcBorders>
             <w:shd w:fill="auto" w:val="clear"/>
             <w:tcMar>
-              <w:left w:w="73" w:type="dxa"/>
+              <w:left w:w="58" w:type="dxa"/>
             </w:tcMar>
           </w:tcPr>
           <w:p>
@@ -2752,7 +2762,7 @@
             </w:tcBorders>
             <w:shd w:fill="auto" w:val="clear"/>
             <w:tcMar>
-              <w:left w:w="73" w:type="dxa"/>
+              <w:left w:w="58" w:type="dxa"/>
             </w:tcMar>
           </w:tcPr>
           <w:p>
@@ -2795,7 +2805,7 @@
             </w:tcBorders>
             <w:shd w:fill="auto" w:val="clear"/>
             <w:tcMar>
-              <w:left w:w="73" w:type="dxa"/>
+              <w:left w:w="58" w:type="dxa"/>
             </w:tcMar>
           </w:tcPr>
           <w:p>
@@ -2833,7 +2843,7 @@
             </w:tcBorders>
             <w:shd w:fill="auto" w:val="clear"/>
             <w:tcMar>
-              <w:left w:w="73" w:type="dxa"/>
+              <w:left w:w="58" w:type="dxa"/>
             </w:tcMar>
           </w:tcPr>
           <w:p>
@@ -2876,7 +2886,7 @@
             </w:tcBorders>
             <w:shd w:fill="auto" w:val="clear"/>
             <w:tcMar>
-              <w:left w:w="73" w:type="dxa"/>
+              <w:left w:w="58" w:type="dxa"/>
             </w:tcMar>
           </w:tcPr>
           <w:p>
@@ -2909,6 +2919,21 @@
                 <w:szCs w:val="24"/>
                 <w:vertAlign w:val="baseline"/>
               </w:rPr>
+              <w:t xml:space="preserve">        </w:t>
+            </w:r>
+            <w:r>
+              <w:rPr>
+                <w:b w:val="false"/>
+                <w:i w:val="false"/>
+                <w:caps w:val="false"/>
+                <w:smallCaps w:val="false"/>
+                <w:position w:val="0"/>
+                <w:sz w:val="24"/>
+                <w:sz w:val="24"/>
+                <w:szCs w:val="24"/>
+                <w:vertAlign w:val="baseline"/>
+              </w:rPr>
+              <w:t>X</w:t>
             </w:r>
           </w:p>
         </w:tc>
@@ -2926,7 +2951,7 @@
             </w:tcBorders>
             <w:shd w:fill="auto" w:val="clear"/>
             <w:tcMar>
-              <w:left w:w="73" w:type="dxa"/>
+              <w:left w:w="58" w:type="dxa"/>
             </w:tcMar>
           </w:tcPr>
           <w:p>
@@ -2969,7 +2994,7 @@
             </w:tcBorders>
             <w:shd w:fill="auto" w:val="clear"/>
             <w:tcMar>
-              <w:left w:w="73" w:type="dxa"/>
+              <w:left w:w="58" w:type="dxa"/>
             </w:tcMar>
           </w:tcPr>
           <w:p>
@@ -3017,7 +3042,7 @@
             </w:tcBorders>
             <w:shd w:fill="auto" w:val="clear"/>
             <w:tcMar>
-              <w:left w:w="73" w:type="dxa"/>
+              <w:left w:w="58" w:type="dxa"/>
             </w:tcMar>
           </w:tcPr>
           <w:p>
@@ -3060,7 +3085,7 @@
             </w:tcBorders>
             <w:shd w:fill="auto" w:val="clear"/>
             <w:tcMar>
-              <w:left w:w="73" w:type="dxa"/>
+              <w:left w:w="58" w:type="dxa"/>
             </w:tcMar>
           </w:tcPr>
           <w:p>
@@ -3100,7 +3125,7 @@
             </w:tcBorders>
             <w:shd w:fill="auto" w:val="clear"/>
             <w:tcMar>
-              <w:left w:w="73" w:type="dxa"/>
+              <w:left w:w="58" w:type="dxa"/>
             </w:tcMar>
           </w:tcPr>
           <w:p>
@@ -3167,7 +3192,7 @@
             </w:tcBorders>
             <w:shd w:fill="auto" w:val="clear"/>
             <w:tcMar>
-              <w:left w:w="73" w:type="dxa"/>
+              <w:left w:w="58" w:type="dxa"/>
             </w:tcMar>
           </w:tcPr>
           <w:p>
@@ -3215,7 +3240,7 @@
             </w:tcBorders>
             <w:shd w:fill="auto" w:val="clear"/>
             <w:tcMar>
-              <w:left w:w="73" w:type="dxa"/>
+              <w:left w:w="58" w:type="dxa"/>
             </w:tcMar>
           </w:tcPr>
           <w:p>
@@ -3258,7 +3283,7 @@
             </w:tcBorders>
             <w:shd w:fill="auto" w:val="clear"/>
             <w:tcMar>
-              <w:left w:w="73" w:type="dxa"/>
+              <w:left w:w="58" w:type="dxa"/>
             </w:tcMar>
           </w:tcPr>
           <w:p>
@@ -3296,7 +3321,7 @@
             </w:tcBorders>
             <w:shd w:fill="auto" w:val="clear"/>
             <w:tcMar>
-              <w:left w:w="73" w:type="dxa"/>
+              <w:left w:w="58" w:type="dxa"/>
             </w:tcMar>
           </w:tcPr>
           <w:p>
@@ -3339,7 +3364,7 @@
             </w:tcBorders>
             <w:shd w:fill="auto" w:val="clear"/>
             <w:tcMar>
-              <w:left w:w="73" w:type="dxa"/>
+              <w:left w:w="58" w:type="dxa"/>
             </w:tcMar>
           </w:tcPr>
           <w:p>
@@ -3377,7 +3402,7 @@
             </w:tcBorders>
             <w:shd w:fill="auto" w:val="clear"/>
             <w:tcMar>
-              <w:left w:w="73" w:type="dxa"/>
+              <w:left w:w="58" w:type="dxa"/>
             </w:tcMar>
           </w:tcPr>
           <w:p>
@@ -3420,7 +3445,7 @@
             </w:tcBorders>
             <w:shd w:fill="auto" w:val="clear"/>
             <w:tcMar>
-              <w:left w:w="73" w:type="dxa"/>
+              <w:left w:w="58" w:type="dxa"/>
             </w:tcMar>
           </w:tcPr>
           <w:p>
@@ -3482,21 +3507,7 @@
         <w:spacing w:lineRule="auto" w:line="240" w:before="240" w:after="60"/>
         <w:ind w:left="720" w:right="0" w:hanging="720"/>
         <w:jc w:val="left"/>
-        <w:rPr>
-          <w:rFonts w:ascii="Arial" w:hAnsi="Arial" w:eastAsia="Arial" w:cs="Arial"/>
-          <w:b/>
-          <w:b/>
-          <w:i w:val="false"/>
-          <w:i w:val="false"/>
-          <w:caps w:val="false"/>
-          <w:smallCaps w:val="false"/>
-          <w:strike w:val="false"/>
-          <w:dstrike w:val="false"/>
-          <w:color w:val="000000"/>
-          <w:sz w:val="26"/>
-          <w:szCs w:val="26"/>
-          <w:u w:val="none"/>
-        </w:rPr>
+        <w:rPr/>
       </w:pPr>
       <w:r>
         <w:rPr>
@@ -3517,6 +3528,56 @@
           <w:vertAlign w:val="baseline"/>
         </w:rPr>
         <w:t>4c. Classes diagram</w:t>
+      </w:r>
+    </w:p>
+    <w:p>
+      <w:pPr>
+        <w:pStyle w:val="Normal"/>
+        <w:widowControl w:val="false"/>
+        <w:numPr>
+          <w:ilvl w:val="2"/>
+          <w:numId w:val="2"/>
+        </w:numPr>
+        <w:shd w:val="clear" w:fill="auto"/>
+        <w:spacing w:lineRule="auto" w:line="240" w:before="240" w:after="60"/>
+        <w:ind w:left="720" w:right="0" w:hanging="720"/>
+        <w:jc w:val="left"/>
+        <w:rPr>
+          <w:rFonts w:ascii="Arial" w:hAnsi="Arial" w:eastAsia="Arial" w:cs="Arial"/>
+          <w:b/>
+          <w:b/>
+          <w:i w:val="false"/>
+          <w:i w:val="false"/>
+          <w:caps w:val="false"/>
+          <w:smallCaps w:val="false"/>
+          <w:strike w:val="false"/>
+          <w:dstrike w:val="false"/>
+          <w:color w:val="000000"/>
+          <w:position w:val="0"/>
+          <w:sz w:val="26"/>
+          <w:sz w:val="26"/>
+          <w:szCs w:val="26"/>
+          <w:u w:val="none"/>
+          <w:vertAlign w:val="baseline"/>
+        </w:rPr>
+      </w:pPr>
+      <w:r>
+        <w:rPr>
+          <w:rFonts w:eastAsia="Arial" w:cs="Arial" w:ascii="Arial" w:hAnsi="Arial"/>
+          <w:b/>
+          <w:i w:val="false"/>
+          <w:caps w:val="false"/>
+          <w:smallCaps w:val="false"/>
+          <w:strike w:val="false"/>
+          <w:dstrike w:val="false"/>
+          <w:color w:val="000000"/>
+          <w:position w:val="0"/>
+          <w:sz w:val="26"/>
+          <w:sz w:val="26"/>
+          <w:szCs w:val="26"/>
+          <w:u w:val="none"/>
+          <w:vertAlign w:val="baseline"/>
+        </w:rPr>
       </w:r>
     </w:p>
     <w:p>
@@ -4028,7 +4089,6 @@
           <w:numId w:val="3"/>
         </w:numPr>
         <w:spacing w:before="0" w:after="0"/>
-        <w:ind w:left="720" w:hanging="360"/>
         <w:jc w:val="both"/>
         <w:rPr/>
       </w:pPr>
@@ -4051,17 +4111,20 @@
         <w:rPr>
           <w:rFonts w:eastAsia="Trebuchet MS" w:cs="Trebuchet MS"/>
           <w:b w:val="false"/>
-          <w:i w:val="false"/>
-          <w:caps w:val="false"/>
-          <w:smallCaps w:val="false"/>
-          <w:color w:val="000000"/>
-          <w:position w:val="0"/>
-          <w:sz w:val="21"/>
-          <w:sz w:val="21"/>
-          <w:szCs w:val="21"/>
-          <w:vertAlign w:val="baseline"/>
-        </w:rPr>
-        <w:t>Read file of cards (chance and community cards) and add to array of structs. When  the player  gets one of them do actions that it says.</w:t>
+          <w:bCs w:val="false"/>
+          <w:i w:val="false"/>
+          <w:caps w:val="false"/>
+          <w:smallCaps w:val="false"/>
+          <w:color w:val="000000"/>
+          <w:kern w:val="0"/>
+          <w:position w:val="0"/>
+          <w:sz w:val="24"/>
+          <w:sz w:val="24"/>
+          <w:szCs w:val="24"/>
+          <w:vertAlign w:val="baseline"/>
+          <w:lang w:val="en-GB" w:eastAsia="zh-CN" w:bidi="hi-IN"/>
+        </w:rPr>
+        <w:t>Player increase or decrease his money when he is in a determinate square.</w:t>
       </w:r>
     </w:p>
     <w:p>
@@ -4210,22 +4273,7 @@
           <w:szCs w:val="21"/>
           <w:vertAlign w:val="baseline"/>
         </w:rPr>
-        <w:t xml:space="preserve">Credit screen. Add more tokens. Do the logical of the jail. </w:t>
-      </w:r>
-      <w:r>
-        <w:rPr>
-          <w:b/>
-          <w:i w:val="false"/>
-          <w:caps w:val="false"/>
-          <w:smallCaps w:val="false"/>
-          <w:color w:val="000000"/>
-          <w:position w:val="0"/>
-          <w:sz w:val="24"/>
-          <w:sz w:val="24"/>
-          <w:szCs w:val="24"/>
-          <w:vertAlign w:val="baseline"/>
-        </w:rPr>
-        <w:t xml:space="preserve"> </w:t>
+        <w:t xml:space="preserve">Credit screen. Add more tokens. </w:t>
       </w:r>
     </w:p>
     <w:p>
@@ -4295,7 +4343,6 @@
           <w:numId w:val="3"/>
         </w:numPr>
         <w:spacing w:before="0" w:after="0"/>
-        <w:ind w:left="720" w:hanging="360"/>
         <w:jc w:val="both"/>
         <w:rPr/>
       </w:pPr>
@@ -4328,7 +4375,291 @@
           <w:szCs w:val="21"/>
           <w:vertAlign w:val="baseline"/>
         </w:rPr>
-        <w:t xml:space="preserve">Make player vs AI option, and screen to choose it. If the AI have enough money when it falls in a property it will buy always. </w:t>
+        <w:t>Read file of cards (chance and community cards) and add to array of structs. When  the player  gets one of them do actions that it says.</w:t>
+      </w:r>
+    </w:p>
+    <w:p>
+      <w:pPr>
+        <w:pStyle w:val="Normal"/>
+        <w:numPr>
+          <w:ilvl w:val="0"/>
+          <w:numId w:val="3"/>
+        </w:numPr>
+        <w:spacing w:before="0" w:after="0"/>
+        <w:jc w:val="both"/>
+        <w:rPr/>
+      </w:pPr>
+      <w:r>
+        <w:rPr>
+          <w:b/>
+          <w:i w:val="false"/>
+          <w:caps w:val="false"/>
+          <w:smallCaps w:val="false"/>
+          <w:color w:val="000000"/>
+          <w:position w:val="0"/>
+          <w:sz w:val="24"/>
+          <w:sz w:val="24"/>
+          <w:szCs w:val="24"/>
+          <w:vertAlign w:val="baseline"/>
+        </w:rPr>
+        <w:t>Version 1</w:t>
+      </w:r>
+      <w:r>
+        <w:rPr>
+          <w:b/>
+          <w:i w:val="false"/>
+          <w:caps w:val="false"/>
+          <w:smallCaps w:val="false"/>
+          <w:color w:val="000000"/>
+          <w:position w:val="0"/>
+          <w:sz w:val="24"/>
+          <w:sz w:val="24"/>
+          <w:szCs w:val="24"/>
+          <w:vertAlign w:val="baseline"/>
+        </w:rPr>
+        <w:t>2</w:t>
+      </w:r>
+      <w:r>
+        <w:rPr>
+          <w:b/>
+          <w:i w:val="false"/>
+          <w:caps w:val="false"/>
+          <w:smallCaps w:val="false"/>
+          <w:color w:val="000000"/>
+          <w:position w:val="0"/>
+          <w:sz w:val="24"/>
+          <w:sz w:val="24"/>
+          <w:szCs w:val="24"/>
+          <w:vertAlign w:val="baseline"/>
+        </w:rPr>
+        <w:t xml:space="preserve">: </w:t>
+      </w:r>
+      <w:r>
+        <w:rPr>
+          <w:rFonts w:eastAsia="Trebuchet MS" w:cs="Trebuchet MS"/>
+          <w:b w:val="false"/>
+          <w:i w:val="false"/>
+          <w:caps w:val="false"/>
+          <w:smallCaps w:val="false"/>
+          <w:color w:val="000000"/>
+          <w:kern w:val="0"/>
+          <w:position w:val="0"/>
+          <w:sz w:val="21"/>
+          <w:sz w:val="21"/>
+          <w:szCs w:val="21"/>
+          <w:vertAlign w:val="baseline"/>
+          <w:lang w:val="en-GB" w:eastAsia="zh-CN" w:bidi="hi-IN"/>
+        </w:rPr>
+        <w:t>Ad</w:t>
+      </w:r>
+      <w:r>
+        <w:rPr>
+          <w:rFonts w:eastAsia="Trebuchet MS" w:cs="Trebuchet MS"/>
+          <w:b w:val="false"/>
+          <w:bCs w:val="false"/>
+          <w:i w:val="false"/>
+          <w:caps w:val="false"/>
+          <w:smallCaps w:val="false"/>
+          <w:color w:val="000000"/>
+          <w:kern w:val="0"/>
+          <w:position w:val="0"/>
+          <w:sz w:val="21"/>
+          <w:sz w:val="21"/>
+          <w:szCs w:val="21"/>
+          <w:vertAlign w:val="baseline"/>
+          <w:lang w:val="en-GB" w:eastAsia="zh-CN" w:bidi="hi-IN"/>
+        </w:rPr>
+        <w:t xml:space="preserve">d one </w:t>
+      </w:r>
+      <w:r>
+        <w:rPr>
+          <w:rFonts w:eastAsia="Trebuchet MS" w:cs="Trebuchet MS"/>
+          <w:b w:val="false"/>
+          <w:bCs w:val="false"/>
+          <w:i w:val="false"/>
+          <w:caps w:val="false"/>
+          <w:smallCaps w:val="false"/>
+          <w:color w:val="000000"/>
+          <w:kern w:val="0"/>
+          <w:position w:val="0"/>
+          <w:sz w:val="21"/>
+          <w:sz w:val="21"/>
+          <w:szCs w:val="21"/>
+          <w:vertAlign w:val="baseline"/>
+          <w:lang w:val="en-GB" w:eastAsia="zh-CN" w:bidi="hi-IN"/>
+        </w:rPr>
+        <w:t>token</w:t>
+      </w:r>
+      <w:r>
+        <w:rPr>
+          <w:rFonts w:eastAsia="Trebuchet MS" w:cs="Trebuchet MS"/>
+          <w:b w:val="false"/>
+          <w:bCs w:val="false"/>
+          <w:i w:val="false"/>
+          <w:caps w:val="false"/>
+          <w:smallCaps w:val="false"/>
+          <w:color w:val="000000"/>
+          <w:kern w:val="0"/>
+          <w:position w:val="0"/>
+          <w:sz w:val="21"/>
+          <w:sz w:val="21"/>
+          <w:szCs w:val="21"/>
+          <w:vertAlign w:val="baseline"/>
+          <w:lang w:val="en-GB" w:eastAsia="zh-CN" w:bidi="hi-IN"/>
+        </w:rPr>
+        <w:t xml:space="preserve"> </w:t>
+      </w:r>
+      <w:r>
+        <w:rPr>
+          <w:rFonts w:eastAsia="Trebuchet MS" w:cs="Trebuchet MS"/>
+          <w:b w:val="false"/>
+          <w:bCs w:val="false"/>
+          <w:i w:val="false"/>
+          <w:caps w:val="false"/>
+          <w:smallCaps w:val="false"/>
+          <w:color w:val="000000"/>
+          <w:kern w:val="0"/>
+          <w:position w:val="0"/>
+          <w:sz w:val="21"/>
+          <w:sz w:val="21"/>
+          <w:szCs w:val="21"/>
+          <w:vertAlign w:val="baseline"/>
+          <w:lang w:val="en-GB" w:eastAsia="zh-CN" w:bidi="hi-IN"/>
+        </w:rPr>
+        <w:t>for each</w:t>
+      </w:r>
+      <w:r>
+        <w:rPr>
+          <w:rFonts w:eastAsia="Trebuchet MS" w:cs="Trebuchet MS"/>
+          <w:b w:val="false"/>
+          <w:bCs w:val="false"/>
+          <w:i w:val="false"/>
+          <w:caps w:val="false"/>
+          <w:smallCaps w:val="false"/>
+          <w:color w:val="000000"/>
+          <w:kern w:val="0"/>
+          <w:position w:val="0"/>
+          <w:sz w:val="21"/>
+          <w:sz w:val="21"/>
+          <w:szCs w:val="21"/>
+          <w:vertAlign w:val="baseline"/>
+          <w:lang w:val="en-GB" w:eastAsia="zh-CN" w:bidi="hi-IN"/>
+        </w:rPr>
+        <w:t xml:space="preserve"> player and make it </w:t>
+      </w:r>
+      <w:r>
+        <w:rPr>
+          <w:rFonts w:eastAsia="Trebuchet MS" w:cs="Trebuchet MS"/>
+          <w:b w:val="false"/>
+          <w:bCs w:val="false"/>
+          <w:i w:val="false"/>
+          <w:caps w:val="false"/>
+          <w:smallCaps w:val="false"/>
+          <w:color w:val="000000"/>
+          <w:kern w:val="0"/>
+          <w:position w:val="0"/>
+          <w:sz w:val="21"/>
+          <w:sz w:val="21"/>
+          <w:szCs w:val="21"/>
+          <w:vertAlign w:val="baseline"/>
+          <w:lang w:val="en-GB" w:eastAsia="zh-CN" w:bidi="hi-IN"/>
+        </w:rPr>
+        <w:t>able</w:t>
+      </w:r>
+      <w:r>
+        <w:rPr>
+          <w:rFonts w:eastAsia="Trebuchet MS" w:cs="Trebuchet MS"/>
+          <w:b w:val="false"/>
+          <w:bCs w:val="false"/>
+          <w:i w:val="false"/>
+          <w:caps w:val="false"/>
+          <w:smallCaps w:val="false"/>
+          <w:color w:val="000000"/>
+          <w:kern w:val="0"/>
+          <w:position w:val="0"/>
+          <w:sz w:val="21"/>
+          <w:sz w:val="21"/>
+          <w:szCs w:val="21"/>
+          <w:vertAlign w:val="baseline"/>
+          <w:lang w:val="en-GB" w:eastAsia="zh-CN" w:bidi="hi-IN"/>
+        </w:rPr>
+        <w:t xml:space="preserve"> to choose one of them and </w:t>
+      </w:r>
+      <w:r>
+        <w:rPr>
+          <w:rFonts w:eastAsia="Trebuchet MS" w:cs="Trebuchet MS"/>
+          <w:b w:val="false"/>
+          <w:bCs w:val="false"/>
+          <w:i w:val="false"/>
+          <w:caps w:val="false"/>
+          <w:smallCaps w:val="false"/>
+          <w:color w:val="000000"/>
+          <w:kern w:val="0"/>
+          <w:position w:val="0"/>
+          <w:sz w:val="21"/>
+          <w:sz w:val="21"/>
+          <w:szCs w:val="21"/>
+          <w:vertAlign w:val="baseline"/>
+          <w:lang w:val="en-GB" w:eastAsia="zh-CN" w:bidi="hi-IN"/>
+        </w:rPr>
+        <w:t xml:space="preserve">set </w:t>
+      </w:r>
+      <w:r>
+        <w:rPr>
+          <w:rFonts w:eastAsia="Trebuchet MS" w:cs="Trebuchet MS"/>
+          <w:b w:val="false"/>
+          <w:bCs w:val="false"/>
+          <w:i w:val="false"/>
+          <w:caps w:val="false"/>
+          <w:smallCaps w:val="false"/>
+          <w:color w:val="000000"/>
+          <w:kern w:val="0"/>
+          <w:position w:val="0"/>
+          <w:sz w:val="21"/>
+          <w:sz w:val="21"/>
+          <w:szCs w:val="21"/>
+          <w:vertAlign w:val="baseline"/>
+          <w:lang w:val="en-GB" w:eastAsia="zh-CN" w:bidi="hi-IN"/>
+        </w:rPr>
+        <w:t xml:space="preserve">the name </w:t>
+      </w:r>
+      <w:r>
+        <w:rPr>
+          <w:rFonts w:eastAsia="Trebuchet MS" w:cs="Trebuchet MS"/>
+          <w:b w:val="false"/>
+          <w:bCs w:val="false"/>
+          <w:i w:val="false"/>
+          <w:caps w:val="false"/>
+          <w:smallCaps w:val="false"/>
+          <w:color w:val="000000"/>
+          <w:kern w:val="0"/>
+          <w:position w:val="0"/>
+          <w:sz w:val="21"/>
+          <w:sz w:val="21"/>
+          <w:szCs w:val="21"/>
+          <w:vertAlign w:val="baseline"/>
+          <w:lang w:val="en-GB" w:eastAsia="zh-CN" w:bidi="hi-IN"/>
+        </w:rPr>
+        <w:t>of the player</w:t>
+      </w:r>
+      <w:r>
+        <w:rPr>
+          <w:rFonts w:eastAsia="Trebuchet MS" w:cs="Trebuchet MS"/>
+          <w:b w:val="false"/>
+          <w:bCs w:val="false"/>
+          <w:i w:val="false"/>
+          <w:caps w:val="false"/>
+          <w:smallCaps w:val="false"/>
+          <w:color w:val="000000"/>
+          <w:kern w:val="0"/>
+          <w:position w:val="0"/>
+          <w:sz w:val="21"/>
+          <w:sz w:val="21"/>
+          <w:szCs w:val="21"/>
+          <w:vertAlign w:val="baseline"/>
+          <w:lang w:val="en-GB" w:eastAsia="zh-CN" w:bidi="hi-IN"/>
+        </w:rPr>
+        <w:t>.</w:t>
       </w:r>
     </w:p>
     <w:p>
@@ -4356,7 +4687,37 @@
           <w:szCs w:val="24"/>
           <w:vertAlign w:val="baseline"/>
         </w:rPr>
-        <w:t xml:space="preserve">Version 12: </w:t>
+        <w:t>Version 1</w:t>
+      </w:r>
+      <w:r>
+        <w:rPr>
+          <w:b/>
+          <w:i w:val="false"/>
+          <w:caps w:val="false"/>
+          <w:smallCaps w:val="false"/>
+          <w:color w:val="000000"/>
+          <w:position w:val="0"/>
+          <w:sz w:val="24"/>
+          <w:sz w:val="24"/>
+          <w:szCs w:val="24"/>
+          <w:vertAlign w:val="baseline"/>
+        </w:rPr>
+        <w:t>3</w:t>
+      </w:r>
+      <w:r>
+        <w:rPr>
+          <w:b/>
+          <w:i w:val="false"/>
+          <w:caps w:val="false"/>
+          <w:smallCaps w:val="false"/>
+          <w:color w:val="000000"/>
+          <w:position w:val="0"/>
+          <w:sz w:val="24"/>
+          <w:sz w:val="24"/>
+          <w:szCs w:val="24"/>
+          <w:vertAlign w:val="baseline"/>
+        </w:rPr>
+        <w:t xml:space="preserve">: </w:t>
       </w:r>
       <w:r>
         <w:rPr>
@@ -4372,22 +4733,23 @@
           <w:szCs w:val="21"/>
           <w:vertAlign w:val="baseline"/>
         </w:rPr>
-        <w:t>When the player has all the streets of a colour make to buy houses and hotels (another option in the player’s menu: “Buy house”).</w:t>
-      </w:r>
-      <w:r>
-        <w:rPr>
-          <w:b/>
-          <w:i w:val="false"/>
-          <w:caps w:val="false"/>
-          <w:smallCaps w:val="false"/>
-          <w:color w:val="000000"/>
-          <w:position w:val="0"/>
-          <w:sz w:val="24"/>
-          <w:sz w:val="24"/>
-          <w:szCs w:val="24"/>
-          <w:vertAlign w:val="baseline"/>
-        </w:rPr>
-        <w:t xml:space="preserve"> </w:t>
+        <w:t xml:space="preserve">Make player vs AI option, and screen to choose it. If the AI have enough money when it falls in a property it will buy always.  </w:t>
+      </w:r>
+      <w:r>
+        <w:rPr>
+          <w:rFonts w:eastAsia="Trebuchet MS" w:cs="Trebuchet MS"/>
+          <w:b w:val="false"/>
+          <w:i w:val="false"/>
+          <w:caps w:val="false"/>
+          <w:smallCaps w:val="false"/>
+          <w:color w:val="000000"/>
+          <w:position w:val="0"/>
+          <w:sz w:val="21"/>
+          <w:sz w:val="21"/>
+          <w:szCs w:val="21"/>
+          <w:vertAlign w:val="baseline"/>
+        </w:rPr>
+        <w:t>Do logical of jail.</w:t>
       </w:r>
     </w:p>
     <w:p>
@@ -4415,7 +4777,37 @@
           <w:szCs w:val="24"/>
           <w:vertAlign w:val="baseline"/>
         </w:rPr>
-        <w:t xml:space="preserve">Version 13: </w:t>
+        <w:t>Version 1</w:t>
+      </w:r>
+      <w:r>
+        <w:rPr>
+          <w:b/>
+          <w:i w:val="false"/>
+          <w:caps w:val="false"/>
+          <w:smallCaps w:val="false"/>
+          <w:color w:val="000000"/>
+          <w:position w:val="0"/>
+          <w:sz w:val="24"/>
+          <w:sz w:val="24"/>
+          <w:szCs w:val="24"/>
+          <w:vertAlign w:val="baseline"/>
+        </w:rPr>
+        <w:t>4</w:t>
+      </w:r>
+      <w:r>
+        <w:rPr>
+          <w:b/>
+          <w:i w:val="false"/>
+          <w:caps w:val="false"/>
+          <w:smallCaps w:val="false"/>
+          <w:color w:val="000000"/>
+          <w:position w:val="0"/>
+          <w:sz w:val="24"/>
+          <w:sz w:val="24"/>
+          <w:szCs w:val="24"/>
+          <w:vertAlign w:val="baseline"/>
+        </w:rPr>
+        <w:t xml:space="preserve">: </w:t>
       </w:r>
       <w:r>
         <w:rPr>
@@ -4431,7 +4823,22 @@
           <w:szCs w:val="21"/>
           <w:vertAlign w:val="baseline"/>
         </w:rPr>
-        <w:t xml:space="preserve">Sell houses, hotels and streets. The player will can to sell houses and hotels to the bank. The streets to another player. (Another option in the player’s menu: “Sell”) </w:t>
+        <w:t>When the player has all the streets of a colour make to buy houses and hotels (another option in the player’s menu: “Buy house”).</w:t>
+      </w:r>
+      <w:r>
+        <w:rPr>
+          <w:b/>
+          <w:i w:val="false"/>
+          <w:caps w:val="false"/>
+          <w:smallCaps w:val="false"/>
+          <w:color w:val="000000"/>
+          <w:position w:val="0"/>
+          <w:sz w:val="24"/>
+          <w:sz w:val="24"/>
+          <w:szCs w:val="24"/>
+          <w:vertAlign w:val="baseline"/>
+        </w:rPr>
+        <w:t xml:space="preserve"> </w:t>
       </w:r>
     </w:p>
     <w:p>
@@ -4459,7 +4866,111 @@
           <w:szCs w:val="24"/>
           <w:vertAlign w:val="baseline"/>
         </w:rPr>
-        <w:t xml:space="preserve">Version 14: </w:t>
+        <w:t>Version 1</w:t>
+      </w:r>
+      <w:r>
+        <w:rPr>
+          <w:b/>
+          <w:i w:val="false"/>
+          <w:caps w:val="false"/>
+          <w:smallCaps w:val="false"/>
+          <w:color w:val="000000"/>
+          <w:position w:val="0"/>
+          <w:sz w:val="24"/>
+          <w:sz w:val="24"/>
+          <w:szCs w:val="24"/>
+          <w:vertAlign w:val="baseline"/>
+        </w:rPr>
+        <w:t>5</w:t>
+      </w:r>
+      <w:r>
+        <w:rPr>
+          <w:b/>
+          <w:i w:val="false"/>
+          <w:caps w:val="false"/>
+          <w:smallCaps w:val="false"/>
+          <w:color w:val="000000"/>
+          <w:position w:val="0"/>
+          <w:sz w:val="24"/>
+          <w:sz w:val="24"/>
+          <w:szCs w:val="24"/>
+          <w:vertAlign w:val="baseline"/>
+        </w:rPr>
+        <w:t xml:space="preserve">: </w:t>
+      </w:r>
+      <w:r>
+        <w:rPr>
+          <w:rFonts w:eastAsia="Trebuchet MS" w:cs="Trebuchet MS"/>
+          <w:b w:val="false"/>
+          <w:i w:val="false"/>
+          <w:caps w:val="false"/>
+          <w:smallCaps w:val="false"/>
+          <w:color w:val="000000"/>
+          <w:position w:val="0"/>
+          <w:sz w:val="21"/>
+          <w:sz w:val="21"/>
+          <w:szCs w:val="21"/>
+          <w:vertAlign w:val="baseline"/>
+        </w:rPr>
+        <w:t xml:space="preserve">Sell houses, hotels and streets. The player will can to sell houses and hotels to the bank. The streets to another player. (Another option in the player’s menu: “Sell”) </w:t>
+      </w:r>
+    </w:p>
+    <w:p>
+      <w:pPr>
+        <w:pStyle w:val="Normal"/>
+        <w:numPr>
+          <w:ilvl w:val="0"/>
+          <w:numId w:val="3"/>
+        </w:numPr>
+        <w:spacing w:before="0" w:after="0"/>
+        <w:ind w:left="720" w:hanging="360"/>
+        <w:jc w:val="both"/>
+        <w:rPr/>
+      </w:pPr>
+      <w:r>
+        <w:rPr>
+          <w:b/>
+          <w:i w:val="false"/>
+          <w:caps w:val="false"/>
+          <w:smallCaps w:val="false"/>
+          <w:color w:val="000000"/>
+          <w:position w:val="0"/>
+          <w:sz w:val="24"/>
+          <w:sz w:val="24"/>
+          <w:szCs w:val="24"/>
+          <w:vertAlign w:val="baseline"/>
+        </w:rPr>
+        <w:t>Version 1</w:t>
+      </w:r>
+      <w:r>
+        <w:rPr>
+          <w:b/>
+          <w:i w:val="false"/>
+          <w:caps w:val="false"/>
+          <w:smallCaps w:val="false"/>
+          <w:color w:val="000000"/>
+          <w:position w:val="0"/>
+          <w:sz w:val="24"/>
+          <w:sz w:val="24"/>
+          <w:szCs w:val="24"/>
+          <w:vertAlign w:val="baseline"/>
+        </w:rPr>
+        <w:t>6</w:t>
+      </w:r>
+      <w:r>
+        <w:rPr>
+          <w:b/>
+          <w:i w:val="false"/>
+          <w:caps w:val="false"/>
+          <w:smallCaps w:val="false"/>
+          <w:color w:val="000000"/>
+          <w:position w:val="0"/>
+          <w:sz w:val="24"/>
+          <w:sz w:val="24"/>
+          <w:szCs w:val="24"/>
+          <w:vertAlign w:val="baseline"/>
+        </w:rPr>
+        <w:t xml:space="preserve">: </w:t>
       </w:r>
       <w:r>
         <w:rPr>
@@ -4503,7 +5014,39 @@
           <w:szCs w:val="24"/>
           <w:vertAlign w:val="baseline"/>
         </w:rPr>
-        <w:t xml:space="preserve">Version 15: </w:t>
+        <w:t>Version 1</w:t>
+      </w:r>
+      <w:r>
+        <w:rPr>
+          <w:rFonts w:eastAsia="Trebuchet MS" w:cs="Trebuchet MS"/>
+          <w:b/>
+          <w:i w:val="false"/>
+          <w:caps w:val="false"/>
+          <w:smallCaps w:val="false"/>
+          <w:color w:val="000000"/>
+          <w:position w:val="0"/>
+          <w:sz w:val="24"/>
+          <w:sz w:val="24"/>
+          <w:szCs w:val="24"/>
+          <w:vertAlign w:val="baseline"/>
+        </w:rPr>
+        <w:t>7</w:t>
+      </w:r>
+      <w:r>
+        <w:rPr>
+          <w:rFonts w:eastAsia="Trebuchet MS" w:cs="Trebuchet MS"/>
+          <w:b/>
+          <w:i w:val="false"/>
+          <w:caps w:val="false"/>
+          <w:smallCaps w:val="false"/>
+          <w:color w:val="000000"/>
+          <w:position w:val="0"/>
+          <w:sz w:val="24"/>
+          <w:sz w:val="24"/>
+          <w:szCs w:val="24"/>
+          <w:vertAlign w:val="baseline"/>
+        </w:rPr>
+        <w:t xml:space="preserve">: </w:t>
       </w:r>
       <w:r>
         <w:rPr>
@@ -4655,41 +5198,45 @@
         <w:rPr>
           <w:rFonts w:eastAsia="Trebuchet MS" w:cs="Trebuchet MS"/>
           <w:b/>
+          <w:bCs/>
           <w:i w:val="false"/>
           <w:caps w:val="false"/>
           <w:smallCaps w:val="false"/>
           <w:strike w:val="false"/>
           <w:dstrike w:val="false"/>
           <w:color w:val="000000"/>
+          <w:kern w:val="0"/>
           <w:position w:val="0"/>
           <w:sz w:val="24"/>
           <w:sz w:val="24"/>
           <w:szCs w:val="24"/>
           <w:u w:val="none"/>
-          <w:shd w:fill="auto" w:val="clear"/>
-          <w:vertAlign w:val="baseline"/>
-        </w:rPr>
-        <w:t xml:space="preserve">Version 1 (May 14): </w:t>
+          <w:vertAlign w:val="baseline"/>
+          <w:lang w:val="en-GB" w:eastAsia="zh-CN" w:bidi="hi-IN"/>
+        </w:rPr>
+        <w:t>Version 1 (May 14):</w:t>
       </w:r>
       <w:r>
         <w:rPr>
           <w:rFonts w:eastAsia="Trebuchet MS" w:cs="Trebuchet MS"/>
           <w:b w:val="false"/>
+          <w:bCs w:val="false"/>
           <w:i w:val="false"/>
           <w:caps w:val="false"/>
           <w:smallCaps w:val="false"/>
           <w:strike w:val="false"/>
           <w:dstrike w:val="false"/>
           <w:color w:val="000000"/>
-          <w:position w:val="0"/>
-          <w:sz w:val="21"/>
-          <w:sz w:val="21"/>
-          <w:szCs w:val="21"/>
+          <w:kern w:val="0"/>
+          <w:position w:val="0"/>
+          <w:sz w:val="24"/>
+          <w:sz w:val="24"/>
+          <w:szCs w:val="24"/>
           <w:u w:val="none"/>
-          <w:shd w:fill="auto" w:val="clear"/>
-          <w:vertAlign w:val="baseline"/>
-        </w:rPr>
-        <w:t>As expected: Show board, 1 token and the dices in the screen show two random numbers when user press “1”.</w:t>
+          <w:vertAlign w:val="baseline"/>
+          <w:lang w:val="en-GB" w:eastAsia="zh-CN" w:bidi="hi-IN"/>
+        </w:rPr>
+        <w:t xml:space="preserve"> As expected: Show board, 1 token and the dices in the screen show two random numbers when user press “1”.</w:t>
       </w:r>
     </w:p>
     <w:p>
@@ -4702,21 +5249,41 @@
         <w:spacing w:lineRule="auto" w:line="240" w:before="100" w:after="0"/>
         <w:ind w:left="720" w:hanging="360"/>
         <w:jc w:val="both"/>
-        <w:rPr/>
+        <w:rPr>
+          <w:rFonts w:ascii="Trebuchet MS" w:hAnsi="Trebuchet MS" w:eastAsia="Trebuchet MS" w:cs="Trebuchet MS"/>
+          <w:b w:val="false"/>
+          <w:b w:val="false"/>
+          <w:bCs w:val="false"/>
+          <w:i w:val="false"/>
+          <w:i w:val="false"/>
+          <w:caps w:val="false"/>
+          <w:smallCaps w:val="false"/>
+          <w:color w:val="000000"/>
+          <w:kern w:val="0"/>
+          <w:position w:val="0"/>
+          <w:sz w:val="24"/>
+          <w:sz w:val="24"/>
+          <w:szCs w:val="24"/>
+          <w:vertAlign w:val="baseline"/>
+          <w:lang w:val="en-GB" w:eastAsia="zh-CN" w:bidi="hi-IN"/>
+        </w:rPr>
       </w:pPr>
       <w:r>
         <w:rPr>
           <w:rFonts w:eastAsia="Trebuchet MS" w:cs="Trebuchet MS"/>
           <w:b/>
-          <w:i w:val="false"/>
-          <w:caps w:val="false"/>
-          <w:smallCaps w:val="false"/>
-          <w:color w:val="000000"/>
+          <w:bCs/>
+          <w:i w:val="false"/>
+          <w:caps w:val="false"/>
+          <w:smallCaps w:val="false"/>
+          <w:color w:val="000000"/>
+          <w:kern w:val="0"/>
           <w:position w:val="0"/>
           <w:sz w:val="24"/>
           <w:sz w:val="24"/>
           <w:szCs w:val="24"/>
           <w:vertAlign w:val="baseline"/>
+          <w:lang w:val="en-GB" w:eastAsia="zh-CN" w:bidi="hi-IN"/>
         </w:rPr>
         <w:t>Version 2 (May 15):</w:t>
       </w:r>
@@ -4724,15 +5291,18 @@
         <w:rPr>
           <w:rFonts w:eastAsia="Trebuchet MS" w:cs="Trebuchet MS"/>
           <w:b w:val="false"/>
-          <w:i w:val="false"/>
-          <w:caps w:val="false"/>
-          <w:smallCaps w:val="false"/>
-          <w:color w:val="000000"/>
-          <w:position w:val="0"/>
-          <w:sz w:val="21"/>
-          <w:sz w:val="21"/>
-          <w:szCs w:val="21"/>
-          <w:vertAlign w:val="baseline"/>
+          <w:bCs w:val="false"/>
+          <w:i w:val="false"/>
+          <w:caps w:val="false"/>
+          <w:smallCaps w:val="false"/>
+          <w:color w:val="000000"/>
+          <w:kern w:val="0"/>
+          <w:position w:val="0"/>
+          <w:sz w:val="24"/>
+          <w:sz w:val="24"/>
+          <w:szCs w:val="24"/>
+          <w:vertAlign w:val="baseline"/>
+          <w:lang w:val="en-GB" w:eastAsia="zh-CN" w:bidi="hi-IN"/>
         </w:rPr>
         <w:t xml:space="preserve"> As expected: Create a class player and show the menu’s player in the screen. Menu’s player will have 3 options: 1.- Roll the dices, 2.- Show properties, 3.- Finish turn. Make functional “Roll the dices” moving token over squares. (I prefer use a list of squares).</w:t>
       </w:r>
@@ -4747,21 +5317,41 @@
         <w:spacing w:lineRule="auto" w:line="240" w:before="100" w:after="0"/>
         <w:ind w:left="720" w:hanging="360"/>
         <w:jc w:val="both"/>
-        <w:rPr/>
+        <w:rPr>
+          <w:rFonts w:ascii="Trebuchet MS" w:hAnsi="Trebuchet MS" w:eastAsia="Trebuchet MS" w:cs="Trebuchet MS"/>
+          <w:b w:val="false"/>
+          <w:b w:val="false"/>
+          <w:bCs w:val="false"/>
+          <w:i w:val="false"/>
+          <w:i w:val="false"/>
+          <w:caps w:val="false"/>
+          <w:smallCaps w:val="false"/>
+          <w:color w:val="000000"/>
+          <w:kern w:val="0"/>
+          <w:position w:val="0"/>
+          <w:sz w:val="24"/>
+          <w:sz w:val="24"/>
+          <w:szCs w:val="24"/>
+          <w:vertAlign w:val="baseline"/>
+          <w:lang w:val="en-GB" w:eastAsia="zh-CN" w:bidi="hi-IN"/>
+        </w:rPr>
       </w:pPr>
       <w:r>
         <w:rPr>
           <w:rFonts w:eastAsia="Trebuchet MS" w:cs="Trebuchet MS"/>
           <w:b/>
-          <w:i w:val="false"/>
-          <w:caps w:val="false"/>
-          <w:smallCaps w:val="false"/>
-          <w:color w:val="000000"/>
+          <w:bCs/>
+          <w:i w:val="false"/>
+          <w:caps w:val="false"/>
+          <w:smallCaps w:val="false"/>
+          <w:color w:val="000000"/>
+          <w:kern w:val="0"/>
           <w:position w:val="0"/>
           <w:sz w:val="24"/>
           <w:sz w:val="24"/>
           <w:szCs w:val="24"/>
           <w:vertAlign w:val="baseline"/>
+          <w:lang w:val="en-GB" w:eastAsia="zh-CN" w:bidi="hi-IN"/>
         </w:rPr>
         <w:t>Version 3(May 16):</w:t>
       </w:r>
@@ -4769,15 +5359,18 @@
         <w:rPr>
           <w:rFonts w:eastAsia="Trebuchet MS" w:cs="Trebuchet MS"/>
           <w:b w:val="false"/>
-          <w:i w:val="false"/>
-          <w:caps w:val="false"/>
-          <w:smallCaps w:val="false"/>
-          <w:color w:val="000000"/>
-          <w:position w:val="0"/>
-          <w:sz w:val="21"/>
-          <w:sz w:val="21"/>
-          <w:szCs w:val="21"/>
-          <w:vertAlign w:val="baseline"/>
+          <w:bCs w:val="false"/>
+          <w:i w:val="false"/>
+          <w:caps w:val="false"/>
+          <w:smallCaps w:val="false"/>
+          <w:color w:val="000000"/>
+          <w:kern w:val="0"/>
+          <w:position w:val="0"/>
+          <w:sz w:val="24"/>
+          <w:sz w:val="24"/>
+          <w:szCs w:val="24"/>
+          <w:vertAlign w:val="baseline"/>
+          <w:lang w:val="en-GB" w:eastAsia="zh-CN" w:bidi="hi-IN"/>
         </w:rPr>
         <w:t xml:space="preserve">  Read file of squares and fill the array of them. Display the data on the screen of the square which  player falls. </w:t>
       </w:r>
@@ -4797,15 +5390,18 @@
         <w:rPr>
           <w:rFonts w:eastAsia="Trebuchet MS" w:cs="Trebuchet MS"/>
           <w:b w:val="false"/>
-          <w:i w:val="false"/>
-          <w:caps w:val="false"/>
-          <w:smallCaps w:val="false"/>
-          <w:color w:val="000000"/>
-          <w:position w:val="0"/>
-          <w:sz w:val="21"/>
-          <w:sz w:val="21"/>
-          <w:szCs w:val="21"/>
-          <w:vertAlign w:val="baseline"/>
+          <w:bCs w:val="false"/>
+          <w:i w:val="false"/>
+          <w:caps w:val="false"/>
+          <w:smallCaps w:val="false"/>
+          <w:color w:val="000000"/>
+          <w:kern w:val="0"/>
+          <w:position w:val="0"/>
+          <w:sz w:val="24"/>
+          <w:sz w:val="24"/>
+          <w:szCs w:val="24"/>
+          <w:vertAlign w:val="baseline"/>
+          <w:lang w:val="en-GB" w:eastAsia="zh-CN" w:bidi="hi-IN"/>
         </w:rPr>
         <w:t>Classify depending on type of square is left. (</w:t>
       </w:r>
@@ -4815,15 +5411,18 @@
         <w:rPr>
           <w:rFonts w:eastAsia="Trebuchet MS" w:cs="Trebuchet MS"/>
           <w:b w:val="false"/>
-          <w:i w:val="false"/>
-          <w:caps w:val="false"/>
-          <w:smallCaps w:val="false"/>
-          <w:color w:val="000000"/>
-          <w:position w:val="0"/>
-          <w:sz w:val="21"/>
-          <w:sz w:val="21"/>
-          <w:szCs w:val="21"/>
-          <w:vertAlign w:val="baseline"/>
+          <w:bCs w:val="false"/>
+          <w:i w:val="false"/>
+          <w:caps w:val="false"/>
+          <w:smallCaps w:val="false"/>
+          <w:color w:val="000000"/>
+          <w:kern w:val="0"/>
+          <w:position w:val="0"/>
+          <w:sz w:val="24"/>
+          <w:sz w:val="24"/>
+          <w:szCs w:val="24"/>
+          <w:vertAlign w:val="baseline"/>
+          <w:lang w:val="en-GB" w:eastAsia="zh-CN" w:bidi="hi-IN"/>
         </w:rPr>
         <w:t>Create different types of classes)</w:t>
       </w:r>
@@ -4838,20 +5437,62 @@
         <w:spacing w:lineRule="auto" w:line="240" w:before="100" w:after="0"/>
         <w:ind w:left="720" w:hanging="360"/>
         <w:jc w:val="both"/>
-        <w:rPr/>
-      </w:pPr>
-      <w:r>
-        <w:rPr>
-          <w:b/>
-        </w:rPr>
-        <w:t xml:space="preserve">Version 4(May 17): </w:t>
-      </w:r>
-      <w:r>
-        <w:rPr>
-          <w:sz w:val="21"/>
-          <w:szCs w:val="21"/>
-        </w:rPr>
-        <w:t>As expected (5th deliver)</w:t>
+        <w:rPr>
+          <w:rFonts w:ascii="Trebuchet MS" w:hAnsi="Trebuchet MS" w:eastAsia="Trebuchet MS" w:cs="Trebuchet MS"/>
+          <w:b w:val="false"/>
+          <w:b w:val="false"/>
+          <w:bCs w:val="false"/>
+          <w:i w:val="false"/>
+          <w:i w:val="false"/>
+          <w:caps w:val="false"/>
+          <w:smallCaps w:val="false"/>
+          <w:color w:val="000000"/>
+          <w:kern w:val="0"/>
+          <w:position w:val="0"/>
+          <w:sz w:val="24"/>
+          <w:sz w:val="24"/>
+          <w:szCs w:val="24"/>
+          <w:vertAlign w:val="baseline"/>
+          <w:lang w:val="en-GB" w:eastAsia="zh-CN" w:bidi="hi-IN"/>
+        </w:rPr>
+      </w:pPr>
+      <w:r>
+        <w:rPr>
+          <w:rFonts w:eastAsia="Trebuchet MS" w:cs="Trebuchet MS"/>
+          <w:b/>
+          <w:bCs/>
+          <w:i w:val="false"/>
+          <w:caps w:val="false"/>
+          <w:smallCaps w:val="false"/>
+          <w:color w:val="000000"/>
+          <w:kern w:val="0"/>
+          <w:position w:val="0"/>
+          <w:sz w:val="24"/>
+          <w:sz w:val="24"/>
+          <w:szCs w:val="24"/>
+          <w:vertAlign w:val="baseline"/>
+          <w:lang w:val="en-GB" w:eastAsia="zh-CN" w:bidi="hi-IN"/>
+        </w:rPr>
+        <w:t>Version 4(May 17):</w:t>
+      </w:r>
+      <w:r>
+        <w:rPr>
+          <w:rFonts w:eastAsia="Trebuchet MS" w:cs="Trebuchet MS"/>
+          <w:b w:val="false"/>
+          <w:bCs w:val="false"/>
+          <w:i w:val="false"/>
+          <w:caps w:val="false"/>
+          <w:smallCaps w:val="false"/>
+          <w:color w:val="000000"/>
+          <w:kern w:val="0"/>
+          <w:position w:val="0"/>
+          <w:sz w:val="24"/>
+          <w:sz w:val="24"/>
+          <w:szCs w:val="24"/>
+          <w:vertAlign w:val="baseline"/>
+          <w:lang w:val="en-GB" w:eastAsia="zh-CN" w:bidi="hi-IN"/>
+        </w:rPr>
+        <w:t xml:space="preserve"> As expected (5th deliver)</w:t>
       </w:r>
     </w:p>
     <w:p>
@@ -4863,39 +5504,62 @@
         </w:numPr>
         <w:spacing w:lineRule="auto" w:line="240" w:before="100" w:after="0"/>
         <w:jc w:val="both"/>
-        <w:rPr/>
-      </w:pPr>
-      <w:r>
-        <w:rPr>
-          <w:b/>
+        <w:rPr>
+          <w:rFonts w:ascii="Trebuchet MS" w:hAnsi="Trebuchet MS" w:eastAsia="Trebuchet MS" w:cs="Trebuchet MS"/>
+          <w:b w:val="false"/>
+          <w:b w:val="false"/>
+          <w:bCs w:val="false"/>
+          <w:i w:val="false"/>
+          <w:i w:val="false"/>
+          <w:caps w:val="false"/>
+          <w:smallCaps w:val="false"/>
+          <w:color w:val="000000"/>
+          <w:kern w:val="0"/>
+          <w:position w:val="0"/>
+          <w:sz w:val="24"/>
           <w:sz w:val="24"/>
           <w:szCs w:val="24"/>
-        </w:rPr>
-        <w:t xml:space="preserve">Version 5(May 18): </w:t>
-      </w:r>
-      <w:r>
-        <w:rPr>
-          <w:b/>
-          <w:sz w:val="21"/>
-          <w:szCs w:val="21"/>
-        </w:rPr>
-        <w:t xml:space="preserve"> </w:t>
+          <w:vertAlign w:val="baseline"/>
+          <w:lang w:val="en-GB" w:eastAsia="zh-CN" w:bidi="hi-IN"/>
+        </w:rPr>
+      </w:pPr>
+      <w:r>
+        <w:rPr>
+          <w:rFonts w:eastAsia="Trebuchet MS" w:cs="Trebuchet MS"/>
+          <w:b/>
+          <w:bCs/>
+          <w:i w:val="false"/>
+          <w:caps w:val="false"/>
+          <w:smallCaps w:val="false"/>
+          <w:color w:val="000000"/>
+          <w:kern w:val="0"/>
+          <w:position w:val="0"/>
+          <w:sz w:val="24"/>
+          <w:sz w:val="24"/>
+          <w:szCs w:val="24"/>
+          <w:vertAlign w:val="baseline"/>
+          <w:lang w:val="en-GB" w:eastAsia="zh-CN" w:bidi="hi-IN"/>
+        </w:rPr>
+        <w:t>Version 5(May 18):</w:t>
       </w:r>
       <w:r>
         <w:rPr>
           <w:rFonts w:eastAsia="Trebuchet MS" w:cs="Trebuchet MS"/>
           <w:b w:val="false"/>
-          <w:i w:val="false"/>
-          <w:caps w:val="false"/>
-          <w:smallCaps w:val="false"/>
-          <w:color w:val="000000"/>
-          <w:position w:val="0"/>
-          <w:sz w:val="21"/>
-          <w:sz w:val="21"/>
-          <w:szCs w:val="21"/>
-          <w:vertAlign w:val="baseline"/>
-        </w:rPr>
-        <w:t>Created different types of classes and classified them</w:t>
+          <w:bCs w:val="false"/>
+          <w:i w:val="false"/>
+          <w:caps w:val="false"/>
+          <w:smallCaps w:val="false"/>
+          <w:color w:val="000000"/>
+          <w:kern w:val="0"/>
+          <w:position w:val="0"/>
+          <w:sz w:val="24"/>
+          <w:sz w:val="24"/>
+          <w:szCs w:val="24"/>
+          <w:vertAlign w:val="baseline"/>
+          <w:lang w:val="en-GB" w:eastAsia="zh-CN" w:bidi="hi-IN"/>
+        </w:rPr>
+        <w:t xml:space="preserve">  Created different types of classes and classified them</w:t>
       </w:r>
     </w:p>
     <w:p>
@@ -4907,23 +5571,43 @@
         </w:numPr>
         <w:spacing w:lineRule="auto" w:line="240" w:before="100" w:after="0"/>
         <w:jc w:val="both"/>
-        <w:rPr/>
+        <w:rPr>
+          <w:rFonts w:ascii="Trebuchet MS" w:hAnsi="Trebuchet MS" w:eastAsia="Trebuchet MS" w:cs="Trebuchet MS"/>
+          <w:b w:val="false"/>
+          <w:b w:val="false"/>
+          <w:bCs w:val="false"/>
+          <w:i w:val="false"/>
+          <w:i w:val="false"/>
+          <w:caps w:val="false"/>
+          <w:smallCaps w:val="false"/>
+          <w:color w:val="000000"/>
+          <w:kern w:val="0"/>
+          <w:position w:val="0"/>
+          <w:sz w:val="24"/>
+          <w:sz w:val="24"/>
+          <w:szCs w:val="24"/>
+          <w:vertAlign w:val="baseline"/>
+          <w:lang w:val="en-GB" w:eastAsia="zh-CN" w:bidi="hi-IN"/>
+        </w:rPr>
       </w:pPr>
       <w:r>
         <w:rPr>
           <w:rFonts w:eastAsia="Trebuchet MS" w:cs="Trebuchet MS"/>
           <w:b/>
-          <w:i w:val="false"/>
-          <w:caps w:val="false"/>
-          <w:smallCaps w:val="false"/>
-          <w:color w:val="000000"/>
+          <w:bCs/>
+          <w:i w:val="false"/>
+          <w:caps w:val="false"/>
+          <w:smallCaps w:val="false"/>
+          <w:color w:val="000000"/>
+          <w:kern w:val="0"/>
           <w:position w:val="0"/>
           <w:sz w:val="24"/>
           <w:sz w:val="24"/>
           <w:szCs w:val="24"/>
           <w:vertAlign w:val="baseline"/>
-        </w:rPr>
-        <w:t xml:space="preserve">Version 6(May 21): </w:t>
+          <w:lang w:val="en-GB" w:eastAsia="zh-CN" w:bidi="hi-IN"/>
+        </w:rPr>
+        <w:t>Version 6(May 21):</w:t>
       </w:r>
       <w:r>
         <w:rPr>
@@ -4934,13 +5618,15 @@
           <w:caps w:val="false"/>
           <w:smallCaps w:val="false"/>
           <w:color w:val="000000"/>
+          <w:kern w:val="0"/>
           <w:position w:val="0"/>
           <w:sz w:val="24"/>
           <w:sz w:val="24"/>
           <w:szCs w:val="24"/>
           <w:vertAlign w:val="baseline"/>
-        </w:rPr>
-        <w:t>Player increase or decrease his money when he is in a determinate square.</w:t>
+          <w:lang w:val="en-GB" w:eastAsia="zh-CN" w:bidi="hi-IN"/>
+        </w:rPr>
+        <w:t xml:space="preserve"> Player increase or decrease his money when he is in a determinate square.</w:t>
       </w:r>
     </w:p>
     <w:p>
@@ -4952,24 +5638,43 @@
         </w:numPr>
         <w:spacing w:lineRule="auto" w:line="240" w:before="0" w:after="0"/>
         <w:jc w:val="both"/>
-        <w:rPr/>
+        <w:rPr>
+          <w:rFonts w:ascii="Trebuchet MS" w:hAnsi="Trebuchet MS" w:eastAsia="Trebuchet MS" w:cs="Trebuchet MS"/>
+          <w:b w:val="false"/>
+          <w:b w:val="false"/>
+          <w:bCs w:val="false"/>
+          <w:i w:val="false"/>
+          <w:i w:val="false"/>
+          <w:caps w:val="false"/>
+          <w:smallCaps w:val="false"/>
+          <w:color w:val="000000"/>
+          <w:kern w:val="0"/>
+          <w:position w:val="0"/>
+          <w:sz w:val="24"/>
+          <w:sz w:val="24"/>
+          <w:szCs w:val="24"/>
+          <w:vertAlign w:val="baseline"/>
+          <w:lang w:val="en-GB" w:eastAsia="zh-CN" w:bidi="hi-IN"/>
+        </w:rPr>
       </w:pPr>
       <w:r>
         <w:rPr>
           <w:rFonts w:eastAsia="Trebuchet MS" w:cs="Trebuchet MS"/>
           <w:b/>
-          <w:bCs w:val="false"/>
-          <w:i w:val="false"/>
-          <w:caps w:val="false"/>
-          <w:smallCaps w:val="false"/>
-          <w:color w:val="000000"/>
+          <w:bCs/>
+          <w:i w:val="false"/>
+          <w:caps w:val="false"/>
+          <w:smallCaps w:val="false"/>
+          <w:color w:val="000000"/>
+          <w:kern w:val="0"/>
           <w:position w:val="0"/>
           <w:sz w:val="24"/>
           <w:sz w:val="24"/>
           <w:szCs w:val="24"/>
           <w:vertAlign w:val="baseline"/>
-        </w:rPr>
-        <w:t>Version 7: C</w:t>
+          <w:lang w:val="en-GB" w:eastAsia="zh-CN" w:bidi="hi-IN"/>
+        </w:rPr>
+        <w:t>Version 7(May 22):</w:t>
       </w:r>
       <w:r>
         <w:rPr>
@@ -4980,13 +5685,15 @@
           <w:caps w:val="false"/>
           <w:smallCaps w:val="false"/>
           <w:color w:val="000000"/>
-          <w:position w:val="0"/>
-          <w:sz w:val="21"/>
-          <w:sz w:val="21"/>
-          <w:szCs w:val="21"/>
-          <w:vertAlign w:val="baseline"/>
-        </w:rPr>
-        <w:t>hange players in game (Make turns), made to buy and show properties.</w:t>
+          <w:kern w:val="0"/>
+          <w:position w:val="0"/>
+          <w:sz w:val="24"/>
+          <w:sz w:val="24"/>
+          <w:szCs w:val="24"/>
+          <w:vertAlign w:val="baseline"/>
+          <w:lang w:val="en-GB" w:eastAsia="zh-CN" w:bidi="hi-IN"/>
+        </w:rPr>
+        <w:t xml:space="preserve"> Change players in game (Make turns), made to buy and show properties.</w:t>
       </w:r>
     </w:p>
     <w:p>
@@ -5000,6 +5707,248 @@
         <w:ind w:left="720" w:hanging="0"/>
         <w:jc w:val="both"/>
         <w:rPr>
+          <w:rFonts w:ascii="Trebuchet MS" w:hAnsi="Trebuchet MS" w:eastAsia="Trebuchet MS" w:cs="Trebuchet MS"/>
+          <w:b w:val="false"/>
+          <w:b w:val="false"/>
+          <w:bCs w:val="false"/>
+          <w:i w:val="false"/>
+          <w:i w:val="false"/>
+          <w:caps w:val="false"/>
+          <w:smallCaps w:val="false"/>
+          <w:color w:val="000000"/>
+          <w:kern w:val="0"/>
+          <w:position w:val="0"/>
+          <w:sz w:val="24"/>
+          <w:sz w:val="24"/>
+          <w:szCs w:val="24"/>
+          <w:vertAlign w:val="baseline"/>
+          <w:lang w:val="en-GB" w:eastAsia="zh-CN" w:bidi="hi-IN"/>
+        </w:rPr>
+      </w:pPr>
+      <w:r>
+        <w:rPr>
+          <w:rFonts w:eastAsia="Trebuchet MS" w:cs="Trebuchet MS"/>
+          <w:b w:val="false"/>
+          <w:bCs w:val="false"/>
+          <w:i w:val="false"/>
+          <w:caps w:val="false"/>
+          <w:smallCaps w:val="false"/>
+          <w:color w:val="000000"/>
+          <w:kern w:val="0"/>
+          <w:position w:val="0"/>
+          <w:sz w:val="24"/>
+          <w:sz w:val="24"/>
+          <w:szCs w:val="24"/>
+          <w:vertAlign w:val="baseline"/>
+          <w:lang w:val="en-GB" w:eastAsia="zh-CN" w:bidi="hi-IN"/>
+        </w:rPr>
+        <w:t>To Do: screen of select number of players.</w:t>
+      </w:r>
+    </w:p>
+    <w:p>
+      <w:pPr>
+        <w:pStyle w:val="Normal"/>
+        <w:keepNext w:val="false"/>
+        <w:keepLines w:val="false"/>
+        <w:widowControl/>
+        <w:numPr>
+          <w:ilvl w:val="0"/>
+          <w:numId w:val="1"/>
+        </w:numPr>
+        <w:shd w:val="clear" w:fill="auto"/>
+        <w:spacing w:lineRule="auto" w:line="240" w:before="0" w:after="0"/>
+        <w:jc w:val="both"/>
+        <w:rPr>
+          <w:rFonts w:ascii="Trebuchet MS" w:hAnsi="Trebuchet MS" w:eastAsia="Trebuchet MS" w:cs="Trebuchet MS"/>
+          <w:b w:val="false"/>
+          <w:b w:val="false"/>
+          <w:bCs w:val="false"/>
+          <w:i w:val="false"/>
+          <w:i w:val="false"/>
+          <w:caps w:val="false"/>
+          <w:smallCaps w:val="false"/>
+          <w:color w:val="000000"/>
+          <w:kern w:val="0"/>
+          <w:position w:val="0"/>
+          <w:sz w:val="24"/>
+          <w:sz w:val="24"/>
+          <w:szCs w:val="24"/>
+          <w:vertAlign w:val="baseline"/>
+          <w:lang w:val="en-GB" w:eastAsia="zh-CN" w:bidi="hi-IN"/>
+        </w:rPr>
+      </w:pPr>
+      <w:r>
+        <w:rPr>
+          <w:rFonts w:eastAsia="Trebuchet MS" w:cs="Trebuchet MS"/>
+          <w:b/>
+          <w:bCs/>
+          <w:i w:val="false"/>
+          <w:caps w:val="false"/>
+          <w:smallCaps w:val="false"/>
+          <w:color w:val="000000"/>
+          <w:kern w:val="0"/>
+          <w:position w:val="0"/>
+          <w:sz w:val="24"/>
+          <w:sz w:val="24"/>
+          <w:szCs w:val="24"/>
+          <w:vertAlign w:val="baseline"/>
+          <w:lang w:val="en-GB" w:eastAsia="zh-CN" w:bidi="hi-IN"/>
+        </w:rPr>
+        <w:t>Version 8(May 23):</w:t>
+      </w:r>
+      <w:r>
+        <w:rPr>
+          <w:rFonts w:eastAsia="Trebuchet MS" w:cs="Trebuchet MS"/>
+          <w:b w:val="false"/>
+          <w:bCs w:val="false"/>
+          <w:i w:val="false"/>
+          <w:caps w:val="false"/>
+          <w:smallCaps w:val="false"/>
+          <w:color w:val="000000"/>
+          <w:kern w:val="0"/>
+          <w:position w:val="0"/>
+          <w:sz w:val="24"/>
+          <w:sz w:val="24"/>
+          <w:szCs w:val="24"/>
+          <w:vertAlign w:val="baseline"/>
+          <w:lang w:val="en-GB" w:eastAsia="zh-CN" w:bidi="hi-IN"/>
+        </w:rPr>
+        <w:t xml:space="preserve"> Corrections in the menuToBuy and gameScreen</w:t>
+      </w:r>
+    </w:p>
+    <w:p>
+      <w:pPr>
+        <w:pStyle w:val="Normal"/>
+        <w:widowControl/>
+        <w:numPr>
+          <w:ilvl w:val="0"/>
+          <w:numId w:val="1"/>
+        </w:numPr>
+        <w:shd w:val="clear" w:fill="auto"/>
+        <w:spacing w:lineRule="auto" w:line="240" w:before="0" w:after="0"/>
+        <w:jc w:val="both"/>
+        <w:rPr>
+          <w:rFonts w:ascii="Trebuchet MS" w:hAnsi="Trebuchet MS" w:eastAsia="Trebuchet MS" w:cs="Trebuchet MS"/>
+          <w:b w:val="false"/>
+          <w:b w:val="false"/>
+          <w:bCs w:val="false"/>
+          <w:i w:val="false"/>
+          <w:i w:val="false"/>
+          <w:caps w:val="false"/>
+          <w:smallCaps w:val="false"/>
+          <w:color w:val="000000"/>
+          <w:kern w:val="0"/>
+          <w:position w:val="0"/>
+          <w:sz w:val="24"/>
+          <w:sz w:val="24"/>
+          <w:szCs w:val="24"/>
+          <w:vertAlign w:val="baseline"/>
+          <w:lang w:val="en-GB" w:eastAsia="zh-CN" w:bidi="hi-IN"/>
+        </w:rPr>
+      </w:pPr>
+      <w:r>
+        <w:rPr>
+          <w:rFonts w:eastAsia="Trebuchet MS" w:cs="Trebuchet MS"/>
+          <w:b/>
+          <w:bCs/>
+          <w:i w:val="false"/>
+          <w:caps w:val="false"/>
+          <w:smallCaps w:val="false"/>
+          <w:color w:val="000000"/>
+          <w:kern w:val="0"/>
+          <w:position w:val="0"/>
+          <w:sz w:val="24"/>
+          <w:sz w:val="24"/>
+          <w:szCs w:val="24"/>
+          <w:vertAlign w:val="baseline"/>
+          <w:lang w:val="en-GB" w:eastAsia="zh-CN" w:bidi="hi-IN"/>
+        </w:rPr>
+        <w:t>Version 9(May 24):</w:t>
+      </w:r>
+      <w:r>
+        <w:rPr>
+          <w:rFonts w:eastAsia="Trebuchet MS" w:cs="Trebuchet MS"/>
+          <w:b w:val="false"/>
+          <w:bCs w:val="false"/>
+          <w:i w:val="false"/>
+          <w:caps w:val="false"/>
+          <w:smallCaps w:val="false"/>
+          <w:color w:val="000000"/>
+          <w:kern w:val="0"/>
+          <w:position w:val="0"/>
+          <w:sz w:val="24"/>
+          <w:sz w:val="24"/>
+          <w:szCs w:val="24"/>
+          <w:vertAlign w:val="baseline"/>
+          <w:lang w:val="en-GB" w:eastAsia="zh-CN" w:bidi="hi-IN"/>
+        </w:rPr>
+        <w:t xml:space="preserve"> Pay when a player falls in a street with owner. Added  class numPlayersScreen. </w:t>
+      </w:r>
+    </w:p>
+    <w:p>
+      <w:pPr>
+        <w:pStyle w:val="Normal"/>
+        <w:widowControl/>
+        <w:numPr>
+          <w:ilvl w:val="0"/>
+          <w:numId w:val="1"/>
+        </w:numPr>
+        <w:shd w:val="clear" w:fill="auto"/>
+        <w:spacing w:lineRule="auto" w:line="240" w:before="0" w:after="0"/>
+        <w:jc w:val="both"/>
+        <w:rPr/>
+      </w:pPr>
+      <w:r>
+        <w:rPr>
+          <w:rFonts w:eastAsia="Trebuchet MS" w:cs="Trebuchet MS"/>
+          <w:b/>
+          <w:bCs/>
+          <w:i w:val="false"/>
+          <w:caps w:val="false"/>
+          <w:smallCaps w:val="false"/>
+          <w:color w:val="000000"/>
+          <w:kern w:val="0"/>
+          <w:position w:val="0"/>
+          <w:sz w:val="24"/>
+          <w:sz w:val="24"/>
+          <w:szCs w:val="24"/>
+          <w:vertAlign w:val="baseline"/>
+          <w:lang w:val="en-GB" w:eastAsia="zh-CN" w:bidi="hi-IN"/>
+        </w:rPr>
+        <w:t xml:space="preserve">Version 10(May 25): </w:t>
+      </w:r>
+      <w:r>
+        <w:rPr>
+          <w:rFonts w:eastAsia="Trebuchet MS" w:cs="Trebuchet MS"/>
+          <w:b w:val="false"/>
+          <w:bCs w:val="false"/>
+          <w:i w:val="false"/>
+          <w:caps w:val="false"/>
+          <w:smallCaps w:val="false"/>
+          <w:color w:val="000000"/>
+          <w:kern w:val="0"/>
+          <w:position w:val="0"/>
+          <w:sz w:val="24"/>
+          <w:sz w:val="24"/>
+          <w:szCs w:val="24"/>
+          <w:vertAlign w:val="baseline"/>
+          <w:lang w:val="en-GB" w:eastAsia="zh-CN" w:bidi="hi-IN"/>
+        </w:rPr>
+        <w:t>Added LoadScreen, change menu and display all images and texts.</w:t>
+      </w:r>
+    </w:p>
+    <w:p>
+      <w:pPr>
+        <w:pStyle w:val="Normal"/>
+        <w:widowControl/>
+        <w:numPr>
+          <w:ilvl w:val="0"/>
+          <w:numId w:val="1"/>
+        </w:numPr>
+        <w:shd w:val="clear" w:fill="auto"/>
+        <w:spacing w:lineRule="auto" w:line="240" w:before="0" w:after="0"/>
+        <w:jc w:val="both"/>
+        <w:rPr>
           <w:rFonts w:eastAsia="Trebuchet MS" w:cs="Trebuchet MS"/>
           <w:b w:val="false"/>
           <w:b w:val="false"/>
@@ -5009,29 +5958,17 @@
           <w:caps w:val="false"/>
           <w:smallCaps w:val="false"/>
           <w:color w:val="000000"/>
-          <w:position w:val="0"/>
-          <w:sz w:val="24"/>
-          <w:sz w:val="21"/>
-          <w:szCs w:val="21"/>
-          <w:vertAlign w:val="baseline"/>
-        </w:rPr>
-      </w:pPr>
-      <w:r>
-        <w:rPr>
-          <w:rFonts w:eastAsia="Trebuchet MS" w:cs="Trebuchet MS"/>
-          <w:b w:val="false"/>
-          <w:bCs w:val="false"/>
-          <w:i w:val="false"/>
-          <w:caps w:val="false"/>
-          <w:smallCaps w:val="false"/>
-          <w:color w:val="000000"/>
-          <w:position w:val="0"/>
-          <w:sz w:val="21"/>
-          <w:sz w:val="21"/>
-          <w:szCs w:val="21"/>
-          <w:vertAlign w:val="baseline"/>
-        </w:rPr>
-        <w:t>To Do: screen of select number of players.</w:t>
+          <w:kern w:val="0"/>
+          <w:position w:val="0"/>
+          <w:sz w:val="24"/>
+          <w:sz w:val="24"/>
+          <w:szCs w:val="24"/>
+          <w:vertAlign w:val="baseline"/>
+          <w:lang w:val="en-GB" w:eastAsia="zh-CN" w:bidi="hi-IN"/>
+        </w:rPr>
+      </w:pPr>
+      <w:r>
+        <w:rPr/>
       </w:r>
     </w:p>
     <w:p>
@@ -5092,27 +6029,11 @@
         <w:spacing w:lineRule="auto" w:line="240" w:before="0" w:after="0"/>
         <w:ind w:left="720" w:hanging="0"/>
         <w:jc w:val="both"/>
-        <w:rPr/>
-      </w:pPr>
-      <w:r>
-        <w:rPr>
-          <w:b/>
-          <w:i w:val="false"/>
-          <w:caps w:val="false"/>
-          <w:smallCaps w:val="false"/>
-          <w:color w:val="000000"/>
-          <w:position w:val="0"/>
-          <w:sz w:val="24"/>
-          <w:sz w:val="24"/>
-          <w:szCs w:val="24"/>
-          <w:vertAlign w:val="baseline"/>
-        </w:rPr>
-        <w:t xml:space="preserve">Version 8: </w:t>
-      </w:r>
-      <w:r>
         <w:rPr>
           <w:rFonts w:eastAsia="Trebuchet MS" w:cs="Trebuchet MS"/>
           <w:b w:val="false"/>
+          <w:b w:val="false"/>
+          <w:i w:val="false"/>
           <w:i w:val="false"/>
           <w:caps w:val="false"/>
           <w:smallCaps w:val="false"/>
@@ -5123,7 +6044,21 @@
           <w:szCs w:val="21"/>
           <w:vertAlign w:val="baseline"/>
         </w:rPr>
-        <w:t>Corrections in the menuToBuy and gameScreen</w:t>
+      </w:pPr>
+      <w:r>
+        <w:rPr>
+          <w:rFonts w:eastAsia="Trebuchet MS" w:cs="Trebuchet MS"/>
+          <w:b w:val="false"/>
+          <w:i w:val="false"/>
+          <w:caps w:val="false"/>
+          <w:smallCaps w:val="false"/>
+          <w:color w:val="000000"/>
+          <w:position w:val="0"/>
+          <w:sz w:val="21"/>
+          <w:sz w:val="21"/>
+          <w:szCs w:val="21"/>
+          <w:vertAlign w:val="baseline"/>
+        </w:rPr>
       </w:r>
     </w:p>
     <w:p>
@@ -5148,14 +6083,26 @@
           <w:smallCaps w:val="false"/>
           <w:color w:val="000000"/>
           <w:position w:val="0"/>
-          <w:sz w:val="24"/>
+          <w:sz w:val="21"/>
           <w:sz w:val="21"/>
           <w:szCs w:val="21"/>
           <w:vertAlign w:val="baseline"/>
         </w:rPr>
       </w:pPr>
       <w:r>
-        <w:rPr/>
+        <w:rPr>
+          <w:rFonts w:eastAsia="Trebuchet MS" w:cs="Trebuchet MS"/>
+          <w:b w:val="false"/>
+          <w:i w:val="false"/>
+          <w:caps w:val="false"/>
+          <w:smallCaps w:val="false"/>
+          <w:color w:val="000000"/>
+          <w:position w:val="0"/>
+          <w:sz w:val="21"/>
+          <w:sz w:val="21"/>
+          <w:szCs w:val="21"/>
+          <w:vertAlign w:val="baseline"/>
+        </w:rPr>
       </w:r>
     </w:p>
     <w:p>
@@ -5170,43 +6117,25 @@
         <w:spacing w:lineRule="auto" w:line="240" w:before="0" w:after="0"/>
         <w:ind w:left="720" w:hanging="0"/>
         <w:jc w:val="both"/>
-        <w:rPr/>
-      </w:pPr>
-      <w:r>
         <w:rPr>
           <w:rFonts w:eastAsia="Trebuchet MS" w:cs="Trebuchet MS"/>
-          <w:b w:val="false"/>
-          <w:i w:val="false"/>
-          <w:caps w:val="false"/>
-          <w:smallCaps w:val="false"/>
-          <w:color w:val="000000"/>
-          <w:position w:val="0"/>
-          <w:sz w:val="21"/>
-          <w:sz w:val="21"/>
-          <w:szCs w:val="21"/>
-          <w:vertAlign w:val="baseline"/>
-        </w:rPr>
-        <w:t xml:space="preserve">Version 9: Pay when a player falls in a street with owner. </w:t>
-      </w:r>
+          <w:b/>
+          <w:b/>
+          <w:i w:val="false"/>
+          <w:i w:val="false"/>
+          <w:caps w:val="false"/>
+          <w:smallCaps w:val="false"/>
+          <w:color w:val="000000"/>
+          <w:position w:val="0"/>
+          <w:sz w:val="24"/>
+          <w:sz w:val="24"/>
+          <w:szCs w:val="24"/>
+          <w:vertAlign w:val="baseline"/>
+        </w:rPr>
+      </w:pPr>
       <w:r>
         <w:rPr>
           <w:rFonts w:eastAsia="Trebuchet MS" w:cs="Trebuchet MS"/>
-          <w:b w:val="false"/>
-          <w:i w:val="false"/>
-          <w:caps w:val="false"/>
-          <w:smallCaps w:val="false"/>
-          <w:color w:val="000000"/>
-          <w:position w:val="0"/>
-          <w:sz w:val="21"/>
-          <w:sz w:val="21"/>
-          <w:szCs w:val="21"/>
-          <w:vertAlign w:val="baseline"/>
-        </w:rPr>
-        <w:t>Added  class numPlayersScreen.</w:t>
-      </w:r>
-      <w:r>
-        <w:rPr>
-          <w:rFonts w:eastAsia="Trebuchet MS" w:cs="Trebuchet MS"/>
           <w:b/>
           <w:i w:val="false"/>
           <w:caps w:val="false"/>
@@ -5218,7 +6147,6 @@
           <w:szCs w:val="24"/>
           <w:vertAlign w:val="baseline"/>
         </w:rPr>
-        <w:t xml:space="preserve"> </w:t>
       </w:r>
     </w:p>
     <w:p>
@@ -5723,7 +6651,7 @@
       <w:fldChar w:fldCharType="separate"/>
     </w:r>
     <w:r>
-      <w:t>5</w:t>
+      <w:t>6</w:t>
     </w:r>
     <w:r>
       <w:fldChar w:fldCharType="end"/>
@@ -5799,7 +6727,7 @@
         <w:rFonts w:ascii="Wingdings" w:hAnsi="Wingdings" w:cs="Wingdings" w:hint="default"/>
         <w:sz w:val="24"/>
         <w:u w:val="none"/>
-        <w:b/>
+        <w:b w:val="false"/>
         <w:rFonts w:cs="Wingdings"/>
       </w:rPr>
     </w:lvl>
@@ -6079,8 +7007,8 @@
         <w:rFonts w:ascii="Noto Sans Symbols" w:hAnsi="Noto Sans Symbols" w:cs="Noto Sans Symbols" w:hint="default"/>
         <w:vertAlign w:val="baseline"/>
         <w:position w:val="0"/>
-        <w:sz w:val="20"/>
-        <w:sz w:val="20"/>
+        <w:sz w:val="24"/>
+        <w:sz w:val="24"/>
         <w:b w:val="false"/>
         <w:szCs w:val="20"/>
         <w:rFonts w:cs="Noto Sans Symbols"/>
@@ -8426,6 +9354,837 @@
   </w:style>
   <w:style w:type="character" w:styleId="ListLabel189">
     <w:name w:val="ListLabel 189"/>
+    <w:qFormat/>
+    <w:rPr>
+      <w:rFonts w:cs="Noto Sans Symbols"/>
+      <w:position w:val="0"/>
+      <w:sz w:val="20"/>
+      <w:sz w:val="20"/>
+      <w:szCs w:val="20"/>
+      <w:vertAlign w:val="baseline"/>
+    </w:rPr>
+  </w:style>
+  <w:style w:type="character" w:styleId="ListLabel190">
+    <w:name w:val="ListLabel 190"/>
+    <w:qFormat/>
+    <w:rPr>
+      <w:rFonts w:cs="Wingdings"/>
+      <w:b/>
+      <w:sz w:val="24"/>
+      <w:u w:val="none"/>
+    </w:rPr>
+  </w:style>
+  <w:style w:type="character" w:styleId="ListLabel191">
+    <w:name w:val="ListLabel 191"/>
+    <w:qFormat/>
+    <w:rPr>
+      <w:rFonts w:cs="Wingdings 2"/>
+      <w:u w:val="none"/>
+    </w:rPr>
+  </w:style>
+  <w:style w:type="character" w:styleId="ListLabel192">
+    <w:name w:val="ListLabel 192"/>
+    <w:qFormat/>
+    <w:rPr>
+      <w:rFonts w:cs="OpenSymbol"/>
+      <w:u w:val="none"/>
+    </w:rPr>
+  </w:style>
+  <w:style w:type="character" w:styleId="ListLabel193">
+    <w:name w:val="ListLabel 193"/>
+    <w:qFormat/>
+    <w:rPr>
+      <w:rFonts w:cs="Wingdings"/>
+      <w:u w:val="none"/>
+    </w:rPr>
+  </w:style>
+  <w:style w:type="character" w:styleId="ListLabel194">
+    <w:name w:val="ListLabel 194"/>
+    <w:qFormat/>
+    <w:rPr>
+      <w:rFonts w:cs="Wingdings 2"/>
+      <w:u w:val="none"/>
+    </w:rPr>
+  </w:style>
+  <w:style w:type="character" w:styleId="ListLabel195">
+    <w:name w:val="ListLabel 195"/>
+    <w:qFormat/>
+    <w:rPr>
+      <w:rFonts w:cs="OpenSymbol"/>
+      <w:u w:val="none"/>
+    </w:rPr>
+  </w:style>
+  <w:style w:type="character" w:styleId="ListLabel196">
+    <w:name w:val="ListLabel 196"/>
+    <w:qFormat/>
+    <w:rPr>
+      <w:rFonts w:cs="Wingdings"/>
+      <w:u w:val="none"/>
+    </w:rPr>
+  </w:style>
+  <w:style w:type="character" w:styleId="ListLabel197">
+    <w:name w:val="ListLabel 197"/>
+    <w:qFormat/>
+    <w:rPr>
+      <w:rFonts w:cs="Wingdings 2"/>
+      <w:u w:val="none"/>
+    </w:rPr>
+  </w:style>
+  <w:style w:type="character" w:styleId="ListLabel198">
+    <w:name w:val="ListLabel 198"/>
+    <w:qFormat/>
+    <w:rPr>
+      <w:rFonts w:cs="OpenSymbol"/>
+      <w:u w:val="none"/>
+    </w:rPr>
+  </w:style>
+  <w:style w:type="character" w:styleId="ListLabel199">
+    <w:name w:val="ListLabel 199"/>
+    <w:qFormat/>
+    <w:rPr>
+      <w:position w:val="0"/>
+      <w:sz w:val="24"/>
+      <w:sz w:val="24"/>
+      <w:vertAlign w:val="baseline"/>
+    </w:rPr>
+  </w:style>
+  <w:style w:type="character" w:styleId="ListLabel200">
+    <w:name w:val="ListLabel 200"/>
+    <w:qFormat/>
+    <w:rPr>
+      <w:rFonts w:ascii="Trebuchet MS" w:hAnsi="Trebuchet MS"/>
+      <w:b/>
+      <w:position w:val="0"/>
+      <w:sz w:val="28"/>
+      <w:sz w:val="28"/>
+      <w:vertAlign w:val="baseline"/>
+    </w:rPr>
+  </w:style>
+  <w:style w:type="character" w:styleId="ListLabel201">
+    <w:name w:val="ListLabel 201"/>
+    <w:qFormat/>
+    <w:rPr>
+      <w:rFonts w:ascii="Arial" w:hAnsi="Arial"/>
+      <w:b/>
+      <w:position w:val="0"/>
+      <w:sz w:val="26"/>
+      <w:sz w:val="26"/>
+      <w:vertAlign w:val="baseline"/>
+    </w:rPr>
+  </w:style>
+  <w:style w:type="character" w:styleId="ListLabel202">
+    <w:name w:val="ListLabel 202"/>
+    <w:qFormat/>
+    <w:rPr>
+      <w:position w:val="0"/>
+      <w:sz w:val="24"/>
+      <w:sz w:val="24"/>
+      <w:vertAlign w:val="baseline"/>
+    </w:rPr>
+  </w:style>
+  <w:style w:type="character" w:styleId="ListLabel203">
+    <w:name w:val="ListLabel 203"/>
+    <w:qFormat/>
+    <w:rPr>
+      <w:position w:val="0"/>
+      <w:sz w:val="24"/>
+      <w:sz w:val="24"/>
+      <w:vertAlign w:val="baseline"/>
+    </w:rPr>
+  </w:style>
+  <w:style w:type="character" w:styleId="ListLabel204">
+    <w:name w:val="ListLabel 204"/>
+    <w:qFormat/>
+    <w:rPr>
+      <w:position w:val="0"/>
+      <w:sz w:val="24"/>
+      <w:sz w:val="24"/>
+      <w:vertAlign w:val="baseline"/>
+    </w:rPr>
+  </w:style>
+  <w:style w:type="character" w:styleId="ListLabel205">
+    <w:name w:val="ListLabel 205"/>
+    <w:qFormat/>
+    <w:rPr>
+      <w:position w:val="0"/>
+      <w:sz w:val="24"/>
+      <w:sz w:val="24"/>
+      <w:vertAlign w:val="baseline"/>
+    </w:rPr>
+  </w:style>
+  <w:style w:type="character" w:styleId="ListLabel206">
+    <w:name w:val="ListLabel 206"/>
+    <w:qFormat/>
+    <w:rPr>
+      <w:position w:val="0"/>
+      <w:sz w:val="24"/>
+      <w:sz w:val="24"/>
+      <w:vertAlign w:val="baseline"/>
+    </w:rPr>
+  </w:style>
+  <w:style w:type="character" w:styleId="ListLabel207">
+    <w:name w:val="ListLabel 207"/>
+    <w:qFormat/>
+    <w:rPr>
+      <w:position w:val="0"/>
+      <w:sz w:val="24"/>
+      <w:sz w:val="24"/>
+      <w:vertAlign w:val="baseline"/>
+    </w:rPr>
+  </w:style>
+  <w:style w:type="character" w:styleId="ListLabel208">
+    <w:name w:val="ListLabel 208"/>
+    <w:qFormat/>
+    <w:rPr>
+      <w:rFonts w:cs="Noto Sans Symbols"/>
+      <w:b w:val="false"/>
+      <w:position w:val="0"/>
+      <w:sz w:val="20"/>
+      <w:sz w:val="20"/>
+      <w:szCs w:val="20"/>
+      <w:vertAlign w:val="baseline"/>
+    </w:rPr>
+  </w:style>
+  <w:style w:type="character" w:styleId="ListLabel209">
+    <w:name w:val="ListLabel 209"/>
+    <w:qFormat/>
+    <w:rPr>
+      <w:rFonts w:cs="Courier New"/>
+      <w:position w:val="0"/>
+      <w:sz w:val="20"/>
+      <w:sz w:val="20"/>
+      <w:szCs w:val="20"/>
+      <w:vertAlign w:val="baseline"/>
+    </w:rPr>
+  </w:style>
+  <w:style w:type="character" w:styleId="ListLabel210">
+    <w:name w:val="ListLabel 210"/>
+    <w:qFormat/>
+    <w:rPr>
+      <w:rFonts w:cs="Noto Sans Symbols"/>
+      <w:position w:val="0"/>
+      <w:sz w:val="20"/>
+      <w:sz w:val="20"/>
+      <w:szCs w:val="20"/>
+      <w:vertAlign w:val="baseline"/>
+    </w:rPr>
+  </w:style>
+  <w:style w:type="character" w:styleId="ListLabel211">
+    <w:name w:val="ListLabel 211"/>
+    <w:qFormat/>
+    <w:rPr>
+      <w:rFonts w:cs="Noto Sans Symbols"/>
+      <w:position w:val="0"/>
+      <w:sz w:val="20"/>
+      <w:sz w:val="20"/>
+      <w:szCs w:val="20"/>
+      <w:vertAlign w:val="baseline"/>
+    </w:rPr>
+  </w:style>
+  <w:style w:type="character" w:styleId="ListLabel212">
+    <w:name w:val="ListLabel 212"/>
+    <w:qFormat/>
+    <w:rPr>
+      <w:rFonts w:cs="Noto Sans Symbols"/>
+      <w:position w:val="0"/>
+      <w:sz w:val="20"/>
+      <w:sz w:val="20"/>
+      <w:szCs w:val="20"/>
+      <w:vertAlign w:val="baseline"/>
+    </w:rPr>
+  </w:style>
+  <w:style w:type="character" w:styleId="ListLabel213">
+    <w:name w:val="ListLabel 213"/>
+    <w:qFormat/>
+    <w:rPr>
+      <w:rFonts w:cs="Noto Sans Symbols"/>
+      <w:position w:val="0"/>
+      <w:sz w:val="20"/>
+      <w:sz w:val="20"/>
+      <w:szCs w:val="20"/>
+      <w:vertAlign w:val="baseline"/>
+    </w:rPr>
+  </w:style>
+  <w:style w:type="character" w:styleId="ListLabel214">
+    <w:name w:val="ListLabel 214"/>
+    <w:qFormat/>
+    <w:rPr>
+      <w:rFonts w:cs="Noto Sans Symbols"/>
+      <w:position w:val="0"/>
+      <w:sz w:val="20"/>
+      <w:sz w:val="20"/>
+      <w:szCs w:val="20"/>
+      <w:vertAlign w:val="baseline"/>
+    </w:rPr>
+  </w:style>
+  <w:style w:type="character" w:styleId="ListLabel215">
+    <w:name w:val="ListLabel 215"/>
+    <w:qFormat/>
+    <w:rPr>
+      <w:rFonts w:cs="Noto Sans Symbols"/>
+      <w:position w:val="0"/>
+      <w:sz w:val="20"/>
+      <w:sz w:val="20"/>
+      <w:szCs w:val="20"/>
+      <w:vertAlign w:val="baseline"/>
+    </w:rPr>
+  </w:style>
+  <w:style w:type="character" w:styleId="ListLabel216">
+    <w:name w:val="ListLabel 216"/>
+    <w:qFormat/>
+    <w:rPr>
+      <w:rFonts w:cs="Noto Sans Symbols"/>
+      <w:position w:val="0"/>
+      <w:sz w:val="20"/>
+      <w:sz w:val="20"/>
+      <w:szCs w:val="20"/>
+      <w:vertAlign w:val="baseline"/>
+    </w:rPr>
+  </w:style>
+  <w:style w:type="character" w:styleId="ListLabel217">
+    <w:name w:val="ListLabel 217"/>
+    <w:qFormat/>
+    <w:rPr>
+      <w:rFonts w:ascii="Trebuchet MS" w:hAnsi="Trebuchet MS" w:cs="Wingdings"/>
+      <w:b w:val="false"/>
+      <w:sz w:val="24"/>
+      <w:u w:val="none"/>
+    </w:rPr>
+  </w:style>
+  <w:style w:type="character" w:styleId="ListLabel218">
+    <w:name w:val="ListLabel 218"/>
+    <w:qFormat/>
+    <w:rPr>
+      <w:rFonts w:cs="Wingdings 2"/>
+      <w:u w:val="none"/>
+    </w:rPr>
+  </w:style>
+  <w:style w:type="character" w:styleId="ListLabel219">
+    <w:name w:val="ListLabel 219"/>
+    <w:qFormat/>
+    <w:rPr>
+      <w:rFonts w:cs="OpenSymbol"/>
+      <w:u w:val="none"/>
+    </w:rPr>
+  </w:style>
+  <w:style w:type="character" w:styleId="ListLabel220">
+    <w:name w:val="ListLabel 220"/>
+    <w:qFormat/>
+    <w:rPr>
+      <w:rFonts w:cs="Wingdings"/>
+      <w:u w:val="none"/>
+    </w:rPr>
+  </w:style>
+  <w:style w:type="character" w:styleId="ListLabel221">
+    <w:name w:val="ListLabel 221"/>
+    <w:qFormat/>
+    <w:rPr>
+      <w:rFonts w:cs="Wingdings 2"/>
+      <w:u w:val="none"/>
+    </w:rPr>
+  </w:style>
+  <w:style w:type="character" w:styleId="ListLabel222">
+    <w:name w:val="ListLabel 222"/>
+    <w:qFormat/>
+    <w:rPr>
+      <w:rFonts w:cs="OpenSymbol"/>
+      <w:u w:val="none"/>
+    </w:rPr>
+  </w:style>
+  <w:style w:type="character" w:styleId="ListLabel223">
+    <w:name w:val="ListLabel 223"/>
+    <w:qFormat/>
+    <w:rPr>
+      <w:rFonts w:cs="Wingdings"/>
+      <w:u w:val="none"/>
+    </w:rPr>
+  </w:style>
+  <w:style w:type="character" w:styleId="ListLabel224">
+    <w:name w:val="ListLabel 224"/>
+    <w:qFormat/>
+    <w:rPr>
+      <w:rFonts w:cs="Wingdings 2"/>
+      <w:u w:val="none"/>
+    </w:rPr>
+  </w:style>
+  <w:style w:type="character" w:styleId="ListLabel225">
+    <w:name w:val="ListLabel 225"/>
+    <w:qFormat/>
+    <w:rPr>
+      <w:rFonts w:cs="OpenSymbol"/>
+      <w:u w:val="none"/>
+    </w:rPr>
+  </w:style>
+  <w:style w:type="character" w:styleId="ListLabel226">
+    <w:name w:val="ListLabel 226"/>
+    <w:qFormat/>
+    <w:rPr>
+      <w:position w:val="0"/>
+      <w:sz w:val="24"/>
+      <w:sz w:val="24"/>
+      <w:vertAlign w:val="baseline"/>
+    </w:rPr>
+  </w:style>
+  <w:style w:type="character" w:styleId="ListLabel227">
+    <w:name w:val="ListLabel 227"/>
+    <w:qFormat/>
+    <w:rPr>
+      <w:rFonts w:ascii="Trebuchet MS" w:hAnsi="Trebuchet MS"/>
+      <w:b/>
+      <w:position w:val="0"/>
+      <w:sz w:val="28"/>
+      <w:sz w:val="28"/>
+      <w:vertAlign w:val="baseline"/>
+    </w:rPr>
+  </w:style>
+  <w:style w:type="character" w:styleId="ListLabel228">
+    <w:name w:val="ListLabel 228"/>
+    <w:qFormat/>
+    <w:rPr>
+      <w:rFonts w:ascii="Arial" w:hAnsi="Arial"/>
+      <w:b/>
+      <w:position w:val="0"/>
+      <w:sz w:val="26"/>
+      <w:sz w:val="26"/>
+      <w:vertAlign w:val="baseline"/>
+    </w:rPr>
+  </w:style>
+  <w:style w:type="character" w:styleId="ListLabel229">
+    <w:name w:val="ListLabel 229"/>
+    <w:qFormat/>
+    <w:rPr>
+      <w:position w:val="0"/>
+      <w:sz w:val="24"/>
+      <w:sz w:val="24"/>
+      <w:vertAlign w:val="baseline"/>
+    </w:rPr>
+  </w:style>
+  <w:style w:type="character" w:styleId="ListLabel230">
+    <w:name w:val="ListLabel 230"/>
+    <w:qFormat/>
+    <w:rPr>
+      <w:position w:val="0"/>
+      <w:sz w:val="24"/>
+      <w:sz w:val="24"/>
+      <w:vertAlign w:val="baseline"/>
+    </w:rPr>
+  </w:style>
+  <w:style w:type="character" w:styleId="ListLabel231">
+    <w:name w:val="ListLabel 231"/>
+    <w:qFormat/>
+    <w:rPr>
+      <w:position w:val="0"/>
+      <w:sz w:val="24"/>
+      <w:sz w:val="24"/>
+      <w:vertAlign w:val="baseline"/>
+    </w:rPr>
+  </w:style>
+  <w:style w:type="character" w:styleId="ListLabel232">
+    <w:name w:val="ListLabel 232"/>
+    <w:qFormat/>
+    <w:rPr>
+      <w:position w:val="0"/>
+      <w:sz w:val="24"/>
+      <w:sz w:val="24"/>
+      <w:vertAlign w:val="baseline"/>
+    </w:rPr>
+  </w:style>
+  <w:style w:type="character" w:styleId="ListLabel233">
+    <w:name w:val="ListLabel 233"/>
+    <w:qFormat/>
+    <w:rPr>
+      <w:position w:val="0"/>
+      <w:sz w:val="24"/>
+      <w:sz w:val="24"/>
+      <w:vertAlign w:val="baseline"/>
+    </w:rPr>
+  </w:style>
+  <w:style w:type="character" w:styleId="ListLabel234">
+    <w:name w:val="ListLabel 234"/>
+    <w:qFormat/>
+    <w:rPr>
+      <w:position w:val="0"/>
+      <w:sz w:val="24"/>
+      <w:sz w:val="24"/>
+      <w:vertAlign w:val="baseline"/>
+    </w:rPr>
+  </w:style>
+  <w:style w:type="character" w:styleId="ListLabel235">
+    <w:name w:val="ListLabel 235"/>
+    <w:qFormat/>
+    <w:rPr>
+      <w:rFonts w:ascii="Trebuchet MS" w:hAnsi="Trebuchet MS" w:cs="Noto Sans Symbols"/>
+      <w:b w:val="false"/>
+      <w:position w:val="0"/>
+      <w:sz w:val="24"/>
+      <w:sz w:val="24"/>
+      <w:szCs w:val="20"/>
+      <w:vertAlign w:val="baseline"/>
+    </w:rPr>
+  </w:style>
+  <w:style w:type="character" w:styleId="ListLabel236">
+    <w:name w:val="ListLabel 236"/>
+    <w:qFormat/>
+    <w:rPr>
+      <w:rFonts w:cs="Courier New"/>
+      <w:position w:val="0"/>
+      <w:sz w:val="20"/>
+      <w:sz w:val="20"/>
+      <w:szCs w:val="20"/>
+      <w:vertAlign w:val="baseline"/>
+    </w:rPr>
+  </w:style>
+  <w:style w:type="character" w:styleId="ListLabel237">
+    <w:name w:val="ListLabel 237"/>
+    <w:qFormat/>
+    <w:rPr>
+      <w:rFonts w:cs="Noto Sans Symbols"/>
+      <w:position w:val="0"/>
+      <w:sz w:val="20"/>
+      <w:sz w:val="20"/>
+      <w:szCs w:val="20"/>
+      <w:vertAlign w:val="baseline"/>
+    </w:rPr>
+  </w:style>
+  <w:style w:type="character" w:styleId="ListLabel238">
+    <w:name w:val="ListLabel 238"/>
+    <w:qFormat/>
+    <w:rPr>
+      <w:rFonts w:cs="Noto Sans Symbols"/>
+      <w:position w:val="0"/>
+      <w:sz w:val="20"/>
+      <w:sz w:val="20"/>
+      <w:szCs w:val="20"/>
+      <w:vertAlign w:val="baseline"/>
+    </w:rPr>
+  </w:style>
+  <w:style w:type="character" w:styleId="ListLabel239">
+    <w:name w:val="ListLabel 239"/>
+    <w:qFormat/>
+    <w:rPr>
+      <w:rFonts w:cs="Noto Sans Symbols"/>
+      <w:position w:val="0"/>
+      <w:sz w:val="20"/>
+      <w:sz w:val="20"/>
+      <w:szCs w:val="20"/>
+      <w:vertAlign w:val="baseline"/>
+    </w:rPr>
+  </w:style>
+  <w:style w:type="character" w:styleId="ListLabel240">
+    <w:name w:val="ListLabel 240"/>
+    <w:qFormat/>
+    <w:rPr>
+      <w:rFonts w:cs="Noto Sans Symbols"/>
+      <w:position w:val="0"/>
+      <w:sz w:val="20"/>
+      <w:sz w:val="20"/>
+      <w:szCs w:val="20"/>
+      <w:vertAlign w:val="baseline"/>
+    </w:rPr>
+  </w:style>
+  <w:style w:type="character" w:styleId="ListLabel241">
+    <w:name w:val="ListLabel 241"/>
+    <w:qFormat/>
+    <w:rPr>
+      <w:rFonts w:cs="Noto Sans Symbols"/>
+      <w:position w:val="0"/>
+      <w:sz w:val="20"/>
+      <w:sz w:val="20"/>
+      <w:szCs w:val="20"/>
+      <w:vertAlign w:val="baseline"/>
+    </w:rPr>
+  </w:style>
+  <w:style w:type="character" w:styleId="ListLabel242">
+    <w:name w:val="ListLabel 242"/>
+    <w:qFormat/>
+    <w:rPr>
+      <w:rFonts w:cs="Noto Sans Symbols"/>
+      <w:position w:val="0"/>
+      <w:sz w:val="20"/>
+      <w:sz w:val="20"/>
+      <w:szCs w:val="20"/>
+      <w:vertAlign w:val="baseline"/>
+    </w:rPr>
+  </w:style>
+  <w:style w:type="character" w:styleId="ListLabel243">
+    <w:name w:val="ListLabel 243"/>
+    <w:qFormat/>
+    <w:rPr>
+      <w:rFonts w:cs="Noto Sans Symbols"/>
+      <w:position w:val="0"/>
+      <w:sz w:val="20"/>
+      <w:sz w:val="20"/>
+      <w:szCs w:val="20"/>
+      <w:vertAlign w:val="baseline"/>
+    </w:rPr>
+  </w:style>
+  <w:style w:type="character" w:styleId="ListLabel244">
+    <w:name w:val="ListLabel 244"/>
+    <w:qFormat/>
+    <w:rPr>
+      <w:rFonts w:ascii="Trebuchet MS" w:hAnsi="Trebuchet MS" w:cs="Wingdings"/>
+      <w:b w:val="false"/>
+      <w:sz w:val="24"/>
+      <w:u w:val="none"/>
+    </w:rPr>
+  </w:style>
+  <w:style w:type="character" w:styleId="ListLabel245">
+    <w:name w:val="ListLabel 245"/>
+    <w:qFormat/>
+    <w:rPr>
+      <w:rFonts w:cs="Wingdings 2"/>
+      <w:u w:val="none"/>
+    </w:rPr>
+  </w:style>
+  <w:style w:type="character" w:styleId="ListLabel246">
+    <w:name w:val="ListLabel 246"/>
+    <w:qFormat/>
+    <w:rPr>
+      <w:rFonts w:cs="OpenSymbol"/>
+      <w:u w:val="none"/>
+    </w:rPr>
+  </w:style>
+  <w:style w:type="character" w:styleId="ListLabel247">
+    <w:name w:val="ListLabel 247"/>
+    <w:qFormat/>
+    <w:rPr>
+      <w:rFonts w:cs="Wingdings"/>
+      <w:u w:val="none"/>
+    </w:rPr>
+  </w:style>
+  <w:style w:type="character" w:styleId="ListLabel248">
+    <w:name w:val="ListLabel 248"/>
+    <w:qFormat/>
+    <w:rPr>
+      <w:rFonts w:cs="Wingdings 2"/>
+      <w:u w:val="none"/>
+    </w:rPr>
+  </w:style>
+  <w:style w:type="character" w:styleId="ListLabel249">
+    <w:name w:val="ListLabel 249"/>
+    <w:qFormat/>
+    <w:rPr>
+      <w:rFonts w:cs="OpenSymbol"/>
+      <w:u w:val="none"/>
+    </w:rPr>
+  </w:style>
+  <w:style w:type="character" w:styleId="ListLabel250">
+    <w:name w:val="ListLabel 250"/>
+    <w:qFormat/>
+    <w:rPr>
+      <w:rFonts w:cs="Wingdings"/>
+      <w:u w:val="none"/>
+    </w:rPr>
+  </w:style>
+  <w:style w:type="character" w:styleId="ListLabel251">
+    <w:name w:val="ListLabel 251"/>
+    <w:qFormat/>
+    <w:rPr>
+      <w:rFonts w:cs="Wingdings 2"/>
+      <w:u w:val="none"/>
+    </w:rPr>
+  </w:style>
+  <w:style w:type="character" w:styleId="ListLabel252">
+    <w:name w:val="ListLabel 252"/>
+    <w:qFormat/>
+    <w:rPr>
+      <w:rFonts w:cs="OpenSymbol"/>
+      <w:u w:val="none"/>
+    </w:rPr>
+  </w:style>
+  <w:style w:type="character" w:styleId="ListLabel253">
+    <w:name w:val="ListLabel 253"/>
+    <w:qFormat/>
+    <w:rPr>
+      <w:position w:val="0"/>
+      <w:sz w:val="24"/>
+      <w:sz w:val="24"/>
+      <w:vertAlign w:val="baseline"/>
+    </w:rPr>
+  </w:style>
+  <w:style w:type="character" w:styleId="ListLabel254">
+    <w:name w:val="ListLabel 254"/>
+    <w:qFormat/>
+    <w:rPr>
+      <w:rFonts w:ascii="Trebuchet MS" w:hAnsi="Trebuchet MS"/>
+      <w:b/>
+      <w:position w:val="0"/>
+      <w:sz w:val="28"/>
+      <w:sz w:val="28"/>
+      <w:vertAlign w:val="baseline"/>
+    </w:rPr>
+  </w:style>
+  <w:style w:type="character" w:styleId="ListLabel255">
+    <w:name w:val="ListLabel 255"/>
+    <w:qFormat/>
+    <w:rPr>
+      <w:rFonts w:ascii="Arial" w:hAnsi="Arial"/>
+      <w:b/>
+      <w:position w:val="0"/>
+      <w:sz w:val="26"/>
+      <w:sz w:val="26"/>
+      <w:vertAlign w:val="baseline"/>
+    </w:rPr>
+  </w:style>
+  <w:style w:type="character" w:styleId="ListLabel256">
+    <w:name w:val="ListLabel 256"/>
+    <w:qFormat/>
+    <w:rPr>
+      <w:position w:val="0"/>
+      <w:sz w:val="24"/>
+      <w:sz w:val="24"/>
+      <w:vertAlign w:val="baseline"/>
+    </w:rPr>
+  </w:style>
+  <w:style w:type="character" w:styleId="ListLabel257">
+    <w:name w:val="ListLabel 257"/>
+    <w:qFormat/>
+    <w:rPr>
+      <w:position w:val="0"/>
+      <w:sz w:val="24"/>
+      <w:sz w:val="24"/>
+      <w:vertAlign w:val="baseline"/>
+    </w:rPr>
+  </w:style>
+  <w:style w:type="character" w:styleId="ListLabel258">
+    <w:name w:val="ListLabel 258"/>
+    <w:qFormat/>
+    <w:rPr>
+      <w:position w:val="0"/>
+      <w:sz w:val="24"/>
+      <w:sz w:val="24"/>
+      <w:vertAlign w:val="baseline"/>
+    </w:rPr>
+  </w:style>
+  <w:style w:type="character" w:styleId="ListLabel259">
+    <w:name w:val="ListLabel 259"/>
+    <w:qFormat/>
+    <w:rPr>
+      <w:position w:val="0"/>
+      <w:sz w:val="24"/>
+      <w:sz w:val="24"/>
+      <w:vertAlign w:val="baseline"/>
+    </w:rPr>
+  </w:style>
+  <w:style w:type="character" w:styleId="ListLabel260">
+    <w:name w:val="ListLabel 260"/>
+    <w:qFormat/>
+    <w:rPr>
+      <w:position w:val="0"/>
+      <w:sz w:val="24"/>
+      <w:sz w:val="24"/>
+      <w:vertAlign w:val="baseline"/>
+    </w:rPr>
+  </w:style>
+  <w:style w:type="character" w:styleId="ListLabel261">
+    <w:name w:val="ListLabel 261"/>
+    <w:qFormat/>
+    <w:rPr>
+      <w:position w:val="0"/>
+      <w:sz w:val="24"/>
+      <w:sz w:val="24"/>
+      <w:vertAlign w:val="baseline"/>
+    </w:rPr>
+  </w:style>
+  <w:style w:type="character" w:styleId="ListLabel262">
+    <w:name w:val="ListLabel 262"/>
+    <w:qFormat/>
+    <w:rPr>
+      <w:rFonts w:ascii="Trebuchet MS" w:hAnsi="Trebuchet MS" w:cs="Noto Sans Symbols"/>
+      <w:b w:val="false"/>
+      <w:position w:val="0"/>
+      <w:sz w:val="24"/>
+      <w:sz w:val="24"/>
+      <w:szCs w:val="20"/>
+      <w:vertAlign w:val="baseline"/>
+    </w:rPr>
+  </w:style>
+  <w:style w:type="character" w:styleId="ListLabel263">
+    <w:name w:val="ListLabel 263"/>
+    <w:qFormat/>
+    <w:rPr>
+      <w:rFonts w:cs="Courier New"/>
+      <w:position w:val="0"/>
+      <w:sz w:val="20"/>
+      <w:sz w:val="20"/>
+      <w:szCs w:val="20"/>
+      <w:vertAlign w:val="baseline"/>
+    </w:rPr>
+  </w:style>
+  <w:style w:type="character" w:styleId="ListLabel264">
+    <w:name w:val="ListLabel 264"/>
+    <w:qFormat/>
+    <w:rPr>
+      <w:rFonts w:cs="Noto Sans Symbols"/>
+      <w:position w:val="0"/>
+      <w:sz w:val="20"/>
+      <w:sz w:val="20"/>
+      <w:szCs w:val="20"/>
+      <w:vertAlign w:val="baseline"/>
+    </w:rPr>
+  </w:style>
+  <w:style w:type="character" w:styleId="ListLabel265">
+    <w:name w:val="ListLabel 265"/>
+    <w:qFormat/>
+    <w:rPr>
+      <w:rFonts w:cs="Noto Sans Symbols"/>
+      <w:position w:val="0"/>
+      <w:sz w:val="20"/>
+      <w:sz w:val="20"/>
+      <w:szCs w:val="20"/>
+      <w:vertAlign w:val="baseline"/>
+    </w:rPr>
+  </w:style>
+  <w:style w:type="character" w:styleId="ListLabel266">
+    <w:name w:val="ListLabel 266"/>
+    <w:qFormat/>
+    <w:rPr>
+      <w:rFonts w:cs="Noto Sans Symbols"/>
+      <w:position w:val="0"/>
+      <w:sz w:val="20"/>
+      <w:sz w:val="20"/>
+      <w:szCs w:val="20"/>
+      <w:vertAlign w:val="baseline"/>
+    </w:rPr>
+  </w:style>
+  <w:style w:type="character" w:styleId="ListLabel267">
+    <w:name w:val="ListLabel 267"/>
+    <w:qFormat/>
+    <w:rPr>
+      <w:rFonts w:cs="Noto Sans Symbols"/>
+      <w:position w:val="0"/>
+      <w:sz w:val="20"/>
+      <w:sz w:val="20"/>
+      <w:szCs w:val="20"/>
+      <w:vertAlign w:val="baseline"/>
+    </w:rPr>
+  </w:style>
+  <w:style w:type="character" w:styleId="ListLabel268">
+    <w:name w:val="ListLabel 268"/>
+    <w:qFormat/>
+    <w:rPr>
+      <w:rFonts w:cs="Noto Sans Symbols"/>
+      <w:position w:val="0"/>
+      <w:sz w:val="20"/>
+      <w:sz w:val="20"/>
+      <w:szCs w:val="20"/>
+      <w:vertAlign w:val="baseline"/>
+    </w:rPr>
+  </w:style>
+  <w:style w:type="character" w:styleId="ListLabel269">
+    <w:name w:val="ListLabel 269"/>
+    <w:qFormat/>
+    <w:rPr>
+      <w:rFonts w:cs="Noto Sans Symbols"/>
+      <w:position w:val="0"/>
+      <w:sz w:val="20"/>
+      <w:sz w:val="20"/>
+      <w:szCs w:val="20"/>
+      <w:vertAlign w:val="baseline"/>
+    </w:rPr>
+  </w:style>
+  <w:style w:type="character" w:styleId="ListLabel270">
+    <w:name w:val="ListLabel 270"/>
     <w:qFormat/>
     <w:rPr>
       <w:rFonts w:cs="Noto Sans Symbols"/>

</xml_diff>

<commit_message>
Save game and change images.
</commit_message>
<xml_diff>
--- a/Monopoly/Monopoly/Docs/project_Lopez_Almudena.doc.docx
+++ b/Monopoly/Monopoly/Docs/project_Lopez_Almudena.doc.docx
@@ -2373,7 +2373,7 @@
         <w:tblStyle w:val="Table1"/>
         <w:tblW w:w="9967" w:type="dxa"/>
         <w:jc w:val="left"/>
-        <w:tblInd w:w="-45" w:type="dxa"/>
+        <w:tblInd w:w="-50" w:type="dxa"/>
         <w:tblBorders>
           <w:top w:val="single" w:sz="4" w:space="0" w:color="000001"/>
           <w:left w:val="single" w:sz="4" w:space="0" w:color="000001"/>
@@ -2382,7 +2382,7 @@
         </w:tblBorders>
         <w:tblCellMar>
           <w:top w:w="0" w:type="dxa"/>
-          <w:left w:w="58" w:type="dxa"/>
+          <w:left w:w="53" w:type="dxa"/>
           <w:bottom w:w="0" w:type="dxa"/>
           <w:right w:w="108" w:type="dxa"/>
         </w:tblCellMar>
@@ -2405,7 +2405,7 @@
             </w:tcBorders>
             <w:shd w:fill="auto" w:val="clear"/>
             <w:tcMar>
-              <w:left w:w="58" w:type="dxa"/>
+              <w:left w:w="53" w:type="dxa"/>
             </w:tcMar>
           </w:tcPr>
           <w:p>
@@ -2443,7 +2443,7 @@
             </w:tcBorders>
             <w:shd w:fill="auto" w:val="clear"/>
             <w:tcMar>
-              <w:left w:w="58" w:type="dxa"/>
+              <w:left w:w="53" w:type="dxa"/>
             </w:tcMar>
           </w:tcPr>
           <w:p>
@@ -2482,7 +2482,7 @@
             </w:tcBorders>
             <w:shd w:fill="auto" w:val="clear"/>
             <w:tcMar>
-              <w:left w:w="58" w:type="dxa"/>
+              <w:left w:w="53" w:type="dxa"/>
             </w:tcMar>
           </w:tcPr>
           <w:p>
@@ -2525,7 +2525,7 @@
             </w:tcBorders>
             <w:shd w:fill="auto" w:val="clear"/>
             <w:tcMar>
-              <w:left w:w="58" w:type="dxa"/>
+              <w:left w:w="53" w:type="dxa"/>
             </w:tcMar>
           </w:tcPr>
           <w:p>
@@ -2563,7 +2563,7 @@
             </w:tcBorders>
             <w:shd w:fill="auto" w:val="clear"/>
             <w:tcMar>
-              <w:left w:w="58" w:type="dxa"/>
+              <w:left w:w="53" w:type="dxa"/>
             </w:tcMar>
           </w:tcPr>
           <w:p>
@@ -2606,7 +2606,7 @@
             </w:tcBorders>
             <w:shd w:fill="auto" w:val="clear"/>
             <w:tcMar>
-              <w:left w:w="58" w:type="dxa"/>
+              <w:left w:w="53" w:type="dxa"/>
             </w:tcMar>
           </w:tcPr>
           <w:p>
@@ -2654,7 +2654,7 @@
             </w:tcBorders>
             <w:shd w:fill="auto" w:val="clear"/>
             <w:tcMar>
-              <w:left w:w="58" w:type="dxa"/>
+              <w:left w:w="53" w:type="dxa"/>
             </w:tcMar>
           </w:tcPr>
           <w:p>
@@ -2697,7 +2697,7 @@
             </w:tcBorders>
             <w:shd w:fill="auto" w:val="clear"/>
             <w:tcMar>
-              <w:left w:w="58" w:type="dxa"/>
+              <w:left w:w="53" w:type="dxa"/>
             </w:tcMar>
           </w:tcPr>
           <w:p>
@@ -2762,7 +2762,7 @@
             </w:tcBorders>
             <w:shd w:fill="auto" w:val="clear"/>
             <w:tcMar>
-              <w:left w:w="58" w:type="dxa"/>
+              <w:left w:w="53" w:type="dxa"/>
             </w:tcMar>
           </w:tcPr>
           <w:p>
@@ -2805,7 +2805,7 @@
             </w:tcBorders>
             <w:shd w:fill="auto" w:val="clear"/>
             <w:tcMar>
-              <w:left w:w="58" w:type="dxa"/>
+              <w:left w:w="53" w:type="dxa"/>
             </w:tcMar>
           </w:tcPr>
           <w:p>
@@ -2843,7 +2843,7 @@
             </w:tcBorders>
             <w:shd w:fill="auto" w:val="clear"/>
             <w:tcMar>
-              <w:left w:w="58" w:type="dxa"/>
+              <w:left w:w="53" w:type="dxa"/>
             </w:tcMar>
           </w:tcPr>
           <w:p>
@@ -2886,7 +2886,7 @@
             </w:tcBorders>
             <w:shd w:fill="auto" w:val="clear"/>
             <w:tcMar>
-              <w:left w:w="58" w:type="dxa"/>
+              <w:left w:w="53" w:type="dxa"/>
             </w:tcMar>
           </w:tcPr>
           <w:p>
@@ -2951,7 +2951,7 @@
             </w:tcBorders>
             <w:shd w:fill="auto" w:val="clear"/>
             <w:tcMar>
-              <w:left w:w="58" w:type="dxa"/>
+              <w:left w:w="53" w:type="dxa"/>
             </w:tcMar>
           </w:tcPr>
           <w:p>
@@ -2994,7 +2994,7 @@
             </w:tcBorders>
             <w:shd w:fill="auto" w:val="clear"/>
             <w:tcMar>
-              <w:left w:w="58" w:type="dxa"/>
+              <w:left w:w="53" w:type="dxa"/>
             </w:tcMar>
           </w:tcPr>
           <w:p>
@@ -3042,7 +3042,7 @@
             </w:tcBorders>
             <w:shd w:fill="auto" w:val="clear"/>
             <w:tcMar>
-              <w:left w:w="58" w:type="dxa"/>
+              <w:left w:w="53" w:type="dxa"/>
             </w:tcMar>
           </w:tcPr>
           <w:p>
@@ -3085,7 +3085,7 @@
             </w:tcBorders>
             <w:shd w:fill="auto" w:val="clear"/>
             <w:tcMar>
-              <w:left w:w="58" w:type="dxa"/>
+              <w:left w:w="53" w:type="dxa"/>
             </w:tcMar>
           </w:tcPr>
           <w:p>
@@ -3125,7 +3125,7 @@
             </w:tcBorders>
             <w:shd w:fill="auto" w:val="clear"/>
             <w:tcMar>
-              <w:left w:w="58" w:type="dxa"/>
+              <w:left w:w="53" w:type="dxa"/>
             </w:tcMar>
           </w:tcPr>
           <w:p>
@@ -3192,7 +3192,7 @@
             </w:tcBorders>
             <w:shd w:fill="auto" w:val="clear"/>
             <w:tcMar>
-              <w:left w:w="58" w:type="dxa"/>
+              <w:left w:w="53" w:type="dxa"/>
             </w:tcMar>
           </w:tcPr>
           <w:p>
@@ -3240,7 +3240,7 @@
             </w:tcBorders>
             <w:shd w:fill="auto" w:val="clear"/>
             <w:tcMar>
-              <w:left w:w="58" w:type="dxa"/>
+              <w:left w:w="53" w:type="dxa"/>
             </w:tcMar>
           </w:tcPr>
           <w:p>
@@ -3283,7 +3283,7 @@
             </w:tcBorders>
             <w:shd w:fill="auto" w:val="clear"/>
             <w:tcMar>
-              <w:left w:w="58" w:type="dxa"/>
+              <w:left w:w="53" w:type="dxa"/>
             </w:tcMar>
           </w:tcPr>
           <w:p>
@@ -3321,7 +3321,7 @@
             </w:tcBorders>
             <w:shd w:fill="auto" w:val="clear"/>
             <w:tcMar>
-              <w:left w:w="58" w:type="dxa"/>
+              <w:left w:w="53" w:type="dxa"/>
             </w:tcMar>
           </w:tcPr>
           <w:p>
@@ -3364,7 +3364,7 @@
             </w:tcBorders>
             <w:shd w:fill="auto" w:val="clear"/>
             <w:tcMar>
-              <w:left w:w="58" w:type="dxa"/>
+              <w:left w:w="53" w:type="dxa"/>
             </w:tcMar>
           </w:tcPr>
           <w:p>
@@ -3402,7 +3402,7 @@
             </w:tcBorders>
             <w:shd w:fill="auto" w:val="clear"/>
             <w:tcMar>
-              <w:left w:w="58" w:type="dxa"/>
+              <w:left w:w="53" w:type="dxa"/>
             </w:tcMar>
           </w:tcPr>
           <w:p>
@@ -3445,7 +3445,7 @@
             </w:tcBorders>
             <w:shd w:fill="auto" w:val="clear"/>
             <w:tcMar>
-              <w:left w:w="58" w:type="dxa"/>
+              <w:left w:w="53" w:type="dxa"/>
             </w:tcMar>
           </w:tcPr>
           <w:p>
@@ -4402,37 +4402,7 @@
           <w:szCs w:val="24"/>
           <w:vertAlign w:val="baseline"/>
         </w:rPr>
-        <w:t>Version 1</w:t>
-      </w:r>
-      <w:r>
-        <w:rPr>
-          <w:b/>
-          <w:i w:val="false"/>
-          <w:caps w:val="false"/>
-          <w:smallCaps w:val="false"/>
-          <w:color w:val="000000"/>
-          <w:position w:val="0"/>
-          <w:sz w:val="24"/>
-          <w:sz w:val="24"/>
-          <w:szCs w:val="24"/>
-          <w:vertAlign w:val="baseline"/>
-        </w:rPr>
-        <w:t>2</w:t>
-      </w:r>
-      <w:r>
-        <w:rPr>
-          <w:b/>
-          <w:i w:val="false"/>
-          <w:caps w:val="false"/>
-          <w:smallCaps w:val="false"/>
-          <w:color w:val="000000"/>
-          <w:position w:val="0"/>
-          <w:sz w:val="24"/>
-          <w:sz w:val="24"/>
-          <w:szCs w:val="24"/>
-          <w:vertAlign w:val="baseline"/>
-        </w:rPr>
-        <w:t xml:space="preserve">: </w:t>
+        <w:t xml:space="preserve">Version 12: </w:t>
       </w:r>
       <w:r>
         <w:rPr>
@@ -4469,197 +4439,7 @@
           <w:vertAlign w:val="baseline"/>
           <w:lang w:val="en-GB" w:eastAsia="zh-CN" w:bidi="hi-IN"/>
         </w:rPr>
-        <w:t xml:space="preserve">d one </w:t>
-      </w:r>
-      <w:r>
-        <w:rPr>
-          <w:rFonts w:eastAsia="Trebuchet MS" w:cs="Trebuchet MS"/>
-          <w:b w:val="false"/>
-          <w:bCs w:val="false"/>
-          <w:i w:val="false"/>
-          <w:caps w:val="false"/>
-          <w:smallCaps w:val="false"/>
-          <w:color w:val="000000"/>
-          <w:kern w:val="0"/>
-          <w:position w:val="0"/>
-          <w:sz w:val="21"/>
-          <w:sz w:val="21"/>
-          <w:szCs w:val="21"/>
-          <w:vertAlign w:val="baseline"/>
-          <w:lang w:val="en-GB" w:eastAsia="zh-CN" w:bidi="hi-IN"/>
-        </w:rPr>
-        <w:t>token</w:t>
-      </w:r>
-      <w:r>
-        <w:rPr>
-          <w:rFonts w:eastAsia="Trebuchet MS" w:cs="Trebuchet MS"/>
-          <w:b w:val="false"/>
-          <w:bCs w:val="false"/>
-          <w:i w:val="false"/>
-          <w:caps w:val="false"/>
-          <w:smallCaps w:val="false"/>
-          <w:color w:val="000000"/>
-          <w:kern w:val="0"/>
-          <w:position w:val="0"/>
-          <w:sz w:val="21"/>
-          <w:sz w:val="21"/>
-          <w:szCs w:val="21"/>
-          <w:vertAlign w:val="baseline"/>
-          <w:lang w:val="en-GB" w:eastAsia="zh-CN" w:bidi="hi-IN"/>
-        </w:rPr>
-        <w:t xml:space="preserve"> </w:t>
-      </w:r>
-      <w:r>
-        <w:rPr>
-          <w:rFonts w:eastAsia="Trebuchet MS" w:cs="Trebuchet MS"/>
-          <w:b w:val="false"/>
-          <w:bCs w:val="false"/>
-          <w:i w:val="false"/>
-          <w:caps w:val="false"/>
-          <w:smallCaps w:val="false"/>
-          <w:color w:val="000000"/>
-          <w:kern w:val="0"/>
-          <w:position w:val="0"/>
-          <w:sz w:val="21"/>
-          <w:sz w:val="21"/>
-          <w:szCs w:val="21"/>
-          <w:vertAlign w:val="baseline"/>
-          <w:lang w:val="en-GB" w:eastAsia="zh-CN" w:bidi="hi-IN"/>
-        </w:rPr>
-        <w:t>for each</w:t>
-      </w:r>
-      <w:r>
-        <w:rPr>
-          <w:rFonts w:eastAsia="Trebuchet MS" w:cs="Trebuchet MS"/>
-          <w:b w:val="false"/>
-          <w:bCs w:val="false"/>
-          <w:i w:val="false"/>
-          <w:caps w:val="false"/>
-          <w:smallCaps w:val="false"/>
-          <w:color w:val="000000"/>
-          <w:kern w:val="0"/>
-          <w:position w:val="0"/>
-          <w:sz w:val="21"/>
-          <w:sz w:val="21"/>
-          <w:szCs w:val="21"/>
-          <w:vertAlign w:val="baseline"/>
-          <w:lang w:val="en-GB" w:eastAsia="zh-CN" w:bidi="hi-IN"/>
-        </w:rPr>
-        <w:t xml:space="preserve"> player and make it </w:t>
-      </w:r>
-      <w:r>
-        <w:rPr>
-          <w:rFonts w:eastAsia="Trebuchet MS" w:cs="Trebuchet MS"/>
-          <w:b w:val="false"/>
-          <w:bCs w:val="false"/>
-          <w:i w:val="false"/>
-          <w:caps w:val="false"/>
-          <w:smallCaps w:val="false"/>
-          <w:color w:val="000000"/>
-          <w:kern w:val="0"/>
-          <w:position w:val="0"/>
-          <w:sz w:val="21"/>
-          <w:sz w:val="21"/>
-          <w:szCs w:val="21"/>
-          <w:vertAlign w:val="baseline"/>
-          <w:lang w:val="en-GB" w:eastAsia="zh-CN" w:bidi="hi-IN"/>
-        </w:rPr>
-        <w:t>able</w:t>
-      </w:r>
-      <w:r>
-        <w:rPr>
-          <w:rFonts w:eastAsia="Trebuchet MS" w:cs="Trebuchet MS"/>
-          <w:b w:val="false"/>
-          <w:bCs w:val="false"/>
-          <w:i w:val="false"/>
-          <w:caps w:val="false"/>
-          <w:smallCaps w:val="false"/>
-          <w:color w:val="000000"/>
-          <w:kern w:val="0"/>
-          <w:position w:val="0"/>
-          <w:sz w:val="21"/>
-          <w:sz w:val="21"/>
-          <w:szCs w:val="21"/>
-          <w:vertAlign w:val="baseline"/>
-          <w:lang w:val="en-GB" w:eastAsia="zh-CN" w:bidi="hi-IN"/>
-        </w:rPr>
-        <w:t xml:space="preserve"> to choose one of them and </w:t>
-      </w:r>
-      <w:r>
-        <w:rPr>
-          <w:rFonts w:eastAsia="Trebuchet MS" w:cs="Trebuchet MS"/>
-          <w:b w:val="false"/>
-          <w:bCs w:val="false"/>
-          <w:i w:val="false"/>
-          <w:caps w:val="false"/>
-          <w:smallCaps w:val="false"/>
-          <w:color w:val="000000"/>
-          <w:kern w:val="0"/>
-          <w:position w:val="0"/>
-          <w:sz w:val="21"/>
-          <w:sz w:val="21"/>
-          <w:szCs w:val="21"/>
-          <w:vertAlign w:val="baseline"/>
-          <w:lang w:val="en-GB" w:eastAsia="zh-CN" w:bidi="hi-IN"/>
-        </w:rPr>
-        <w:t xml:space="preserve">set </w:t>
-      </w:r>
-      <w:r>
-        <w:rPr>
-          <w:rFonts w:eastAsia="Trebuchet MS" w:cs="Trebuchet MS"/>
-          <w:b w:val="false"/>
-          <w:bCs w:val="false"/>
-          <w:i w:val="false"/>
-          <w:caps w:val="false"/>
-          <w:smallCaps w:val="false"/>
-          <w:color w:val="000000"/>
-          <w:kern w:val="0"/>
-          <w:position w:val="0"/>
-          <w:sz w:val="21"/>
-          <w:sz w:val="21"/>
-          <w:szCs w:val="21"/>
-          <w:vertAlign w:val="baseline"/>
-          <w:lang w:val="en-GB" w:eastAsia="zh-CN" w:bidi="hi-IN"/>
-        </w:rPr>
-        <w:t xml:space="preserve">the name </w:t>
-      </w:r>
-      <w:r>
-        <w:rPr>
-          <w:rFonts w:eastAsia="Trebuchet MS" w:cs="Trebuchet MS"/>
-          <w:b w:val="false"/>
-          <w:bCs w:val="false"/>
-          <w:i w:val="false"/>
-          <w:caps w:val="false"/>
-          <w:smallCaps w:val="false"/>
-          <w:color w:val="000000"/>
-          <w:kern w:val="0"/>
-          <w:position w:val="0"/>
-          <w:sz w:val="21"/>
-          <w:sz w:val="21"/>
-          <w:szCs w:val="21"/>
-          <w:vertAlign w:val="baseline"/>
-          <w:lang w:val="en-GB" w:eastAsia="zh-CN" w:bidi="hi-IN"/>
-        </w:rPr>
-        <w:t>of the player</w:t>
-      </w:r>
-      <w:r>
-        <w:rPr>
-          <w:rFonts w:eastAsia="Trebuchet MS" w:cs="Trebuchet MS"/>
-          <w:b w:val="false"/>
-          <w:bCs w:val="false"/>
-          <w:i w:val="false"/>
-          <w:caps w:val="false"/>
-          <w:smallCaps w:val="false"/>
-          <w:color w:val="000000"/>
-          <w:kern w:val="0"/>
-          <w:position w:val="0"/>
-          <w:sz w:val="21"/>
-          <w:sz w:val="21"/>
-          <w:szCs w:val="21"/>
-          <w:vertAlign w:val="baseline"/>
-          <w:lang w:val="en-GB" w:eastAsia="zh-CN" w:bidi="hi-IN"/>
-        </w:rPr>
-        <w:t>.</w:t>
+        <w:t>d one token for each player and make it able to choose one of them and set the name of the player.</w:t>
       </w:r>
     </w:p>
     <w:p>
@@ -4687,37 +4467,7 @@
           <w:szCs w:val="24"/>
           <w:vertAlign w:val="baseline"/>
         </w:rPr>
-        <w:t>Version 1</w:t>
-      </w:r>
-      <w:r>
-        <w:rPr>
-          <w:b/>
-          <w:i w:val="false"/>
-          <w:caps w:val="false"/>
-          <w:smallCaps w:val="false"/>
-          <w:color w:val="000000"/>
-          <w:position w:val="0"/>
-          <w:sz w:val="24"/>
-          <w:sz w:val="24"/>
-          <w:szCs w:val="24"/>
-          <w:vertAlign w:val="baseline"/>
-        </w:rPr>
-        <w:t>3</w:t>
-      </w:r>
-      <w:r>
-        <w:rPr>
-          <w:b/>
-          <w:i w:val="false"/>
-          <w:caps w:val="false"/>
-          <w:smallCaps w:val="false"/>
-          <w:color w:val="000000"/>
-          <w:position w:val="0"/>
-          <w:sz w:val="24"/>
-          <w:sz w:val="24"/>
-          <w:szCs w:val="24"/>
-          <w:vertAlign w:val="baseline"/>
-        </w:rPr>
-        <w:t xml:space="preserve">: </w:t>
+        <w:t xml:space="preserve">Version 13: </w:t>
       </w:r>
       <w:r>
         <w:rPr>
@@ -4733,23 +4483,7 @@
           <w:szCs w:val="21"/>
           <w:vertAlign w:val="baseline"/>
         </w:rPr>
-        <w:t xml:space="preserve">Make player vs AI option, and screen to choose it. If the AI have enough money when it falls in a property it will buy always.  </w:t>
-      </w:r>
-      <w:r>
-        <w:rPr>
-          <w:rFonts w:eastAsia="Trebuchet MS" w:cs="Trebuchet MS"/>
-          <w:b w:val="false"/>
-          <w:i w:val="false"/>
-          <w:caps w:val="false"/>
-          <w:smallCaps w:val="false"/>
-          <w:color w:val="000000"/>
-          <w:position w:val="0"/>
-          <w:sz w:val="21"/>
-          <w:sz w:val="21"/>
-          <w:szCs w:val="21"/>
-          <w:vertAlign w:val="baseline"/>
-        </w:rPr>
-        <w:t>Do logical of jail.</w:t>
+        <w:t>Make player vs AI option, and screen to choose it. If the AI have enough money when it falls in a property it will buy always.  Do logical of jail.</w:t>
       </w:r>
     </w:p>
     <w:p>
@@ -4777,37 +4511,7 @@
           <w:szCs w:val="24"/>
           <w:vertAlign w:val="baseline"/>
         </w:rPr>
-        <w:t>Version 1</w:t>
-      </w:r>
-      <w:r>
-        <w:rPr>
-          <w:b/>
-          <w:i w:val="false"/>
-          <w:caps w:val="false"/>
-          <w:smallCaps w:val="false"/>
-          <w:color w:val="000000"/>
-          <w:position w:val="0"/>
-          <w:sz w:val="24"/>
-          <w:sz w:val="24"/>
-          <w:szCs w:val="24"/>
-          <w:vertAlign w:val="baseline"/>
-        </w:rPr>
-        <w:t>4</w:t>
-      </w:r>
-      <w:r>
-        <w:rPr>
-          <w:b/>
-          <w:i w:val="false"/>
-          <w:caps w:val="false"/>
-          <w:smallCaps w:val="false"/>
-          <w:color w:val="000000"/>
-          <w:position w:val="0"/>
-          <w:sz w:val="24"/>
-          <w:sz w:val="24"/>
-          <w:szCs w:val="24"/>
-          <w:vertAlign w:val="baseline"/>
-        </w:rPr>
-        <w:t xml:space="preserve">: </w:t>
+        <w:t xml:space="preserve">Version 14: </w:t>
       </w:r>
       <w:r>
         <w:rPr>
@@ -4866,37 +4570,7 @@
           <w:szCs w:val="24"/>
           <w:vertAlign w:val="baseline"/>
         </w:rPr>
-        <w:t>Version 1</w:t>
-      </w:r>
-      <w:r>
-        <w:rPr>
-          <w:b/>
-          <w:i w:val="false"/>
-          <w:caps w:val="false"/>
-          <w:smallCaps w:val="false"/>
-          <w:color w:val="000000"/>
-          <w:position w:val="0"/>
-          <w:sz w:val="24"/>
-          <w:sz w:val="24"/>
-          <w:szCs w:val="24"/>
-          <w:vertAlign w:val="baseline"/>
-        </w:rPr>
-        <w:t>5</w:t>
-      </w:r>
-      <w:r>
-        <w:rPr>
-          <w:b/>
-          <w:i w:val="false"/>
-          <w:caps w:val="false"/>
-          <w:smallCaps w:val="false"/>
-          <w:color w:val="000000"/>
-          <w:position w:val="0"/>
-          <w:sz w:val="24"/>
-          <w:sz w:val="24"/>
-          <w:szCs w:val="24"/>
-          <w:vertAlign w:val="baseline"/>
-        </w:rPr>
-        <w:t xml:space="preserve">: </w:t>
+        <w:t xml:space="preserve">Version 15: </w:t>
       </w:r>
       <w:r>
         <w:rPr>
@@ -4940,37 +4614,7 @@
           <w:szCs w:val="24"/>
           <w:vertAlign w:val="baseline"/>
         </w:rPr>
-        <w:t>Version 1</w:t>
-      </w:r>
-      <w:r>
-        <w:rPr>
-          <w:b/>
-          <w:i w:val="false"/>
-          <w:caps w:val="false"/>
-          <w:smallCaps w:val="false"/>
-          <w:color w:val="000000"/>
-          <w:position w:val="0"/>
-          <w:sz w:val="24"/>
-          <w:sz w:val="24"/>
-          <w:szCs w:val="24"/>
-          <w:vertAlign w:val="baseline"/>
-        </w:rPr>
-        <w:t>6</w:t>
-      </w:r>
-      <w:r>
-        <w:rPr>
-          <w:b/>
-          <w:i w:val="false"/>
-          <w:caps w:val="false"/>
-          <w:smallCaps w:val="false"/>
-          <w:color w:val="000000"/>
-          <w:position w:val="0"/>
-          <w:sz w:val="24"/>
-          <w:sz w:val="24"/>
-          <w:szCs w:val="24"/>
-          <w:vertAlign w:val="baseline"/>
-        </w:rPr>
-        <w:t xml:space="preserve">: </w:t>
+        <w:t xml:space="preserve">Version 16: </w:t>
       </w:r>
       <w:r>
         <w:rPr>
@@ -5014,39 +4658,7 @@
           <w:szCs w:val="24"/>
           <w:vertAlign w:val="baseline"/>
         </w:rPr>
-        <w:t>Version 1</w:t>
-      </w:r>
-      <w:r>
-        <w:rPr>
-          <w:rFonts w:eastAsia="Trebuchet MS" w:cs="Trebuchet MS"/>
-          <w:b/>
-          <w:i w:val="false"/>
-          <w:caps w:val="false"/>
-          <w:smallCaps w:val="false"/>
-          <w:color w:val="000000"/>
-          <w:position w:val="0"/>
-          <w:sz w:val="24"/>
-          <w:sz w:val="24"/>
-          <w:szCs w:val="24"/>
-          <w:vertAlign w:val="baseline"/>
-        </w:rPr>
-        <w:t>7</w:t>
-      </w:r>
-      <w:r>
-        <w:rPr>
-          <w:rFonts w:eastAsia="Trebuchet MS" w:cs="Trebuchet MS"/>
-          <w:b/>
-          <w:i w:val="false"/>
-          <w:caps w:val="false"/>
-          <w:smallCaps w:val="false"/>
-          <w:color w:val="000000"/>
-          <w:position w:val="0"/>
-          <w:sz w:val="24"/>
-          <w:sz w:val="24"/>
-          <w:szCs w:val="24"/>
-          <w:vertAlign w:val="baseline"/>
-        </w:rPr>
-        <w:t xml:space="preserve">: </w:t>
+        <w:t xml:space="preserve">Version 17: </w:t>
       </w:r>
       <w:r>
         <w:rPr>
@@ -5898,6 +5510,7 @@
         <w:jc w:val="both"/>
         <w:rPr/>
       </w:pPr>
+      <w:bookmarkStart w:id="2" w:name="__DdeLink__242_1100540244"/>
       <w:r>
         <w:rPr>
           <w:rFonts w:eastAsia="Trebuchet MS" w:cs="Trebuchet MS"/>
@@ -5915,7 +5528,27 @@
           <w:vertAlign w:val="baseline"/>
           <w:lang w:val="en-GB" w:eastAsia="zh-CN" w:bidi="hi-IN"/>
         </w:rPr>
-        <w:t xml:space="preserve">Version 10(May 25): </w:t>
+        <w:t>Version 10(May 25):</w:t>
+      </w:r>
+      <w:bookmarkEnd w:id="2"/>
+      <w:r>
+        <w:rPr>
+          <w:rFonts w:eastAsia="Trebuchet MS" w:cs="Trebuchet MS"/>
+          <w:b/>
+          <w:bCs/>
+          <w:i w:val="false"/>
+          <w:caps w:val="false"/>
+          <w:smallCaps w:val="false"/>
+          <w:color w:val="000000"/>
+          <w:kern w:val="0"/>
+          <w:position w:val="0"/>
+          <w:sz w:val="24"/>
+          <w:sz w:val="24"/>
+          <w:szCs w:val="24"/>
+          <w:vertAlign w:val="baseline"/>
+          <w:lang w:val="en-GB" w:eastAsia="zh-CN" w:bidi="hi-IN"/>
+        </w:rPr>
+        <w:t xml:space="preserve"> </w:t>
       </w:r>
       <w:r>
         <w:rPr>
@@ -5968,7 +5601,118 @@
         </w:rPr>
       </w:pPr>
       <w:r>
-        <w:rPr/>
+        <w:rPr>
+          <w:rFonts w:eastAsia="Trebuchet MS" w:cs="Trebuchet MS"/>
+          <w:b/>
+          <w:bCs/>
+          <w:i w:val="false"/>
+          <w:caps w:val="false"/>
+          <w:smallCaps w:val="false"/>
+          <w:color w:val="000000"/>
+          <w:kern w:val="0"/>
+          <w:position w:val="0"/>
+          <w:sz w:val="24"/>
+          <w:sz w:val="24"/>
+          <w:szCs w:val="24"/>
+          <w:vertAlign w:val="baseline"/>
+          <w:lang w:val="en-GB" w:eastAsia="zh-CN" w:bidi="hi-IN"/>
+        </w:rPr>
+        <w:t>Version 1</w:t>
+      </w:r>
+      <w:r>
+        <w:rPr>
+          <w:rFonts w:eastAsia="Trebuchet MS" w:cs="Trebuchet MS"/>
+          <w:b/>
+          <w:bCs/>
+          <w:i w:val="false"/>
+          <w:caps w:val="false"/>
+          <w:smallCaps w:val="false"/>
+          <w:color w:val="000000"/>
+          <w:kern w:val="0"/>
+          <w:position w:val="0"/>
+          <w:sz w:val="24"/>
+          <w:sz w:val="24"/>
+          <w:szCs w:val="24"/>
+          <w:vertAlign w:val="baseline"/>
+          <w:lang w:val="en-GB" w:eastAsia="zh-CN" w:bidi="hi-IN"/>
+        </w:rPr>
+        <w:t>1</w:t>
+      </w:r>
+      <w:r>
+        <w:rPr>
+          <w:rFonts w:eastAsia="Trebuchet MS" w:cs="Trebuchet MS"/>
+          <w:b/>
+          <w:bCs/>
+          <w:i w:val="false"/>
+          <w:caps w:val="false"/>
+          <w:smallCaps w:val="false"/>
+          <w:color w:val="000000"/>
+          <w:kern w:val="0"/>
+          <w:position w:val="0"/>
+          <w:sz w:val="24"/>
+          <w:sz w:val="24"/>
+          <w:szCs w:val="24"/>
+          <w:vertAlign w:val="baseline"/>
+          <w:lang w:val="en-GB" w:eastAsia="zh-CN" w:bidi="hi-IN"/>
+        </w:rPr>
+        <w:t>(May 2</w:t>
+      </w:r>
+      <w:r>
+        <w:rPr>
+          <w:rFonts w:eastAsia="Trebuchet MS" w:cs="Trebuchet MS"/>
+          <w:b/>
+          <w:bCs/>
+          <w:i w:val="false"/>
+          <w:caps w:val="false"/>
+          <w:smallCaps w:val="false"/>
+          <w:color w:val="000000"/>
+          <w:kern w:val="0"/>
+          <w:position w:val="0"/>
+          <w:sz w:val="24"/>
+          <w:sz w:val="24"/>
+          <w:szCs w:val="24"/>
+          <w:vertAlign w:val="baseline"/>
+          <w:lang w:val="en-GB" w:eastAsia="zh-CN" w:bidi="hi-IN"/>
+        </w:rPr>
+        <w:t>8</w:t>
+      </w:r>
+      <w:r>
+        <w:rPr>
+          <w:rFonts w:eastAsia="Trebuchet MS" w:cs="Trebuchet MS"/>
+          <w:b/>
+          <w:bCs/>
+          <w:i w:val="false"/>
+          <w:caps w:val="false"/>
+          <w:smallCaps w:val="false"/>
+          <w:color w:val="000000"/>
+          <w:kern w:val="0"/>
+          <w:position w:val="0"/>
+          <w:sz w:val="24"/>
+          <w:sz w:val="24"/>
+          <w:szCs w:val="24"/>
+          <w:vertAlign w:val="baseline"/>
+          <w:lang w:val="en-GB" w:eastAsia="zh-CN" w:bidi="hi-IN"/>
+        </w:rPr>
+        <w:t xml:space="preserve">): </w:t>
+      </w:r>
+      <w:r>
+        <w:rPr>
+          <w:rFonts w:eastAsia="Trebuchet MS" w:cs="Trebuchet MS"/>
+          <w:b w:val="false"/>
+          <w:bCs w:val="false"/>
+          <w:i w:val="false"/>
+          <w:caps w:val="false"/>
+          <w:smallCaps w:val="false"/>
+          <w:color w:val="000000"/>
+          <w:kern w:val="0"/>
+          <w:position w:val="0"/>
+          <w:sz w:val="24"/>
+          <w:sz w:val="24"/>
+          <w:szCs w:val="24"/>
+          <w:vertAlign w:val="baseline"/>
+          <w:lang w:val="en-GB" w:eastAsia="zh-CN" w:bidi="hi-IN"/>
+        </w:rPr>
+        <w:t>Save game.</w:t>
       </w:r>
     </w:p>
     <w:p>
@@ -10185,6 +9929,283 @@
   </w:style>
   <w:style w:type="character" w:styleId="ListLabel270">
     <w:name w:val="ListLabel 270"/>
+    <w:qFormat/>
+    <w:rPr>
+      <w:rFonts w:cs="Noto Sans Symbols"/>
+      <w:position w:val="0"/>
+      <w:sz w:val="20"/>
+      <w:sz w:val="20"/>
+      <w:szCs w:val="20"/>
+      <w:vertAlign w:val="baseline"/>
+    </w:rPr>
+  </w:style>
+  <w:style w:type="character" w:styleId="ListLabel271">
+    <w:name w:val="ListLabel 271"/>
+    <w:qFormat/>
+    <w:rPr>
+      <w:rFonts w:ascii="Trebuchet MS" w:hAnsi="Trebuchet MS" w:cs="Wingdings"/>
+      <w:b w:val="false"/>
+      <w:sz w:val="24"/>
+      <w:u w:val="none"/>
+    </w:rPr>
+  </w:style>
+  <w:style w:type="character" w:styleId="ListLabel272">
+    <w:name w:val="ListLabel 272"/>
+    <w:qFormat/>
+    <w:rPr>
+      <w:rFonts w:cs="Wingdings 2"/>
+      <w:u w:val="none"/>
+    </w:rPr>
+  </w:style>
+  <w:style w:type="character" w:styleId="ListLabel273">
+    <w:name w:val="ListLabel 273"/>
+    <w:qFormat/>
+    <w:rPr>
+      <w:rFonts w:cs="OpenSymbol"/>
+      <w:u w:val="none"/>
+    </w:rPr>
+  </w:style>
+  <w:style w:type="character" w:styleId="ListLabel274">
+    <w:name w:val="ListLabel 274"/>
+    <w:qFormat/>
+    <w:rPr>
+      <w:rFonts w:cs="Wingdings"/>
+      <w:u w:val="none"/>
+    </w:rPr>
+  </w:style>
+  <w:style w:type="character" w:styleId="ListLabel275">
+    <w:name w:val="ListLabel 275"/>
+    <w:qFormat/>
+    <w:rPr>
+      <w:rFonts w:cs="Wingdings 2"/>
+      <w:u w:val="none"/>
+    </w:rPr>
+  </w:style>
+  <w:style w:type="character" w:styleId="ListLabel276">
+    <w:name w:val="ListLabel 276"/>
+    <w:qFormat/>
+    <w:rPr>
+      <w:rFonts w:cs="OpenSymbol"/>
+      <w:u w:val="none"/>
+    </w:rPr>
+  </w:style>
+  <w:style w:type="character" w:styleId="ListLabel277">
+    <w:name w:val="ListLabel 277"/>
+    <w:qFormat/>
+    <w:rPr>
+      <w:rFonts w:cs="Wingdings"/>
+      <w:u w:val="none"/>
+    </w:rPr>
+  </w:style>
+  <w:style w:type="character" w:styleId="ListLabel278">
+    <w:name w:val="ListLabel 278"/>
+    <w:qFormat/>
+    <w:rPr>
+      <w:rFonts w:cs="Wingdings 2"/>
+      <w:u w:val="none"/>
+    </w:rPr>
+  </w:style>
+  <w:style w:type="character" w:styleId="ListLabel279">
+    <w:name w:val="ListLabel 279"/>
+    <w:qFormat/>
+    <w:rPr>
+      <w:rFonts w:cs="OpenSymbol"/>
+      <w:u w:val="none"/>
+    </w:rPr>
+  </w:style>
+  <w:style w:type="character" w:styleId="ListLabel280">
+    <w:name w:val="ListLabel 280"/>
+    <w:qFormat/>
+    <w:rPr>
+      <w:position w:val="0"/>
+      <w:sz w:val="24"/>
+      <w:sz w:val="24"/>
+      <w:vertAlign w:val="baseline"/>
+    </w:rPr>
+  </w:style>
+  <w:style w:type="character" w:styleId="ListLabel281">
+    <w:name w:val="ListLabel 281"/>
+    <w:qFormat/>
+    <w:rPr>
+      <w:rFonts w:ascii="Trebuchet MS" w:hAnsi="Trebuchet MS"/>
+      <w:b/>
+      <w:position w:val="0"/>
+      <w:sz w:val="28"/>
+      <w:sz w:val="28"/>
+      <w:vertAlign w:val="baseline"/>
+    </w:rPr>
+  </w:style>
+  <w:style w:type="character" w:styleId="ListLabel282">
+    <w:name w:val="ListLabel 282"/>
+    <w:qFormat/>
+    <w:rPr>
+      <w:rFonts w:ascii="Arial" w:hAnsi="Arial"/>
+      <w:b/>
+      <w:position w:val="0"/>
+      <w:sz w:val="26"/>
+      <w:sz w:val="26"/>
+      <w:vertAlign w:val="baseline"/>
+    </w:rPr>
+  </w:style>
+  <w:style w:type="character" w:styleId="ListLabel283">
+    <w:name w:val="ListLabel 283"/>
+    <w:qFormat/>
+    <w:rPr>
+      <w:position w:val="0"/>
+      <w:sz w:val="24"/>
+      <w:sz w:val="24"/>
+      <w:vertAlign w:val="baseline"/>
+    </w:rPr>
+  </w:style>
+  <w:style w:type="character" w:styleId="ListLabel284">
+    <w:name w:val="ListLabel 284"/>
+    <w:qFormat/>
+    <w:rPr>
+      <w:position w:val="0"/>
+      <w:sz w:val="24"/>
+      <w:sz w:val="24"/>
+      <w:vertAlign w:val="baseline"/>
+    </w:rPr>
+  </w:style>
+  <w:style w:type="character" w:styleId="ListLabel285">
+    <w:name w:val="ListLabel 285"/>
+    <w:qFormat/>
+    <w:rPr>
+      <w:position w:val="0"/>
+      <w:sz w:val="24"/>
+      <w:sz w:val="24"/>
+      <w:vertAlign w:val="baseline"/>
+    </w:rPr>
+  </w:style>
+  <w:style w:type="character" w:styleId="ListLabel286">
+    <w:name w:val="ListLabel 286"/>
+    <w:qFormat/>
+    <w:rPr>
+      <w:position w:val="0"/>
+      <w:sz w:val="24"/>
+      <w:sz w:val="24"/>
+      <w:vertAlign w:val="baseline"/>
+    </w:rPr>
+  </w:style>
+  <w:style w:type="character" w:styleId="ListLabel287">
+    <w:name w:val="ListLabel 287"/>
+    <w:qFormat/>
+    <w:rPr>
+      <w:position w:val="0"/>
+      <w:sz w:val="24"/>
+      <w:sz w:val="24"/>
+      <w:vertAlign w:val="baseline"/>
+    </w:rPr>
+  </w:style>
+  <w:style w:type="character" w:styleId="ListLabel288">
+    <w:name w:val="ListLabel 288"/>
+    <w:qFormat/>
+    <w:rPr>
+      <w:position w:val="0"/>
+      <w:sz w:val="24"/>
+      <w:sz w:val="24"/>
+      <w:vertAlign w:val="baseline"/>
+    </w:rPr>
+  </w:style>
+  <w:style w:type="character" w:styleId="ListLabel289">
+    <w:name w:val="ListLabel 289"/>
+    <w:qFormat/>
+    <w:rPr>
+      <w:rFonts w:ascii="Trebuchet MS" w:hAnsi="Trebuchet MS" w:cs="Noto Sans Symbols"/>
+      <w:b w:val="false"/>
+      <w:position w:val="0"/>
+      <w:sz w:val="24"/>
+      <w:sz w:val="24"/>
+      <w:szCs w:val="20"/>
+      <w:vertAlign w:val="baseline"/>
+    </w:rPr>
+  </w:style>
+  <w:style w:type="character" w:styleId="ListLabel290">
+    <w:name w:val="ListLabel 290"/>
+    <w:qFormat/>
+    <w:rPr>
+      <w:rFonts w:cs="Courier New"/>
+      <w:position w:val="0"/>
+      <w:sz w:val="20"/>
+      <w:sz w:val="20"/>
+      <w:szCs w:val="20"/>
+      <w:vertAlign w:val="baseline"/>
+    </w:rPr>
+  </w:style>
+  <w:style w:type="character" w:styleId="ListLabel291">
+    <w:name w:val="ListLabel 291"/>
+    <w:qFormat/>
+    <w:rPr>
+      <w:rFonts w:cs="Noto Sans Symbols"/>
+      <w:position w:val="0"/>
+      <w:sz w:val="20"/>
+      <w:sz w:val="20"/>
+      <w:szCs w:val="20"/>
+      <w:vertAlign w:val="baseline"/>
+    </w:rPr>
+  </w:style>
+  <w:style w:type="character" w:styleId="ListLabel292">
+    <w:name w:val="ListLabel 292"/>
+    <w:qFormat/>
+    <w:rPr>
+      <w:rFonts w:cs="Noto Sans Symbols"/>
+      <w:position w:val="0"/>
+      <w:sz w:val="20"/>
+      <w:sz w:val="20"/>
+      <w:szCs w:val="20"/>
+      <w:vertAlign w:val="baseline"/>
+    </w:rPr>
+  </w:style>
+  <w:style w:type="character" w:styleId="ListLabel293">
+    <w:name w:val="ListLabel 293"/>
+    <w:qFormat/>
+    <w:rPr>
+      <w:rFonts w:cs="Noto Sans Symbols"/>
+      <w:position w:val="0"/>
+      <w:sz w:val="20"/>
+      <w:sz w:val="20"/>
+      <w:szCs w:val="20"/>
+      <w:vertAlign w:val="baseline"/>
+    </w:rPr>
+  </w:style>
+  <w:style w:type="character" w:styleId="ListLabel294">
+    <w:name w:val="ListLabel 294"/>
+    <w:qFormat/>
+    <w:rPr>
+      <w:rFonts w:cs="Noto Sans Symbols"/>
+      <w:position w:val="0"/>
+      <w:sz w:val="20"/>
+      <w:sz w:val="20"/>
+      <w:szCs w:val="20"/>
+      <w:vertAlign w:val="baseline"/>
+    </w:rPr>
+  </w:style>
+  <w:style w:type="character" w:styleId="ListLabel295">
+    <w:name w:val="ListLabel 295"/>
+    <w:qFormat/>
+    <w:rPr>
+      <w:rFonts w:cs="Noto Sans Symbols"/>
+      <w:position w:val="0"/>
+      <w:sz w:val="20"/>
+      <w:sz w:val="20"/>
+      <w:szCs w:val="20"/>
+      <w:vertAlign w:val="baseline"/>
+    </w:rPr>
+  </w:style>
+  <w:style w:type="character" w:styleId="ListLabel296">
+    <w:name w:val="ListLabel 296"/>
+    <w:qFormat/>
+    <w:rPr>
+      <w:rFonts w:cs="Noto Sans Symbols"/>
+      <w:position w:val="0"/>
+      <w:sz w:val="20"/>
+      <w:sz w:val="20"/>
+      <w:szCs w:val="20"/>
+      <w:vertAlign w:val="baseline"/>
+    </w:rPr>
+  </w:style>
+  <w:style w:type="character" w:styleId="ListLabel297">
+    <w:name w:val="ListLabel 297"/>
     <w:qFormat/>
     <w:rPr>
       <w:rFonts w:cs="Noto Sans Symbols"/>

</xml_diff>

<commit_message>
Each player can select one token.
</commit_message>
<xml_diff>
--- a/Monopoly/Monopoly/Docs/project_Lopez_Almudena.doc.docx
+++ b/Monopoly/Monopoly/Docs/project_Lopez_Almudena.doc.docx
@@ -2373,7 +2373,7 @@
         <w:tblStyle w:val="Table1"/>
         <w:tblW w:w="9967" w:type="dxa"/>
         <w:jc w:val="left"/>
-        <w:tblInd w:w="-50" w:type="dxa"/>
+        <w:tblInd w:w="-55" w:type="dxa"/>
         <w:tblBorders>
           <w:top w:val="single" w:sz="4" w:space="0" w:color="000001"/>
           <w:left w:val="single" w:sz="4" w:space="0" w:color="000001"/>
@@ -2382,7 +2382,7 @@
         </w:tblBorders>
         <w:tblCellMar>
           <w:top w:w="0" w:type="dxa"/>
-          <w:left w:w="53" w:type="dxa"/>
+          <w:left w:w="48" w:type="dxa"/>
           <w:bottom w:w="0" w:type="dxa"/>
           <w:right w:w="108" w:type="dxa"/>
         </w:tblCellMar>
@@ -2405,7 +2405,7 @@
             </w:tcBorders>
             <w:shd w:fill="auto" w:val="clear"/>
             <w:tcMar>
-              <w:left w:w="53" w:type="dxa"/>
+              <w:left w:w="48" w:type="dxa"/>
             </w:tcMar>
           </w:tcPr>
           <w:p>
@@ -2443,7 +2443,7 @@
             </w:tcBorders>
             <w:shd w:fill="auto" w:val="clear"/>
             <w:tcMar>
-              <w:left w:w="53" w:type="dxa"/>
+              <w:left w:w="48" w:type="dxa"/>
             </w:tcMar>
           </w:tcPr>
           <w:p>
@@ -2482,7 +2482,7 @@
             </w:tcBorders>
             <w:shd w:fill="auto" w:val="clear"/>
             <w:tcMar>
-              <w:left w:w="53" w:type="dxa"/>
+              <w:left w:w="48" w:type="dxa"/>
             </w:tcMar>
           </w:tcPr>
           <w:p>
@@ -2525,7 +2525,7 @@
             </w:tcBorders>
             <w:shd w:fill="auto" w:val="clear"/>
             <w:tcMar>
-              <w:left w:w="53" w:type="dxa"/>
+              <w:left w:w="48" w:type="dxa"/>
             </w:tcMar>
           </w:tcPr>
           <w:p>
@@ -2563,7 +2563,7 @@
             </w:tcBorders>
             <w:shd w:fill="auto" w:val="clear"/>
             <w:tcMar>
-              <w:left w:w="53" w:type="dxa"/>
+              <w:left w:w="48" w:type="dxa"/>
             </w:tcMar>
           </w:tcPr>
           <w:p>
@@ -2606,7 +2606,7 @@
             </w:tcBorders>
             <w:shd w:fill="auto" w:val="clear"/>
             <w:tcMar>
-              <w:left w:w="53" w:type="dxa"/>
+              <w:left w:w="48" w:type="dxa"/>
             </w:tcMar>
           </w:tcPr>
           <w:p>
@@ -2654,7 +2654,7 @@
             </w:tcBorders>
             <w:shd w:fill="auto" w:val="clear"/>
             <w:tcMar>
-              <w:left w:w="53" w:type="dxa"/>
+              <w:left w:w="48" w:type="dxa"/>
             </w:tcMar>
           </w:tcPr>
           <w:p>
@@ -2697,7 +2697,7 @@
             </w:tcBorders>
             <w:shd w:fill="auto" w:val="clear"/>
             <w:tcMar>
-              <w:left w:w="53" w:type="dxa"/>
+              <w:left w:w="48" w:type="dxa"/>
             </w:tcMar>
           </w:tcPr>
           <w:p>
@@ -2762,7 +2762,7 @@
             </w:tcBorders>
             <w:shd w:fill="auto" w:val="clear"/>
             <w:tcMar>
-              <w:left w:w="53" w:type="dxa"/>
+              <w:left w:w="48" w:type="dxa"/>
             </w:tcMar>
           </w:tcPr>
           <w:p>
@@ -2805,7 +2805,7 @@
             </w:tcBorders>
             <w:shd w:fill="auto" w:val="clear"/>
             <w:tcMar>
-              <w:left w:w="53" w:type="dxa"/>
+              <w:left w:w="48" w:type="dxa"/>
             </w:tcMar>
           </w:tcPr>
           <w:p>
@@ -2843,7 +2843,7 @@
             </w:tcBorders>
             <w:shd w:fill="auto" w:val="clear"/>
             <w:tcMar>
-              <w:left w:w="53" w:type="dxa"/>
+              <w:left w:w="48" w:type="dxa"/>
             </w:tcMar>
           </w:tcPr>
           <w:p>
@@ -2886,7 +2886,7 @@
             </w:tcBorders>
             <w:shd w:fill="auto" w:val="clear"/>
             <w:tcMar>
-              <w:left w:w="53" w:type="dxa"/>
+              <w:left w:w="48" w:type="dxa"/>
             </w:tcMar>
           </w:tcPr>
           <w:p>
@@ -2951,7 +2951,7 @@
             </w:tcBorders>
             <w:shd w:fill="auto" w:val="clear"/>
             <w:tcMar>
-              <w:left w:w="53" w:type="dxa"/>
+              <w:left w:w="48" w:type="dxa"/>
             </w:tcMar>
           </w:tcPr>
           <w:p>
@@ -2994,7 +2994,7 @@
             </w:tcBorders>
             <w:shd w:fill="auto" w:val="clear"/>
             <w:tcMar>
-              <w:left w:w="53" w:type="dxa"/>
+              <w:left w:w="48" w:type="dxa"/>
             </w:tcMar>
           </w:tcPr>
           <w:p>
@@ -3042,7 +3042,7 @@
             </w:tcBorders>
             <w:shd w:fill="auto" w:val="clear"/>
             <w:tcMar>
-              <w:left w:w="53" w:type="dxa"/>
+              <w:left w:w="48" w:type="dxa"/>
             </w:tcMar>
           </w:tcPr>
           <w:p>
@@ -3085,7 +3085,7 @@
             </w:tcBorders>
             <w:shd w:fill="auto" w:val="clear"/>
             <w:tcMar>
-              <w:left w:w="53" w:type="dxa"/>
+              <w:left w:w="48" w:type="dxa"/>
             </w:tcMar>
           </w:tcPr>
           <w:p>
@@ -3125,7 +3125,7 @@
             </w:tcBorders>
             <w:shd w:fill="auto" w:val="clear"/>
             <w:tcMar>
-              <w:left w:w="53" w:type="dxa"/>
+              <w:left w:w="48" w:type="dxa"/>
             </w:tcMar>
           </w:tcPr>
           <w:p>
@@ -3192,7 +3192,7 @@
             </w:tcBorders>
             <w:shd w:fill="auto" w:val="clear"/>
             <w:tcMar>
-              <w:left w:w="53" w:type="dxa"/>
+              <w:left w:w="48" w:type="dxa"/>
             </w:tcMar>
           </w:tcPr>
           <w:p>
@@ -3240,7 +3240,7 @@
             </w:tcBorders>
             <w:shd w:fill="auto" w:val="clear"/>
             <w:tcMar>
-              <w:left w:w="53" w:type="dxa"/>
+              <w:left w:w="48" w:type="dxa"/>
             </w:tcMar>
           </w:tcPr>
           <w:p>
@@ -3283,7 +3283,7 @@
             </w:tcBorders>
             <w:shd w:fill="auto" w:val="clear"/>
             <w:tcMar>
-              <w:left w:w="53" w:type="dxa"/>
+              <w:left w:w="48" w:type="dxa"/>
             </w:tcMar>
           </w:tcPr>
           <w:p>
@@ -3321,7 +3321,7 @@
             </w:tcBorders>
             <w:shd w:fill="auto" w:val="clear"/>
             <w:tcMar>
-              <w:left w:w="53" w:type="dxa"/>
+              <w:left w:w="48" w:type="dxa"/>
             </w:tcMar>
           </w:tcPr>
           <w:p>
@@ -3364,7 +3364,7 @@
             </w:tcBorders>
             <w:shd w:fill="auto" w:val="clear"/>
             <w:tcMar>
-              <w:left w:w="53" w:type="dxa"/>
+              <w:left w:w="48" w:type="dxa"/>
             </w:tcMar>
           </w:tcPr>
           <w:p>
@@ -3402,7 +3402,7 @@
             </w:tcBorders>
             <w:shd w:fill="auto" w:val="clear"/>
             <w:tcMar>
-              <w:left w:w="53" w:type="dxa"/>
+              <w:left w:w="48" w:type="dxa"/>
             </w:tcMar>
           </w:tcPr>
           <w:p>
@@ -3445,7 +3445,7 @@
             </w:tcBorders>
             <w:shd w:fill="auto" w:val="clear"/>
             <w:tcMar>
-              <w:left w:w="53" w:type="dxa"/>
+              <w:left w:w="48" w:type="dxa"/>
             </w:tcMar>
           </w:tcPr>
           <w:p>
@@ -4404,6 +4404,7 @@
         </w:rPr>
         <w:t xml:space="preserve">Version 12: </w:t>
       </w:r>
+      <w:bookmarkStart w:id="1" w:name="__DdeLink__234_793011103"/>
       <w:r>
         <w:rPr>
           <w:rFonts w:eastAsia="Trebuchet MS" w:cs="Trebuchet MS"/>
@@ -4439,7 +4440,27 @@
           <w:vertAlign w:val="baseline"/>
           <w:lang w:val="en-GB" w:eastAsia="zh-CN" w:bidi="hi-IN"/>
         </w:rPr>
-        <w:t>d one token for each player and make it able to choose one of them and set the name of the player.</w:t>
+        <w:t>d one token for each player and make it able to choose one of them</w:t>
+      </w:r>
+      <w:bookmarkEnd w:id="1"/>
+      <w:r>
+        <w:rPr>
+          <w:rFonts w:eastAsia="Trebuchet MS" w:cs="Trebuchet MS"/>
+          <w:b w:val="false"/>
+          <w:bCs w:val="false"/>
+          <w:i w:val="false"/>
+          <w:caps w:val="false"/>
+          <w:smallCaps w:val="false"/>
+          <w:color w:val="000000"/>
+          <w:kern w:val="0"/>
+          <w:position w:val="0"/>
+          <w:sz w:val="21"/>
+          <w:sz w:val="21"/>
+          <w:szCs w:val="21"/>
+          <w:vertAlign w:val="baseline"/>
+          <w:lang w:val="en-GB" w:eastAsia="zh-CN" w:bidi="hi-IN"/>
+        </w:rPr>
+        <w:t xml:space="preserve"> and set the name of the player.</w:t>
       </w:r>
     </w:p>
     <w:p>
@@ -5017,8 +5038,8 @@
         </w:rPr>
         <w:t>Classify depending on type of square is left. (</w:t>
       </w:r>
-      <w:bookmarkStart w:id="1" w:name="__DdeLink__147_1946345173"/>
-      <w:bookmarkEnd w:id="1"/>
+      <w:bookmarkStart w:id="2" w:name="__DdeLink__147_1946345173"/>
+      <w:bookmarkEnd w:id="2"/>
       <w:r>
         <w:rPr>
           <w:rFonts w:eastAsia="Trebuchet MS" w:cs="Trebuchet MS"/>
@@ -5510,7 +5531,7 @@
         <w:jc w:val="both"/>
         <w:rPr/>
       </w:pPr>
-      <w:bookmarkStart w:id="2" w:name="__DdeLink__242_1100540244"/>
+      <w:bookmarkStart w:id="3" w:name="__DdeLink__242_1100540244"/>
       <w:r>
         <w:rPr>
           <w:rFonts w:eastAsia="Trebuchet MS" w:cs="Trebuchet MS"/>
@@ -5530,7 +5551,7 @@
         </w:rPr>
         <w:t>Version 10(May 25):</w:t>
       </w:r>
-      <w:bookmarkEnd w:id="2"/>
+      <w:bookmarkEnd w:id="3"/>
       <w:r>
         <w:rPr>
           <w:rFonts w:eastAsia="Trebuchet MS" w:cs="Trebuchet MS"/>
@@ -5581,24 +5602,7 @@
         <w:shd w:val="clear" w:fill="auto"/>
         <w:spacing w:lineRule="auto" w:line="240" w:before="0" w:after="0"/>
         <w:jc w:val="both"/>
-        <w:rPr>
-          <w:rFonts w:eastAsia="Trebuchet MS" w:cs="Trebuchet MS"/>
-          <w:b w:val="false"/>
-          <w:b w:val="false"/>
-          <w:bCs w:val="false"/>
-          <w:i w:val="false"/>
-          <w:i w:val="false"/>
-          <w:caps w:val="false"/>
-          <w:smallCaps w:val="false"/>
-          <w:color w:val="000000"/>
-          <w:kern w:val="0"/>
-          <w:position w:val="0"/>
-          <w:sz w:val="24"/>
-          <w:sz w:val="24"/>
-          <w:szCs w:val="24"/>
-          <w:vertAlign w:val="baseline"/>
-          <w:lang w:val="en-GB" w:eastAsia="zh-CN" w:bidi="hi-IN"/>
-        </w:rPr>
+        <w:rPr/>
       </w:pPr>
       <w:r>
         <w:rPr>
@@ -5617,8 +5621,60 @@
           <w:vertAlign w:val="baseline"/>
           <w:lang w:val="en-GB" w:eastAsia="zh-CN" w:bidi="hi-IN"/>
         </w:rPr>
-        <w:t>Version 1</w:t>
-      </w:r>
+        <w:t xml:space="preserve">Version 11(May 28): </w:t>
+      </w:r>
+      <w:r>
+        <w:rPr>
+          <w:rFonts w:eastAsia="Trebuchet MS" w:cs="Trebuchet MS"/>
+          <w:b w:val="false"/>
+          <w:bCs w:val="false"/>
+          <w:i w:val="false"/>
+          <w:caps w:val="false"/>
+          <w:smallCaps w:val="false"/>
+          <w:color w:val="000000"/>
+          <w:kern w:val="0"/>
+          <w:position w:val="0"/>
+          <w:sz w:val="24"/>
+          <w:sz w:val="24"/>
+          <w:szCs w:val="24"/>
+          <w:vertAlign w:val="baseline"/>
+          <w:lang w:val="en-GB" w:eastAsia="zh-CN" w:bidi="hi-IN"/>
+        </w:rPr>
+        <w:t xml:space="preserve">Save game. </w:t>
+      </w:r>
+      <w:r>
+        <w:rPr>
+          <w:rFonts w:eastAsia="Trebuchet MS" w:cs="Trebuchet MS"/>
+          <w:b w:val="false"/>
+          <w:bCs w:val="false"/>
+          <w:i w:val="false"/>
+          <w:caps w:val="false"/>
+          <w:smallCaps w:val="false"/>
+          <w:color w:val="000000"/>
+          <w:kern w:val="0"/>
+          <w:position w:val="0"/>
+          <w:sz w:val="24"/>
+          <w:sz w:val="24"/>
+          <w:szCs w:val="24"/>
+          <w:vertAlign w:val="baseline"/>
+          <w:lang w:val="en-GB" w:eastAsia="zh-CN" w:bidi="hi-IN"/>
+        </w:rPr>
+        <w:t>Added struct of cards.</w:t>
+      </w:r>
+    </w:p>
+    <w:p>
+      <w:pPr>
+        <w:pStyle w:val="Normal"/>
+        <w:widowControl/>
+        <w:numPr>
+          <w:ilvl w:val="0"/>
+          <w:numId w:val="1"/>
+        </w:numPr>
+        <w:shd w:val="clear" w:fill="auto"/>
+        <w:spacing w:lineRule="auto" w:line="240" w:before="0" w:after="0"/>
+        <w:jc w:val="both"/>
+        <w:rPr/>
+      </w:pPr>
       <w:r>
         <w:rPr>
           <w:rFonts w:eastAsia="Trebuchet MS" w:cs="Trebuchet MS"/>
@@ -5636,12 +5692,12 @@
           <w:vertAlign w:val="baseline"/>
           <w:lang w:val="en-GB" w:eastAsia="zh-CN" w:bidi="hi-IN"/>
         </w:rPr>
-        <w:t>1</w:t>
+        <w:t xml:space="preserve">Version 12(May 29): </w:t>
       </w:r>
       <w:r>
         <w:rPr>
           <w:rFonts w:eastAsia="Trebuchet MS" w:cs="Trebuchet MS"/>
-          <w:b/>
+          <w:b w:val="false"/>
           <w:bCs/>
           <w:i w:val="false"/>
           <w:caps w:val="false"/>
@@ -5649,51 +5705,13 @@
           <w:color w:val="000000"/>
           <w:kern w:val="0"/>
           <w:position w:val="0"/>
-          <w:sz w:val="24"/>
-          <w:sz w:val="24"/>
-          <w:szCs w:val="24"/>
+          <w:sz w:val="21"/>
+          <w:sz w:val="21"/>
+          <w:szCs w:val="21"/>
           <w:vertAlign w:val="baseline"/>
           <w:lang w:val="en-GB" w:eastAsia="zh-CN" w:bidi="hi-IN"/>
         </w:rPr>
-        <w:t>(May 2</w:t>
-      </w:r>
-      <w:r>
-        <w:rPr>
-          <w:rFonts w:eastAsia="Trebuchet MS" w:cs="Trebuchet MS"/>
-          <w:b/>
-          <w:bCs/>
-          <w:i w:val="false"/>
-          <w:caps w:val="false"/>
-          <w:smallCaps w:val="false"/>
-          <w:color w:val="000000"/>
-          <w:kern w:val="0"/>
-          <w:position w:val="0"/>
-          <w:sz w:val="24"/>
-          <w:sz w:val="24"/>
-          <w:szCs w:val="24"/>
-          <w:vertAlign w:val="baseline"/>
-          <w:lang w:val="en-GB" w:eastAsia="zh-CN" w:bidi="hi-IN"/>
-        </w:rPr>
-        <w:t>8</w:t>
-      </w:r>
-      <w:r>
-        <w:rPr>
-          <w:rFonts w:eastAsia="Trebuchet MS" w:cs="Trebuchet MS"/>
-          <w:b/>
-          <w:bCs/>
-          <w:i w:val="false"/>
-          <w:caps w:val="false"/>
-          <w:smallCaps w:val="false"/>
-          <w:color w:val="000000"/>
-          <w:kern w:val="0"/>
-          <w:position w:val="0"/>
-          <w:sz w:val="24"/>
-          <w:sz w:val="24"/>
-          <w:szCs w:val="24"/>
-          <w:vertAlign w:val="baseline"/>
-          <w:lang w:val="en-GB" w:eastAsia="zh-CN" w:bidi="hi-IN"/>
-        </w:rPr>
-        <w:t xml:space="preserve">): </w:t>
+        <w:t>Ad</w:t>
       </w:r>
       <w:r>
         <w:rPr>
@@ -5706,13 +5724,76 @@
           <w:color w:val="000000"/>
           <w:kern w:val="0"/>
           <w:position w:val="0"/>
+          <w:sz w:val="21"/>
+          <w:sz w:val="21"/>
+          <w:szCs w:val="21"/>
+          <w:vertAlign w:val="baseline"/>
+          <w:lang w:val="en-GB" w:eastAsia="zh-CN" w:bidi="hi-IN"/>
+        </w:rPr>
+        <w:t>d one token for each player and make it able to choose one of them.</w:t>
+      </w:r>
+    </w:p>
+    <w:p>
+      <w:pPr>
+        <w:pStyle w:val="Normal"/>
+        <w:widowControl/>
+        <w:numPr>
+          <w:ilvl w:val="0"/>
+          <w:numId w:val="0"/>
+        </w:numPr>
+        <w:shd w:val="clear" w:fill="auto"/>
+        <w:spacing w:lineRule="auto" w:line="240" w:before="0" w:after="0"/>
+        <w:ind w:left="720" w:hanging="0"/>
+        <w:jc w:val="both"/>
+        <w:rPr/>
+      </w:pPr>
+      <w:r>
+        <w:rPr>
+          <w:rFonts w:eastAsia="Trebuchet MS" w:cs="Trebuchet MS"/>
+          <w:b w:val="false"/>
+          <w:bCs w:val="false"/>
+          <w:i w:val="false"/>
+          <w:caps w:val="false"/>
+          <w:smallCaps w:val="false"/>
+          <w:color w:val="000000"/>
+          <w:kern w:val="0"/>
+          <w:position w:val="0"/>
           <w:sz w:val="24"/>
           <w:sz w:val="24"/>
           <w:szCs w:val="24"/>
           <w:vertAlign w:val="baseline"/>
           <w:lang w:val="en-GB" w:eastAsia="zh-CN" w:bidi="hi-IN"/>
         </w:rPr>
-        <w:t>Save game.</w:t>
+        <w:t>Inherence classes: Square, Card, Tax, Property, Screen, CreditsScreen, GameScreen, LoadScreen, MenuScreen, NumPlayersScreen and  WelcomeScreen.</w:t>
+      </w:r>
+    </w:p>
+    <w:p>
+      <w:pPr>
+        <w:pStyle w:val="Normal"/>
+        <w:widowControl/>
+        <w:shd w:val="clear" w:fill="auto"/>
+        <w:spacing w:lineRule="auto" w:line="240" w:before="0" w:after="0"/>
+        <w:jc w:val="both"/>
+        <w:rPr/>
+      </w:pPr>
+      <w:r>
+        <w:rPr>
+          <w:rFonts w:eastAsia="Trebuchet MS" w:cs="Trebuchet MS"/>
+          <w:b w:val="false"/>
+          <w:bCs w:val="false"/>
+          <w:i w:val="false"/>
+          <w:caps w:val="false"/>
+          <w:smallCaps w:val="false"/>
+          <w:color w:val="000000"/>
+          <w:kern w:val="0"/>
+          <w:position w:val="0"/>
+          <w:sz w:val="24"/>
+          <w:sz w:val="24"/>
+          <w:szCs w:val="24"/>
+          <w:vertAlign w:val="baseline"/>
+          <w:lang w:val="en-GB" w:eastAsia="zh-CN" w:bidi="hi-IN"/>
+        </w:rPr>
+        <w:tab/>
       </w:r>
     </w:p>
     <w:p>
@@ -10206,6 +10287,283 @@
   </w:style>
   <w:style w:type="character" w:styleId="ListLabel297">
     <w:name w:val="ListLabel 297"/>
+    <w:qFormat/>
+    <w:rPr>
+      <w:rFonts w:cs="Noto Sans Symbols"/>
+      <w:position w:val="0"/>
+      <w:sz w:val="20"/>
+      <w:sz w:val="20"/>
+      <w:szCs w:val="20"/>
+      <w:vertAlign w:val="baseline"/>
+    </w:rPr>
+  </w:style>
+  <w:style w:type="character" w:styleId="ListLabel298">
+    <w:name w:val="ListLabel 298"/>
+    <w:qFormat/>
+    <w:rPr>
+      <w:rFonts w:ascii="Trebuchet MS" w:hAnsi="Trebuchet MS" w:cs="Wingdings"/>
+      <w:b w:val="false"/>
+      <w:sz w:val="24"/>
+      <w:u w:val="none"/>
+    </w:rPr>
+  </w:style>
+  <w:style w:type="character" w:styleId="ListLabel299">
+    <w:name w:val="ListLabel 299"/>
+    <w:qFormat/>
+    <w:rPr>
+      <w:rFonts w:cs="Wingdings 2"/>
+      <w:u w:val="none"/>
+    </w:rPr>
+  </w:style>
+  <w:style w:type="character" w:styleId="ListLabel300">
+    <w:name w:val="ListLabel 300"/>
+    <w:qFormat/>
+    <w:rPr>
+      <w:rFonts w:cs="OpenSymbol"/>
+      <w:u w:val="none"/>
+    </w:rPr>
+  </w:style>
+  <w:style w:type="character" w:styleId="ListLabel301">
+    <w:name w:val="ListLabel 301"/>
+    <w:qFormat/>
+    <w:rPr>
+      <w:rFonts w:cs="Wingdings"/>
+      <w:u w:val="none"/>
+    </w:rPr>
+  </w:style>
+  <w:style w:type="character" w:styleId="ListLabel302">
+    <w:name w:val="ListLabel 302"/>
+    <w:qFormat/>
+    <w:rPr>
+      <w:rFonts w:cs="Wingdings 2"/>
+      <w:u w:val="none"/>
+    </w:rPr>
+  </w:style>
+  <w:style w:type="character" w:styleId="ListLabel303">
+    <w:name w:val="ListLabel 303"/>
+    <w:qFormat/>
+    <w:rPr>
+      <w:rFonts w:cs="OpenSymbol"/>
+      <w:u w:val="none"/>
+    </w:rPr>
+  </w:style>
+  <w:style w:type="character" w:styleId="ListLabel304">
+    <w:name w:val="ListLabel 304"/>
+    <w:qFormat/>
+    <w:rPr>
+      <w:rFonts w:cs="Wingdings"/>
+      <w:u w:val="none"/>
+    </w:rPr>
+  </w:style>
+  <w:style w:type="character" w:styleId="ListLabel305">
+    <w:name w:val="ListLabel 305"/>
+    <w:qFormat/>
+    <w:rPr>
+      <w:rFonts w:cs="Wingdings 2"/>
+      <w:u w:val="none"/>
+    </w:rPr>
+  </w:style>
+  <w:style w:type="character" w:styleId="ListLabel306">
+    <w:name w:val="ListLabel 306"/>
+    <w:qFormat/>
+    <w:rPr>
+      <w:rFonts w:cs="OpenSymbol"/>
+      <w:u w:val="none"/>
+    </w:rPr>
+  </w:style>
+  <w:style w:type="character" w:styleId="ListLabel307">
+    <w:name w:val="ListLabel 307"/>
+    <w:qFormat/>
+    <w:rPr>
+      <w:position w:val="0"/>
+      <w:sz w:val="24"/>
+      <w:sz w:val="24"/>
+      <w:vertAlign w:val="baseline"/>
+    </w:rPr>
+  </w:style>
+  <w:style w:type="character" w:styleId="ListLabel308">
+    <w:name w:val="ListLabel 308"/>
+    <w:qFormat/>
+    <w:rPr>
+      <w:rFonts w:ascii="Trebuchet MS" w:hAnsi="Trebuchet MS"/>
+      <w:b/>
+      <w:position w:val="0"/>
+      <w:sz w:val="28"/>
+      <w:sz w:val="28"/>
+      <w:vertAlign w:val="baseline"/>
+    </w:rPr>
+  </w:style>
+  <w:style w:type="character" w:styleId="ListLabel309">
+    <w:name w:val="ListLabel 309"/>
+    <w:qFormat/>
+    <w:rPr>
+      <w:rFonts w:ascii="Arial" w:hAnsi="Arial"/>
+      <w:b/>
+      <w:position w:val="0"/>
+      <w:sz w:val="26"/>
+      <w:sz w:val="26"/>
+      <w:vertAlign w:val="baseline"/>
+    </w:rPr>
+  </w:style>
+  <w:style w:type="character" w:styleId="ListLabel310">
+    <w:name w:val="ListLabel 310"/>
+    <w:qFormat/>
+    <w:rPr>
+      <w:position w:val="0"/>
+      <w:sz w:val="24"/>
+      <w:sz w:val="24"/>
+      <w:vertAlign w:val="baseline"/>
+    </w:rPr>
+  </w:style>
+  <w:style w:type="character" w:styleId="ListLabel311">
+    <w:name w:val="ListLabel 311"/>
+    <w:qFormat/>
+    <w:rPr>
+      <w:position w:val="0"/>
+      <w:sz w:val="24"/>
+      <w:sz w:val="24"/>
+      <w:vertAlign w:val="baseline"/>
+    </w:rPr>
+  </w:style>
+  <w:style w:type="character" w:styleId="ListLabel312">
+    <w:name w:val="ListLabel 312"/>
+    <w:qFormat/>
+    <w:rPr>
+      <w:position w:val="0"/>
+      <w:sz w:val="24"/>
+      <w:sz w:val="24"/>
+      <w:vertAlign w:val="baseline"/>
+    </w:rPr>
+  </w:style>
+  <w:style w:type="character" w:styleId="ListLabel313">
+    <w:name w:val="ListLabel 313"/>
+    <w:qFormat/>
+    <w:rPr>
+      <w:position w:val="0"/>
+      <w:sz w:val="24"/>
+      <w:sz w:val="24"/>
+      <w:vertAlign w:val="baseline"/>
+    </w:rPr>
+  </w:style>
+  <w:style w:type="character" w:styleId="ListLabel314">
+    <w:name w:val="ListLabel 314"/>
+    <w:qFormat/>
+    <w:rPr>
+      <w:position w:val="0"/>
+      <w:sz w:val="24"/>
+      <w:sz w:val="24"/>
+      <w:vertAlign w:val="baseline"/>
+    </w:rPr>
+  </w:style>
+  <w:style w:type="character" w:styleId="ListLabel315">
+    <w:name w:val="ListLabel 315"/>
+    <w:qFormat/>
+    <w:rPr>
+      <w:position w:val="0"/>
+      <w:sz w:val="24"/>
+      <w:sz w:val="24"/>
+      <w:vertAlign w:val="baseline"/>
+    </w:rPr>
+  </w:style>
+  <w:style w:type="character" w:styleId="ListLabel316">
+    <w:name w:val="ListLabel 316"/>
+    <w:qFormat/>
+    <w:rPr>
+      <w:rFonts w:ascii="Trebuchet MS" w:hAnsi="Trebuchet MS" w:cs="Noto Sans Symbols"/>
+      <w:b w:val="false"/>
+      <w:position w:val="0"/>
+      <w:sz w:val="24"/>
+      <w:sz w:val="24"/>
+      <w:szCs w:val="20"/>
+      <w:vertAlign w:val="baseline"/>
+    </w:rPr>
+  </w:style>
+  <w:style w:type="character" w:styleId="ListLabel317">
+    <w:name w:val="ListLabel 317"/>
+    <w:qFormat/>
+    <w:rPr>
+      <w:rFonts w:cs="Courier New"/>
+      <w:position w:val="0"/>
+      <w:sz w:val="20"/>
+      <w:sz w:val="20"/>
+      <w:szCs w:val="20"/>
+      <w:vertAlign w:val="baseline"/>
+    </w:rPr>
+  </w:style>
+  <w:style w:type="character" w:styleId="ListLabel318">
+    <w:name w:val="ListLabel 318"/>
+    <w:qFormat/>
+    <w:rPr>
+      <w:rFonts w:cs="Noto Sans Symbols"/>
+      <w:position w:val="0"/>
+      <w:sz w:val="20"/>
+      <w:sz w:val="20"/>
+      <w:szCs w:val="20"/>
+      <w:vertAlign w:val="baseline"/>
+    </w:rPr>
+  </w:style>
+  <w:style w:type="character" w:styleId="ListLabel319">
+    <w:name w:val="ListLabel 319"/>
+    <w:qFormat/>
+    <w:rPr>
+      <w:rFonts w:cs="Noto Sans Symbols"/>
+      <w:position w:val="0"/>
+      <w:sz w:val="20"/>
+      <w:sz w:val="20"/>
+      <w:szCs w:val="20"/>
+      <w:vertAlign w:val="baseline"/>
+    </w:rPr>
+  </w:style>
+  <w:style w:type="character" w:styleId="ListLabel320">
+    <w:name w:val="ListLabel 320"/>
+    <w:qFormat/>
+    <w:rPr>
+      <w:rFonts w:cs="Noto Sans Symbols"/>
+      <w:position w:val="0"/>
+      <w:sz w:val="20"/>
+      <w:sz w:val="20"/>
+      <w:szCs w:val="20"/>
+      <w:vertAlign w:val="baseline"/>
+    </w:rPr>
+  </w:style>
+  <w:style w:type="character" w:styleId="ListLabel321">
+    <w:name w:val="ListLabel 321"/>
+    <w:qFormat/>
+    <w:rPr>
+      <w:rFonts w:cs="Noto Sans Symbols"/>
+      <w:position w:val="0"/>
+      <w:sz w:val="20"/>
+      <w:sz w:val="20"/>
+      <w:szCs w:val="20"/>
+      <w:vertAlign w:val="baseline"/>
+    </w:rPr>
+  </w:style>
+  <w:style w:type="character" w:styleId="ListLabel322">
+    <w:name w:val="ListLabel 322"/>
+    <w:qFormat/>
+    <w:rPr>
+      <w:rFonts w:cs="Noto Sans Symbols"/>
+      <w:position w:val="0"/>
+      <w:sz w:val="20"/>
+      <w:sz w:val="20"/>
+      <w:szCs w:val="20"/>
+      <w:vertAlign w:val="baseline"/>
+    </w:rPr>
+  </w:style>
+  <w:style w:type="character" w:styleId="ListLabel323">
+    <w:name w:val="ListLabel 323"/>
+    <w:qFormat/>
+    <w:rPr>
+      <w:rFonts w:cs="Noto Sans Symbols"/>
+      <w:position w:val="0"/>
+      <w:sz w:val="20"/>
+      <w:sz w:val="20"/>
+      <w:szCs w:val="20"/>
+      <w:vertAlign w:val="baseline"/>
+    </w:rPr>
+  </w:style>
+  <w:style w:type="character" w:styleId="ListLabel324">
+    <w:name w:val="ListLabel 324"/>
     <w:qFormat/>
     <w:rPr>
       <w:rFonts w:cs="Noto Sans Symbols"/>

</xml_diff>

<commit_message>
User can select if 1 user is AI, but not functional.
</commit_message>
<xml_diff>
--- a/Monopoly/Monopoly/Docs/project_Lopez_Almudena.doc.docx
+++ b/Monopoly/Monopoly/Docs/project_Lopez_Almudena.doc.docx
@@ -2373,7 +2373,7 @@
         <w:tblStyle w:val="Table1"/>
         <w:tblW w:w="9967" w:type="dxa"/>
         <w:jc w:val="left"/>
-        <w:tblInd w:w="-55" w:type="dxa"/>
+        <w:tblInd w:w="-65" w:type="dxa"/>
         <w:tblBorders>
           <w:top w:val="single" w:sz="4" w:space="0" w:color="000001"/>
           <w:left w:val="single" w:sz="4" w:space="0" w:color="000001"/>
@@ -2382,7 +2382,7 @@
         </w:tblBorders>
         <w:tblCellMar>
           <w:top w:w="0" w:type="dxa"/>
-          <w:left w:w="48" w:type="dxa"/>
+          <w:left w:w="38" w:type="dxa"/>
           <w:bottom w:w="0" w:type="dxa"/>
           <w:right w:w="108" w:type="dxa"/>
         </w:tblCellMar>
@@ -2405,7 +2405,7 @@
             </w:tcBorders>
             <w:shd w:fill="auto" w:val="clear"/>
             <w:tcMar>
-              <w:left w:w="48" w:type="dxa"/>
+              <w:left w:w="38" w:type="dxa"/>
             </w:tcMar>
           </w:tcPr>
           <w:p>
@@ -2443,7 +2443,7 @@
             </w:tcBorders>
             <w:shd w:fill="auto" w:val="clear"/>
             <w:tcMar>
-              <w:left w:w="48" w:type="dxa"/>
+              <w:left w:w="38" w:type="dxa"/>
             </w:tcMar>
           </w:tcPr>
           <w:p>
@@ -2482,7 +2482,7 @@
             </w:tcBorders>
             <w:shd w:fill="auto" w:val="clear"/>
             <w:tcMar>
-              <w:left w:w="48" w:type="dxa"/>
+              <w:left w:w="38" w:type="dxa"/>
             </w:tcMar>
           </w:tcPr>
           <w:p>
@@ -2525,7 +2525,7 @@
             </w:tcBorders>
             <w:shd w:fill="auto" w:val="clear"/>
             <w:tcMar>
-              <w:left w:w="48" w:type="dxa"/>
+              <w:left w:w="38" w:type="dxa"/>
             </w:tcMar>
           </w:tcPr>
           <w:p>
@@ -2563,7 +2563,7 @@
             </w:tcBorders>
             <w:shd w:fill="auto" w:val="clear"/>
             <w:tcMar>
-              <w:left w:w="48" w:type="dxa"/>
+              <w:left w:w="38" w:type="dxa"/>
             </w:tcMar>
           </w:tcPr>
           <w:p>
@@ -2606,7 +2606,7 @@
             </w:tcBorders>
             <w:shd w:fill="auto" w:val="clear"/>
             <w:tcMar>
-              <w:left w:w="48" w:type="dxa"/>
+              <w:left w:w="38" w:type="dxa"/>
             </w:tcMar>
           </w:tcPr>
           <w:p>
@@ -2654,7 +2654,7 @@
             </w:tcBorders>
             <w:shd w:fill="auto" w:val="clear"/>
             <w:tcMar>
-              <w:left w:w="48" w:type="dxa"/>
+              <w:left w:w="38" w:type="dxa"/>
             </w:tcMar>
           </w:tcPr>
           <w:p>
@@ -2697,7 +2697,7 @@
             </w:tcBorders>
             <w:shd w:fill="auto" w:val="clear"/>
             <w:tcMar>
-              <w:left w:w="48" w:type="dxa"/>
+              <w:left w:w="38" w:type="dxa"/>
             </w:tcMar>
           </w:tcPr>
           <w:p>
@@ -2762,7 +2762,7 @@
             </w:tcBorders>
             <w:shd w:fill="auto" w:val="clear"/>
             <w:tcMar>
-              <w:left w:w="48" w:type="dxa"/>
+              <w:left w:w="38" w:type="dxa"/>
             </w:tcMar>
           </w:tcPr>
           <w:p>
@@ -2805,7 +2805,7 @@
             </w:tcBorders>
             <w:shd w:fill="auto" w:val="clear"/>
             <w:tcMar>
-              <w:left w:w="48" w:type="dxa"/>
+              <w:left w:w="38" w:type="dxa"/>
             </w:tcMar>
           </w:tcPr>
           <w:p>
@@ -2843,7 +2843,7 @@
             </w:tcBorders>
             <w:shd w:fill="auto" w:val="clear"/>
             <w:tcMar>
-              <w:left w:w="48" w:type="dxa"/>
+              <w:left w:w="38" w:type="dxa"/>
             </w:tcMar>
           </w:tcPr>
           <w:p>
@@ -2886,7 +2886,7 @@
             </w:tcBorders>
             <w:shd w:fill="auto" w:val="clear"/>
             <w:tcMar>
-              <w:left w:w="48" w:type="dxa"/>
+              <w:left w:w="38" w:type="dxa"/>
             </w:tcMar>
           </w:tcPr>
           <w:p>
@@ -2951,7 +2951,7 @@
             </w:tcBorders>
             <w:shd w:fill="auto" w:val="clear"/>
             <w:tcMar>
-              <w:left w:w="48" w:type="dxa"/>
+              <w:left w:w="38" w:type="dxa"/>
             </w:tcMar>
           </w:tcPr>
           <w:p>
@@ -2994,7 +2994,7 @@
             </w:tcBorders>
             <w:shd w:fill="auto" w:val="clear"/>
             <w:tcMar>
-              <w:left w:w="48" w:type="dxa"/>
+              <w:left w:w="38" w:type="dxa"/>
             </w:tcMar>
           </w:tcPr>
           <w:p>
@@ -3042,7 +3042,7 @@
             </w:tcBorders>
             <w:shd w:fill="auto" w:val="clear"/>
             <w:tcMar>
-              <w:left w:w="48" w:type="dxa"/>
+              <w:left w:w="38" w:type="dxa"/>
             </w:tcMar>
           </w:tcPr>
           <w:p>
@@ -3085,7 +3085,7 @@
             </w:tcBorders>
             <w:shd w:fill="auto" w:val="clear"/>
             <w:tcMar>
-              <w:left w:w="48" w:type="dxa"/>
+              <w:left w:w="38" w:type="dxa"/>
             </w:tcMar>
           </w:tcPr>
           <w:p>
@@ -3125,7 +3125,7 @@
             </w:tcBorders>
             <w:shd w:fill="auto" w:val="clear"/>
             <w:tcMar>
-              <w:left w:w="48" w:type="dxa"/>
+              <w:left w:w="38" w:type="dxa"/>
             </w:tcMar>
           </w:tcPr>
           <w:p>
@@ -3192,7 +3192,7 @@
             </w:tcBorders>
             <w:shd w:fill="auto" w:val="clear"/>
             <w:tcMar>
-              <w:left w:w="48" w:type="dxa"/>
+              <w:left w:w="38" w:type="dxa"/>
             </w:tcMar>
           </w:tcPr>
           <w:p>
@@ -3240,7 +3240,7 @@
             </w:tcBorders>
             <w:shd w:fill="auto" w:val="clear"/>
             <w:tcMar>
-              <w:left w:w="48" w:type="dxa"/>
+              <w:left w:w="38" w:type="dxa"/>
             </w:tcMar>
           </w:tcPr>
           <w:p>
@@ -3283,7 +3283,7 @@
             </w:tcBorders>
             <w:shd w:fill="auto" w:val="clear"/>
             <w:tcMar>
-              <w:left w:w="48" w:type="dxa"/>
+              <w:left w:w="38" w:type="dxa"/>
             </w:tcMar>
           </w:tcPr>
           <w:p>
@@ -3321,7 +3321,7 @@
             </w:tcBorders>
             <w:shd w:fill="auto" w:val="clear"/>
             <w:tcMar>
-              <w:left w:w="48" w:type="dxa"/>
+              <w:left w:w="38" w:type="dxa"/>
             </w:tcMar>
           </w:tcPr>
           <w:p>
@@ -3364,7 +3364,7 @@
             </w:tcBorders>
             <w:shd w:fill="auto" w:val="clear"/>
             <w:tcMar>
-              <w:left w:w="48" w:type="dxa"/>
+              <w:left w:w="38" w:type="dxa"/>
             </w:tcMar>
           </w:tcPr>
           <w:p>
@@ -3402,7 +3402,7 @@
             </w:tcBorders>
             <w:shd w:fill="auto" w:val="clear"/>
             <w:tcMar>
-              <w:left w:w="48" w:type="dxa"/>
+              <w:left w:w="38" w:type="dxa"/>
             </w:tcMar>
           </w:tcPr>
           <w:p>
@@ -3445,7 +3445,7 @@
             </w:tcBorders>
             <w:shd w:fill="auto" w:val="clear"/>
             <w:tcMar>
-              <w:left w:w="48" w:type="dxa"/>
+              <w:left w:w="38" w:type="dxa"/>
             </w:tcMar>
           </w:tcPr>
           <w:p>
@@ -3722,52 +3722,6 @@
     <w:p>
       <w:pPr>
         <w:pStyle w:val="Normal"/>
-        <w:widowControl/>
-        <w:shd w:val="clear" w:fill="auto"/>
-        <w:spacing w:lineRule="auto" w:line="240" w:before="100" w:after="0"/>
-        <w:ind w:left="720" w:right="0" w:hanging="0"/>
-        <w:jc w:val="left"/>
-        <w:rPr>
-          <w:rFonts w:ascii="Trebuchet MS" w:hAnsi="Trebuchet MS" w:eastAsia="Trebuchet MS" w:cs="Trebuchet MS"/>
-          <w:b w:val="false"/>
-          <w:b w:val="false"/>
-          <w:i w:val="false"/>
-          <w:i w:val="false"/>
-          <w:caps w:val="false"/>
-          <w:smallCaps w:val="false"/>
-          <w:strike w:val="false"/>
-          <w:dstrike w:val="false"/>
-          <w:color w:val="000000"/>
-          <w:position w:val="0"/>
-          <w:sz w:val="24"/>
-          <w:sz w:val="24"/>
-          <w:szCs w:val="24"/>
-          <w:u w:val="none"/>
-          <w:vertAlign w:val="baseline"/>
-        </w:rPr>
-      </w:pPr>
-      <w:r>
-        <w:rPr>
-          <w:rFonts w:eastAsia="Trebuchet MS" w:cs="Trebuchet MS"/>
-          <w:b w:val="false"/>
-          <w:i w:val="false"/>
-          <w:caps w:val="false"/>
-          <w:smallCaps w:val="false"/>
-          <w:strike w:val="false"/>
-          <w:dstrike w:val="false"/>
-          <w:color w:val="000000"/>
-          <w:position w:val="0"/>
-          <w:sz w:val="24"/>
-          <w:sz w:val="24"/>
-          <w:szCs w:val="24"/>
-          <w:u w:val="none"/>
-          <w:vertAlign w:val="baseline"/>
-        </w:rPr>
-      </w:r>
-    </w:p>
-    <w:p>
-      <w:pPr>
-        <w:pStyle w:val="Normal"/>
         <w:keepNext w:val="true"/>
         <w:keepLines w:val="false"/>
         <w:widowControl w:val="false"/>
@@ -5640,26 +5594,7 @@
           <w:vertAlign w:val="baseline"/>
           <w:lang w:val="en-GB" w:eastAsia="zh-CN" w:bidi="hi-IN"/>
         </w:rPr>
-        <w:t xml:space="preserve">Save game. </w:t>
-      </w:r>
-      <w:r>
-        <w:rPr>
-          <w:rFonts w:eastAsia="Trebuchet MS" w:cs="Trebuchet MS"/>
-          <w:b w:val="false"/>
-          <w:bCs w:val="false"/>
-          <w:i w:val="false"/>
-          <w:caps w:val="false"/>
-          <w:smallCaps w:val="false"/>
-          <w:color w:val="000000"/>
-          <w:kern w:val="0"/>
-          <w:position w:val="0"/>
-          <w:sz w:val="24"/>
-          <w:sz w:val="24"/>
-          <w:szCs w:val="24"/>
-          <w:vertAlign w:val="baseline"/>
-          <w:lang w:val="en-GB" w:eastAsia="zh-CN" w:bidi="hi-IN"/>
-        </w:rPr>
-        <w:t>Added struct of cards.</w:t>
+        <w:t>Save game. Added struct of cards.</w:t>
       </w:r>
     </w:p>
     <w:p>
@@ -5765,6 +5700,352 @@
           <w:lang w:val="en-GB" w:eastAsia="zh-CN" w:bidi="hi-IN"/>
         </w:rPr>
         <w:t>Inherence classes: Square, Card, Tax, Property, Screen, CreditsScreen, GameScreen, LoadScreen, MenuScreen, NumPlayersScreen and  WelcomeScreen.</w:t>
+      </w:r>
+    </w:p>
+    <w:p>
+      <w:pPr>
+        <w:pStyle w:val="Normal"/>
+        <w:widowControl/>
+        <w:numPr>
+          <w:ilvl w:val="0"/>
+          <w:numId w:val="1"/>
+        </w:numPr>
+        <w:shd w:val="clear" w:fill="auto"/>
+        <w:spacing w:lineRule="auto" w:line="240" w:before="0" w:after="0"/>
+        <w:jc w:val="both"/>
+        <w:rPr/>
+      </w:pPr>
+      <w:r>
+        <w:rPr>
+          <w:rFonts w:eastAsia="Trebuchet MS" w:cs="Trebuchet MS"/>
+          <w:b/>
+          <w:bCs/>
+          <w:i w:val="false"/>
+          <w:caps w:val="false"/>
+          <w:smallCaps w:val="false"/>
+          <w:color w:val="000000"/>
+          <w:kern w:val="0"/>
+          <w:position w:val="0"/>
+          <w:sz w:val="24"/>
+          <w:sz w:val="24"/>
+          <w:szCs w:val="24"/>
+          <w:vertAlign w:val="baseline"/>
+          <w:lang w:val="en-GB" w:eastAsia="zh-CN" w:bidi="hi-IN"/>
+        </w:rPr>
+        <w:t xml:space="preserve">Version 13(May 30): </w:t>
+      </w:r>
+      <w:r>
+        <w:rPr>
+          <w:rFonts w:eastAsia="Trebuchet MS" w:cs="Trebuchet MS"/>
+          <w:b w:val="false"/>
+          <w:bCs/>
+          <w:i w:val="false"/>
+          <w:caps w:val="false"/>
+          <w:smallCaps w:val="false"/>
+          <w:color w:val="000000"/>
+          <w:kern w:val="0"/>
+          <w:position w:val="0"/>
+          <w:sz w:val="21"/>
+          <w:sz w:val="21"/>
+          <w:szCs w:val="21"/>
+          <w:vertAlign w:val="baseline"/>
+          <w:lang w:val="en-GB" w:eastAsia="zh-CN" w:bidi="hi-IN"/>
+        </w:rPr>
+        <w:t xml:space="preserve"> Do logical of jail.</w:t>
+      </w:r>
+    </w:p>
+    <w:p>
+      <w:pPr>
+        <w:pStyle w:val="Normal"/>
+        <w:widowControl/>
+        <w:numPr>
+          <w:ilvl w:val="0"/>
+          <w:numId w:val="1"/>
+        </w:numPr>
+        <w:shd w:val="clear" w:fill="auto"/>
+        <w:spacing w:lineRule="auto" w:line="240" w:before="0" w:after="0"/>
+        <w:jc w:val="both"/>
+        <w:rPr/>
+      </w:pPr>
+      <w:r>
+        <w:rPr>
+          <w:rFonts w:eastAsia="Trebuchet MS" w:cs="Trebuchet MS"/>
+          <w:b/>
+          <w:bCs/>
+          <w:i w:val="false"/>
+          <w:caps w:val="false"/>
+          <w:smallCaps w:val="false"/>
+          <w:color w:val="000000"/>
+          <w:kern w:val="0"/>
+          <w:position w:val="0"/>
+          <w:sz w:val="24"/>
+          <w:sz w:val="24"/>
+          <w:szCs w:val="24"/>
+          <w:vertAlign w:val="baseline"/>
+          <w:lang w:val="en-GB" w:eastAsia="zh-CN" w:bidi="hi-IN"/>
+        </w:rPr>
+        <w:t>Version 1</w:t>
+      </w:r>
+      <w:r>
+        <w:rPr>
+          <w:rFonts w:eastAsia="Trebuchet MS" w:cs="Trebuchet MS"/>
+          <w:b/>
+          <w:bCs/>
+          <w:i w:val="false"/>
+          <w:caps w:val="false"/>
+          <w:smallCaps w:val="false"/>
+          <w:color w:val="000000"/>
+          <w:kern w:val="0"/>
+          <w:position w:val="0"/>
+          <w:sz w:val="24"/>
+          <w:sz w:val="24"/>
+          <w:szCs w:val="24"/>
+          <w:vertAlign w:val="baseline"/>
+          <w:lang w:val="en-GB" w:eastAsia="zh-CN" w:bidi="hi-IN"/>
+        </w:rPr>
+        <w:t>4</w:t>
+      </w:r>
+      <w:r>
+        <w:rPr>
+          <w:rFonts w:eastAsia="Trebuchet MS" w:cs="Trebuchet MS"/>
+          <w:b/>
+          <w:bCs/>
+          <w:i w:val="false"/>
+          <w:caps w:val="false"/>
+          <w:smallCaps w:val="false"/>
+          <w:color w:val="000000"/>
+          <w:kern w:val="0"/>
+          <w:position w:val="0"/>
+          <w:sz w:val="24"/>
+          <w:sz w:val="24"/>
+          <w:szCs w:val="24"/>
+          <w:vertAlign w:val="baseline"/>
+          <w:lang w:val="en-GB" w:eastAsia="zh-CN" w:bidi="hi-IN"/>
+        </w:rPr>
+        <w:t xml:space="preserve">(May </w:t>
+      </w:r>
+      <w:r>
+        <w:rPr>
+          <w:rFonts w:eastAsia="Trebuchet MS" w:cs="Trebuchet MS"/>
+          <w:b/>
+          <w:bCs/>
+          <w:i w:val="false"/>
+          <w:caps w:val="false"/>
+          <w:smallCaps w:val="false"/>
+          <w:color w:val="000000"/>
+          <w:kern w:val="0"/>
+          <w:position w:val="0"/>
+          <w:sz w:val="24"/>
+          <w:sz w:val="24"/>
+          <w:szCs w:val="24"/>
+          <w:vertAlign w:val="baseline"/>
+          <w:lang w:val="en-GB" w:eastAsia="zh-CN" w:bidi="hi-IN"/>
+        </w:rPr>
+        <w:t>31</w:t>
+      </w:r>
+      <w:r>
+        <w:rPr>
+          <w:rFonts w:eastAsia="Trebuchet MS" w:cs="Trebuchet MS"/>
+          <w:b/>
+          <w:bCs/>
+          <w:i w:val="false"/>
+          <w:caps w:val="false"/>
+          <w:smallCaps w:val="false"/>
+          <w:color w:val="000000"/>
+          <w:kern w:val="0"/>
+          <w:position w:val="0"/>
+          <w:sz w:val="24"/>
+          <w:sz w:val="24"/>
+          <w:szCs w:val="24"/>
+          <w:vertAlign w:val="baseline"/>
+          <w:lang w:val="en-GB" w:eastAsia="zh-CN" w:bidi="hi-IN"/>
+        </w:rPr>
+        <w:t xml:space="preserve">): </w:t>
+      </w:r>
+      <w:r>
+        <w:rPr>
+          <w:rFonts w:eastAsia="Trebuchet MS" w:cs="Trebuchet MS"/>
+          <w:b w:val="false"/>
+          <w:bCs/>
+          <w:i w:val="false"/>
+          <w:caps w:val="false"/>
+          <w:smallCaps w:val="false"/>
+          <w:color w:val="000000"/>
+          <w:kern w:val="0"/>
+          <w:position w:val="0"/>
+          <w:sz w:val="21"/>
+          <w:sz w:val="21"/>
+          <w:szCs w:val="21"/>
+          <w:vertAlign w:val="baseline"/>
+          <w:lang w:val="en-GB" w:eastAsia="zh-CN" w:bidi="hi-IN"/>
+        </w:rPr>
+        <w:t xml:space="preserve"> </w:t>
+      </w:r>
+      <w:r>
+        <w:rPr>
+          <w:rFonts w:eastAsia="Trebuchet MS" w:cs="Trebuchet MS"/>
+          <w:b w:val="false"/>
+          <w:bCs/>
+          <w:i w:val="false"/>
+          <w:caps w:val="false"/>
+          <w:smallCaps w:val="false"/>
+          <w:color w:val="000000"/>
+          <w:kern w:val="0"/>
+          <w:position w:val="0"/>
+          <w:sz w:val="21"/>
+          <w:sz w:val="21"/>
+          <w:szCs w:val="21"/>
+          <w:vertAlign w:val="baseline"/>
+          <w:lang w:val="en-GB" w:eastAsia="zh-CN" w:bidi="hi-IN"/>
+        </w:rPr>
+        <w:t>Add new lenguage to select in a new option of the menu.</w:t>
+      </w:r>
+    </w:p>
+    <w:p>
+      <w:pPr>
+        <w:pStyle w:val="Normal"/>
+        <w:widowControl/>
+        <w:numPr>
+          <w:ilvl w:val="0"/>
+          <w:numId w:val="1"/>
+        </w:numPr>
+        <w:shd w:val="clear" w:fill="auto"/>
+        <w:spacing w:lineRule="auto" w:line="240" w:before="0" w:after="0"/>
+        <w:jc w:val="both"/>
+        <w:rPr/>
+      </w:pPr>
+      <w:r>
+        <w:rPr>
+          <w:rFonts w:eastAsia="Trebuchet MS" w:cs="Trebuchet MS"/>
+          <w:b/>
+          <w:bCs/>
+          <w:i w:val="false"/>
+          <w:caps w:val="false"/>
+          <w:smallCaps w:val="false"/>
+          <w:color w:val="000000"/>
+          <w:kern w:val="0"/>
+          <w:position w:val="0"/>
+          <w:sz w:val="24"/>
+          <w:sz w:val="24"/>
+          <w:szCs w:val="24"/>
+          <w:vertAlign w:val="baseline"/>
+          <w:lang w:val="en-GB" w:eastAsia="zh-CN" w:bidi="hi-IN"/>
+        </w:rPr>
+        <w:t>Version 1</w:t>
+      </w:r>
+      <w:r>
+        <w:rPr>
+          <w:rFonts w:eastAsia="Trebuchet MS" w:cs="Trebuchet MS"/>
+          <w:b/>
+          <w:bCs/>
+          <w:i w:val="false"/>
+          <w:caps w:val="false"/>
+          <w:smallCaps w:val="false"/>
+          <w:color w:val="000000"/>
+          <w:kern w:val="0"/>
+          <w:position w:val="0"/>
+          <w:sz w:val="24"/>
+          <w:sz w:val="24"/>
+          <w:szCs w:val="24"/>
+          <w:vertAlign w:val="baseline"/>
+          <w:lang w:val="en-GB" w:eastAsia="zh-CN" w:bidi="hi-IN"/>
+        </w:rPr>
+        <w:t>5</w:t>
+      </w:r>
+      <w:r>
+        <w:rPr>
+          <w:rFonts w:eastAsia="Trebuchet MS" w:cs="Trebuchet MS"/>
+          <w:b/>
+          <w:bCs/>
+          <w:i w:val="false"/>
+          <w:caps w:val="false"/>
+          <w:smallCaps w:val="false"/>
+          <w:color w:val="000000"/>
+          <w:kern w:val="0"/>
+          <w:position w:val="0"/>
+          <w:sz w:val="24"/>
+          <w:sz w:val="24"/>
+          <w:szCs w:val="24"/>
+          <w:vertAlign w:val="baseline"/>
+          <w:lang w:val="en-GB" w:eastAsia="zh-CN" w:bidi="hi-IN"/>
+        </w:rPr>
+        <w:t>(</w:t>
+      </w:r>
+      <w:r>
+        <w:rPr>
+          <w:rFonts w:eastAsia="Trebuchet MS" w:cs="Trebuchet MS"/>
+          <w:b/>
+          <w:bCs/>
+          <w:i w:val="false"/>
+          <w:caps w:val="false"/>
+          <w:smallCaps w:val="false"/>
+          <w:color w:val="000000"/>
+          <w:kern w:val="0"/>
+          <w:position w:val="0"/>
+          <w:sz w:val="24"/>
+          <w:sz w:val="24"/>
+          <w:szCs w:val="24"/>
+          <w:vertAlign w:val="baseline"/>
+          <w:lang w:val="en-GB" w:eastAsia="zh-CN" w:bidi="hi-IN"/>
+        </w:rPr>
+        <w:t>Jun 01</w:t>
+      </w:r>
+      <w:r>
+        <w:rPr>
+          <w:rFonts w:eastAsia="Trebuchet MS" w:cs="Trebuchet MS"/>
+          <w:b/>
+          <w:bCs/>
+          <w:i w:val="false"/>
+          <w:caps w:val="false"/>
+          <w:smallCaps w:val="false"/>
+          <w:color w:val="000000"/>
+          <w:kern w:val="0"/>
+          <w:position w:val="0"/>
+          <w:sz w:val="24"/>
+          <w:sz w:val="24"/>
+          <w:szCs w:val="24"/>
+          <w:vertAlign w:val="baseline"/>
+          <w:lang w:val="en-GB" w:eastAsia="zh-CN" w:bidi="hi-IN"/>
+        </w:rPr>
+        <w:t xml:space="preserve">): </w:t>
+      </w:r>
+      <w:r>
+        <w:rPr>
+          <w:rFonts w:eastAsia="Trebuchet MS" w:cs="Trebuchet MS"/>
+          <w:b w:val="false"/>
+          <w:bCs w:val="false"/>
+          <w:i w:val="false"/>
+          <w:caps w:val="false"/>
+          <w:smallCaps w:val="false"/>
+          <w:color w:val="000000"/>
+          <w:kern w:val="0"/>
+          <w:position w:val="0"/>
+          <w:sz w:val="21"/>
+          <w:sz w:val="21"/>
+          <w:szCs w:val="21"/>
+          <w:vertAlign w:val="baseline"/>
+          <w:lang w:val="en-GB" w:eastAsia="zh-CN" w:bidi="hi-IN"/>
+        </w:rPr>
+        <w:t xml:space="preserve"> </w:t>
+      </w:r>
+      <w:r>
+        <w:rPr>
+          <w:rFonts w:eastAsia="Trebuchet MS" w:cs="Trebuchet MS"/>
+          <w:b w:val="false"/>
+          <w:bCs w:val="false"/>
+          <w:i w:val="false"/>
+          <w:caps w:val="false"/>
+          <w:smallCaps w:val="false"/>
+          <w:color w:val="000000"/>
+          <w:kern w:val="0"/>
+          <w:position w:val="0"/>
+          <w:sz w:val="24"/>
+          <w:sz w:val="24"/>
+          <w:szCs w:val="24"/>
+          <w:vertAlign w:val="baseline"/>
+          <w:lang w:val="en-GB" w:eastAsia="zh-CN" w:bidi="hi-IN"/>
+        </w:rPr>
+        <w:t>User can select if 1 user is AI, but not functional.</w:t>
       </w:r>
     </w:p>
     <w:p>
@@ -10564,6 +10845,560 @@
   </w:style>
   <w:style w:type="character" w:styleId="ListLabel324">
     <w:name w:val="ListLabel 324"/>
+    <w:qFormat/>
+    <w:rPr>
+      <w:rFonts w:cs="Noto Sans Symbols"/>
+      <w:position w:val="0"/>
+      <w:sz w:val="20"/>
+      <w:sz w:val="20"/>
+      <w:szCs w:val="20"/>
+      <w:vertAlign w:val="baseline"/>
+    </w:rPr>
+  </w:style>
+  <w:style w:type="character" w:styleId="ListLabel325">
+    <w:name w:val="ListLabel 325"/>
+    <w:qFormat/>
+    <w:rPr>
+      <w:rFonts w:ascii="Trebuchet MS" w:hAnsi="Trebuchet MS" w:cs="Wingdings"/>
+      <w:b w:val="false"/>
+      <w:sz w:val="24"/>
+      <w:u w:val="none"/>
+    </w:rPr>
+  </w:style>
+  <w:style w:type="character" w:styleId="ListLabel326">
+    <w:name w:val="ListLabel 326"/>
+    <w:qFormat/>
+    <w:rPr>
+      <w:rFonts w:cs="Wingdings 2"/>
+      <w:u w:val="none"/>
+    </w:rPr>
+  </w:style>
+  <w:style w:type="character" w:styleId="ListLabel327">
+    <w:name w:val="ListLabel 327"/>
+    <w:qFormat/>
+    <w:rPr>
+      <w:rFonts w:cs="OpenSymbol"/>
+      <w:u w:val="none"/>
+    </w:rPr>
+  </w:style>
+  <w:style w:type="character" w:styleId="ListLabel328">
+    <w:name w:val="ListLabel 328"/>
+    <w:qFormat/>
+    <w:rPr>
+      <w:rFonts w:cs="Wingdings"/>
+      <w:u w:val="none"/>
+    </w:rPr>
+  </w:style>
+  <w:style w:type="character" w:styleId="ListLabel329">
+    <w:name w:val="ListLabel 329"/>
+    <w:qFormat/>
+    <w:rPr>
+      <w:rFonts w:cs="Wingdings 2"/>
+      <w:u w:val="none"/>
+    </w:rPr>
+  </w:style>
+  <w:style w:type="character" w:styleId="ListLabel330">
+    <w:name w:val="ListLabel 330"/>
+    <w:qFormat/>
+    <w:rPr>
+      <w:rFonts w:cs="OpenSymbol"/>
+      <w:u w:val="none"/>
+    </w:rPr>
+  </w:style>
+  <w:style w:type="character" w:styleId="ListLabel331">
+    <w:name w:val="ListLabel 331"/>
+    <w:qFormat/>
+    <w:rPr>
+      <w:rFonts w:cs="Wingdings"/>
+      <w:u w:val="none"/>
+    </w:rPr>
+  </w:style>
+  <w:style w:type="character" w:styleId="ListLabel332">
+    <w:name w:val="ListLabel 332"/>
+    <w:qFormat/>
+    <w:rPr>
+      <w:rFonts w:cs="Wingdings 2"/>
+      <w:u w:val="none"/>
+    </w:rPr>
+  </w:style>
+  <w:style w:type="character" w:styleId="ListLabel333">
+    <w:name w:val="ListLabel 333"/>
+    <w:qFormat/>
+    <w:rPr>
+      <w:rFonts w:cs="OpenSymbol"/>
+      <w:u w:val="none"/>
+    </w:rPr>
+  </w:style>
+  <w:style w:type="character" w:styleId="ListLabel334">
+    <w:name w:val="ListLabel 334"/>
+    <w:qFormat/>
+    <w:rPr>
+      <w:position w:val="0"/>
+      <w:sz w:val="24"/>
+      <w:sz w:val="24"/>
+      <w:vertAlign w:val="baseline"/>
+    </w:rPr>
+  </w:style>
+  <w:style w:type="character" w:styleId="ListLabel335">
+    <w:name w:val="ListLabel 335"/>
+    <w:qFormat/>
+    <w:rPr>
+      <w:rFonts w:ascii="Trebuchet MS" w:hAnsi="Trebuchet MS"/>
+      <w:b/>
+      <w:position w:val="0"/>
+      <w:sz w:val="28"/>
+      <w:sz w:val="28"/>
+      <w:vertAlign w:val="baseline"/>
+    </w:rPr>
+  </w:style>
+  <w:style w:type="character" w:styleId="ListLabel336">
+    <w:name w:val="ListLabel 336"/>
+    <w:qFormat/>
+    <w:rPr>
+      <w:rFonts w:ascii="Arial" w:hAnsi="Arial"/>
+      <w:b/>
+      <w:position w:val="0"/>
+      <w:sz w:val="26"/>
+      <w:sz w:val="26"/>
+      <w:vertAlign w:val="baseline"/>
+    </w:rPr>
+  </w:style>
+  <w:style w:type="character" w:styleId="ListLabel337">
+    <w:name w:val="ListLabel 337"/>
+    <w:qFormat/>
+    <w:rPr>
+      <w:position w:val="0"/>
+      <w:sz w:val="24"/>
+      <w:sz w:val="24"/>
+      <w:vertAlign w:val="baseline"/>
+    </w:rPr>
+  </w:style>
+  <w:style w:type="character" w:styleId="ListLabel338">
+    <w:name w:val="ListLabel 338"/>
+    <w:qFormat/>
+    <w:rPr>
+      <w:position w:val="0"/>
+      <w:sz w:val="24"/>
+      <w:sz w:val="24"/>
+      <w:vertAlign w:val="baseline"/>
+    </w:rPr>
+  </w:style>
+  <w:style w:type="character" w:styleId="ListLabel339">
+    <w:name w:val="ListLabel 339"/>
+    <w:qFormat/>
+    <w:rPr>
+      <w:position w:val="0"/>
+      <w:sz w:val="24"/>
+      <w:sz w:val="24"/>
+      <w:vertAlign w:val="baseline"/>
+    </w:rPr>
+  </w:style>
+  <w:style w:type="character" w:styleId="ListLabel340">
+    <w:name w:val="ListLabel 340"/>
+    <w:qFormat/>
+    <w:rPr>
+      <w:position w:val="0"/>
+      <w:sz w:val="24"/>
+      <w:sz w:val="24"/>
+      <w:vertAlign w:val="baseline"/>
+    </w:rPr>
+  </w:style>
+  <w:style w:type="character" w:styleId="ListLabel341">
+    <w:name w:val="ListLabel 341"/>
+    <w:qFormat/>
+    <w:rPr>
+      <w:position w:val="0"/>
+      <w:sz w:val="24"/>
+      <w:sz w:val="24"/>
+      <w:vertAlign w:val="baseline"/>
+    </w:rPr>
+  </w:style>
+  <w:style w:type="character" w:styleId="ListLabel342">
+    <w:name w:val="ListLabel 342"/>
+    <w:qFormat/>
+    <w:rPr>
+      <w:position w:val="0"/>
+      <w:sz w:val="24"/>
+      <w:sz w:val="24"/>
+      <w:vertAlign w:val="baseline"/>
+    </w:rPr>
+  </w:style>
+  <w:style w:type="character" w:styleId="ListLabel343">
+    <w:name w:val="ListLabel 343"/>
+    <w:qFormat/>
+    <w:rPr>
+      <w:rFonts w:ascii="Trebuchet MS" w:hAnsi="Trebuchet MS" w:cs="Noto Sans Symbols"/>
+      <w:b w:val="false"/>
+      <w:position w:val="0"/>
+      <w:sz w:val="24"/>
+      <w:sz w:val="24"/>
+      <w:szCs w:val="20"/>
+      <w:vertAlign w:val="baseline"/>
+    </w:rPr>
+  </w:style>
+  <w:style w:type="character" w:styleId="ListLabel344">
+    <w:name w:val="ListLabel 344"/>
+    <w:qFormat/>
+    <w:rPr>
+      <w:rFonts w:cs="Courier New"/>
+      <w:position w:val="0"/>
+      <w:sz w:val="20"/>
+      <w:sz w:val="20"/>
+      <w:szCs w:val="20"/>
+      <w:vertAlign w:val="baseline"/>
+    </w:rPr>
+  </w:style>
+  <w:style w:type="character" w:styleId="ListLabel345">
+    <w:name w:val="ListLabel 345"/>
+    <w:qFormat/>
+    <w:rPr>
+      <w:rFonts w:cs="Noto Sans Symbols"/>
+      <w:position w:val="0"/>
+      <w:sz w:val="20"/>
+      <w:sz w:val="20"/>
+      <w:szCs w:val="20"/>
+      <w:vertAlign w:val="baseline"/>
+    </w:rPr>
+  </w:style>
+  <w:style w:type="character" w:styleId="ListLabel346">
+    <w:name w:val="ListLabel 346"/>
+    <w:qFormat/>
+    <w:rPr>
+      <w:rFonts w:cs="Noto Sans Symbols"/>
+      <w:position w:val="0"/>
+      <w:sz w:val="20"/>
+      <w:sz w:val="20"/>
+      <w:szCs w:val="20"/>
+      <w:vertAlign w:val="baseline"/>
+    </w:rPr>
+  </w:style>
+  <w:style w:type="character" w:styleId="ListLabel347">
+    <w:name w:val="ListLabel 347"/>
+    <w:qFormat/>
+    <w:rPr>
+      <w:rFonts w:cs="Noto Sans Symbols"/>
+      <w:position w:val="0"/>
+      <w:sz w:val="20"/>
+      <w:sz w:val="20"/>
+      <w:szCs w:val="20"/>
+      <w:vertAlign w:val="baseline"/>
+    </w:rPr>
+  </w:style>
+  <w:style w:type="character" w:styleId="ListLabel348">
+    <w:name w:val="ListLabel 348"/>
+    <w:qFormat/>
+    <w:rPr>
+      <w:rFonts w:cs="Noto Sans Symbols"/>
+      <w:position w:val="0"/>
+      <w:sz w:val="20"/>
+      <w:sz w:val="20"/>
+      <w:szCs w:val="20"/>
+      <w:vertAlign w:val="baseline"/>
+    </w:rPr>
+  </w:style>
+  <w:style w:type="character" w:styleId="ListLabel349">
+    <w:name w:val="ListLabel 349"/>
+    <w:qFormat/>
+    <w:rPr>
+      <w:rFonts w:cs="Noto Sans Symbols"/>
+      <w:position w:val="0"/>
+      <w:sz w:val="20"/>
+      <w:sz w:val="20"/>
+      <w:szCs w:val="20"/>
+      <w:vertAlign w:val="baseline"/>
+    </w:rPr>
+  </w:style>
+  <w:style w:type="character" w:styleId="ListLabel350">
+    <w:name w:val="ListLabel 350"/>
+    <w:qFormat/>
+    <w:rPr>
+      <w:rFonts w:cs="Noto Sans Symbols"/>
+      <w:position w:val="0"/>
+      <w:sz w:val="20"/>
+      <w:sz w:val="20"/>
+      <w:szCs w:val="20"/>
+      <w:vertAlign w:val="baseline"/>
+    </w:rPr>
+  </w:style>
+  <w:style w:type="character" w:styleId="ListLabel351">
+    <w:name w:val="ListLabel 351"/>
+    <w:qFormat/>
+    <w:rPr>
+      <w:rFonts w:cs="Noto Sans Symbols"/>
+      <w:position w:val="0"/>
+      <w:sz w:val="20"/>
+      <w:sz w:val="20"/>
+      <w:szCs w:val="20"/>
+      <w:vertAlign w:val="baseline"/>
+    </w:rPr>
+  </w:style>
+  <w:style w:type="character" w:styleId="ListLabel352">
+    <w:name w:val="ListLabel 352"/>
+    <w:qFormat/>
+    <w:rPr>
+      <w:rFonts w:ascii="Trebuchet MS" w:hAnsi="Trebuchet MS" w:cs="Wingdings"/>
+      <w:b w:val="false"/>
+      <w:sz w:val="24"/>
+      <w:u w:val="none"/>
+    </w:rPr>
+  </w:style>
+  <w:style w:type="character" w:styleId="ListLabel353">
+    <w:name w:val="ListLabel 353"/>
+    <w:qFormat/>
+    <w:rPr>
+      <w:rFonts w:cs="Wingdings 2"/>
+      <w:u w:val="none"/>
+    </w:rPr>
+  </w:style>
+  <w:style w:type="character" w:styleId="ListLabel354">
+    <w:name w:val="ListLabel 354"/>
+    <w:qFormat/>
+    <w:rPr>
+      <w:rFonts w:cs="OpenSymbol"/>
+      <w:u w:val="none"/>
+    </w:rPr>
+  </w:style>
+  <w:style w:type="character" w:styleId="ListLabel355">
+    <w:name w:val="ListLabel 355"/>
+    <w:qFormat/>
+    <w:rPr>
+      <w:rFonts w:cs="Wingdings"/>
+      <w:u w:val="none"/>
+    </w:rPr>
+  </w:style>
+  <w:style w:type="character" w:styleId="ListLabel356">
+    <w:name w:val="ListLabel 356"/>
+    <w:qFormat/>
+    <w:rPr>
+      <w:rFonts w:cs="Wingdings 2"/>
+      <w:u w:val="none"/>
+    </w:rPr>
+  </w:style>
+  <w:style w:type="character" w:styleId="ListLabel357">
+    <w:name w:val="ListLabel 357"/>
+    <w:qFormat/>
+    <w:rPr>
+      <w:rFonts w:cs="OpenSymbol"/>
+      <w:u w:val="none"/>
+    </w:rPr>
+  </w:style>
+  <w:style w:type="character" w:styleId="ListLabel358">
+    <w:name w:val="ListLabel 358"/>
+    <w:qFormat/>
+    <w:rPr>
+      <w:rFonts w:cs="Wingdings"/>
+      <w:u w:val="none"/>
+    </w:rPr>
+  </w:style>
+  <w:style w:type="character" w:styleId="ListLabel359">
+    <w:name w:val="ListLabel 359"/>
+    <w:qFormat/>
+    <w:rPr>
+      <w:rFonts w:cs="Wingdings 2"/>
+      <w:u w:val="none"/>
+    </w:rPr>
+  </w:style>
+  <w:style w:type="character" w:styleId="ListLabel360">
+    <w:name w:val="ListLabel 360"/>
+    <w:qFormat/>
+    <w:rPr>
+      <w:rFonts w:cs="OpenSymbol"/>
+      <w:u w:val="none"/>
+    </w:rPr>
+  </w:style>
+  <w:style w:type="character" w:styleId="ListLabel361">
+    <w:name w:val="ListLabel 361"/>
+    <w:qFormat/>
+    <w:rPr>
+      <w:position w:val="0"/>
+      <w:sz w:val="24"/>
+      <w:sz w:val="24"/>
+      <w:vertAlign w:val="baseline"/>
+    </w:rPr>
+  </w:style>
+  <w:style w:type="character" w:styleId="ListLabel362">
+    <w:name w:val="ListLabel 362"/>
+    <w:qFormat/>
+    <w:rPr>
+      <w:rFonts w:ascii="Trebuchet MS" w:hAnsi="Trebuchet MS"/>
+      <w:b/>
+      <w:position w:val="0"/>
+      <w:sz w:val="28"/>
+      <w:sz w:val="28"/>
+      <w:vertAlign w:val="baseline"/>
+    </w:rPr>
+  </w:style>
+  <w:style w:type="character" w:styleId="ListLabel363">
+    <w:name w:val="ListLabel 363"/>
+    <w:qFormat/>
+    <w:rPr>
+      <w:rFonts w:ascii="Arial" w:hAnsi="Arial"/>
+      <w:b/>
+      <w:position w:val="0"/>
+      <w:sz w:val="26"/>
+      <w:sz w:val="26"/>
+      <w:vertAlign w:val="baseline"/>
+    </w:rPr>
+  </w:style>
+  <w:style w:type="character" w:styleId="ListLabel364">
+    <w:name w:val="ListLabel 364"/>
+    <w:qFormat/>
+    <w:rPr>
+      <w:position w:val="0"/>
+      <w:sz w:val="24"/>
+      <w:sz w:val="24"/>
+      <w:vertAlign w:val="baseline"/>
+    </w:rPr>
+  </w:style>
+  <w:style w:type="character" w:styleId="ListLabel365">
+    <w:name w:val="ListLabel 365"/>
+    <w:qFormat/>
+    <w:rPr>
+      <w:position w:val="0"/>
+      <w:sz w:val="24"/>
+      <w:sz w:val="24"/>
+      <w:vertAlign w:val="baseline"/>
+    </w:rPr>
+  </w:style>
+  <w:style w:type="character" w:styleId="ListLabel366">
+    <w:name w:val="ListLabel 366"/>
+    <w:qFormat/>
+    <w:rPr>
+      <w:position w:val="0"/>
+      <w:sz w:val="24"/>
+      <w:sz w:val="24"/>
+      <w:vertAlign w:val="baseline"/>
+    </w:rPr>
+  </w:style>
+  <w:style w:type="character" w:styleId="ListLabel367">
+    <w:name w:val="ListLabel 367"/>
+    <w:qFormat/>
+    <w:rPr>
+      <w:position w:val="0"/>
+      <w:sz w:val="24"/>
+      <w:sz w:val="24"/>
+      <w:vertAlign w:val="baseline"/>
+    </w:rPr>
+  </w:style>
+  <w:style w:type="character" w:styleId="ListLabel368">
+    <w:name w:val="ListLabel 368"/>
+    <w:qFormat/>
+    <w:rPr>
+      <w:position w:val="0"/>
+      <w:sz w:val="24"/>
+      <w:sz w:val="24"/>
+      <w:vertAlign w:val="baseline"/>
+    </w:rPr>
+  </w:style>
+  <w:style w:type="character" w:styleId="ListLabel369">
+    <w:name w:val="ListLabel 369"/>
+    <w:qFormat/>
+    <w:rPr>
+      <w:position w:val="0"/>
+      <w:sz w:val="24"/>
+      <w:sz w:val="24"/>
+      <w:vertAlign w:val="baseline"/>
+    </w:rPr>
+  </w:style>
+  <w:style w:type="character" w:styleId="ListLabel370">
+    <w:name w:val="ListLabel 370"/>
+    <w:qFormat/>
+    <w:rPr>
+      <w:rFonts w:ascii="Trebuchet MS" w:hAnsi="Trebuchet MS" w:cs="Noto Sans Symbols"/>
+      <w:b w:val="false"/>
+      <w:position w:val="0"/>
+      <w:sz w:val="24"/>
+      <w:sz w:val="24"/>
+      <w:szCs w:val="20"/>
+      <w:vertAlign w:val="baseline"/>
+    </w:rPr>
+  </w:style>
+  <w:style w:type="character" w:styleId="ListLabel371">
+    <w:name w:val="ListLabel 371"/>
+    <w:qFormat/>
+    <w:rPr>
+      <w:rFonts w:cs="Courier New"/>
+      <w:position w:val="0"/>
+      <w:sz w:val="20"/>
+      <w:sz w:val="20"/>
+      <w:szCs w:val="20"/>
+      <w:vertAlign w:val="baseline"/>
+    </w:rPr>
+  </w:style>
+  <w:style w:type="character" w:styleId="ListLabel372">
+    <w:name w:val="ListLabel 372"/>
+    <w:qFormat/>
+    <w:rPr>
+      <w:rFonts w:cs="Noto Sans Symbols"/>
+      <w:position w:val="0"/>
+      <w:sz w:val="20"/>
+      <w:sz w:val="20"/>
+      <w:szCs w:val="20"/>
+      <w:vertAlign w:val="baseline"/>
+    </w:rPr>
+  </w:style>
+  <w:style w:type="character" w:styleId="ListLabel373">
+    <w:name w:val="ListLabel 373"/>
+    <w:qFormat/>
+    <w:rPr>
+      <w:rFonts w:cs="Noto Sans Symbols"/>
+      <w:position w:val="0"/>
+      <w:sz w:val="20"/>
+      <w:sz w:val="20"/>
+      <w:szCs w:val="20"/>
+      <w:vertAlign w:val="baseline"/>
+    </w:rPr>
+  </w:style>
+  <w:style w:type="character" w:styleId="ListLabel374">
+    <w:name w:val="ListLabel 374"/>
+    <w:qFormat/>
+    <w:rPr>
+      <w:rFonts w:cs="Noto Sans Symbols"/>
+      <w:position w:val="0"/>
+      <w:sz w:val="20"/>
+      <w:sz w:val="20"/>
+      <w:szCs w:val="20"/>
+      <w:vertAlign w:val="baseline"/>
+    </w:rPr>
+  </w:style>
+  <w:style w:type="character" w:styleId="ListLabel375">
+    <w:name w:val="ListLabel 375"/>
+    <w:qFormat/>
+    <w:rPr>
+      <w:rFonts w:cs="Noto Sans Symbols"/>
+      <w:position w:val="0"/>
+      <w:sz w:val="20"/>
+      <w:sz w:val="20"/>
+      <w:szCs w:val="20"/>
+      <w:vertAlign w:val="baseline"/>
+    </w:rPr>
+  </w:style>
+  <w:style w:type="character" w:styleId="ListLabel376">
+    <w:name w:val="ListLabel 376"/>
+    <w:qFormat/>
+    <w:rPr>
+      <w:rFonts w:cs="Noto Sans Symbols"/>
+      <w:position w:val="0"/>
+      <w:sz w:val="20"/>
+      <w:sz w:val="20"/>
+      <w:szCs w:val="20"/>
+      <w:vertAlign w:val="baseline"/>
+    </w:rPr>
+  </w:style>
+  <w:style w:type="character" w:styleId="ListLabel377">
+    <w:name w:val="ListLabel 377"/>
+    <w:qFormat/>
+    <w:rPr>
+      <w:rFonts w:cs="Noto Sans Symbols"/>
+      <w:position w:val="0"/>
+      <w:sz w:val="20"/>
+      <w:sz w:val="20"/>
+      <w:szCs w:val="20"/>
+      <w:vertAlign w:val="baseline"/>
+    </w:rPr>
+  </w:style>
+  <w:style w:type="character" w:styleId="ListLabel378">
+    <w:name w:val="ListLabel 378"/>
     <w:qFormat/>
     <w:rPr>
       <w:rFonts w:cs="Noto Sans Symbols"/>

</xml_diff>